<commit_message>
Add Comm Control Ui and View
</commit_message>
<xml_diff>
--- a/resources/Saved/21CRB01387_Traffic Judgment Entry.docx
+++ b/resources/Saved/21CRB01387_Traffic Judgment Entry.docx
@@ -1000,7 +1000,7 @@
                 <w:sz w:val="20"/>
                 <w:szCs w:val="20"/>
               </w:rPr>
-              <w:t xml:space="preserve">No Contest</w:t>
+              <w:t xml:space="preserve">Guilty</w:t>
             </w:r>
           </w:p>
         </w:tc>
@@ -1174,117 +1174,6 @@
                 <w:sz w:val="20"/>
                 <w:szCs w:val="20"/>
               </w:rPr>
-              <w:t xml:space="preserve">50</w:t>
-            </w:r>
-          </w:p>
-        </w:tc>
-      </w:tr>
-      <w:tr>
-        <w:trPr>
-          <w:jc w:val="center"/>
-        </w:trPr>
-        <w:tc>
-          <w:tcPr>
-            <w:tcW w:w="1801" w:type="dxa"/>
-          </w:tcPr>
-          <w:p>
-            <w:pPr>
-              <w:tabs>
-                <w:tab w:val="left" w:pos="-1080"/>
-                <w:tab w:val="left" w:pos="-720"/>
-                <w:tab w:val="left" w:pos="0"/>
-                <w:tab w:val="left" w:pos="720"/>
-                <w:tab w:val="left" w:pos="1440"/>
-                <w:tab w:val="left" w:pos="2160"/>
-                <w:tab w:val="left" w:pos="2880"/>
-                <w:tab w:val="left" w:pos="3600"/>
-                <w:tab w:val="left" w:pos="4320"/>
-                <w:tab w:val="left" w:pos="4680"/>
-              </w:tabs>
-              <w:rPr>
-                <w:rFonts w:ascii="Palatino Linotype" w:hAnsi="Palatino Linotype"/>
-                <w:b/>
-                <w:bCs/>
-                <w:sz w:val="20"/>
-                <w:szCs w:val="20"/>
-              </w:rPr>
-            </w:pPr>
-            <w:r>
-              <w:rPr>
-                <w:rFonts w:ascii="Palatino Linotype" w:hAnsi="Palatino Linotype"/>
-                <w:b/>
-                <w:bCs/>
-                <w:sz w:val="20"/>
-                <w:szCs w:val="20"/>
-              </w:rPr>
-              <w:t xml:space="preserve">Fines </w:t>
-            </w:r>
-            <w:r>
-              <w:rPr>
-                <w:rFonts w:ascii="Palatino Linotype" w:hAnsi="Palatino Linotype"/>
-                <w:b/>
-                <w:bCs/>
-                <w:sz w:val="20"/>
-                <w:szCs w:val="20"/>
-              </w:rPr>
-              <w:t>Suspend</w:t>
-            </w:r>
-            <w:r>
-              <w:rPr>
-                <w:rFonts w:ascii="Palatino Linotype" w:hAnsi="Palatino Linotype"/>
-                <w:b/>
-                <w:bCs/>
-                <w:sz w:val="20"/>
-                <w:szCs w:val="20"/>
-              </w:rPr>
-              <w:t>ed</w:t>
-            </w:r>
-          </w:p>
-        </w:tc>
-        <w:tc>
-          <w:tcPr>
-            <w:tcW w:w="3289" w:type="dxa"/>
-          </w:tcPr>
-          <w:p>
-            <w:pPr>
-              <w:tabs>
-                <w:tab w:val="left" w:pos="-1080"/>
-                <w:tab w:val="left" w:pos="-720"/>
-                <w:tab w:val="left" w:pos="0"/>
-                <w:tab w:val="left" w:pos="720"/>
-                <w:tab w:val="left" w:pos="1440"/>
-                <w:tab w:val="left" w:pos="2160"/>
-                <w:tab w:val="left" w:pos="2880"/>
-                <w:tab w:val="left" w:pos="3600"/>
-                <w:tab w:val="left" w:pos="4320"/>
-                <w:tab w:val="left" w:pos="4680"/>
-              </w:tabs>
-              <w:rPr>
-                <w:rFonts w:ascii="Palatino Linotype" w:hAnsi="Palatino Linotype"/>
-                <w:b/>
-                <w:bCs/>
-                <w:sz w:val="20"/>
-                <w:szCs w:val="20"/>
-              </w:rPr>
-            </w:pPr>
-            <w:r>
-              <w:rPr>
-                <w:rFonts w:ascii="Palatino Linotype" w:hAnsi="Palatino Linotype"/>
-                <w:b/>
-                <w:bCs/>
-                <w:sz w:val="20"/>
-                <w:szCs w:val="20"/>
-              </w:rPr>
-              <w:t xml:space="preserve">$ </w:t>
-            </w:r>
-            <w:r>
-              <w:rPr>
-                <w:rFonts w:ascii="Palatino Linotype" w:hAnsi="Palatino Linotype"/>
-                <w:b/>
-                <w:bCs/>
-                <w:sz w:val="20"/>
-                <w:szCs w:val="20"/>
-              </w:rPr>
               <w:t xml:space="preserve">0</w:t>
             </w:r>
           </w:p>
@@ -1328,7 +1217,27 @@
                 <w:sz w:val="20"/>
                 <w:szCs w:val="20"/>
               </w:rPr>
-              <w:t>Jail Days</w:t>
+              <w:t xml:space="preserve">Fines </w:t>
+            </w:r>
+            <w:r>
+              <w:rPr>
+                <w:rFonts w:ascii="Palatino Linotype" w:hAnsi="Palatino Linotype"/>
+                <w:b/>
+                <w:bCs/>
+                <w:sz w:val="20"/>
+                <w:szCs w:val="20"/>
+              </w:rPr>
+              <w:t>Suspend</w:t>
+            </w:r>
+            <w:r>
+              <w:rPr>
+                <w:rFonts w:ascii="Palatino Linotype" w:hAnsi="Palatino Linotype"/>
+                <w:b/>
+                <w:bCs/>
+                <w:sz w:val="20"/>
+                <w:szCs w:val="20"/>
+              </w:rPr>
+              <w:t>ed</w:t>
             </w:r>
           </w:p>
         </w:tc>
@@ -1366,50 +1275,7 @@
                 <w:sz w:val="20"/>
                 <w:szCs w:val="20"/>
               </w:rPr>
-              <w:t xml:space="preserve">30</w:t>
-            </w:r>
-          </w:p>
-        </w:tc>
-      </w:tr>
-      <w:tr>
-        <w:trPr>
-          <w:jc w:val="center"/>
-        </w:trPr>
-        <w:tc>
-          <w:tcPr>
-            <w:tcW w:w="1801" w:type="dxa"/>
-          </w:tcPr>
-          <w:p>
-            <w:pPr>
-              <w:tabs>
-                <w:tab w:val="left" w:pos="-1080"/>
-                <w:tab w:val="left" w:pos="-720"/>
-                <w:tab w:val="left" w:pos="0"/>
-                <w:tab w:val="left" w:pos="720"/>
-                <w:tab w:val="left" w:pos="1440"/>
-                <w:tab w:val="left" w:pos="2160"/>
-                <w:tab w:val="left" w:pos="2880"/>
-                <w:tab w:val="left" w:pos="3600"/>
-                <w:tab w:val="left" w:pos="4320"/>
-                <w:tab w:val="left" w:pos="4680"/>
-              </w:tabs>
-              <w:rPr>
-                <w:rFonts w:ascii="Palatino Linotype" w:hAnsi="Palatino Linotype"/>
-                <w:b/>
-                <w:bCs/>
-                <w:sz w:val="20"/>
-                <w:szCs w:val="20"/>
-              </w:rPr>
-            </w:pPr>
-            <w:r>
-              <w:rPr>
-                <w:rFonts w:ascii="Palatino Linotype" w:hAnsi="Palatino Linotype"/>
-                <w:b/>
-                <w:bCs/>
-                <w:sz w:val="20"/>
-                <w:szCs w:val="20"/>
-              </w:rPr>
-              <w:t>Jail Days</w:t>
+              <w:t xml:space="preserve">$ </w:t>
             </w:r>
             <w:r>
               <w:rPr>
@@ -1419,57 +1285,7 @@
                 <w:sz w:val="20"/>
                 <w:szCs w:val="20"/>
               </w:rPr>
-              <w:t xml:space="preserve"> </w:t>
-            </w:r>
-            <w:r>
-              <w:rPr>
-                <w:rFonts w:ascii="Palatino Linotype" w:hAnsi="Palatino Linotype"/>
-                <w:b/>
-                <w:bCs/>
-                <w:sz w:val="20"/>
-                <w:szCs w:val="20"/>
-              </w:rPr>
-              <w:t>Suspended</w:t>
-            </w:r>
-          </w:p>
-        </w:tc>
-        <w:tc>
-          <w:tcPr>
-            <w:tcW w:w="3289" w:type="dxa"/>
-          </w:tcPr>
-          <w:p>
-            <w:pPr>
-              <w:tabs>
-                <w:tab w:val="left" w:pos="-1080"/>
-                <w:tab w:val="left" w:pos="-720"/>
-                <w:tab w:val="left" w:pos="0"/>
-                <w:tab w:val="left" w:pos="720"/>
-                <w:tab w:val="left" w:pos="1440"/>
-                <w:tab w:val="left" w:pos="2160"/>
-                <w:tab w:val="left" w:pos="2880"/>
-                <w:tab w:val="left" w:pos="3600"/>
-                <w:tab w:val="left" w:pos="4320"/>
-                <w:tab w:val="left" w:pos="4680"/>
-              </w:tabs>
-              <w:rPr>
-                <w:rFonts w:ascii="Palatino Linotype" w:hAnsi="Palatino Linotype"/>
-                <w:b/>
-                <w:bCs/>
-                <w:sz w:val="20"/>
-                <w:szCs w:val="20"/>
-              </w:rPr>
-            </w:pPr>
-            <w:bookmarkStart w:id="0" w:name="_GoBack"/>
-            <w:bookmarkEnd w:id="0"/>
-            <w:r>
-              <w:rPr>
-                <w:rFonts w:ascii="Palatino Linotype" w:hAnsi="Palatino Linotype"/>
-                <w:b/>
-                <w:bCs/>
-                <w:sz w:val="20"/>
-                <w:szCs w:val="20"/>
-              </w:rPr>
-              <w:t xml:space="preserve">25</w:t>
+              <w:t xml:space="preserve">0</w:t>
             </w:r>
           </w:p>
         </w:tc>
@@ -1487,6 +1303,8 @@
           <w:szCs w:val="20"/>
         </w:rPr>
       </w:pPr>
+      <w:bookmarkStart w:id="0" w:name="_GoBack"/>
+      <w:bookmarkEnd w:id="0"/>
     </w:p>
     <w:p>
       <w:pPr>

</xml_diff>

<commit_message>
Completed refactoring of Conditions Dialog - working.
</commit_message>
<xml_diff>
--- a/resources/Saved/21CRB01387_Traffic Judgment Entry.docx
+++ b/resources/Saved/21CRB01387_Traffic Judgment Entry.docx
@@ -562,7 +562,7 @@
           <w:sz w:val="20"/>
           <w:szCs w:val="20"/>
         </w:rPr>
-        <w:t xml:space="preserve"> for arraignment on December 26, 2021. </w:t>
+        <w:t xml:space="preserve"> for arraignment on January 03, 2022. </w:t>
       </w:r>
       <w:r>
         <w:rPr>
@@ -1000,7 +1000,7 @@
                 <w:sz w:val="20"/>
                 <w:szCs w:val="20"/>
               </w:rPr>
-              <w:t xml:space="preserve">Guilty</w:t>
+              <w:t xml:space="preserve">No Contest</w:t>
             </w:r>
           </w:p>
         </w:tc>
@@ -1437,7 +1437,7 @@
           <w:sz w:val="20"/>
           <w:szCs w:val="20"/>
         </w:rPr>
-        <w:t xml:space="preserve">December 26, 2021</w:t>
+        <w:t xml:space="preserve">January 03, 2022</w:t>
       </w:r>
       <w:r>
         <w:rPr>
@@ -1474,6 +1474,122 @@
         </w:rPr>
         <w:t xml:space="preserve"/>
       </w:r>
+    </w:p>
+    <w:p>
+      <w:pPr>
+        <w:spacing w:line="276" w:lineRule="auto"/>
+        <w:jc w:val="both"/>
+        <w:rPr>
+          <w:rFonts w:ascii="Palatino Linotype" w:hAnsi="Palatino Linotype"/>
+          <w:sz w:val="20"/>
+          <w:szCs w:val="20"/>
+        </w:rPr>
+      </w:pPr>
+      <w:proofErr w:type="gramStart"/>
+      <w:r>
+        <w:rPr>
+          <w:rFonts w:ascii="Palatino Linotype" w:hAnsi="Palatino Linotype"/>
+          <w:b/>
+          <w:bCs/>
+          <w:sz w:val="20"/>
+          <w:szCs w:val="20"/>
+        </w:rPr>
+        <w:t>Community Service.</w:t>
+      </w:r>
+      <w:proofErr w:type="gramEnd"/>
+      <w:r>
+        <w:rPr>
+          <w:rFonts w:ascii="Palatino Linotype" w:hAnsi="Palatino Linotype"/>
+          <w:b/>
+          <w:bCs/>
+          <w:sz w:val="20"/>
+          <w:szCs w:val="20"/>
+        </w:rPr>
+        <w:t xml:space="preserve">  </w:t>
+      </w:r>
+      <w:r>
+        <w:rPr>
+          <w:rFonts w:ascii="Palatino Linotype" w:hAnsi="Palatino Linotype"/>
+          <w:sz w:val="20"/>
+          <w:szCs w:val="20"/>
+        </w:rPr>
+        <w:t xml:space="preserve">Defendant </w:t>
+      </w:r>
+      <w:r>
+        <w:rPr>
+          <w:rFonts w:ascii="Palatino Linotype" w:hAnsi="Palatino Linotype"/>
+          <w:sz w:val="20"/>
+          <w:szCs w:val="20"/>
+        </w:rPr>
+        <w:t xml:space="preserve">shall </w:t>
+      </w:r>
+      <w:r>
+        <w:rPr>
+          <w:rFonts w:ascii="Palatino Linotype" w:hAnsi="Palatino Linotype"/>
+          <w:sz w:val="20"/>
+          <w:szCs w:val="20"/>
+        </w:rPr>
+        <w:t xml:space="preserve">complete </w:t>
+      </w:r>
+      <w:r>
+        <w:rPr>
+          <w:rFonts w:ascii="Palatino Linotype" w:hAnsi="Palatino Linotype"/>
+          <w:sz w:val="20"/>
+          <w:szCs w:val="20"/>
+        </w:rPr>
+        <w:t xml:space="preserve">2</w:t>
+      </w:r>
+      <w:r>
+        <w:rPr>
+          <w:rFonts w:ascii="Palatino Linotype" w:hAnsi="Palatino Linotype"/>
+          <w:sz w:val="20"/>
+          <w:szCs w:val="20"/>
+        </w:rPr>
+        <w:t xml:space="preserve"> hours of community service within </w:t>
+      </w:r>
+      <w:r>
+        <w:rPr>
+          <w:rFonts w:ascii="Palatino Linotype" w:hAnsi="Palatino Linotype"/>
+          <w:sz w:val="20"/>
+          <w:szCs w:val="20"/>
+        </w:rPr>
+        <w:t xml:space="preserve">90</w:t>
+      </w:r>
+      <w:r>
+        <w:rPr>
+          <w:rFonts w:ascii="Palatino Linotype" w:hAnsi="Palatino Linotype"/>
+          <w:sz w:val="20"/>
+          <w:szCs w:val="20"/>
+        </w:rPr>
+        <w:t xml:space="preserve"> days. Defendant shall show proof of completion of all completed hours to the Office of Community Control on or before </w:t>
+      </w:r>
+      <w:r>
+        <w:rPr>
+          <w:rFonts w:ascii="Palatino Linotype" w:hAnsi="Palatino Linotype"/>
+          <w:sz w:val="20"/>
+          <w:szCs w:val="20"/>
+        </w:rPr>
+        <w:t xml:space="preserve">April 03, 2022</w:t>
+      </w:r>
+      <w:r>
+        <w:rPr>
+          <w:rFonts w:ascii="Palatino Linotype" w:hAnsi="Palatino Linotype"/>
+          <w:sz w:val="20"/>
+          <w:szCs w:val="20"/>
+        </w:rPr>
+        <w:t xml:space="preserve">.  </w:t>
+      </w:r>
+    </w:p>
+    <w:p>
+      <w:pPr>
+        <w:spacing w:line="276" w:lineRule="auto"/>
+        <w:jc w:val="both"/>
+        <w:rPr>
+          <w:rFonts w:ascii="Palatino Linotype" w:hAnsi="Palatino Linotype"/>
+          <w:sz w:val="20"/>
+          <w:szCs w:val="20"/>
+        </w:rPr>
+      </w:pPr>
       <w:r>
         <w:rPr>
           <w:rFonts w:ascii="Palatino Linotype" w:hAnsi="Palatino Linotype"/>
@@ -1481,6 +1597,160 @@
           <w:szCs w:val="20"/>
         </w:rPr>
         <w:t xml:space="preserve"/>
+      </w:r>
+      <w:r>
+        <w:rPr>
+          <w:rFonts w:ascii="Palatino Linotype" w:hAnsi="Palatino Linotype"/>
+          <w:sz w:val="20"/>
+          <w:szCs w:val="20"/>
+        </w:rPr>
+        <w:t xml:space="preserve"/>
+      </w:r>
+      <w:r>
+        <w:rPr>
+          <w:rFonts w:ascii="Palatino Linotype" w:hAnsi="Palatino Linotype"/>
+          <w:sz w:val="20"/>
+          <w:szCs w:val="20"/>
+        </w:rPr>
+        <w:t xml:space="preserve"/>
+      </w:r>
+    </w:p>
+    <w:p>
+      <w:pPr>
+        <w:spacing w:line="276" w:lineRule="auto"/>
+        <w:jc w:val="both"/>
+        <w:rPr>
+          <w:rFonts w:ascii="Palatino Linotype" w:hAnsi="Palatino Linotype"/>
+          <w:sz w:val="20"/>
+          <w:szCs w:val="20"/>
+        </w:rPr>
+      </w:pPr>
+      <w:proofErr w:type="gramStart"/>
+      <w:r>
+        <w:rPr>
+          <w:rFonts w:ascii="Palatino Linotype" w:hAnsi="Palatino Linotype"/>
+          <w:b/>
+          <w:sz w:val="20"/>
+          <w:szCs w:val="20"/>
+        </w:rPr>
+        <w:t>License Suspension.</w:t>
+      </w:r>
+      <w:proofErr w:type="gramEnd"/>
+      <w:r>
+        <w:rPr>
+          <w:rFonts w:ascii="Palatino Linotype" w:hAnsi="Palatino Linotype"/>
+          <w:b/>
+          <w:sz w:val="20"/>
+          <w:szCs w:val="20"/>
+        </w:rPr>
+        <w:t xml:space="preserve"> </w:t>
+      </w:r>
+      <w:r>
+        <w:rPr>
+          <w:rFonts w:ascii="Palatino Linotype" w:hAnsi="Palatino Linotype"/>
+          <w:b/>
+          <w:sz w:val="20"/>
+          <w:szCs w:val="20"/>
+        </w:rPr>
+        <w:t xml:space="preserve"> </w:t>
+      </w:r>
+      <w:r>
+        <w:rPr>
+          <w:rFonts w:ascii="Palatino Linotype" w:hAnsi="Palatino Linotype"/>
+          <w:sz w:val="20"/>
+          <w:szCs w:val="20"/>
+        </w:rPr>
+        <w:t xml:space="preserve">Defendant’s </w:t>
+      </w:r>
+      <w:r>
+        <w:rPr>
+          <w:rFonts w:ascii="Palatino Linotype" w:hAnsi="Palatino Linotype"/>
+          <w:sz w:val="20"/>
+          <w:szCs w:val="20"/>
+        </w:rPr>
+        <w:t xml:space="preserve">hunting</w:t>
+      </w:r>
+      <w:r>
+        <w:rPr>
+          <w:rFonts w:ascii="Palatino Linotype" w:hAnsi="Palatino Linotype"/>
+          <w:sz w:val="20"/>
+          <w:szCs w:val="20"/>
+        </w:rPr>
+        <w:t xml:space="preserve"> license is suspended from January 11, 2000 for a term of 6 months. </w:t>
+      </w:r>
+      <w:r>
+        <w:rPr>
+          <w:rFonts w:ascii="Palatino Linotype" w:hAnsi="Palatino Linotype"/>
+          <w:sz w:val="20"/>
+          <w:szCs w:val="20"/>
+        </w:rPr>
+        <w:t xml:space="preserve"/>
+      </w:r>
+    </w:p>
+    <w:p>
+      <w:pPr>
+        <w:spacing w:line="276" w:lineRule="auto"/>
+        <w:jc w:val="both"/>
+        <w:rPr>
+          <w:rFonts w:ascii="Palatino Linotype" w:hAnsi="Palatino Linotype"/>
+          <w:sz w:val="20"/>
+          <w:szCs w:val="20"/>
+        </w:rPr>
+      </w:pPr>
+      <w:r>
+        <w:rPr>
+          <w:rFonts w:ascii="Palatino Linotype" w:hAnsi="Palatino Linotype"/>
+          <w:sz w:val="20"/>
+          <w:szCs w:val="20"/>
+        </w:rPr>
+        <w:t xml:space="preserve"/>
+      </w:r>
+    </w:p>
+    <w:p>
+      <w:pPr>
+        <w:spacing w:line="276" w:lineRule="auto"/>
+        <w:jc w:val="both"/>
+        <w:rPr>
+          <w:rFonts w:ascii="Palatino Linotype" w:hAnsi="Palatino Linotype"/>
+          <w:sz w:val="20"/>
+          <w:szCs w:val="20"/>
+        </w:rPr>
+      </w:pPr>
+      <w:proofErr w:type="gramStart"/>
+      <w:r>
+        <w:rPr>
+          <w:rFonts w:ascii="Palatino Linotype" w:hAnsi="Palatino Linotype"/>
+          <w:b/>
+          <w:sz w:val="20"/>
+          <w:szCs w:val="20"/>
+        </w:rPr>
+        <w:t>Other Conditions.</w:t>
+      </w:r>
+      <w:proofErr w:type="gramEnd"/>
+      <w:r>
+        <w:rPr>
+          <w:rFonts w:ascii="Palatino Linotype" w:hAnsi="Palatino Linotype"/>
+          <w:b/>
+          <w:sz w:val="20"/>
+          <w:szCs w:val="20"/>
+        </w:rPr>
+        <w:t xml:space="preserve"> </w:t>
+      </w:r>
+      <w:r>
+        <w:rPr>
+          <w:rFonts w:ascii="Palatino Linotype" w:hAnsi="Palatino Linotype"/>
+          <w:sz w:val="20"/>
+          <w:szCs w:val="20"/>
+        </w:rPr>
+        <w:t xml:space="preserve">Test</w:t>
+      </w:r>
+      <w:r>
+        <w:rPr>
+          <w:rFonts w:ascii="Palatino Linotype" w:hAnsi="Palatino Linotype"/>
+          <w:sz w:val="20"/>
+          <w:szCs w:val="20"/>
+        </w:rPr>
+        <w:t xml:space="preserve">.</w:t>
       </w:r>
       <w:r>
         <w:rPr>

</xml_diff>

<commit_message>
Clear non-used case load list working.
</commit_message>
<xml_diff>
--- a/resources/Saved/21CRB01387_Traffic Judgment Entry.docx
+++ b/resources/Saved/21CRB01387_Traffic Judgment Entry.docx
@@ -562,7 +562,7 @@
           <w:sz w:val="20"/>
           <w:szCs w:val="20"/>
         </w:rPr>
-        <w:t xml:space="preserve"> for arraignment on January 06, 2022. </w:t>
+        <w:t xml:space="preserve"> for arraignment on January 08, 2022. </w:t>
       </w:r>
       <w:r>
         <w:rPr>
@@ -1000,7 +1000,7 @@
                 <w:sz w:val="20"/>
                 <w:szCs w:val="20"/>
               </w:rPr>
-              <w:t xml:space="preserve">No Contest</w:t>
+              <w:t xml:space="preserve">Guilty</w:t>
             </w:r>
           </w:p>
         </w:tc>
@@ -1617,7 +1617,7 @@
           <w:sz w:val="20"/>
           <w:szCs w:val="20"/>
         </w:rPr>
-        <w:t xml:space="preserve">January 06, 2022</w:t>
+        <w:t xml:space="preserve">January 08, 2022</w:t>
       </w:r>
       <w:r>
         <w:rPr>
@@ -1703,6 +1703,87 @@
         <w:t>.</w:t>
       </w:r>
       <w:proofErr w:type="gramEnd"/>
+      <w:r>
+        <w:rPr>
+          <w:rFonts w:ascii="Palatino Linotype" w:hAnsi="Palatino Linotype"/>
+          <w:b/>
+          <w:sz w:val="20"/>
+          <w:szCs w:val="20"/>
+        </w:rPr>
+        <w:t xml:space="preserve">  </w:t>
+      </w:r>
+      <w:r>
+        <w:rPr>
+          <w:rFonts w:ascii="Palatino Linotype" w:hAnsi="Palatino Linotype"/>
+          <w:sz w:val="20"/>
+          <w:szCs w:val="20"/>
+        </w:rPr>
+        <w:t xml:space="preserve">For a period of </w:t>
+      </w:r>
+      <w:r>
+        <w:rPr>
+          <w:rFonts w:ascii="Palatino Linotype" w:hAnsi="Palatino Linotype"/>
+          <w:b/>
+          <w:sz w:val="20"/>
+          <w:szCs w:val="20"/>
+          <w:u w:val="single"/>
+        </w:rPr>
+        <w:t xml:space="preserve">1 year</w:t>
+      </w:r>
+      <w:r>
+        <w:rPr>
+          <w:rFonts w:ascii="Palatino Linotype" w:hAnsi="Palatino Linotype"/>
+          <w:sz w:val="20"/>
+          <w:szCs w:val="20"/>
+        </w:rPr>
+        <w:t xml:space="preserve">, Defendant shall be under </w:t>
+      </w:r>
+      <w:r>
+        <w:rPr>
+          <w:rFonts w:ascii="Palatino Linotype" w:hAnsi="Palatino Linotype"/>
+          <w:b/>
+          <w:sz w:val="20"/>
+          <w:szCs w:val="20"/>
+          <w:u w:val="single"/>
+        </w:rPr>
+        <w:t xml:space="preserve">basic</w:t>
+      </w:r>
+      <w:r>
+        <w:rPr>
+          <w:rFonts w:ascii="Palatino Linotype" w:hAnsi="Palatino Linotype"/>
+          <w:b/>
+          <w:sz w:val="20"/>
+          <w:szCs w:val="20"/>
+          <w:u w:val="single"/>
+        </w:rPr>
+        <w:t xml:space="preserve"> </w:t>
+      </w:r>
+      <w:r>
+        <w:rPr>
+          <w:rFonts w:ascii="Palatino Linotype" w:hAnsi="Palatino Linotype"/>
+          <w:b/>
+          <w:sz w:val="20"/>
+          <w:szCs w:val="20"/>
+          <w:u w:val="single"/>
+        </w:rPr>
+        <w:t>supervision</w:t>
+      </w:r>
+      <w:r>
+        <w:rPr>
+          <w:rFonts w:ascii="Palatino Linotype" w:hAnsi="Palatino Linotype"/>
+          <w:sz w:val="20"/>
+          <w:szCs w:val="20"/>
+        </w:rPr>
+        <w:t xml:space="preserve"> </w:t>
+      </w:r>
+      <w:r>
+        <w:rPr>
+          <w:rFonts w:ascii="Palatino Linotype" w:hAnsi="Palatino Linotype"/>
+          <w:sz w:val="20"/>
+          <w:szCs w:val="20"/>
+        </w:rPr>
+        <w:t>with the Office of Community Control.  The Court advised Defendant that as a result of any failure to comply with the terms of community control, the Court may impose a longer term of community control up to a total of 5 years; impose a definite jail term to include any days stayed or otherwise authorized by law; and/or otherwise modify the terms of community control set forth below.</w:t>
+      </w:r>
     </w:p>
     <w:p>
       <w:pPr>
@@ -1718,88 +1799,6 @@
     </w:p>
     <w:p>
       <w:pPr>
-        <w:jc w:val="both"/>
-        <w:rPr>
-          <w:rFonts w:ascii="Palatino Linotype" w:hAnsi="Palatino Linotype"/>
-          <w:sz w:val="20"/>
-          <w:szCs w:val="20"/>
-        </w:rPr>
-      </w:pPr>
-      <w:r>
-        <w:rPr>
-          <w:rFonts w:ascii="Palatino Linotype" w:hAnsi="Palatino Linotype"/>
-          <w:sz w:val="20"/>
-          <w:szCs w:val="20"/>
-        </w:rPr>
-        <w:t xml:space="preserve">For a period of </w:t>
-      </w:r>
-      <w:r>
-        <w:rPr>
-          <w:rFonts w:ascii="Palatino Linotype" w:hAnsi="Palatino Linotype"/>
-          <w:b/>
-          <w:sz w:val="20"/>
-          <w:szCs w:val="20"/>
-          <w:u w:val="single"/>
-        </w:rPr>
-        <w:t xml:space="preserve">1 year</w:t>
-      </w:r>
-      <w:r>
-        <w:rPr>
-          <w:rFonts w:ascii="Palatino Linotype" w:hAnsi="Palatino Linotype"/>
-          <w:sz w:val="20"/>
-          <w:szCs w:val="20"/>
-        </w:rPr>
-        <w:t xml:space="preserve">, Defendant shall be under </w:t>
-      </w:r>
-      <w:r>
-        <w:rPr>
-          <w:rFonts w:ascii="Palatino Linotype" w:hAnsi="Palatino Linotype"/>
-          <w:b/>
-          <w:sz w:val="20"/>
-          <w:szCs w:val="20"/>
-          <w:u w:val="single"/>
-        </w:rPr>
-        <w:t xml:space="preserve">basic</w:t>
-      </w:r>
-      <w:r>
-        <w:rPr>
-          <w:rFonts w:ascii="Palatino Linotype" w:hAnsi="Palatino Linotype"/>
-          <w:b/>
-          <w:sz w:val="20"/>
-          <w:szCs w:val="20"/>
-          <w:u w:val="single"/>
-        </w:rPr>
-        <w:t xml:space="preserve"> </w:t>
-      </w:r>
-      <w:r>
-        <w:rPr>
-          <w:rFonts w:ascii="Palatino Linotype" w:hAnsi="Palatino Linotype"/>
-          <w:b/>
-          <w:sz w:val="20"/>
-          <w:szCs w:val="20"/>
-          <w:u w:val="single"/>
-        </w:rPr>
-        <w:t>supervision</w:t>
-      </w:r>
-      <w:r>
-        <w:rPr>
-          <w:rFonts w:ascii="Palatino Linotype" w:hAnsi="Palatino Linotype"/>
-          <w:sz w:val="20"/>
-          <w:szCs w:val="20"/>
-        </w:rPr>
-        <w:t xml:space="preserve"> </w:t>
-      </w:r>
-      <w:r>
-        <w:rPr>
-          <w:rFonts w:ascii="Palatino Linotype" w:hAnsi="Palatino Linotype"/>
-          <w:sz w:val="20"/>
-          <w:szCs w:val="20"/>
-        </w:rPr>
-        <w:t>with the Office of Community Control.  The Court advised Defendant that as a result of any failure to comply with the terms of community control, the Court may impose a longer term of community control up to a total of 5 years; impose a definite jail term to include any days stayed or otherwise authorized by law; and/or otherwise modify the terms of community control set forth below.</w:t>
-      </w:r>
-    </w:p>
-    <w:p>
-      <w:pPr>
         <w:spacing w:line="276" w:lineRule="auto"/>
         <w:jc w:val="both"/>
         <w:rPr>
@@ -1807,31 +1806,19 @@
           <w:b/>
           <w:sz w:val="20"/>
           <w:szCs w:val="20"/>
-        </w:rPr>
-      </w:pPr>
-    </w:p>
-    <w:p>
-      <w:pPr>
-        <w:spacing w:line="276" w:lineRule="auto"/>
-        <w:jc w:val="both"/>
+          <w:u w:val="single"/>
+        </w:rPr>
+      </w:pPr>
+      <w:r>
         <w:rPr>
           <w:rFonts w:ascii="Palatino Linotype" w:hAnsi="Palatino Linotype"/>
           <w:b/>
           <w:sz w:val="20"/>
           <w:szCs w:val="20"/>
-        </w:rPr>
-      </w:pPr>
-      <w:proofErr w:type="gramStart"/>
-      <w:r>
-        <w:rPr>
-          <w:rFonts w:ascii="Palatino Linotype" w:hAnsi="Palatino Linotype"/>
-          <w:b/>
-          <w:sz w:val="20"/>
-          <w:szCs w:val="20"/>
-        </w:rPr>
-        <w:t>Terms of Community Control.</w:t>
-      </w:r>
-      <w:proofErr w:type="gramEnd"/>
+          <w:u w:val="single"/>
+        </w:rPr>
+        <w:t>Terms of Community Control</w:t>
+      </w:r>
     </w:p>
     <w:p>
       <w:pPr>
@@ -2158,6 +2145,30 @@
         </w:rPr>
         <w:t xml:space="preserve"/>
       </w:r>
+      <w:r>
+        <w:rPr>
+          <w:rFonts w:ascii="Palatino Linotype" w:hAnsi="Palatino Linotype"/>
+          <w:sz w:val="20"/>
+          <w:szCs w:val="20"/>
+        </w:rPr>
+        <w:t xml:space="preserve"/>
+      </w:r>
+      <w:r>
+        <w:rPr>
+          <w:rFonts w:ascii="Palatino Linotype" w:hAnsi="Palatino Linotype"/>
+          <w:sz w:val="20"/>
+          <w:szCs w:val="20"/>
+        </w:rPr>
+        <w:t xml:space="preserve">  </w:t>
+      </w:r>
+      <w:r>
+        <w:rPr>
+          <w:rFonts w:ascii="Palatino Linotype" w:hAnsi="Palatino Linotype"/>
+          <w:sz w:val="20"/>
+          <w:szCs w:val="20"/>
+        </w:rPr>
+        <w:t xml:space="preserve"> </w:t>
+      </w:r>
     </w:p>
     <w:p>
       <w:pPr>
@@ -2185,50 +2196,25 @@
           <w:sz w:val="20"/>
           <w:szCs w:val="20"/>
         </w:rPr>
-        <w:t xml:space="preserve">Within 90 days show completion of </w:t>
-      </w:r>
-      <w:r>
-        <w:rPr>
-          <w:rFonts w:ascii="Palatino Linotype" w:hAnsi="Palatino Linotype"/>
+        <w:t xml:space="preserve">Submit to electronic monitored house arrest for </w:t>
+      </w:r>
+      <w:r>
+        <w:rPr>
+          <w:rFonts w:ascii="Palatino Linotype" w:hAnsi="Palatino Linotype"/>
+          <w:b/>
           <w:sz w:val="20"/>
           <w:szCs w:val="20"/>
           <w:u w:val="single"/>
         </w:rPr>
-        <w:tab/>
-      </w:r>
-      <w:r>
-        <w:rPr>
-          <w:rFonts w:ascii="Palatino Linotype" w:hAnsi="Palatino Linotype"/>
-          <w:sz w:val="20"/>
-          <w:szCs w:val="20"/>
-          <w:u w:val="single"/>
-        </w:rPr>
-        <w:tab/>
-      </w:r>
-      <w:r>
-        <w:rPr>
-          <w:rFonts w:ascii="Palatino Linotype" w:hAnsi="Palatino Linotype"/>
-          <w:sz w:val="20"/>
-          <w:szCs w:val="20"/>
-          <w:u w:val="single"/>
-        </w:rPr>
-        <w:tab/>
-      </w:r>
-      <w:r>
-        <w:rPr>
-          <w:rFonts w:ascii="Palatino Linotype" w:hAnsi="Palatino Linotype"/>
-          <w:sz w:val="20"/>
-          <w:szCs w:val="20"/>
-        </w:rPr>
-        <w:t xml:space="preserve"> hours of community service in addition to any hours that may be worked to satisfy fines and costs.</w:t>
-      </w:r>
-      <w:r>
-        <w:rPr>
-          <w:rFonts w:ascii="Palatino Linotype" w:hAnsi="Palatino Linotype"/>
-          <w:sz w:val="20"/>
-          <w:szCs w:val="20"/>
-        </w:rPr>
-        <w:t xml:space="preserve"> </w:t>
+        <w:t xml:space="preserve">2 months</w:t>
+      </w:r>
+      <w:r>
+        <w:rPr>
+          <w:rFonts w:ascii="Palatino Linotype" w:hAnsi="Palatino Linotype"/>
+          <w:sz w:val="20"/>
+          <w:szCs w:val="20"/>
+        </w:rPr>
+        <w:t xml:space="preserve">, effective upon hook-up by, and under the supervision of the Office of Community Control.</w:t>
       </w:r>
       <w:r>
         <w:rPr>
@@ -2244,15 +2230,7 @@
           <w:sz w:val="20"/>
           <w:szCs w:val="20"/>
         </w:rPr>
-        <w:t xml:space="preserve">   </w:t>
-      </w:r>
-      <w:r>
-        <w:rPr>
-          <w:rFonts w:ascii="Palatino Linotype" w:hAnsi="Palatino Linotype"/>
-          <w:sz w:val="20"/>
-          <w:szCs w:val="20"/>
-        </w:rPr>
-        <w:t xml:space="preserve">  </w:t>
+        <w:t xml:space="preserve"/>
       </w:r>
     </w:p>
     <w:p>
@@ -2278,34 +2256,69 @@
       <w:r>
         <w:rPr>
           <w:rFonts w:ascii="Palatino Linotype" w:hAnsi="Palatino Linotype"/>
+          <w:sz w:val="20"/>
+          <w:szCs w:val="20"/>
+        </w:rPr>
+        <w:t xml:space="preserve">The defendant shall report to the Office of Community Control to be fitted with a GPS Monitoring device and is excluded from coming within </w:t>
+      </w:r>
+      <w:r>
+        <w:rPr>
+          <w:rFonts w:ascii="Palatino Linotype" w:hAnsi="Palatino Linotype"/>
           <w:b/>
           <w:sz w:val="20"/>
           <w:szCs w:val="20"/>
         </w:rPr>
-        <w:t xml:space="preserve">Other Community Control Conditions: </w:t>
-      </w:r>
-      <w:r>
-        <w:rPr>
-          <w:rFonts w:ascii="Palatino Linotype" w:hAnsi="Palatino Linotype"/>
-          <w:sz w:val="20"/>
-          <w:szCs w:val="20"/>
-        </w:rPr>
-        <w:t xml:space="preserve">Test the other conditions.</w:t>
-      </w:r>
-      <w:bookmarkStart w:id="0" w:name="_GoBack"/>
-      <w:bookmarkEnd w:id="0"/>
-    </w:p>
-    <w:p>
-      <w:pPr>
-        <w:spacing w:line="276" w:lineRule="auto"/>
-        <w:jc w:val="both"/>
+        <w:t xml:space="preserve">2 miles</w:t>
+      </w:r>
+      <w:r>
+        <w:rPr>
+          <w:rFonts w:ascii="Palatino Linotype" w:hAnsi="Palatino Linotype"/>
+          <w:sz w:val="20"/>
+          <w:szCs w:val="20"/>
+        </w:rPr>
+        <w:t xml:space="preserve"> of </w:t>
+      </w:r>
+      <w:r>
         <w:rPr>
           <w:rFonts w:ascii="Palatino Linotype" w:hAnsi="Palatino Linotype"/>
           <w:b/>
           <w:sz w:val="20"/>
           <w:szCs w:val="20"/>
         </w:rPr>
-      </w:pPr>
+        <w:t xml:space="preserve">Justin Kudela</w:t>
+      </w:r>
+      <w:r>
+        <w:rPr>
+          <w:rFonts w:ascii="Palatino Linotype" w:hAnsi="Palatino Linotype"/>
+          <w:sz w:val="20"/>
+          <w:szCs w:val="20"/>
+        </w:rPr>
+        <w:t xml:space="preserve">.</w:t>
+      </w:r>
+      <w:r>
+        <w:rPr>
+          <w:rFonts w:ascii="Palatino Linotype" w:hAnsi="Palatino Linotype"/>
+          <w:sz w:val="20"/>
+          <w:szCs w:val="20"/>
+        </w:rPr>
+        <w:t xml:space="preserve"/>
+      </w:r>
+      <w:r>
+        <w:rPr>
+          <w:rFonts w:ascii="Palatino Linotype" w:hAnsi="Palatino Linotype"/>
+          <w:sz w:val="20"/>
+          <w:szCs w:val="20"/>
+        </w:rPr>
+        <w:t xml:space="preserve"/>
+      </w:r>
+      <w:r>
+        <w:rPr>
+          <w:rFonts w:ascii="Palatino Linotype" w:hAnsi="Palatino Linotype"/>
+          <w:sz w:val="20"/>
+          <w:szCs w:val="20"/>
+        </w:rPr>
+        <w:t xml:space="preserve"/>
+      </w:r>
     </w:p>
     <w:p>
       <w:pPr>
@@ -2495,7 +2508,7 @@
           <w:sz w:val="20"/>
           <w:szCs w:val="20"/>
         </w:rPr>
-        <w:t xml:space="preserve">Kyle</w:t>
+        <w:t xml:space="preserve">Marianne</w:t>
       </w:r>
       <w:r>
         <w:rPr>
@@ -2511,7 +2524,7 @@
           <w:sz w:val="20"/>
           <w:szCs w:val="20"/>
         </w:rPr>
-        <w:t xml:space="preserve">Rohrer</w:t>
+        <w:t xml:space="preserve">Hemmeter</w:t>
       </w:r>
     </w:p>
     <w:p>

</xml_diff>

<commit_message>
JTC working. Need to add for jail paragraph.
</commit_message>
<xml_diff>
--- a/resources/Saved/21CRB01387_Traffic Judgment Entry.docx
+++ b/resources/Saved/21CRB01387_Traffic Judgment Entry.docx
@@ -721,36 +721,6 @@
         </w:rPr>
         <w:t xml:space="preserve"/>
       </w:r>
-      <w:proofErr w:type="gramStart"/>
-      <w:r>
-        <w:rPr>
-          <w:rFonts w:ascii="Palatino Linotype" w:hAnsi="Palatino Linotype"/>
-          <w:b/>
-          <w:sz w:val="20"/>
-          <w:szCs w:val="20"/>
-        </w:rPr>
-        <w:t xml:space="preserve">Diversion.</w:t>
-      </w:r>
-      <w:proofErr w:type="gramEnd"/>
-      <w:r>
-        <w:rPr>
-          <w:rFonts w:ascii="Palatino Linotype" w:hAnsi="Palatino Linotype"/>
-          <w:b/>
-          <w:sz w:val="20"/>
-          <w:szCs w:val="20"/>
-        </w:rPr>
-        <w:t xml:space="preserve"> </w:t>
-      </w:r>
-      <w:r>
-        <w:rPr>
-          <w:rFonts w:ascii="Palatino Linotype" w:hAnsi="Palatino Linotype"/>
-          <w:sz w:val="20"/>
-          <w:szCs w:val="20"/>
-        </w:rPr>
-        <w:t xml:space="preserve"/>
-      </w:r>
-      <w:bookmarkStart w:id="0" w:name="_GoBack"/>
-      <w:bookmarkEnd w:id="0"/>
     </w:p>
     <w:p>
       <w:pPr>
@@ -1091,6 +1061,7 @@
                 <w:sz w:val="20"/>
                 <w:szCs w:val="20"/>
               </w:rPr>
+              <w:lastRenderedPageBreak/>
               <w:t xml:space="preserve">No Contest</w:t>
             </w:r>
           </w:p>
@@ -1134,6 +1105,7 @@
                 <w:sz w:val="20"/>
                 <w:szCs w:val="20"/>
               </w:rPr>
+              <w:lastRenderedPageBreak/>
               <w:t>Finding</w:t>
             </w:r>
           </w:p>
@@ -1172,7 +1144,6 @@
                 <w:sz w:val="20"/>
                 <w:szCs w:val="20"/>
               </w:rPr>
-              <w:lastRenderedPageBreak/>
               <w:t xml:space="preserve">Guilty</w:t>
             </w:r>
           </w:p>
@@ -1216,7 +1187,6 @@
                 <w:sz w:val="20"/>
                 <w:szCs w:val="20"/>
               </w:rPr>
-              <w:lastRenderedPageBreak/>
               <w:t>Fine Amount</w:t>
             </w:r>
           </w:p>
@@ -1716,6 +1686,14 @@
           <w:szCs w:val="20"/>
         </w:rPr>
         <w:t xml:space="preserve">. </w:t>
+      </w:r>
+      <w:r>
+        <w:rPr>
+          <w:rFonts w:ascii="Palatino Linotype" w:hAnsi="Palatino Linotype"/>
+          <w:sz w:val="20"/>
+          <w:szCs w:val="20"/>
+        </w:rPr>
+        <w:t xml:space="preserve"/>
       </w:r>
       <w:r>
         <w:rPr>
@@ -2422,6 +2400,119 @@
     </w:lvl>
   </w:abstractNum>
   <w:abstractNum w:abstractNumId="1">
+    <w:nsid w:val="279660C9"/>
+    <w:multiLevelType w:val="hybridMultilevel"/>
+    <w:tmpl w:val="672ECC5E"/>
+    <w:lvl w:ilvl="0" w:tplc="04090001">
+      <w:start w:val="1"/>
+      <w:numFmt w:val="bullet"/>
+      <w:lvlText w:val=""/>
+      <w:lvlJc w:val="left"/>
+      <w:pPr>
+        <w:ind w:left="720" w:hanging="360"/>
+      </w:pPr>
+      <w:rPr>
+        <w:rFonts w:ascii="Symbol" w:hAnsi="Symbol" w:hint="default"/>
+      </w:rPr>
+    </w:lvl>
+    <w:lvl w:ilvl="1" w:tplc="04090003" w:tentative="1">
+      <w:start w:val="1"/>
+      <w:numFmt w:val="bullet"/>
+      <w:lvlText w:val="o"/>
+      <w:lvlJc w:val="left"/>
+      <w:pPr>
+        <w:ind w:left="1440" w:hanging="360"/>
+      </w:pPr>
+      <w:rPr>
+        <w:rFonts w:ascii="Courier New" w:hAnsi="Courier New" w:cs="Courier New" w:hint="default"/>
+      </w:rPr>
+    </w:lvl>
+    <w:lvl w:ilvl="2" w:tplc="04090005" w:tentative="1">
+      <w:start w:val="1"/>
+      <w:numFmt w:val="bullet"/>
+      <w:lvlText w:val=""/>
+      <w:lvlJc w:val="left"/>
+      <w:pPr>
+        <w:ind w:left="2160" w:hanging="360"/>
+      </w:pPr>
+      <w:rPr>
+        <w:rFonts w:ascii="Wingdings" w:hAnsi="Wingdings" w:hint="default"/>
+      </w:rPr>
+    </w:lvl>
+    <w:lvl w:ilvl="3" w:tplc="04090001" w:tentative="1">
+      <w:start w:val="1"/>
+      <w:numFmt w:val="bullet"/>
+      <w:lvlText w:val=""/>
+      <w:lvlJc w:val="left"/>
+      <w:pPr>
+        <w:ind w:left="2880" w:hanging="360"/>
+      </w:pPr>
+      <w:rPr>
+        <w:rFonts w:ascii="Symbol" w:hAnsi="Symbol" w:hint="default"/>
+      </w:rPr>
+    </w:lvl>
+    <w:lvl w:ilvl="4" w:tplc="04090003" w:tentative="1">
+      <w:start w:val="1"/>
+      <w:numFmt w:val="bullet"/>
+      <w:lvlText w:val="o"/>
+      <w:lvlJc w:val="left"/>
+      <w:pPr>
+        <w:ind w:left="3600" w:hanging="360"/>
+      </w:pPr>
+      <w:rPr>
+        <w:rFonts w:ascii="Courier New" w:hAnsi="Courier New" w:cs="Courier New" w:hint="default"/>
+      </w:rPr>
+    </w:lvl>
+    <w:lvl w:ilvl="5" w:tplc="04090005" w:tentative="1">
+      <w:start w:val="1"/>
+      <w:numFmt w:val="bullet"/>
+      <w:lvlText w:val=""/>
+      <w:lvlJc w:val="left"/>
+      <w:pPr>
+        <w:ind w:left="4320" w:hanging="360"/>
+      </w:pPr>
+      <w:rPr>
+        <w:rFonts w:ascii="Wingdings" w:hAnsi="Wingdings" w:hint="default"/>
+      </w:rPr>
+    </w:lvl>
+    <w:lvl w:ilvl="6" w:tplc="04090001" w:tentative="1">
+      <w:start w:val="1"/>
+      <w:numFmt w:val="bullet"/>
+      <w:lvlText w:val=""/>
+      <w:lvlJc w:val="left"/>
+      <w:pPr>
+        <w:ind w:left="5040" w:hanging="360"/>
+      </w:pPr>
+      <w:rPr>
+        <w:rFonts w:ascii="Symbol" w:hAnsi="Symbol" w:hint="default"/>
+      </w:rPr>
+    </w:lvl>
+    <w:lvl w:ilvl="7" w:tplc="04090003" w:tentative="1">
+      <w:start w:val="1"/>
+      <w:numFmt w:val="bullet"/>
+      <w:lvlText w:val="o"/>
+      <w:lvlJc w:val="left"/>
+      <w:pPr>
+        <w:ind w:left="5760" w:hanging="360"/>
+      </w:pPr>
+      <w:rPr>
+        <w:rFonts w:ascii="Courier New" w:hAnsi="Courier New" w:cs="Courier New" w:hint="default"/>
+      </w:rPr>
+    </w:lvl>
+    <w:lvl w:ilvl="8" w:tplc="04090005" w:tentative="1">
+      <w:start w:val="1"/>
+      <w:numFmt w:val="bullet"/>
+      <w:lvlText w:val=""/>
+      <w:lvlJc w:val="left"/>
+      <w:pPr>
+        <w:ind w:left="6480" w:hanging="360"/>
+      </w:pPr>
+      <w:rPr>
+        <w:rFonts w:ascii="Wingdings" w:hAnsi="Wingdings" w:hint="default"/>
+      </w:rPr>
+    </w:lvl>
+  </w:abstractNum>
+  <w:abstractNum w:abstractNumId="2">
     <w:nsid w:val="2E17566E"/>
     <w:multiLevelType w:val="hybridMultilevel"/>
     <w:tmpl w:val="00866CE6"/>
@@ -2538,6 +2629,9 @@
     <w:abstractNumId w:val="0"/>
   </w:num>
   <w:num w:numId="2">
+    <w:abstractNumId w:val="2"/>
+  </w:num>
+  <w:num w:numId="3">
     <w:abstractNumId w:val="1"/>
   </w:num>
 </w:numbering>

</xml_diff>

<commit_message>
Working on jail commitment finalize
</commit_message>
<xml_diff>
--- a/resources/Saved/21CRB01387_Traffic Judgment Entry.docx
+++ b/resources/Saved/21CRB01387_Traffic Judgment Entry.docx
@@ -1,6 +1,6 @@
 
 <file path=word/document.xml><?xml version="1.0" encoding="utf-8"?>
-<w:document xmlns:wpc="http://schemas.microsoft.com/office/word/2010/wordprocessingCanvas" xmlns:mc="http://schemas.openxmlformats.org/markup-compatibility/2006" xmlns:o="urn:schemas-microsoft-com:office:office" xmlns:r="http://schemas.openxmlformats.org/officeDocument/2006/relationships" xmlns:m="http://schemas.openxmlformats.org/officeDocument/2006/math" xmlns:v="urn:schemas-microsoft-com:vml" xmlns:wp14="http://schemas.microsoft.com/office/word/2010/wordprocessingDrawing" xmlns:wp="http://schemas.openxmlformats.org/drawingml/2006/wordprocessingDrawing" xmlns:w10="urn:schemas-microsoft-com:office:word" xmlns:w="http://schemas.openxmlformats.org/wordprocessingml/2006/main" xmlns:w14="http://schemas.microsoft.com/office/word/2010/wordml" xmlns:wpg="http://schemas.microsoft.com/office/word/2010/wordprocessingGroup" xmlns:wpi="http://schemas.microsoft.com/office/word/2010/wordprocessingInk" xmlns:wne="http://schemas.microsoft.com/office/word/2006/wordml" xmlns:wps="http://schemas.microsoft.com/office/word/2010/wordprocessingShape" mc:Ignorable="w14 wp14">
+<w:document xmlns:wpc="http://schemas.microsoft.com/office/word/2010/wordprocessingCanvas" xmlns:cx="http://schemas.microsoft.com/office/drawing/2014/chartex" xmlns:cx1="http://schemas.microsoft.com/office/drawing/2015/9/8/chartex" xmlns:cx2="http://schemas.microsoft.com/office/drawing/2015/10/21/chartex" xmlns:cx3="http://schemas.microsoft.com/office/drawing/2016/5/9/chartex" xmlns:cx4="http://schemas.microsoft.com/office/drawing/2016/5/10/chartex" xmlns:cx5="http://schemas.microsoft.com/office/drawing/2016/5/11/chartex" xmlns:cx6="http://schemas.microsoft.com/office/drawing/2016/5/12/chartex" xmlns:cx7="http://schemas.microsoft.com/office/drawing/2016/5/13/chartex" xmlns:cx8="http://schemas.microsoft.com/office/drawing/2016/5/14/chartex" xmlns:mc="http://schemas.openxmlformats.org/markup-compatibility/2006" xmlns:aink="http://schemas.microsoft.com/office/drawing/2016/ink" xmlns:am3d="http://schemas.microsoft.com/office/drawing/2017/model3d" xmlns:o="urn:schemas-microsoft-com:office:office" xmlns:r="http://schemas.openxmlformats.org/officeDocument/2006/relationships" xmlns:m="http://schemas.openxmlformats.org/officeDocument/2006/math" xmlns:v="urn:schemas-microsoft-com:vml" xmlns:wp14="http://schemas.microsoft.com/office/word/2010/wordprocessingDrawing" xmlns:wp="http://schemas.openxmlformats.org/drawingml/2006/wordprocessingDrawing" xmlns:w10="urn:schemas-microsoft-com:office:word" xmlns:w="http://schemas.openxmlformats.org/wordprocessingml/2006/main" xmlns:w14="http://schemas.microsoft.com/office/word/2010/wordml" xmlns:w15="http://schemas.microsoft.com/office/word/2012/wordml" xmlns:w16cex="http://schemas.microsoft.com/office/word/2018/wordml/cex" xmlns:w16cid="http://schemas.microsoft.com/office/word/2016/wordml/cid" xmlns:w16="http://schemas.microsoft.com/office/word/2018/wordml" xmlns:w16se="http://schemas.microsoft.com/office/word/2015/wordml/symex" xmlns:wpg="http://schemas.microsoft.com/office/word/2010/wordprocessingGroup" xmlns:wpi="http://schemas.microsoft.com/office/word/2010/wordprocessingInk" xmlns:wne="http://schemas.microsoft.com/office/word/2006/wordml" xmlns:wps="http://schemas.microsoft.com/office/word/2010/wordprocessingShape" mc:Ignorable="w14 w15 w16se w16cid w16 w16cex wp14">
   <w:body>
     <w:p>
       <w:pPr>
@@ -160,23 +160,13 @@
           <w:szCs w:val="20"/>
         </w:rPr>
       </w:pPr>
-      <w:proofErr w:type="gramStart"/>
-      <w:r>
-        <w:rPr>
-          <w:rFonts w:ascii="Palatino Linotype" w:hAnsi="Palatino Linotype"/>
-          <w:sz w:val="20"/>
-          <w:szCs w:val="20"/>
-        </w:rPr>
-        <w:t>vs</w:t>
-      </w:r>
-      <w:proofErr w:type="gramEnd"/>
-      <w:r>
-        <w:rPr>
-          <w:rFonts w:ascii="Palatino Linotype" w:hAnsi="Palatino Linotype"/>
-          <w:sz w:val="20"/>
-          <w:szCs w:val="20"/>
-        </w:rPr>
-        <w:t>.</w:t>
+      <w:r>
+        <w:rPr>
+          <w:rFonts w:ascii="Palatino Linotype" w:hAnsi="Palatino Linotype"/>
+          <w:sz w:val="20"/>
+          <w:szCs w:val="20"/>
+        </w:rPr>
+        <w:t>vs.</w:t>
       </w:r>
       <w:r>
         <w:rPr>
@@ -392,7 +382,6 @@
           <w:szCs w:val="20"/>
         </w:rPr>
       </w:pPr>
-      <w:proofErr w:type="gramStart"/>
       <w:r>
         <w:rPr>
           <w:rFonts w:ascii="Palatino Linotype" w:hAnsi="Palatino Linotype"/>
@@ -401,7 +390,6 @@
         </w:rPr>
         <w:t>Defendant.</w:t>
       </w:r>
-      <w:proofErr w:type="gramEnd"/>
       <w:r>
         <w:rPr>
           <w:rFonts w:ascii="Palatino Linotype" w:hAnsi="Palatino Linotype"/>
@@ -511,7 +499,7 @@
           <w:szCs w:val="20"/>
           <w:u w:val="single"/>
         </w:rPr>
-        <w:t xml:space="preserve">DECISION</w:t>
+        <w:t>DECISION</w:t>
       </w:r>
     </w:p>
     <w:p>
@@ -597,7 +585,7 @@
           <w:sz w:val="20"/>
           <w:szCs w:val="20"/>
         </w:rPr>
-        <w:t xml:space="preserve"> for arraignment on January 16, 2022. </w:t>
+        <w:t xml:space="preserve"> for arraignment on January 19, 2022. </w:t>
       </w:r>
       <w:r>
         <w:rPr>
@@ -691,7 +679,7 @@
           <w:sz w:val="20"/>
           <w:szCs w:val="20"/>
         </w:rPr>
-        <w:t xml:space="preserve">The Court, finding that the Defendant entered the plea knowingly, intelligently, and voluntarily, accepted the plea and entered the following sentence:</w:t>
+        <w:t>The Court, finding that the Defendant entered the plea knowingly, intelligently, and voluntarily, accepted the plea and entered the following sentence:</w:t>
       </w:r>
     </w:p>
     <w:p>
@@ -703,16 +691,6 @@
           <w:szCs w:val="20"/>
         </w:rPr>
       </w:pPr>
-    </w:p>
-    <w:p>
-      <w:pPr>
-        <w:jc w:val="both"/>
-        <w:rPr>
-          <w:rFonts w:ascii="Palatino Linotype" w:hAnsi="Palatino Linotype"/>
-          <w:sz w:val="20"/>
-          <w:szCs w:val="20"/>
-        </w:rPr>
-      </w:pPr>
       <w:r>
         <w:rPr>
           <w:rFonts w:ascii="Palatino Linotype" w:hAnsi="Palatino Linotype"/>
@@ -721,15 +699,6 @@
         </w:rPr>
         <w:t xml:space="preserve"/>
       </w:r>
-    </w:p>
-    <w:p>
-      <w:pPr>
-        <w:rPr>
-          <w:rFonts w:ascii="Palatino Linotype" w:hAnsi="Palatino Linotype"/>
-          <w:sz w:val="20"/>
-          <w:szCs w:val="20"/>
-        </w:rPr>
-      </w:pPr>
     </w:p>
     <w:tbl>
       <w:tblPr>
@@ -1061,7 +1030,6 @@
                 <w:sz w:val="20"/>
                 <w:szCs w:val="20"/>
               </w:rPr>
-              <w:lastRenderedPageBreak/>
               <w:t xml:space="preserve">No Contest</w:t>
             </w:r>
           </w:p>
@@ -1235,7 +1203,7 @@
                 <w:sz w:val="20"/>
                 <w:szCs w:val="20"/>
               </w:rPr>
-              <w:t xml:space="preserve">50</w:t>
+              <w:t xml:space="preserve">0</w:t>
             </w:r>
           </w:p>
         </w:tc>
@@ -1346,7 +1314,7 @@
                 <w:sz w:val="20"/>
                 <w:szCs w:val="20"/>
               </w:rPr>
-              <w:t xml:space="preserve">25</w:t>
+              <w:t xml:space="preserve">0</w:t>
             </w:r>
           </w:p>
         </w:tc>
@@ -1427,7 +1395,7 @@
                 <w:sz w:val="20"/>
                 <w:szCs w:val="20"/>
               </w:rPr>
-              <w:t xml:space="preserve">10</w:t>
+              <w:t xml:space="preserve">None</w:t>
             </w:r>
           </w:p>
         </w:tc>
@@ -1528,7 +1496,7 @@
                 <w:sz w:val="20"/>
                 <w:szCs w:val="20"/>
               </w:rPr>
-              <w:t xml:space="preserve">5</w:t>
+              <w:t xml:space="preserve">None</w:t>
             </w:r>
           </w:p>
         </w:tc>
@@ -1556,7 +1524,6 @@
           <w:szCs w:val="20"/>
         </w:rPr>
       </w:pPr>
-      <w:proofErr w:type="gramStart"/>
       <w:r>
         <w:rPr>
           <w:rFonts w:ascii="Palatino Linotype" w:hAnsi="Palatino Linotype"/>
@@ -1565,9 +1532,8 @@
           <w:sz w:val="20"/>
           <w:szCs w:val="20"/>
         </w:rPr>
-        <w:t xml:space="preserve">Fines and Costs.</w:t>
-      </w:r>
-      <w:proofErr w:type="gramEnd"/>
+        <w:t xml:space="preserve">Fines and Costs.  </w:t>
+      </w:r>
       <w:r>
         <w:rPr>
           <w:rFonts w:ascii="Palatino Linotype" w:hAnsi="Palatino Linotype"/>
@@ -1576,7 +1542,70 @@
           <w:sz w:val="20"/>
           <w:szCs w:val="20"/>
         </w:rPr>
-        <w:t xml:space="preserve">  </w:t>
+        <w:t xml:space="preserve"/>
+      </w:r>
+      <w:r>
+        <w:rPr>
+          <w:rFonts w:ascii="Palatino Linotype" w:hAnsi="Palatino Linotype"/>
+          <w:bCs/>
+          <w:sz w:val="20"/>
+          <w:szCs w:val="20"/>
+          <w:u w:val="single"/>
+        </w:rPr>
+        <w:t>Court costs are assessed for the highest degree charge in this</w:t>
+      </w:r>
+      <w:r>
+        <w:rPr>
+          <w:rFonts w:ascii="Palatino Linotype" w:hAnsi="Palatino Linotype"/>
+          <w:bCs/>
+          <w:sz w:val="20"/>
+          <w:szCs w:val="20"/>
+          <w:u w:val="single"/>
+        </w:rPr>
+        <w:t xml:space="preserve"> case</w:t>
+      </w:r>
+      <w:r>
+        <w:rPr>
+          <w:rFonts w:ascii="Palatino Linotype" w:hAnsi="Palatino Linotype"/>
+          <w:bCs/>
+          <w:sz w:val="20"/>
+          <w:szCs w:val="20"/>
+        </w:rPr>
+        <w:t>.</w:t>
+      </w:r>
+      <w:r>
+        <w:rPr>
+          <w:rFonts w:ascii="Palatino Linotype" w:hAnsi="Palatino Linotype"/>
+          <w:bCs/>
+          <w:sz w:val="20"/>
+          <w:szCs w:val="20"/>
+        </w:rPr>
+        <w:t xml:space="preserve"> </w:t>
+      </w:r>
+      <w:r>
+        <w:rPr>
+          <w:rFonts w:ascii="Palatino Linotype" w:hAnsi="Palatino Linotype"/>
+          <w:bCs/>
+          <w:sz w:val="20"/>
+          <w:szCs w:val="20"/>
+        </w:rPr>
+        <w:t xml:space="preserve"/>
+      </w:r>
+      <w:r>
+        <w:rPr>
+          <w:rFonts w:ascii="Palatino Linotype" w:hAnsi="Palatino Linotype"/>
+          <w:sz w:val="20"/>
+          <w:szCs w:val="20"/>
+        </w:rPr>
+        <w:t xml:space="preserve">Having</w:t>
+      </w:r>
+      <w:r>
+        <w:rPr>
+          <w:rFonts w:ascii="Palatino Linotype" w:hAnsi="Palatino Linotype"/>
+          <w:sz w:val="20"/>
+          <w:szCs w:val="20"/>
+        </w:rPr>
+        <w:t xml:space="preserve"> been informed of the fines and costs owed, Defendant expressed an ability to pay </w:t>
       </w:r>
       <w:r>
         <w:rPr>
@@ -1586,70 +1615,15 @@
           <w:sz w:val="20"/>
           <w:szCs w:val="20"/>
         </w:rPr>
-        <w:t xml:space="preserve"/>
-      </w:r>
-      <w:r>
-        <w:rPr>
-          <w:rFonts w:ascii="Palatino Linotype" w:hAnsi="Palatino Linotype"/>
-          <w:bCs/>
-          <w:sz w:val="20"/>
-          <w:szCs w:val="20"/>
-          <w:u w:val="single"/>
-        </w:rPr>
-        <w:t>Court costs are assessed for the highest degree charge in this</w:t>
-      </w:r>
-      <w:r>
-        <w:rPr>
-          <w:rFonts w:ascii="Palatino Linotype" w:hAnsi="Palatino Linotype"/>
-          <w:bCs/>
-          <w:sz w:val="20"/>
-          <w:szCs w:val="20"/>
-          <w:u w:val="single"/>
-        </w:rPr>
-        <w:t xml:space="preserve"> case</w:t>
-      </w:r>
-      <w:r>
-        <w:rPr>
-          <w:rFonts w:ascii="Palatino Linotype" w:hAnsi="Palatino Linotype"/>
-          <w:bCs/>
-          <w:sz w:val="20"/>
-          <w:szCs w:val="20"/>
-        </w:rPr>
-        <w:t xml:space="preserve">.</w:t>
-      </w:r>
-      <w:r>
-        <w:rPr>
-          <w:rFonts w:ascii="Palatino Linotype" w:hAnsi="Palatino Linotype"/>
-          <w:bCs/>
-          <w:sz w:val="20"/>
-          <w:szCs w:val="20"/>
-        </w:rPr>
-        <w:t xml:space="preserve"> </w:t>
-      </w:r>
-      <w:r>
-        <w:rPr>
-          <w:rFonts w:ascii="Palatino Linotype" w:hAnsi="Palatino Linotype"/>
-          <w:bCs/>
-          <w:sz w:val="20"/>
-          <w:szCs w:val="20"/>
-        </w:rPr>
-        <w:t xml:space="preserve"/>
-      </w:r>
-      <w:r>
-        <w:rPr>
-          <w:rFonts w:ascii="Palatino Linotype" w:hAnsi="Palatino Linotype"/>
-          <w:sz w:val="20"/>
-          <w:szCs w:val="20"/>
-        </w:rPr>
-        <w:t>Having</w:t>
-      </w:r>
-      <w:r>
-        <w:rPr>
-          <w:rFonts w:ascii="Palatino Linotype" w:hAnsi="Palatino Linotype"/>
-          <w:sz w:val="20"/>
-          <w:szCs w:val="20"/>
-        </w:rPr>
-        <w:t xml:space="preserve"> been informed of the fines and costs owed, Defendant expressed an ability to pay </w:t>
+        <w:t xml:space="preserve">forthwith</w:t>
+      </w:r>
+      <w:r>
+        <w:rPr>
+          <w:rFonts w:ascii="Palatino Linotype" w:hAnsi="Palatino Linotype"/>
+          <w:sz w:val="20"/>
+          <w:szCs w:val="20"/>
+        </w:rPr>
+        <w:t xml:space="preserve">. Absent further order the fines and costs shall be paid in full by </w:t>
       </w:r>
       <w:r>
         <w:rPr>
@@ -1659,17 +1633,613 @@
           <w:sz w:val="20"/>
           <w:szCs w:val="20"/>
         </w:rPr>
-        <w:t xml:space="preserve">forthwith</w:t>
-      </w:r>
-      <w:r>
-        <w:rPr>
-          <w:rFonts w:ascii="Palatino Linotype" w:hAnsi="Palatino Linotype"/>
-          <w:sz w:val="20"/>
-          <w:szCs w:val="20"/>
-        </w:rPr>
-        <w:t xml:space="preserve">. Absent further order the fines and costs shall be paid in full by </w:t>
-      </w:r>
-      <w:r>
+        <w:t xml:space="preserve">January 19, 2022</w:t>
+      </w:r>
+      <w:r>
+        <w:rPr>
+          <w:rFonts w:ascii="Palatino Linotype" w:hAnsi="Palatino Linotype"/>
+          <w:sz w:val="20"/>
+          <w:szCs w:val="20"/>
+        </w:rPr>
+        <w:t xml:space="preserve">. </w:t>
+      </w:r>
+      <w:r>
+        <w:rPr>
+          <w:rFonts w:ascii="Palatino Linotype" w:hAnsi="Palatino Linotype"/>
+          <w:sz w:val="20"/>
+          <w:szCs w:val="20"/>
+        </w:rPr>
+        <w:t xml:space="preserve"/>
+      </w:r>
+      <w:r>
+        <w:rPr>
+          <w:rFonts w:ascii="Palatino Linotype" w:hAnsi="Palatino Linotype"/>
+          <w:sz w:val="20"/>
+          <w:szCs w:val="20"/>
+        </w:rPr>
+        <w:t xml:space="preserve"/>
+      </w:r>
+    </w:p>
+    <w:p>
+      <w:pPr>
+        <w:jc w:val="both"/>
+        <w:rPr>
+          <w:rFonts w:ascii="Palatino Linotype" w:hAnsi="Palatino Linotype"/>
+          <w:sz w:val="20"/>
+          <w:szCs w:val="20"/>
+        </w:rPr>
+      </w:pPr>
+      <w:r>
+        <w:rPr>
+          <w:rFonts w:ascii="Palatino Linotype" w:hAnsi="Palatino Linotype"/>
+          <w:sz w:val="20"/>
+          <w:szCs w:val="20"/>
+        </w:rPr>
+        <w:t xml:space="preserve"/>
+      </w:r>
+      <w:r>
+        <w:rPr>
+          <w:rFonts w:ascii="Palatino Linotype" w:hAnsi="Palatino Linotype"/>
+          <w:sz w:val="20"/>
+          <w:szCs w:val="20"/>
+        </w:rPr>
+        <w:t xml:space="preserve"/>
+      </w:r>
+      <w:r>
+        <w:rPr>
+          <w:rFonts w:ascii="Palatino Linotype" w:hAnsi="Palatino Linotype"/>
+          <w:sz w:val="20"/>
+          <w:szCs w:val="20"/>
+        </w:rPr>
+        <w:t xml:space="preserve"/>
+      </w:r>
+    </w:p>
+    <w:p>
+      <w:pPr>
+        <w:jc w:val="both"/>
+        <w:rPr>
+          <w:rFonts w:ascii="Palatino Linotype" w:hAnsi="Palatino Linotype"/>
+          <w:sz w:val="20"/>
+          <w:szCs w:val="20"/>
+        </w:rPr>
+      </w:pPr>
+      <w:r>
+        <w:rPr>
+          <w:rFonts w:ascii="Palatino Linotype" w:hAnsi="Palatino Linotype"/>
+          <w:b/>
+          <w:sz w:val="20"/>
+          <w:szCs w:val="20"/>
+        </w:rPr>
+        <w:t>Jail Commitment Terms.</w:t>
+      </w:r>
+      <w:r>
+        <w:rPr>
+          <w:rFonts w:ascii="Palatino Linotype" w:hAnsi="Palatino Linotype"/>
+          <w:b/>
+          <w:sz w:val="20"/>
+          <w:szCs w:val="20"/>
+        </w:rPr>
+        <w:t xml:space="preserve">  </w:t>
+      </w:r>
+      <w:r>
+        <w:rPr>
+          <w:rFonts w:ascii="Palatino Linotype" w:hAnsi="Palatino Linotype"/>
+          <w:sz w:val="20"/>
+          <w:szCs w:val="20"/>
+        </w:rPr>
+        <w:t xml:space="preserve"/>
+      </w:r>
+      <w:r>
+        <w:rPr>
+          <w:rFonts w:ascii="Palatino Linotype" w:hAnsi="Palatino Linotype"/>
+          <w:sz w:val="20"/>
+          <w:szCs w:val="20"/>
+        </w:rPr>
+        <w:t xml:space="preserve">Defendant shall report to jail forthwith.</w:t>
+      </w:r>
+      <w:r>
+        <w:rPr>
+          <w:rFonts w:ascii="Palatino Linotype" w:hAnsi="Palatino Linotype"/>
+          <w:sz w:val="20"/>
+          <w:szCs w:val="20"/>
+        </w:rPr>
+        <w:t xml:space="preserve"/>
+      </w:r>
+      <w:r>
+        <w:rPr>
+          <w:rFonts w:ascii="Palatino Linotype" w:hAnsi="Palatino Linotype"/>
+          <w:sz w:val="20"/>
+          <w:szCs w:val="20"/>
+        </w:rPr>
+        <w:t xml:space="preserve"/>
+      </w:r>
+      <w:r>
+        <w:rPr>
+          <w:rFonts w:ascii="Palatino Linotype" w:hAnsi="Palatino Linotype"/>
+          <w:sz w:val="20"/>
+          <w:szCs w:val="20"/>
+        </w:rPr>
+        <w:t xml:space="preserve"/>
+      </w:r>
+    </w:p>
+    <w:p>
+      <w:pPr>
+        <w:pStyle w:val="ListParagraph"/>
+        <w:numPr>
+          <w:ilvl w:val="0"/>
+          <w:numId w:val="3"/>
+        </w:numPr>
+        <w:jc w:val="both"/>
+        <w:rPr>
+          <w:rFonts w:ascii="Palatino Linotype" w:hAnsi="Palatino Linotype"/>
+          <w:sz w:val="20"/>
+          <w:szCs w:val="20"/>
+        </w:rPr>
+      </w:pPr>
+      <w:r>
+        <w:rPr>
+          <w:rFonts w:ascii="Palatino Linotype" w:hAnsi="Palatino Linotype"/>
+          <w:sz w:val="20"/>
+          <w:szCs w:val="20"/>
+        </w:rPr>
+        <w:lastRenderedPageBreak/>
+        <w:t>Defendant shall report to jail time</w:t>
+      </w:r>
+      <w:r>
+        <w:rPr>
+          <w:rFonts w:ascii="Palatino Linotype" w:hAnsi="Palatino Linotype"/>
+          <w:sz w:val="20"/>
+          <w:szCs w:val="20"/>
+        </w:rPr>
+        <w:t>l</w:t>
+      </w:r>
+      <w:r>
+        <w:rPr>
+          <w:rFonts w:ascii="Palatino Linotype" w:hAnsi="Palatino Linotype"/>
+          <w:sz w:val="20"/>
+          <w:szCs w:val="20"/>
+        </w:rPr>
+        <w:t>y and sober.</w:t>
+      </w:r>
+    </w:p>
+    <w:p>
+      <w:pPr>
+        <w:pStyle w:val="ListParagraph"/>
+        <w:numPr>
+          <w:ilvl w:val="0"/>
+          <w:numId w:val="3"/>
+        </w:numPr>
+        <w:jc w:val="both"/>
+        <w:rPr>
+          <w:rFonts w:ascii="Palatino Linotype" w:hAnsi="Palatino Linotype"/>
+          <w:sz w:val="20"/>
+          <w:szCs w:val="20"/>
+        </w:rPr>
+      </w:pPr>
+      <w:r>
+        <w:rPr>
+          <w:rFonts w:ascii="Palatino Linotype" w:hAnsi="Palatino Linotype"/>
+          <w:sz w:val="20"/>
+          <w:szCs w:val="20"/>
+        </w:rPr>
+        <w:t xml:space="preserve">The jail days imposed shall be served . </w:t>
+      </w:r>
+    </w:p>
+    <w:p>
+      <w:pPr>
+        <w:pStyle w:val="ListParagraph"/>
+        <w:numPr>
+          <w:ilvl w:val="0"/>
+          <w:numId w:val="3"/>
+        </w:numPr>
+        <w:jc w:val="both"/>
+        <w:rPr>
+          <w:rFonts w:ascii="Palatino Linotype" w:hAnsi="Palatino Linotype"/>
+          <w:sz w:val="20"/>
+          <w:szCs w:val="20"/>
+        </w:rPr>
+      </w:pPr>
+      <w:r>
+        <w:rPr>
+          <w:rFonts w:ascii="Palatino Linotype" w:hAnsi="Palatino Linotype"/>
+          <w:sz w:val="20"/>
+          <w:szCs w:val="20"/>
+        </w:rPr>
+        <w:t xml:space="preserve"/>
+      </w:r>
+      <w:r>
+        <w:rPr>
+          <w:rFonts w:ascii="Palatino Linotype" w:hAnsi="Palatino Linotype"/>
+          <w:sz w:val="20"/>
+          <w:szCs w:val="20"/>
+        </w:rPr>
+        <w:t xml:space="preserve"/>
+      </w:r>
+      <w:r>
+        <w:rPr>
+          <w:rFonts w:ascii="Palatino Linotype" w:hAnsi="Palatino Linotype"/>
+          <w:sz w:val="20"/>
+          <w:szCs w:val="20"/>
+        </w:rPr>
+        <w:t xml:space="preserve"/>
+      </w:r>
+    </w:p>
+    <w:p>
+      <w:pPr>
+        <w:pStyle w:val="ListParagraph"/>
+        <w:numPr>
+          <w:ilvl w:val="0"/>
+          <w:numId w:val="3"/>
+        </w:numPr>
+        <w:jc w:val="both"/>
+        <w:rPr>
+          <w:rFonts w:ascii="Palatino Linotype" w:hAnsi="Palatino Linotype"/>
+          <w:sz w:val="20"/>
+          <w:szCs w:val="20"/>
+        </w:rPr>
+      </w:pPr>
+      <w:r>
+        <w:rPr>
+          <w:rFonts w:ascii="Palatino Linotype" w:hAnsi="Palatino Linotype"/>
+          <w:sz w:val="20"/>
+          <w:szCs w:val="20"/>
+        </w:rPr>
+        <w:t xml:space="preserve">Defendant’s jail days imposed in this case shall be served concurrently to the jail days imposed in 22CRB11223.</w:t>
+      </w:r>
+    </w:p>
+    <w:p>
+      <w:pPr>
+        <w:pStyle w:val="ListParagraph"/>
+        <w:numPr>
+          <w:ilvl w:val="0"/>
+          <w:numId w:val="3"/>
+        </w:numPr>
+        <w:jc w:val="both"/>
+        <w:rPr>
+          <w:rFonts w:ascii="Palatino Linotype" w:hAnsi="Palatino Linotype"/>
+          <w:sz w:val="20"/>
+          <w:szCs w:val="20"/>
+        </w:rPr>
+      </w:pPr>
+      <w:r>
+        <w:rPr>
+          <w:rFonts w:ascii="Palatino Linotype" w:hAnsi="Palatino Linotype"/>
+          <w:sz w:val="20"/>
+          <w:szCs w:val="20"/>
+        </w:rPr>
+        <w:t>Defendant shall timely pay or dispute confinement costs billed pursuant to R.C. 2929.37 or be subject to certificate of judgment by the Clerk.</w:t>
+      </w:r>
+    </w:p>
+    <w:p>
+      <w:pPr>
+        <w:jc w:val="both"/>
+        <w:rPr>
+          <w:rFonts w:ascii="Palatino Linotype" w:hAnsi="Palatino Linotype"/>
+          <w:sz w:val="20"/>
+          <w:szCs w:val="20"/>
+        </w:rPr>
+      </w:pPr>
+      <w:r>
+        <w:rPr>
+          <w:rFonts w:ascii="Palatino Linotype" w:hAnsi="Palatino Linotype"/>
+          <w:sz w:val="20"/>
+          <w:szCs w:val="20"/>
+        </w:rPr>
+        <w:t xml:space="preserve"/>
+      </w:r>
+      <w:r>
+        <w:rPr>
+          <w:rFonts w:ascii="Palatino Linotype" w:hAnsi="Palatino Linotype"/>
+          <w:sz w:val="20"/>
+          <w:szCs w:val="20"/>
+        </w:rPr>
+        <w:t xml:space="preserve"/>
+      </w:r>
+    </w:p>
+    <w:p>
+      <w:pPr>
+        <w:jc w:val="both"/>
+        <w:rPr>
+          <w:rFonts w:ascii="Palatino Linotype" w:hAnsi="Palatino Linotype"/>
+          <w:b/>
+          <w:sz w:val="20"/>
+          <w:szCs w:val="20"/>
+        </w:rPr>
+      </w:pPr>
+      <w:r>
+        <w:rPr>
+          <w:rFonts w:ascii="Palatino Linotype" w:hAnsi="Palatino Linotype"/>
+          <w:b/>
+          <w:sz w:val="20"/>
+          <w:szCs w:val="20"/>
+        </w:rPr>
+        <w:t>Community Control</w:t>
+      </w:r>
+      <w:r>
+        <w:rPr>
+          <w:rFonts w:ascii="Palatino Linotype" w:hAnsi="Palatino Linotype"/>
+          <w:b/>
+          <w:sz w:val="20"/>
+          <w:szCs w:val="20"/>
+        </w:rPr>
+        <w:t>.</w:t>
+      </w:r>
+      <w:r>
+        <w:rPr>
+          <w:rFonts w:ascii="Palatino Linotype" w:hAnsi="Palatino Linotype"/>
+          <w:b/>
+          <w:sz w:val="20"/>
+          <w:szCs w:val="20"/>
+        </w:rPr>
+        <w:t xml:space="preserve">  </w:t>
+      </w:r>
+      <w:r>
+        <w:rPr>
+          <w:rFonts w:ascii="Palatino Linotype" w:hAnsi="Palatino Linotype"/>
+          <w:sz w:val="20"/>
+          <w:szCs w:val="20"/>
+        </w:rPr>
+        <w:t xml:space="preserve">For a period of </w:t>
+      </w:r>
+      <w:r>
+        <w:rPr>
+          <w:rFonts w:ascii="Palatino Linotype" w:hAnsi="Palatino Linotype"/>
+          <w:b/>
+          <w:sz w:val="20"/>
+          <w:szCs w:val="20"/>
+          <w:u w:val="single"/>
+        </w:rPr>
+        <w:t xml:space="preserve">1 year</w:t>
+      </w:r>
+      <w:r>
+        <w:rPr>
+          <w:rFonts w:ascii="Palatino Linotype" w:hAnsi="Palatino Linotype"/>
+          <w:sz w:val="20"/>
+          <w:szCs w:val="20"/>
+        </w:rPr>
+        <w:t xml:space="preserve">, Defendant shall be under </w:t>
+      </w:r>
+      <w:r>
+        <w:rPr>
+          <w:rFonts w:ascii="Palatino Linotype" w:hAnsi="Palatino Linotype"/>
+          <w:b/>
+          <w:sz w:val="20"/>
+          <w:szCs w:val="20"/>
+          <w:u w:val="single"/>
+        </w:rPr>
+        <w:t xml:space="preserve">basic</w:t>
+      </w:r>
+      <w:r>
+        <w:rPr>
+          <w:rFonts w:ascii="Palatino Linotype" w:hAnsi="Palatino Linotype"/>
+          <w:b/>
+          <w:sz w:val="20"/>
+          <w:szCs w:val="20"/>
+          <w:u w:val="single"/>
+        </w:rPr>
+        <w:t xml:space="preserve"> </w:t>
+      </w:r>
+      <w:r>
+        <w:rPr>
+          <w:rFonts w:ascii="Palatino Linotype" w:hAnsi="Palatino Linotype"/>
+          <w:b/>
+          <w:sz w:val="20"/>
+          <w:szCs w:val="20"/>
+          <w:u w:val="single"/>
+        </w:rPr>
+        <w:t>supervision</w:t>
+      </w:r>
+      <w:r>
+        <w:rPr>
+          <w:rFonts w:ascii="Palatino Linotype" w:hAnsi="Palatino Linotype"/>
+          <w:sz w:val="20"/>
+          <w:szCs w:val="20"/>
+        </w:rPr>
+        <w:t xml:space="preserve"> </w:t>
+      </w:r>
+      <w:r>
+        <w:rPr>
+          <w:rFonts w:ascii="Palatino Linotype" w:hAnsi="Palatino Linotype"/>
+          <w:sz w:val="20"/>
+          <w:szCs w:val="20"/>
+        </w:rPr>
+        <w:t>with the Office of Community Control.  The Court advised Defendant that as a result of any failure to comply with the terms of community control, the Court may impose a longer term of community control up to a total of 5 years; impose a definite jail term to include any days stayed or otherwise authorized by law; and/or otherwise modify the terms of community control set forth below.</w:t>
+      </w:r>
+    </w:p>
+    <w:p>
+      <w:pPr>
+        <w:spacing w:line="276" w:lineRule="auto"/>
+        <w:jc w:val="both"/>
+        <w:rPr>
+          <w:rFonts w:ascii="Palatino Linotype" w:hAnsi="Palatino Linotype"/>
+          <w:b/>
+          <w:sz w:val="20"/>
+          <w:szCs w:val="20"/>
+        </w:rPr>
+      </w:pPr>
+    </w:p>
+    <w:p>
+      <w:pPr>
+        <w:jc w:val="both"/>
+        <w:rPr>
+          <w:rFonts w:ascii="Palatino Linotype" w:hAnsi="Palatino Linotype"/>
+          <w:sz w:val="20"/>
+          <w:szCs w:val="20"/>
+        </w:rPr>
+      </w:pPr>
+      <w:r>
+        <w:rPr>
+          <w:rFonts w:ascii="Palatino Linotype" w:hAnsi="Palatino Linotype"/>
+          <w:sz w:val="20"/>
+          <w:szCs w:val="20"/>
+        </w:rPr>
+        <w:t xml:space="preserve">While subject to </w:t>
+      </w:r>
+      <w:r>
+        <w:rPr>
+          <w:rFonts w:ascii="Palatino Linotype" w:hAnsi="Palatino Linotype"/>
+          <w:sz w:val="20"/>
+          <w:szCs w:val="20"/>
+        </w:rPr>
+        <w:t xml:space="preserve">community control, Defendant shall: </w:t>
+      </w:r>
+    </w:p>
+    <w:p>
+      <w:pPr>
+        <w:jc w:val="both"/>
+        <w:rPr>
+          <w:rFonts w:ascii="Palatino Linotype" w:hAnsi="Palatino Linotype"/>
+          <w:sz w:val="20"/>
+          <w:szCs w:val="20"/>
+        </w:rPr>
+      </w:pPr>
+    </w:p>
+    <w:p>
+      <w:pPr>
+        <w:ind w:firstLine="419"/>
+        <w:jc w:val="both"/>
+        <w:rPr>
+          <w:rFonts w:ascii="Palatino Linotype" w:hAnsi="Palatino Linotype"/>
+          <w:sz w:val="20"/>
+          <w:szCs w:val="20"/>
+          <w:u w:val="single"/>
+        </w:rPr>
+      </w:pPr>
+      <w:r>
+        <w:rPr>
+          <w:rFonts w:ascii="Palatino Linotype" w:hAnsi="Palatino Linotype"/>
+          <w:sz w:val="20"/>
+          <w:szCs w:val="20"/>
+          <w:u w:val="single"/>
+        </w:rPr>
+        <w:t>General Terms</w:t>
+      </w:r>
+    </w:p>
+    <w:p>
+      <w:pPr>
+        <w:pStyle w:val="ListParagraph"/>
+        <w:widowControl/>
+        <w:numPr>
+          <w:ilvl w:val="0"/>
+          <w:numId w:val="2"/>
+        </w:numPr>
+        <w:autoSpaceDE/>
+        <w:autoSpaceDN/>
+        <w:adjustRightInd/>
+        <w:jc w:val="both"/>
+        <w:rPr>
+          <w:rFonts w:ascii="Palatino Linotype" w:hAnsi="Palatino Linotype"/>
+          <w:sz w:val="20"/>
+          <w:szCs w:val="20"/>
+        </w:rPr>
+      </w:pPr>
+      <w:r>
+        <w:rPr>
+          <w:rFonts w:ascii="Palatino Linotype" w:hAnsi="Palatino Linotype"/>
+          <w:sz w:val="20"/>
+          <w:szCs w:val="20"/>
+        </w:rPr>
+        <w:t>Report forthwith to the Office of Community Control.</w:t>
+      </w:r>
+    </w:p>
+    <w:p>
+      <w:pPr>
+        <w:pStyle w:val="ListParagraph"/>
+        <w:widowControl/>
+        <w:numPr>
+          <w:ilvl w:val="0"/>
+          <w:numId w:val="2"/>
+        </w:numPr>
+        <w:autoSpaceDE/>
+        <w:autoSpaceDN/>
+        <w:adjustRightInd/>
+        <w:jc w:val="both"/>
+        <w:rPr>
+          <w:rFonts w:ascii="Palatino Linotype" w:hAnsi="Palatino Linotype"/>
+          <w:sz w:val="20"/>
+          <w:szCs w:val="20"/>
+        </w:rPr>
+      </w:pPr>
+      <w:r>
+        <w:rPr>
+          <w:rFonts w:ascii="Palatino Linotype" w:hAnsi="Palatino Linotype"/>
+          <w:sz w:val="20"/>
+          <w:szCs w:val="20"/>
+        </w:rPr>
+        <w:t>Abide by the law, comply with the community control</w:t>
+      </w:r>
+      <w:r>
+        <w:rPr>
+          <w:rFonts w:ascii="Palatino Linotype" w:hAnsi="Palatino Linotype"/>
+          <w:sz w:val="20"/>
+          <w:szCs w:val="20"/>
+        </w:rPr>
+        <w:t xml:space="preserve"> terms set by the Office of Community Control</w:t>
+      </w:r>
+      <w:r>
+        <w:rPr>
+          <w:rFonts w:ascii="Palatino Linotype" w:hAnsi="Palatino Linotype"/>
+          <w:sz w:val="20"/>
+          <w:szCs w:val="20"/>
+        </w:rPr>
+        <w:t xml:space="preserve">, and not leave the state without the permission of the Court and/or </w:t>
+      </w:r>
+      <w:r>
+        <w:rPr>
+          <w:rFonts w:ascii="Palatino Linotype" w:hAnsi="Palatino Linotype"/>
+          <w:sz w:val="20"/>
+          <w:szCs w:val="20"/>
+        </w:rPr>
+        <w:t>the Office of Community Control</w:t>
+      </w:r>
+      <w:r>
+        <w:rPr>
+          <w:rFonts w:ascii="Palatino Linotype" w:hAnsi="Palatino Linotype"/>
+          <w:sz w:val="20"/>
+          <w:szCs w:val="20"/>
+        </w:rPr>
+        <w:t>.</w:t>
+      </w:r>
+    </w:p>
+    <w:p>
+      <w:pPr>
+        <w:pStyle w:val="ListParagraph"/>
+        <w:widowControl/>
+        <w:numPr>
+          <w:ilvl w:val="0"/>
+          <w:numId w:val="2"/>
+        </w:numPr>
+        <w:autoSpaceDE/>
+        <w:autoSpaceDN/>
+        <w:adjustRightInd/>
+        <w:jc w:val="both"/>
+        <w:rPr>
+          <w:rFonts w:ascii="Palatino Linotype" w:hAnsi="Palatino Linotype"/>
+          <w:sz w:val="20"/>
+          <w:szCs w:val="20"/>
+        </w:rPr>
+      </w:pPr>
+      <w:r>
+        <w:rPr>
+          <w:rFonts w:ascii="Palatino Linotype" w:hAnsi="Palatino Linotype"/>
+          <w:sz w:val="20"/>
+          <w:szCs w:val="20"/>
+        </w:rPr>
+        <w:t xml:space="preserve">Pay probation fees monthly.  </w:t>
+      </w:r>
+    </w:p>
+    <w:p>
+      <w:pPr>
+        <w:pStyle w:val="ListParagraph"/>
+        <w:widowControl/>
+        <w:numPr>
+          <w:ilvl w:val="0"/>
+          <w:numId w:val="2"/>
+        </w:numPr>
+        <w:autoSpaceDE/>
+        <w:autoSpaceDN/>
+        <w:adjustRightInd/>
+        <w:jc w:val="both"/>
         <w:rPr>
           <w:rFonts w:ascii="Palatino Linotype" w:hAnsi="Palatino Linotype"/>
           <w:b/>
@@ -1677,15 +2247,124 @@
           <w:sz w:val="20"/>
           <w:szCs w:val="20"/>
         </w:rPr>
-        <w:t xml:space="preserve">January 16, 2022</w:t>
-      </w:r>
-      <w:r>
-        <w:rPr>
-          <w:rFonts w:ascii="Palatino Linotype" w:hAnsi="Palatino Linotype"/>
-          <w:sz w:val="20"/>
-          <w:szCs w:val="20"/>
-        </w:rPr>
-        <w:t xml:space="preserve">. </w:t>
+      </w:pPr>
+      <w:r>
+        <w:rPr>
+          <w:rFonts w:ascii="Palatino Linotype" w:hAnsi="Palatino Linotype"/>
+          <w:sz w:val="20"/>
+          <w:szCs w:val="20"/>
+        </w:rPr>
+        <w:t>Make all reasonable effort to obtain and maintain employment.  Defendant shall report any change in employment status immediately.</w:t>
+      </w:r>
+      <w:r>
+        <w:rPr>
+          <w:rFonts w:ascii="Palatino Linotype" w:hAnsi="Palatino Linotype"/>
+          <w:sz w:val="20"/>
+          <w:szCs w:val="20"/>
+        </w:rPr>
+        <w:t xml:space="preserve"> </w:t>
+      </w:r>
+    </w:p>
+    <w:p>
+      <w:pPr>
+        <w:pStyle w:val="ListParagraph"/>
+        <w:widowControl/>
+        <w:numPr>
+          <w:ilvl w:val="0"/>
+          <w:numId w:val="2"/>
+        </w:numPr>
+        <w:autoSpaceDE/>
+        <w:autoSpaceDN/>
+        <w:adjustRightInd/>
+        <w:jc w:val="both"/>
+        <w:rPr>
+          <w:rFonts w:ascii="Palatino Linotype" w:hAnsi="Palatino Linotype"/>
+          <w:b/>
+          <w:bCs/>
+          <w:sz w:val="20"/>
+          <w:szCs w:val="20"/>
+        </w:rPr>
+      </w:pPr>
+      <w:r>
+        <w:rPr>
+          <w:rFonts w:ascii="Palatino Linotype" w:hAnsi="Palatino Linotype"/>
+          <w:sz w:val="20"/>
+          <w:szCs w:val="20"/>
+        </w:rPr>
+        <w:t>Submit to alcohol/drug testing at the request of community control or any other law enforcement officer.</w:t>
+      </w:r>
+    </w:p>
+    <w:p>
+      <w:pPr>
+        <w:pStyle w:val="ListParagraph"/>
+        <w:widowControl/>
+        <w:numPr>
+          <w:ilvl w:val="0"/>
+          <w:numId w:val="2"/>
+        </w:numPr>
+        <w:autoSpaceDE/>
+        <w:autoSpaceDN/>
+        <w:adjustRightInd/>
+        <w:jc w:val="both"/>
+        <w:rPr>
+          <w:rFonts w:ascii="Palatino Linotype" w:hAnsi="Palatino Linotype"/>
+          <w:b/>
+          <w:bCs/>
+          <w:sz w:val="20"/>
+          <w:szCs w:val="20"/>
+        </w:rPr>
+      </w:pPr>
+      <w:r>
+        <w:rPr>
+          <w:rFonts w:ascii="Palatino Linotype" w:hAnsi="Palatino Linotype"/>
+          <w:sz w:val="20"/>
+          <w:szCs w:val="20"/>
+        </w:rPr>
+        <w:t>Not possess/consume/purchase any alcoholic beverages or drugs of abuse.</w:t>
+      </w:r>
+    </w:p>
+    <w:p>
+      <w:pPr>
+        <w:widowControl/>
+        <w:autoSpaceDE/>
+        <w:autoSpaceDN/>
+        <w:adjustRightInd/>
+        <w:ind w:left="419"/>
+        <w:jc w:val="both"/>
+        <w:rPr>
+          <w:rFonts w:ascii="Palatino Linotype" w:hAnsi="Palatino Linotype"/>
+          <w:b/>
+          <w:bCs/>
+          <w:sz w:val="20"/>
+          <w:szCs w:val="20"/>
+        </w:rPr>
+      </w:pPr>
+    </w:p>
+    <w:p>
+      <w:pPr>
+        <w:widowControl/>
+        <w:autoSpaceDE/>
+        <w:autoSpaceDN/>
+        <w:adjustRightInd/>
+        <w:ind w:left="419"/>
+        <w:jc w:val="both"/>
+        <w:rPr>
+          <w:rFonts w:ascii="Palatino Linotype" w:hAnsi="Palatino Linotype"/>
+          <w:bCs/>
+          <w:sz w:val="20"/>
+          <w:szCs w:val="20"/>
+          <w:u w:val="single"/>
+        </w:rPr>
+      </w:pPr>
+      <w:r>
+        <w:rPr>
+          <w:rFonts w:ascii="Palatino Linotype" w:hAnsi="Palatino Linotype"/>
+          <w:bCs/>
+          <w:sz w:val="20"/>
+          <w:szCs w:val="20"/>
+          <w:u w:val="single"/>
+        </w:rPr>
+        <w:t>Additional Terms</w:t>
       </w:r>
       <w:r>
         <w:rPr>
@@ -1703,16 +2382,139 @@
         </w:rPr>
         <w:t xml:space="preserve"/>
       </w:r>
-    </w:p>
-    <w:p>
-      <w:pPr>
+      <w:r>
+        <w:rPr>
+          <w:rFonts w:ascii="Palatino Linotype" w:hAnsi="Palatino Linotype"/>
+          <w:sz w:val="20"/>
+          <w:szCs w:val="20"/>
+        </w:rPr>
+        <w:t xml:space="preserve"/>
+      </w:r>
+      <w:r>
+        <w:rPr>
+          <w:rFonts w:ascii="Palatino Linotype" w:hAnsi="Palatino Linotype"/>
+          <w:sz w:val="20"/>
+          <w:szCs w:val="20"/>
+        </w:rPr>
+        <w:t xml:space="preserve"/>
+      </w:r>
+      <w:r>
+        <w:rPr>
+          <w:rFonts w:ascii="Palatino Linotype" w:hAnsi="Palatino Linotype"/>
+          <w:sz w:val="20"/>
+          <w:szCs w:val="20"/>
+        </w:rPr>
+        <w:t xml:space="preserve"/>
+      </w:r>
+      <w:r>
+        <w:rPr>
+          <w:rFonts w:ascii="Palatino Linotype" w:hAnsi="Palatino Linotype"/>
+          <w:sz w:val="20"/>
+          <w:szCs w:val="20"/>
+        </w:rPr>
+        <w:t xml:space="preserve"/>
+      </w:r>
+      <w:r>
+        <w:rPr>
+          <w:rFonts w:ascii="Palatino Linotype" w:hAnsi="Palatino Linotype"/>
+          <w:sz w:val="20"/>
+          <w:szCs w:val="20"/>
+        </w:rPr>
+        <w:t xml:space="preserve"/>
+      </w:r>
+      <w:r>
+        <w:rPr>
+          <w:rFonts w:ascii="Palatino Linotype" w:hAnsi="Palatino Linotype"/>
+          <w:sz w:val="20"/>
+          <w:szCs w:val="20"/>
+        </w:rPr>
+        <w:t xml:space="preserve"/>
+      </w:r>
+      <w:r>
+        <w:rPr>
+          <w:rFonts w:ascii="Palatino Linotype" w:hAnsi="Palatino Linotype"/>
+          <w:sz w:val="20"/>
+          <w:szCs w:val="20"/>
+        </w:rPr>
+        <w:t xml:space="preserve"/>
+      </w:r>
+      <w:r>
+        <w:rPr>
+          <w:rFonts w:ascii="Palatino Linotype" w:hAnsi="Palatino Linotype"/>
+          <w:sz w:val="20"/>
+          <w:szCs w:val="20"/>
+        </w:rPr>
+        <w:t xml:space="preserve"/>
+      </w:r>
+      <w:r>
+        <w:rPr>
+          <w:rFonts w:ascii="Palatino Linotype" w:hAnsi="Palatino Linotype"/>
+          <w:sz w:val="20"/>
+          <w:szCs w:val="20"/>
+        </w:rPr>
+        <w:t xml:space="preserve"/>
+      </w:r>
+      <w:r>
+        <w:rPr>
+          <w:rFonts w:ascii="Palatino Linotype" w:hAnsi="Palatino Linotype"/>
+          <w:sz w:val="20"/>
+          <w:szCs w:val="20"/>
+        </w:rPr>
+        <w:t xml:space="preserve"/>
+      </w:r>
+      <w:r>
+        <w:rPr>
+          <w:rFonts w:ascii="Palatino Linotype" w:hAnsi="Palatino Linotype"/>
+          <w:sz w:val="20"/>
+          <w:szCs w:val="20"/>
+        </w:rPr>
+        <w:t xml:space="preserve"/>
+      </w:r>
+      <w:r>
+        <w:rPr>
+          <w:rFonts w:ascii="Palatino Linotype" w:hAnsi="Palatino Linotype"/>
+          <w:sz w:val="20"/>
+          <w:szCs w:val="20"/>
+        </w:rPr>
+        <w:t xml:space="preserve"/>
+      </w:r>
+    </w:p>
+    <w:p>
+      <w:pPr>
+        <w:pStyle w:val="ListParagraph"/>
+        <w:widowControl/>
+        <w:numPr>
+          <w:ilvl w:val="0"/>
+          <w:numId w:val="2"/>
+        </w:numPr>
+        <w:autoSpaceDE/>
+        <w:autoSpaceDN/>
+        <w:adjustRightInd/>
         <w:jc w:val="both"/>
         <w:rPr>
           <w:rFonts w:ascii="Palatino Linotype" w:hAnsi="Palatino Linotype"/>
-          <w:sz w:val="20"/>
-          <w:szCs w:val="20"/>
-        </w:rPr>
-      </w:pPr>
+          <w:b/>
+          <w:bCs/>
+          <w:sz w:val="20"/>
+          <w:szCs w:val="20"/>
+        </w:rPr>
+      </w:pPr>
+      <w:r>
+        <w:rPr>
+          <w:rFonts w:ascii="Palatino Linotype" w:hAnsi="Palatino Linotype"/>
+          <w:sz w:val="20"/>
+          <w:szCs w:val="20"/>
+        </w:rPr>
+        <w:t>D</w:t>
+      </w:r>
+      <w:r>
+        <w:rPr>
+          <w:rFonts w:ascii="Palatino Linotype" w:hAnsi="Palatino Linotype"/>
+          <w:sz w:val="20"/>
+          <w:szCs w:val="20"/>
+        </w:rPr>
+        <w:t xml:space="preserve">efendant shall report daily to the Office of Community Control in the manner specified by the Office of Community Control.</w:t>
+      </w:r>
       <w:r>
         <w:rPr>
           <w:rFonts w:ascii="Palatino Linotype" w:hAnsi="Palatino Linotype"/>
@@ -1721,22 +2523,26 @@
         </w:rPr>
         <w:t xml:space="preserve"/>
       </w:r>
-      <w:r>
-        <w:rPr>
-          <w:rFonts w:ascii="Palatino Linotype" w:hAnsi="Palatino Linotype"/>
-          <w:sz w:val="20"/>
-          <w:szCs w:val="20"/>
-        </w:rPr>
-        <w:t xml:space="preserve"/>
-      </w:r>
-      <w:r>
-        <w:rPr>
-          <w:rFonts w:ascii="Palatino Linotype" w:hAnsi="Palatino Linotype"/>
-          <w:sz w:val="20"/>
-          <w:szCs w:val="20"/>
-        </w:rPr>
-        <w:t xml:space="preserve"/>
-      </w:r>
+    </w:p>
+    <w:p>
+      <w:pPr>
+        <w:jc w:val="both"/>
+        <w:rPr>
+          <w:rFonts w:ascii="Palatino Linotype" w:hAnsi="Palatino Linotype"/>
+          <w:sz w:val="20"/>
+          <w:szCs w:val="20"/>
+        </w:rPr>
+      </w:pPr>
+    </w:p>
+    <w:p>
+      <w:pPr>
+        <w:jc w:val="both"/>
+        <w:rPr>
+          <w:rFonts w:ascii="Palatino Linotype" w:hAnsi="Palatino Linotype"/>
+          <w:sz w:val="20"/>
+          <w:szCs w:val="20"/>
+        </w:rPr>
+      </w:pPr>
       <w:r>
         <w:rPr>
           <w:rFonts w:ascii="Palatino Linotype" w:hAnsi="Palatino Linotype"/>
@@ -1950,6 +2756,7 @@
           <w:sz w:val="20"/>
           <w:szCs w:val="20"/>
         </w:rPr>
+        <w:lastRenderedPageBreak/>
         <w:t xml:space="preserve"/>
       </w:r>
     </w:p>
@@ -2021,7 +2828,7 @@
           <w:sz w:val="19"/>
           <w:szCs w:val="19"/>
         </w:rPr>
-        <w:t xml:space="preserve">files objections.</w:t>
+        <w:t>files objections.</w:t>
       </w:r>
     </w:p>
     <w:p>
@@ -2106,30 +2913,9 @@
         <w:t xml:space="preserve">___ Prosecutor’s Office, ___ KEVIN MURPHY</w:t>
       </w:r>
     </w:p>
-    <w:p>
-      <w:pPr>
-        <w:tabs>
-          <w:tab w:val="left" w:pos="-1080"/>
-          <w:tab w:val="left" w:pos="-720"/>
-          <w:tab w:val="left" w:pos="0"/>
-          <w:tab w:val="left" w:pos="720"/>
-          <w:tab w:val="left" w:pos="1440"/>
-          <w:tab w:val="left" w:pos="2160"/>
-          <w:tab w:val="left" w:pos="2880"/>
-          <w:tab w:val="left" w:pos="3600"/>
-          <w:tab w:val="left" w:pos="4320"/>
-          <w:tab w:val="left" w:pos="4680"/>
-        </w:tabs>
-        <w:rPr>
-          <w:rFonts w:ascii="Palatino Linotype" w:hAnsi="Palatino Linotype"/>
-          <w:sz w:val="16"/>
-          <w:szCs w:val="16"/>
-        </w:rPr>
-      </w:pPr>
-    </w:p>
     <w:sectPr>
-      <w:headerReference w:type="default" r:id="rId8"/>
-      <w:footerReference w:type="default" r:id="rId9"/>
+      <w:headerReference w:type="default" r:id="rId7"/>
+      <w:footerReference w:type="default" r:id="rId8"/>
       <w:pgSz w:w="12240" w:h="15840"/>
       <w:pgMar w:top="1440" w:right="1080" w:bottom="1440" w:left="1080" w:header="720" w:footer="720" w:gutter="0"/>
       <w:cols w:space="720"/>
@@ -2140,26 +2926,8 @@
 </w:document>
 </file>
 
-<file path=word/commentsExtended.xml><?xml version="1.0" encoding="utf-8"?>
-<w15:commentsEx xmlns:wpc="http://schemas.microsoft.com/office/word/2010/wordprocessingCanvas" xmlns:cx="http://schemas.microsoft.com/office/drawing/2014/chartex" xmlns:cx1="http://schemas.microsoft.com/office/drawing/2015/9/8/chartex" xmlns:cx2="http://schemas.microsoft.com/office/drawing/2015/10/21/chartex" xmlns:cx3="http://schemas.microsoft.com/office/drawing/2016/5/9/chartex" xmlns:cx4="http://schemas.microsoft.com/office/drawing/2016/5/10/chartex" xmlns:cx5="http://schemas.microsoft.com/office/drawing/2016/5/11/chartex" xmlns:cx6="http://schemas.microsoft.com/office/drawing/2016/5/12/chartex" xmlns:cx7="http://schemas.microsoft.com/office/drawing/2016/5/13/chartex" xmlns:cx8="http://schemas.microsoft.com/office/drawing/2016/5/14/chartex" xmlns:mc="http://schemas.openxmlformats.org/markup-compatibility/2006" xmlns:aink="http://schemas.microsoft.com/office/drawing/2016/ink" xmlns:am3d="http://schemas.microsoft.com/office/drawing/2017/model3d" xmlns:o="urn:schemas-microsoft-com:office:office" xmlns:r="http://schemas.openxmlformats.org/officeDocument/2006/relationships" xmlns:m="http://schemas.openxmlformats.org/officeDocument/2006/math" xmlns:v="urn:schemas-microsoft-com:vml" xmlns:wp14="http://schemas.microsoft.com/office/word/2010/wordprocessingDrawing" xmlns:wp="http://schemas.openxmlformats.org/drawingml/2006/wordprocessingDrawing" xmlns:w10="urn:schemas-microsoft-com:office:word" xmlns:w="http://schemas.openxmlformats.org/wordprocessingml/2006/main" xmlns:w14="http://schemas.microsoft.com/office/word/2010/wordml" xmlns:w15="http://schemas.microsoft.com/office/word/2012/wordml" xmlns:w16cex="http://schemas.microsoft.com/office/word/2018/wordml/cex" xmlns:w16cid="http://schemas.microsoft.com/office/word/2016/wordml/cid" xmlns:w16="http://schemas.microsoft.com/office/word/2018/wordml" xmlns:w16se="http://schemas.microsoft.com/office/word/2015/wordml/symex" xmlns:wpg="http://schemas.microsoft.com/office/word/2010/wordprocessingGroup" xmlns:wpi="http://schemas.microsoft.com/office/word/2010/wordprocessingInk" xmlns:wne="http://schemas.microsoft.com/office/word/2006/wordml" xmlns:wps="http://schemas.microsoft.com/office/word/2010/wordprocessingShape" mc:Ignorable="w14 w15 w16se w16cid w16 w16cex wp14">
-  <w15:commentEx w15:paraId="4CD3D7F6" w15:done="0"/>
-  <w15:commentEx w15:paraId="7E2F0EFE" w15:done="0"/>
-  <w15:commentEx w15:paraId="6E5F1B3C" w15:done="0"/>
-  <w15:commentEx w15:paraId="51A4BB77" w15:done="0"/>
-</w15:commentsEx>
-</file>
-
-<file path=word/commentsIds.xml><?xml version="1.0" encoding="utf-8"?>
-<w16cid:commentsIds xmlns:wpc="http://schemas.microsoft.com/office/word/2010/wordprocessingCanvas" xmlns:cx="http://schemas.microsoft.com/office/drawing/2014/chartex" xmlns:cx1="http://schemas.microsoft.com/office/drawing/2015/9/8/chartex" xmlns:cx2="http://schemas.microsoft.com/office/drawing/2015/10/21/chartex" xmlns:cx3="http://schemas.microsoft.com/office/drawing/2016/5/9/chartex" xmlns:cx4="http://schemas.microsoft.com/office/drawing/2016/5/10/chartex" xmlns:cx5="http://schemas.microsoft.com/office/drawing/2016/5/11/chartex" xmlns:cx6="http://schemas.microsoft.com/office/drawing/2016/5/12/chartex" xmlns:cx7="http://schemas.microsoft.com/office/drawing/2016/5/13/chartex" xmlns:cx8="http://schemas.microsoft.com/office/drawing/2016/5/14/chartex" xmlns:mc="http://schemas.openxmlformats.org/markup-compatibility/2006" xmlns:aink="http://schemas.microsoft.com/office/drawing/2016/ink" xmlns:am3d="http://schemas.microsoft.com/office/drawing/2017/model3d" xmlns:o="urn:schemas-microsoft-com:office:office" xmlns:r="http://schemas.openxmlformats.org/officeDocument/2006/relationships" xmlns:m="http://schemas.openxmlformats.org/officeDocument/2006/math" xmlns:v="urn:schemas-microsoft-com:vml" xmlns:wp14="http://schemas.microsoft.com/office/word/2010/wordprocessingDrawing" xmlns:wp="http://schemas.openxmlformats.org/drawingml/2006/wordprocessingDrawing" xmlns:w10="urn:schemas-microsoft-com:office:word" xmlns:w="http://schemas.openxmlformats.org/wordprocessingml/2006/main" xmlns:w14="http://schemas.microsoft.com/office/word/2010/wordml" xmlns:w15="http://schemas.microsoft.com/office/word/2012/wordml" xmlns:w16cex="http://schemas.microsoft.com/office/word/2018/wordml/cex" xmlns:w16cid="http://schemas.microsoft.com/office/word/2016/wordml/cid" xmlns:w16="http://schemas.microsoft.com/office/word/2018/wordml" xmlns:w16se="http://schemas.microsoft.com/office/word/2015/wordml/symex" xmlns:wpg="http://schemas.microsoft.com/office/word/2010/wordprocessingGroup" xmlns:wpi="http://schemas.microsoft.com/office/word/2010/wordprocessingInk" xmlns:wne="http://schemas.microsoft.com/office/word/2006/wordml" xmlns:wps="http://schemas.microsoft.com/office/word/2010/wordprocessingShape" mc:Ignorable="w14 w15 w16se w16cid w16 w16cex wp14">
-  <w16cid:commentId w16cid:paraId="4CD3D7F6" w16cid:durableId="257FDCE8"/>
-  <w16cid:commentId w16cid:paraId="7E2F0EFE" w16cid:durableId="257FDCE9"/>
-  <w16cid:commentId w16cid:paraId="6E5F1B3C" w16cid:durableId="257FDCEA"/>
-  <w16cid:commentId w16cid:paraId="51A4BB77" w16cid:durableId="257FDCEB"/>
-</w16cid:commentsIds>
-</file>
-
 <file path=word/endnotes.xml><?xml version="1.0" encoding="utf-8"?>
-<w:endnotes xmlns:wpc="http://schemas.microsoft.com/office/word/2010/wordprocessingCanvas" xmlns:mc="http://schemas.openxmlformats.org/markup-compatibility/2006" xmlns:o="urn:schemas-microsoft-com:office:office" xmlns:r="http://schemas.openxmlformats.org/officeDocument/2006/relationships" xmlns:m="http://schemas.openxmlformats.org/officeDocument/2006/math" xmlns:v="urn:schemas-microsoft-com:vml" xmlns:wp14="http://schemas.microsoft.com/office/word/2010/wordprocessingDrawing" xmlns:wp="http://schemas.openxmlformats.org/drawingml/2006/wordprocessingDrawing" xmlns:w10="urn:schemas-microsoft-com:office:word" xmlns:w="http://schemas.openxmlformats.org/wordprocessingml/2006/main" xmlns:w14="http://schemas.microsoft.com/office/word/2010/wordml" xmlns:wpg="http://schemas.microsoft.com/office/word/2010/wordprocessingGroup" xmlns:wpi="http://schemas.microsoft.com/office/word/2010/wordprocessingInk" xmlns:wne="http://schemas.microsoft.com/office/word/2006/wordml" xmlns:wps="http://schemas.microsoft.com/office/word/2010/wordprocessingShape" mc:Ignorable="w14 wp14">
+<w:endnotes xmlns:wpc="http://schemas.microsoft.com/office/word/2010/wordprocessingCanvas" xmlns:cx="http://schemas.microsoft.com/office/drawing/2014/chartex" xmlns:cx1="http://schemas.microsoft.com/office/drawing/2015/9/8/chartex" xmlns:cx2="http://schemas.microsoft.com/office/drawing/2015/10/21/chartex" xmlns:cx3="http://schemas.microsoft.com/office/drawing/2016/5/9/chartex" xmlns:cx4="http://schemas.microsoft.com/office/drawing/2016/5/10/chartex" xmlns:cx5="http://schemas.microsoft.com/office/drawing/2016/5/11/chartex" xmlns:cx6="http://schemas.microsoft.com/office/drawing/2016/5/12/chartex" xmlns:cx7="http://schemas.microsoft.com/office/drawing/2016/5/13/chartex" xmlns:cx8="http://schemas.microsoft.com/office/drawing/2016/5/14/chartex" xmlns:mc="http://schemas.openxmlformats.org/markup-compatibility/2006" xmlns:aink="http://schemas.microsoft.com/office/drawing/2016/ink" xmlns:am3d="http://schemas.microsoft.com/office/drawing/2017/model3d" xmlns:o="urn:schemas-microsoft-com:office:office" xmlns:r="http://schemas.openxmlformats.org/officeDocument/2006/relationships" xmlns:m="http://schemas.openxmlformats.org/officeDocument/2006/math" xmlns:v="urn:schemas-microsoft-com:vml" xmlns:wp14="http://schemas.microsoft.com/office/word/2010/wordprocessingDrawing" xmlns:wp="http://schemas.openxmlformats.org/drawingml/2006/wordprocessingDrawing" xmlns:w10="urn:schemas-microsoft-com:office:word" xmlns:w="http://schemas.openxmlformats.org/wordprocessingml/2006/main" xmlns:w14="http://schemas.microsoft.com/office/word/2010/wordml" xmlns:w15="http://schemas.microsoft.com/office/word/2012/wordml" xmlns:w16cex="http://schemas.microsoft.com/office/word/2018/wordml/cex" xmlns:w16cid="http://schemas.microsoft.com/office/word/2016/wordml/cid" xmlns:w16="http://schemas.microsoft.com/office/word/2018/wordml" xmlns:w16se="http://schemas.microsoft.com/office/word/2015/wordml/symex" xmlns:wpg="http://schemas.microsoft.com/office/word/2010/wordprocessingGroup" xmlns:wpi="http://schemas.microsoft.com/office/word/2010/wordprocessingInk" xmlns:wne="http://schemas.microsoft.com/office/word/2006/wordml" xmlns:wps="http://schemas.microsoft.com/office/word/2010/wordprocessingShape" mc:Ignorable="w14 w15 w16se w16cid w16 w16cex wp14">
   <w:endnote w:type="separator" w:id="-1">
     <w:p>
       <w:r>
@@ -2178,7 +2946,7 @@
 </file>
 
 <file path=word/footer1.xml><?xml version="1.0" encoding="utf-8"?>
-<w:ftr xmlns:wpc="http://schemas.microsoft.com/office/word/2010/wordprocessingCanvas" xmlns:mc="http://schemas.openxmlformats.org/markup-compatibility/2006" xmlns:o="urn:schemas-microsoft-com:office:office" xmlns:r="http://schemas.openxmlformats.org/officeDocument/2006/relationships" xmlns:m="http://schemas.openxmlformats.org/officeDocument/2006/math" xmlns:v="urn:schemas-microsoft-com:vml" xmlns:wp14="http://schemas.microsoft.com/office/word/2010/wordprocessingDrawing" xmlns:wp="http://schemas.openxmlformats.org/drawingml/2006/wordprocessingDrawing" xmlns:w10="urn:schemas-microsoft-com:office:word" xmlns:w="http://schemas.openxmlformats.org/wordprocessingml/2006/main" xmlns:w14="http://schemas.microsoft.com/office/word/2010/wordml" xmlns:wpg="http://schemas.microsoft.com/office/word/2010/wordprocessingGroup" xmlns:wpi="http://schemas.microsoft.com/office/word/2010/wordprocessingInk" xmlns:wne="http://schemas.microsoft.com/office/word/2006/wordml" xmlns:wps="http://schemas.microsoft.com/office/word/2010/wordprocessingShape" mc:Ignorable="w14 wp14">
+<w:ftr xmlns:wpc="http://schemas.microsoft.com/office/word/2010/wordprocessingCanvas" xmlns:cx="http://schemas.microsoft.com/office/drawing/2014/chartex" xmlns:cx1="http://schemas.microsoft.com/office/drawing/2015/9/8/chartex" xmlns:cx2="http://schemas.microsoft.com/office/drawing/2015/10/21/chartex" xmlns:cx3="http://schemas.microsoft.com/office/drawing/2016/5/9/chartex" xmlns:cx4="http://schemas.microsoft.com/office/drawing/2016/5/10/chartex" xmlns:cx5="http://schemas.microsoft.com/office/drawing/2016/5/11/chartex" xmlns:cx6="http://schemas.microsoft.com/office/drawing/2016/5/12/chartex" xmlns:cx7="http://schemas.microsoft.com/office/drawing/2016/5/13/chartex" xmlns:cx8="http://schemas.microsoft.com/office/drawing/2016/5/14/chartex" xmlns:mc="http://schemas.openxmlformats.org/markup-compatibility/2006" xmlns:aink="http://schemas.microsoft.com/office/drawing/2016/ink" xmlns:am3d="http://schemas.microsoft.com/office/drawing/2017/model3d" xmlns:o="urn:schemas-microsoft-com:office:office" xmlns:r="http://schemas.openxmlformats.org/officeDocument/2006/relationships" xmlns:m="http://schemas.openxmlformats.org/officeDocument/2006/math" xmlns:v="urn:schemas-microsoft-com:vml" xmlns:wp14="http://schemas.microsoft.com/office/word/2010/wordprocessingDrawing" xmlns:wp="http://schemas.openxmlformats.org/drawingml/2006/wordprocessingDrawing" xmlns:w10="urn:schemas-microsoft-com:office:word" xmlns:w="http://schemas.openxmlformats.org/wordprocessingml/2006/main" xmlns:w14="http://schemas.microsoft.com/office/word/2010/wordml" xmlns:w15="http://schemas.microsoft.com/office/word/2012/wordml" xmlns:w16cex="http://schemas.microsoft.com/office/word/2018/wordml/cex" xmlns:w16cid="http://schemas.microsoft.com/office/word/2016/wordml/cid" xmlns:w16="http://schemas.microsoft.com/office/word/2018/wordml" xmlns:w16se="http://schemas.microsoft.com/office/word/2015/wordml/symex" xmlns:wpg="http://schemas.microsoft.com/office/word/2010/wordprocessingGroup" xmlns:wpi="http://schemas.microsoft.com/office/word/2010/wordprocessingInk" xmlns:wne="http://schemas.microsoft.com/office/word/2006/wordml" xmlns:wps="http://schemas.microsoft.com/office/word/2010/wordprocessingShape" mc:Ignorable="w14 w15 w16se w16cid w16 w16cex wp14">
   <w:p>
     <w:pPr>
       <w:tabs>
@@ -2206,17 +2974,7 @@
         <w:sz w:val="20"/>
         <w:szCs w:val="20"/>
       </w:rPr>
-      <w:t xml:space="preserve">Magistrate </w:t>
-    </w:r>
-    <w:proofErr w:type="gramStart"/>
-    <w:r>
-      <w:rPr>
-        <w:rFonts w:ascii="Palatino Linotype" w:hAnsi="Palatino Linotype"/>
-        <w:bCs/>
-        <w:sz w:val="20"/>
-        <w:szCs w:val="20"/>
-      </w:rPr>
-      <w:t>Decision</w:t>
+      <w:t xml:space="preserve">Magistrate Decision</w:t>
     </w:r>
     <w:r>
       <w:rPr>
@@ -2242,7 +3000,7 @@
 </file>
 
 <file path=word/footnotes.xml><?xml version="1.0" encoding="utf-8"?>
-<w:footnotes xmlns:wpc="http://schemas.microsoft.com/office/word/2010/wordprocessingCanvas" xmlns:mc="http://schemas.openxmlformats.org/markup-compatibility/2006" xmlns:o="urn:schemas-microsoft-com:office:office" xmlns:r="http://schemas.openxmlformats.org/officeDocument/2006/relationships" xmlns:m="http://schemas.openxmlformats.org/officeDocument/2006/math" xmlns:v="urn:schemas-microsoft-com:vml" xmlns:wp14="http://schemas.microsoft.com/office/word/2010/wordprocessingDrawing" xmlns:wp="http://schemas.openxmlformats.org/drawingml/2006/wordprocessingDrawing" xmlns:w10="urn:schemas-microsoft-com:office:word" xmlns:w="http://schemas.openxmlformats.org/wordprocessingml/2006/main" xmlns:w14="http://schemas.microsoft.com/office/word/2010/wordml" xmlns:wpg="http://schemas.microsoft.com/office/word/2010/wordprocessingGroup" xmlns:wpi="http://schemas.microsoft.com/office/word/2010/wordprocessingInk" xmlns:wne="http://schemas.microsoft.com/office/word/2006/wordml" xmlns:wps="http://schemas.microsoft.com/office/word/2010/wordprocessingShape" mc:Ignorable="w14 wp14">
+<w:footnotes xmlns:wpc="http://schemas.microsoft.com/office/word/2010/wordprocessingCanvas" xmlns:cx="http://schemas.microsoft.com/office/drawing/2014/chartex" xmlns:cx1="http://schemas.microsoft.com/office/drawing/2015/9/8/chartex" xmlns:cx2="http://schemas.microsoft.com/office/drawing/2015/10/21/chartex" xmlns:cx3="http://schemas.microsoft.com/office/drawing/2016/5/9/chartex" xmlns:cx4="http://schemas.microsoft.com/office/drawing/2016/5/10/chartex" xmlns:cx5="http://schemas.microsoft.com/office/drawing/2016/5/11/chartex" xmlns:cx6="http://schemas.microsoft.com/office/drawing/2016/5/12/chartex" xmlns:cx7="http://schemas.microsoft.com/office/drawing/2016/5/13/chartex" xmlns:cx8="http://schemas.microsoft.com/office/drawing/2016/5/14/chartex" xmlns:mc="http://schemas.openxmlformats.org/markup-compatibility/2006" xmlns:aink="http://schemas.microsoft.com/office/drawing/2016/ink" xmlns:am3d="http://schemas.microsoft.com/office/drawing/2017/model3d" xmlns:o="urn:schemas-microsoft-com:office:office" xmlns:r="http://schemas.openxmlformats.org/officeDocument/2006/relationships" xmlns:m="http://schemas.openxmlformats.org/officeDocument/2006/math" xmlns:v="urn:schemas-microsoft-com:vml" xmlns:wp14="http://schemas.microsoft.com/office/word/2010/wordprocessingDrawing" xmlns:wp="http://schemas.openxmlformats.org/drawingml/2006/wordprocessingDrawing" xmlns:w10="urn:schemas-microsoft-com:office:word" xmlns:w="http://schemas.openxmlformats.org/wordprocessingml/2006/main" xmlns:w14="http://schemas.microsoft.com/office/word/2010/wordml" xmlns:w15="http://schemas.microsoft.com/office/word/2012/wordml" xmlns:w16cex="http://schemas.microsoft.com/office/word/2018/wordml/cex" xmlns:w16cid="http://schemas.microsoft.com/office/word/2016/wordml/cid" xmlns:w16="http://schemas.microsoft.com/office/word/2018/wordml" xmlns:w16se="http://schemas.microsoft.com/office/word/2015/wordml/symex" xmlns:wpg="http://schemas.microsoft.com/office/word/2010/wordprocessingGroup" xmlns:wpi="http://schemas.microsoft.com/office/word/2010/wordprocessingInk" xmlns:wne="http://schemas.microsoft.com/office/word/2006/wordml" xmlns:wps="http://schemas.microsoft.com/office/word/2010/wordprocessingShape" mc:Ignorable="w14 w15 w16se w16cid w16 w16cex wp14">
   <w:footnote w:type="separator" w:id="-1">
     <w:p>
       <w:r>
@@ -2261,7 +3019,7 @@
 </file>
 
 <file path=word/header1.xml><?xml version="1.0" encoding="utf-8"?>
-<w:hdr xmlns:wpc="http://schemas.microsoft.com/office/word/2010/wordprocessingCanvas" xmlns:mc="http://schemas.openxmlformats.org/markup-compatibility/2006" xmlns:o="urn:schemas-microsoft-com:office:office" xmlns:r="http://schemas.openxmlformats.org/officeDocument/2006/relationships" xmlns:m="http://schemas.openxmlformats.org/officeDocument/2006/math" xmlns:v="urn:schemas-microsoft-com:vml" xmlns:wp14="http://schemas.microsoft.com/office/word/2010/wordprocessingDrawing" xmlns:wp="http://schemas.openxmlformats.org/drawingml/2006/wordprocessingDrawing" xmlns:w10="urn:schemas-microsoft-com:office:word" xmlns:w="http://schemas.openxmlformats.org/wordprocessingml/2006/main" xmlns:w14="http://schemas.microsoft.com/office/word/2010/wordml" xmlns:wpg="http://schemas.microsoft.com/office/word/2010/wordprocessingGroup" xmlns:wpi="http://schemas.microsoft.com/office/word/2010/wordprocessingInk" xmlns:wne="http://schemas.microsoft.com/office/word/2006/wordml" xmlns:wps="http://schemas.microsoft.com/office/word/2010/wordprocessingShape" mc:Ignorable="w14 wp14">
+<w:hdr xmlns:wpc="http://schemas.microsoft.com/office/word/2010/wordprocessingCanvas" xmlns:cx="http://schemas.microsoft.com/office/drawing/2014/chartex" xmlns:cx1="http://schemas.microsoft.com/office/drawing/2015/9/8/chartex" xmlns:cx2="http://schemas.microsoft.com/office/drawing/2015/10/21/chartex" xmlns:cx3="http://schemas.microsoft.com/office/drawing/2016/5/9/chartex" xmlns:cx4="http://schemas.microsoft.com/office/drawing/2016/5/10/chartex" xmlns:cx5="http://schemas.microsoft.com/office/drawing/2016/5/11/chartex" xmlns:cx6="http://schemas.microsoft.com/office/drawing/2016/5/12/chartex" xmlns:cx7="http://schemas.microsoft.com/office/drawing/2016/5/13/chartex" xmlns:cx8="http://schemas.microsoft.com/office/drawing/2016/5/14/chartex" xmlns:mc="http://schemas.openxmlformats.org/markup-compatibility/2006" xmlns:aink="http://schemas.microsoft.com/office/drawing/2016/ink" xmlns:am3d="http://schemas.microsoft.com/office/drawing/2017/model3d" xmlns:o="urn:schemas-microsoft-com:office:office" xmlns:r="http://schemas.openxmlformats.org/officeDocument/2006/relationships" xmlns:m="http://schemas.openxmlformats.org/officeDocument/2006/math" xmlns:v="urn:schemas-microsoft-com:vml" xmlns:wp14="http://schemas.microsoft.com/office/word/2010/wordprocessingDrawing" xmlns:wp="http://schemas.openxmlformats.org/drawingml/2006/wordprocessingDrawing" xmlns:w10="urn:schemas-microsoft-com:office:word" xmlns:w="http://schemas.openxmlformats.org/wordprocessingml/2006/main" xmlns:w14="http://schemas.microsoft.com/office/word/2010/wordml" xmlns:w15="http://schemas.microsoft.com/office/word/2012/wordml" xmlns:w16cex="http://schemas.microsoft.com/office/word/2018/wordml/cex" xmlns:w16cid="http://schemas.microsoft.com/office/word/2016/wordml/cid" xmlns:w16="http://schemas.microsoft.com/office/word/2018/wordml" xmlns:w16se="http://schemas.microsoft.com/office/word/2015/wordml/symex" xmlns:wpg="http://schemas.microsoft.com/office/word/2010/wordprocessingGroup" xmlns:wpi="http://schemas.microsoft.com/office/word/2010/wordprocessingInk" xmlns:wne="http://schemas.microsoft.com/office/word/2006/wordml" xmlns:wps="http://schemas.microsoft.com/office/word/2010/wordprocessingShape" mc:Ignorable="w14 w15 w16se w16cid w16 w16cex wp14">
   <w:p>
     <w:pPr>
       <w:pStyle w:val="Header"/>
@@ -2285,8 +3043,8 @@
 </file>
 
 <file path=word/numbering.xml><?xml version="1.0" encoding="utf-8"?>
-<w:numbering xmlns:wpc="http://schemas.microsoft.com/office/word/2010/wordprocessingCanvas" xmlns:mc="http://schemas.openxmlformats.org/markup-compatibility/2006" xmlns:o="urn:schemas-microsoft-com:office:office" xmlns:r="http://schemas.openxmlformats.org/officeDocument/2006/relationships" xmlns:m="http://schemas.openxmlformats.org/officeDocument/2006/math" xmlns:v="urn:schemas-microsoft-com:vml" xmlns:wp14="http://schemas.microsoft.com/office/word/2010/wordprocessingDrawing" xmlns:wp="http://schemas.openxmlformats.org/drawingml/2006/wordprocessingDrawing" xmlns:w10="urn:schemas-microsoft-com:office:word" xmlns:w="http://schemas.openxmlformats.org/wordprocessingml/2006/main" xmlns:w14="http://schemas.microsoft.com/office/word/2010/wordml" xmlns:wpg="http://schemas.microsoft.com/office/word/2010/wordprocessingGroup" xmlns:wpi="http://schemas.microsoft.com/office/word/2010/wordprocessingInk" xmlns:wne="http://schemas.microsoft.com/office/word/2006/wordml" xmlns:wps="http://schemas.microsoft.com/office/word/2010/wordprocessingShape" mc:Ignorable="w14 wp14">
-  <w:abstractNum w:abstractNumId="0">
+<w:numbering xmlns:wpc="http://schemas.microsoft.com/office/word/2010/wordprocessingCanvas" xmlns:cx="http://schemas.microsoft.com/office/drawing/2014/chartex" xmlns:cx1="http://schemas.microsoft.com/office/drawing/2015/9/8/chartex" xmlns:cx2="http://schemas.microsoft.com/office/drawing/2015/10/21/chartex" xmlns:cx3="http://schemas.microsoft.com/office/drawing/2016/5/9/chartex" xmlns:cx4="http://schemas.microsoft.com/office/drawing/2016/5/10/chartex" xmlns:cx5="http://schemas.microsoft.com/office/drawing/2016/5/11/chartex" xmlns:cx6="http://schemas.microsoft.com/office/drawing/2016/5/12/chartex" xmlns:cx7="http://schemas.microsoft.com/office/drawing/2016/5/13/chartex" xmlns:cx8="http://schemas.microsoft.com/office/drawing/2016/5/14/chartex" xmlns:mc="http://schemas.openxmlformats.org/markup-compatibility/2006" xmlns:aink="http://schemas.microsoft.com/office/drawing/2016/ink" xmlns:am3d="http://schemas.microsoft.com/office/drawing/2017/model3d" xmlns:o="urn:schemas-microsoft-com:office:office" xmlns:r="http://schemas.openxmlformats.org/officeDocument/2006/relationships" xmlns:m="http://schemas.openxmlformats.org/officeDocument/2006/math" xmlns:v="urn:schemas-microsoft-com:vml" xmlns:wp14="http://schemas.microsoft.com/office/word/2010/wordprocessingDrawing" xmlns:wp="http://schemas.openxmlformats.org/drawingml/2006/wordprocessingDrawing" xmlns:w10="urn:schemas-microsoft-com:office:word" xmlns:w="http://schemas.openxmlformats.org/wordprocessingml/2006/main" xmlns:w14="http://schemas.microsoft.com/office/word/2010/wordml" xmlns:w15="http://schemas.microsoft.com/office/word/2012/wordml" xmlns:w16cex="http://schemas.microsoft.com/office/word/2018/wordml/cex" xmlns:w16cid="http://schemas.microsoft.com/office/word/2016/wordml/cid" xmlns:w16="http://schemas.microsoft.com/office/word/2018/wordml" xmlns:w16se="http://schemas.microsoft.com/office/word/2015/wordml/symex" xmlns:wpg="http://schemas.microsoft.com/office/word/2010/wordprocessingGroup" xmlns:wpi="http://schemas.microsoft.com/office/word/2010/wordprocessingInk" xmlns:wne="http://schemas.microsoft.com/office/word/2006/wordml" xmlns:wps="http://schemas.microsoft.com/office/word/2010/wordprocessingShape" mc:Ignorable="w14 w15 w16se w16cid w16 w16cex wp14">
+  <w:abstractNum w:abstractNumId="0" w15:restartNumberingAfterBreak="0">
     <w:nsid w:val="08B2501C"/>
     <w:multiLevelType w:val="hybridMultilevel"/>
     <w:tmpl w:val="F2A43D58"/>
@@ -2399,7 +3157,7 @@
       </w:rPr>
     </w:lvl>
   </w:abstractNum>
-  <w:abstractNum w:abstractNumId="1">
+  <w:abstractNum w:abstractNumId="1" w15:restartNumberingAfterBreak="0">
     <w:nsid w:val="279660C9"/>
     <w:multiLevelType w:val="hybridMultilevel"/>
     <w:tmpl w:val="672ECC5E"/>
@@ -2512,7 +3270,7 @@
       </w:rPr>
     </w:lvl>
   </w:abstractNum>
-  <w:abstractNum w:abstractNumId="2">
+  <w:abstractNum w:abstractNumId="2" w15:restartNumberingAfterBreak="0">
     <w:nsid w:val="2E17566E"/>
     <w:multiLevelType w:val="hybridMultilevel"/>
     <w:tmpl w:val="00866CE6"/>
@@ -2637,19 +3395,8 @@
 </w:numbering>
 </file>
 
-<file path=word/people.xml><?xml version="1.0" encoding="utf-8"?>
-<w15:people xmlns:wpc="http://schemas.microsoft.com/office/word/2010/wordprocessingCanvas" xmlns:cx="http://schemas.microsoft.com/office/drawing/2014/chartex" xmlns:cx1="http://schemas.microsoft.com/office/drawing/2015/9/8/chartex" xmlns:cx2="http://schemas.microsoft.com/office/drawing/2015/10/21/chartex" xmlns:cx3="http://schemas.microsoft.com/office/drawing/2016/5/9/chartex" xmlns:cx4="http://schemas.microsoft.com/office/drawing/2016/5/10/chartex" xmlns:cx5="http://schemas.microsoft.com/office/drawing/2016/5/11/chartex" xmlns:cx6="http://schemas.microsoft.com/office/drawing/2016/5/12/chartex" xmlns:cx7="http://schemas.microsoft.com/office/drawing/2016/5/13/chartex" xmlns:cx8="http://schemas.microsoft.com/office/drawing/2016/5/14/chartex" xmlns:mc="http://schemas.openxmlformats.org/markup-compatibility/2006" xmlns:aink="http://schemas.microsoft.com/office/drawing/2016/ink" xmlns:am3d="http://schemas.microsoft.com/office/drawing/2017/model3d" xmlns:o="urn:schemas-microsoft-com:office:office" xmlns:r="http://schemas.openxmlformats.org/officeDocument/2006/relationships" xmlns:m="http://schemas.openxmlformats.org/officeDocument/2006/math" xmlns:v="urn:schemas-microsoft-com:vml" xmlns:wp14="http://schemas.microsoft.com/office/word/2010/wordprocessingDrawing" xmlns:wp="http://schemas.openxmlformats.org/drawingml/2006/wordprocessingDrawing" xmlns:w10="urn:schemas-microsoft-com:office:word" xmlns:w="http://schemas.openxmlformats.org/wordprocessingml/2006/main" xmlns:w14="http://schemas.microsoft.com/office/word/2010/wordml" xmlns:w15="http://schemas.microsoft.com/office/word/2012/wordml" xmlns:w16cex="http://schemas.microsoft.com/office/word/2018/wordml/cex" xmlns:w16cid="http://schemas.microsoft.com/office/word/2016/wordml/cid" xmlns:w16="http://schemas.microsoft.com/office/word/2018/wordml" xmlns:w16se="http://schemas.microsoft.com/office/word/2015/wordml/symex" xmlns:wpg="http://schemas.microsoft.com/office/word/2010/wordprocessingGroup" xmlns:wpi="http://schemas.microsoft.com/office/word/2010/wordprocessingInk" xmlns:wne="http://schemas.microsoft.com/office/word/2006/wordml" xmlns:wps="http://schemas.microsoft.com/office/word/2010/wordprocessingShape" mc:Ignorable="w14 w15 w16se w16cid w16 w16cex wp14">
-  <w15:person w15:author="Amanda Bunner">
-    <w15:presenceInfo w15:providerId="AD" w15:userId="S::abunner@municipalcourt.org::eb91d435-d6fc-42bd-9750-3e984bc05426"/>
-  </w15:person>
-  <w15:person w15:author="Mandy Bunner">
-    <w15:presenceInfo w15:providerId="AD" w15:userId="S::mandy@mbmphotos.com::0e69a378-8fb7-4e0c-a5ba-f5d59ed64085"/>
-  </w15:person>
-</w15:people>
-</file>
-
 <file path=word/styles.xml><?xml version="1.0" encoding="utf-8"?>
-<w:styles xmlns:mc="http://schemas.openxmlformats.org/markup-compatibility/2006" xmlns:r="http://schemas.openxmlformats.org/officeDocument/2006/relationships" xmlns:w="http://schemas.openxmlformats.org/wordprocessingml/2006/main" xmlns:w14="http://schemas.microsoft.com/office/word/2010/wordml" mc:Ignorable="w14">
+<w:styles xmlns:mc="http://schemas.openxmlformats.org/markup-compatibility/2006" xmlns:r="http://schemas.openxmlformats.org/officeDocument/2006/relationships" xmlns:w="http://schemas.openxmlformats.org/wordprocessingml/2006/main" xmlns:w14="http://schemas.microsoft.com/office/word/2010/wordml" xmlns:w15="http://schemas.microsoft.com/office/word/2012/wordml" xmlns:w16cex="http://schemas.microsoft.com/office/word/2018/wordml/cex" xmlns:w16cid="http://schemas.microsoft.com/office/word/2016/wordml/cid" xmlns:w16="http://schemas.microsoft.com/office/word/2018/wordml" xmlns:w16se="http://schemas.microsoft.com/office/word/2015/wordml/symex" mc:Ignorable="w14 w15 w16se w16cid w16 w16cex">
   <w:docDefaults>
     <w:rPrDefault>
       <w:rPr>
@@ -2665,505 +3412,383 @@
       </w:pPr>
     </w:pPrDefault>
   </w:docDefaults>
-  <w:latentStyles w:defLockedState="0" w:defUIPriority="99" w:defSemiHidden="1" w:defUnhideWhenUsed="1" w:defQFormat="0" w:count="267">
-    <w:lsdException w:name="Normal" w:semiHidden="0" w:uiPriority="0" w:unhideWhenUsed="0" w:qFormat="1"/>
-    <w:lsdException w:name="heading 1" w:semiHidden="0" w:uiPriority="9" w:unhideWhenUsed="0" w:qFormat="1"/>
-    <w:lsdException w:name="heading 2" w:uiPriority="9" w:qFormat="1"/>
-    <w:lsdException w:name="heading 3" w:uiPriority="9" w:qFormat="1"/>
-    <w:lsdException w:name="heading 4" w:uiPriority="9" w:qFormat="1"/>
-    <w:lsdException w:name="heading 5" w:uiPriority="9" w:qFormat="1"/>
-    <w:lsdException w:name="heading 6" w:uiPriority="9" w:qFormat="1"/>
-    <w:lsdException w:name="heading 7" w:uiPriority="9" w:qFormat="1"/>
-    <w:lsdException w:name="heading 8" w:uiPriority="9" w:qFormat="1"/>
-    <w:lsdException w:name="heading 9" w:uiPriority="9" w:qFormat="1"/>
-    <w:lsdException w:name="toc 1" w:uiPriority="39"/>
-    <w:lsdException w:name="toc 2" w:uiPriority="39"/>
-    <w:lsdException w:name="toc 3" w:uiPriority="39"/>
-    <w:lsdException w:name="toc 4" w:uiPriority="39"/>
-    <w:lsdException w:name="toc 5" w:uiPriority="39"/>
-    <w:lsdException w:name="toc 6" w:uiPriority="39"/>
-    <w:lsdException w:name="toc 7" w:uiPriority="39"/>
-    <w:lsdException w:name="toc 8" w:uiPriority="39"/>
-    <w:lsdException w:name="toc 9" w:uiPriority="39"/>
-    <w:lsdException w:name="caption" w:uiPriority="35" w:qFormat="1"/>
-    <w:lsdException w:name="footnote reference" w:unhideWhenUsed="0"/>
-    <w:lsdException w:name="Title" w:semiHidden="0" w:uiPriority="10" w:unhideWhenUsed="0" w:qFormat="1"/>
-    <w:lsdException w:name="Default Paragraph Font" w:uiPriority="1"/>
-    <w:lsdException w:name="Subtitle" w:semiHidden="0" w:uiPriority="11" w:unhideWhenUsed="0" w:qFormat="1"/>
-    <w:lsdException w:name="Strong" w:semiHidden="0" w:uiPriority="22" w:unhideWhenUsed="0" w:qFormat="1"/>
-    <w:lsdException w:name="Emphasis" w:semiHidden="0" w:uiPriority="20" w:unhideWhenUsed="0" w:qFormat="1"/>
-    <w:lsdException w:name="Table Grid" w:uiPriority="59"/>
-    <w:lsdException w:name="Placeholder Text" w:unhideWhenUsed="0"/>
-    <w:lsdException w:name="No Spacing" w:semiHidden="0" w:uiPriority="1" w:unhideWhenUsed="0" w:qFormat="1"/>
-    <w:lsdException w:name="Light Shading" w:semiHidden="0" w:uiPriority="60" w:unhideWhenUsed="0"/>
-    <w:lsdException w:name="Light List" w:semiHidden="0" w:uiPriority="61" w:unhideWhenUsed="0"/>
-    <w:lsdException w:name="Light Grid" w:semiHidden="0" w:uiPriority="62" w:unhideWhenUsed="0"/>
-    <w:lsdException w:name="Medium Shading 1" w:semiHidden="0" w:uiPriority="63" w:unhideWhenUsed="0"/>
-    <w:lsdException w:name="Medium Shading 2" w:semiHidden="0" w:uiPriority="64" w:unhideWhenUsed="0"/>
-    <w:lsdException w:name="Medium List 1" w:semiHidden="0" w:uiPriority="65" w:unhideWhenUsed="0"/>
-    <w:lsdException w:name="Medium List 2" w:semiHidden="0" w:uiPriority="66" w:unhideWhenUsed="0"/>
-    <w:lsdException w:name="Medium Grid 1" w:semiHidden="0" w:uiPriority="67" w:unhideWhenUsed="0"/>
-    <w:lsdException w:name="Medium Grid 2" w:semiHidden="0" w:uiPriority="68" w:unhideWhenUsed="0"/>
-    <w:lsdException w:name="Medium Grid 3" w:semiHidden="0" w:uiPriority="69" w:unhideWhenUsed="0"/>
-    <w:lsdException w:name="Dark List" w:semiHidden="0" w:uiPriority="70" w:unhideWhenUsed="0"/>
-    <w:lsdException w:name="Colorful Shading" w:semiHidden="0" w:uiPriority="71" w:unhideWhenUsed="0"/>
-    <w:lsdException w:name="Colorful List" w:semiHidden="0" w:uiPriority="72" w:unhideWhenUsed="0"/>
-    <w:lsdException w:name="Colorful Grid" w:semiHidden="0" w:uiPriority="73" w:unhideWhenUsed="0"/>
-    <w:lsdException w:name="Light Shading Accent 1" w:semiHidden="0" w:uiPriority="60" w:unhideWhenUsed="0"/>
-    <w:lsdException w:name="Light List Accent 1" w:semiHidden="0" w:uiPriority="61" w:unhideWhenUsed="0"/>
-    <w:lsdException w:name="Light Grid Accent 1" w:semiHidden="0" w:uiPriority="62" w:unhideWhenUsed="0"/>
-    <w:lsdException w:name="Medium Shading 1 Accent 1" w:semiHidden="0" w:uiPriority="63" w:unhideWhenUsed="0"/>
-    <w:lsdException w:name="Medium Shading 2 Accent 1" w:semiHidden="0" w:uiPriority="64" w:unhideWhenUsed="0"/>
-    <w:lsdException w:name="Medium List 1 Accent 1" w:semiHidden="0" w:uiPriority="65" w:unhideWhenUsed="0"/>
-    <w:lsdException w:name="Revision" w:unhideWhenUsed="0"/>
-    <w:lsdException w:name="List Paragraph" w:semiHidden="0" w:uiPriority="34" w:unhideWhenUsed="0" w:qFormat="1"/>
-    <w:lsdException w:name="Quote" w:semiHidden="0" w:uiPriority="29" w:unhideWhenUsed="0" w:qFormat="1"/>
-    <w:lsdException w:name="Intense Quote" w:semiHidden="0" w:uiPriority="30" w:unhideWhenUsed="0" w:qFormat="1"/>
-    <w:lsdException w:name="Medium List 2 Accent 1" w:semiHidden="0" w:uiPriority="66" w:unhideWhenUsed="0"/>
-    <w:lsdException w:name="Medium Grid 1 Accent 1" w:semiHidden="0" w:uiPriority="67" w:unhideWhenUsed="0"/>
-    <w:lsdException w:name="Medium Grid 2 Accent 1" w:semiHidden="0" w:uiPriority="68" w:unhideWhenUsed="0"/>
-    <w:lsdException w:name="Medium Grid 3 Accent 1" w:semiHidden="0" w:uiPriority="69" w:unhideWhenUsed="0"/>
-    <w:lsdException w:name="Dark List Accent 1" w:semiHidden="0" w:uiPriority="70" w:unhideWhenUsed="0"/>
-    <w:lsdException w:name="Colorful Shading Accent 1" w:semiHidden="0" w:uiPriority="71" w:unhideWhenUsed="0"/>
-    <w:lsdException w:name="Colorful List Accent 1" w:semiHidden="0" w:uiPriority="72" w:unhideWhenUsed="0"/>
-    <w:lsdException w:name="Colorful Grid Accent 1" w:semiHidden="0" w:uiPriority="73" w:unhideWhenUsed="0"/>
-    <w:lsdException w:name="Light Shading Accent 2" w:semiHidden="0" w:uiPriority="60" w:unhideWhenUsed="0"/>
-    <w:lsdException w:name="Light List Accent 2" w:semiHidden="0" w:uiPriority="61" w:unhideWhenUsed="0"/>
-    <w:lsdException w:name="Light Grid Accent 2" w:semiHidden="0" w:uiPriority="62" w:unhideWhenUsed="0"/>
-    <w:lsdException w:name="Medium Shading 1 Accent 2" w:semiHidden="0" w:uiPriority="63" w:unhideWhenUsed="0"/>
-    <w:lsdException w:name="Medium Shading 2 Accent 2" w:semiHidden="0" w:uiPriority="64" w:unhideWhenUsed="0"/>
-    <w:lsdException w:name="Medium List 1 Accent 2" w:semiHidden="0" w:uiPriority="65" w:unhideWhenUsed="0"/>
-    <w:lsdException w:name="Medium List 2 Accent 2" w:semiHidden="0" w:uiPriority="66" w:unhideWhenUsed="0"/>
-    <w:lsdException w:name="Medium Grid 1 Accent 2" w:semiHidden="0" w:uiPriority="67" w:unhideWhenUsed="0"/>
-    <w:lsdException w:name="Medium Grid 2 Accent 2" w:semiHidden="0" w:uiPriority="68" w:unhideWhenUsed="0"/>
-    <w:lsdException w:name="Medium Grid 3 Accent 2" w:semiHidden="0" w:uiPriority="69" w:unhideWhenUsed="0"/>
-    <w:lsdException w:name="Dark List Accent 2" w:semiHidden="0" w:uiPriority="70" w:unhideWhenUsed="0"/>
-    <w:lsdException w:name="Colorful Shading Accent 2" w:semiHidden="0" w:uiPriority="71" w:unhideWhenUsed="0"/>
-    <w:lsdException w:name="Colorful List Accent 2" w:semiHidden="0" w:uiPriority="72" w:unhideWhenUsed="0"/>
-    <w:lsdException w:name="Colorful Grid Accent 2" w:semiHidden="0" w:uiPriority="73" w:unhideWhenUsed="0"/>
-    <w:lsdException w:name="Light Shading Accent 3" w:semiHidden="0" w:uiPriority="60" w:unhideWhenUsed="0"/>
-    <w:lsdException w:name="Light List Accent 3" w:semiHidden="0" w:uiPriority="61" w:unhideWhenUsed="0"/>
-    <w:lsdException w:name="Light Grid Accent 3" w:semiHidden="0" w:uiPriority="62" w:unhideWhenUsed="0"/>
-    <w:lsdException w:name="Medium Shading 1 Accent 3" w:semiHidden="0" w:uiPriority="63" w:unhideWhenUsed="0"/>
-    <w:lsdException w:name="Medium Shading 2 Accent 3" w:semiHidden="0" w:uiPriority="64" w:unhideWhenUsed="0"/>
-    <w:lsdException w:name="Medium List 1 Accent 3" w:semiHidden="0" w:uiPriority="65" w:unhideWhenUsed="0"/>
-    <w:lsdException w:name="Medium List 2 Accent 3" w:semiHidden="0" w:uiPriority="66" w:unhideWhenUsed="0"/>
-    <w:lsdException w:name="Medium Grid 1 Accent 3" w:semiHidden="0" w:uiPriority="67" w:unhideWhenUsed="0"/>
-    <w:lsdException w:name="Medium Grid 2 Accent 3" w:semiHidden="0" w:uiPriority="68" w:unhideWhenUsed="0"/>
-    <w:lsdException w:name="Medium Grid 3 Accent 3" w:semiHidden="0" w:uiPriority="69" w:unhideWhenUsed="0"/>
-    <w:lsdException w:name="Dark List Accent 3" w:semiHidden="0" w:uiPriority="70" w:unhideWhenUsed="0"/>
-    <w:lsdException w:name="Colorful Shading Accent 3" w:semiHidden="0" w:uiPriority="71" w:unhideWhenUsed="0"/>
-    <w:lsdException w:name="Colorful List Accent 3" w:semiHidden="0" w:uiPriority="72" w:unhideWhenUsed="0"/>
-    <w:lsdException w:name="Colorful Grid Accent 3" w:semiHidden="0" w:uiPriority="73" w:unhideWhenUsed="0"/>
-    <w:lsdException w:name="Light Shading Accent 4" w:semiHidden="0" w:uiPriority="60" w:unhideWhenUsed="0"/>
-    <w:lsdException w:name="Light List Accent 4" w:semiHidden="0" w:uiPriority="61" w:unhideWhenUsed="0"/>
-    <w:lsdException w:name="Light Grid Accent 4" w:semiHidden="0" w:uiPriority="62" w:unhideWhenUsed="0"/>
-    <w:lsdException w:name="Medium Shading 1 Accent 4" w:semiHidden="0" w:uiPriority="63" w:unhideWhenUsed="0"/>
-    <w:lsdException w:name="Medium Shading 2 Accent 4" w:semiHidden="0" w:uiPriority="64" w:unhideWhenUsed="0"/>
-    <w:lsdException w:name="Medium List 1 Accent 4" w:semiHidden="0" w:uiPriority="65" w:unhideWhenUsed="0"/>
-    <w:lsdException w:name="Medium List 2 Accent 4" w:semiHidden="0" w:uiPriority="66" w:unhideWhenUsed="0"/>
-    <w:lsdException w:name="Medium Grid 1 Accent 4" w:semiHidden="0" w:uiPriority="67" w:unhideWhenUsed="0"/>
-    <w:lsdException w:name="Medium Grid 2 Accent 4" w:semiHidden="0" w:uiPriority="68" w:unhideWhenUsed="0"/>
-    <w:lsdException w:name="Medium Grid 3 Accent 4" w:semiHidden="0" w:uiPriority="69" w:unhideWhenUsed="0"/>
-    <w:lsdException w:name="Dark List Accent 4" w:semiHidden="0" w:uiPriority="70" w:unhideWhenUsed="0"/>
-    <w:lsdException w:name="Colorful Shading Accent 4" w:semiHidden="0" w:uiPriority="71" w:unhideWhenUsed="0"/>
-    <w:lsdException w:name="Colorful List Accent 4" w:semiHidden="0" w:uiPriority="72" w:unhideWhenUsed="0"/>
-    <w:lsdException w:name="Colorful Grid Accent 4" w:semiHidden="0" w:uiPriority="73" w:unhideWhenUsed="0"/>
-    <w:lsdException w:name="Light Shading Accent 5" w:semiHidden="0" w:uiPriority="60" w:unhideWhenUsed="0"/>
-    <w:lsdException w:name="Light List Accent 5" w:semiHidden="0" w:uiPriority="61" w:unhideWhenUsed="0"/>
-    <w:lsdException w:name="Light Grid Accent 5" w:semiHidden="0" w:uiPriority="62" w:unhideWhenUsed="0"/>
-    <w:lsdException w:name="Medium Shading 1 Accent 5" w:semiHidden="0" w:uiPriority="63" w:unhideWhenUsed="0"/>
-    <w:lsdException w:name="Medium Shading 2 Accent 5" w:semiHidden="0" w:uiPriority="64" w:unhideWhenUsed="0"/>
-    <w:lsdException w:name="Medium List 1 Accent 5" w:semiHidden="0" w:uiPriority="65" w:unhideWhenUsed="0"/>
-    <w:lsdException w:name="Medium List 2 Accent 5" w:semiHidden="0" w:uiPriority="66" w:unhideWhenUsed="0"/>
-    <w:lsdException w:name="Medium Grid 1 Accent 5" w:semiHidden="0" w:uiPriority="67" w:unhideWhenUsed="0"/>
-    <w:lsdException w:name="Medium Grid 2 Accent 5" w:semiHidden="0" w:uiPriority="68" w:unhideWhenUsed="0"/>
-    <w:lsdException w:name="Medium Grid 3 Accent 5" w:semiHidden="0" w:uiPriority="69" w:unhideWhenUsed="0"/>
-    <w:lsdException w:name="Dark List Accent 5" w:semiHidden="0" w:uiPriority="70" w:unhideWhenUsed="0"/>
-    <w:lsdException w:name="Colorful Shading Accent 5" w:semiHidden="0" w:uiPriority="71" w:unhideWhenUsed="0"/>
-    <w:lsdException w:name="Colorful List Accent 5" w:semiHidden="0" w:uiPriority="72" w:unhideWhenUsed="0"/>
-    <w:lsdException w:name="Colorful Grid Accent 5" w:semiHidden="0" w:uiPriority="73" w:unhideWhenUsed="0"/>
-    <w:lsdException w:name="Light Shading Accent 6" w:semiHidden="0" w:uiPriority="60" w:unhideWhenUsed="0"/>
-    <w:lsdException w:name="Light List Accent 6" w:semiHidden="0" w:uiPriority="61" w:unhideWhenUsed="0"/>
-    <w:lsdException w:name="Light Grid Accent 6" w:semiHidden="0" w:uiPriority="62" w:unhideWhenUsed="0"/>
-    <w:lsdException w:name="Medium Shading 1 Accent 6" w:semiHidden="0" w:uiPriority="63" w:unhideWhenUsed="0"/>
-    <w:lsdException w:name="Medium Shading 2 Accent 6" w:semiHidden="0" w:uiPriority="64" w:unhideWhenUsed="0"/>
-    <w:lsdException w:name="Medium List 1 Accent 6" w:semiHidden="0" w:uiPriority="65" w:unhideWhenUsed="0"/>
-    <w:lsdException w:name="Medium List 2 Accent 6" w:semiHidden="0" w:uiPriority="66" w:unhideWhenUsed="0"/>
-    <w:lsdException w:name="Medium Grid 1 Accent 6" w:semiHidden="0" w:uiPriority="67" w:unhideWhenUsed="0"/>
-    <w:lsdException w:name="Medium Grid 2 Accent 6" w:semiHidden="0" w:uiPriority="68" w:unhideWhenUsed="0"/>
-    <w:lsdException w:name="Medium Grid 3 Accent 6" w:semiHidden="0" w:uiPriority="69" w:unhideWhenUsed="0"/>
-    <w:lsdException w:name="Dark List Accent 6" w:semiHidden="0" w:uiPriority="70" w:unhideWhenUsed="0"/>
-    <w:lsdException w:name="Colorful Shading Accent 6" w:semiHidden="0" w:uiPriority="71" w:unhideWhenUsed="0"/>
-    <w:lsdException w:name="Colorful List Accent 6" w:semiHidden="0" w:uiPriority="72" w:unhideWhenUsed="0"/>
-    <w:lsdException w:name="Colorful Grid Accent 6" w:semiHidden="0" w:uiPriority="73" w:unhideWhenUsed="0"/>
-    <w:lsdException w:name="Subtle Emphasis" w:semiHidden="0" w:uiPriority="19" w:unhideWhenUsed="0" w:qFormat="1"/>
-    <w:lsdException w:name="Intense Emphasis" w:semiHidden="0" w:uiPriority="21" w:unhideWhenUsed="0" w:qFormat="1"/>
-    <w:lsdException w:name="Subtle Reference" w:semiHidden="0" w:uiPriority="31" w:unhideWhenUsed="0" w:qFormat="1"/>
-    <w:lsdException w:name="Intense Reference" w:semiHidden="0" w:uiPriority="32" w:unhideWhenUsed="0" w:qFormat="1"/>
-    <w:lsdException w:name="Book Title" w:semiHidden="0" w:uiPriority="33" w:unhideWhenUsed="0" w:qFormat="1"/>
-    <w:lsdException w:name="Bibliography" w:uiPriority="37"/>
-    <w:lsdException w:name="TOC Heading" w:uiPriority="39" w:qFormat="1"/>
-  </w:latentStyles>
-  <w:style w:type="paragraph" w:default="1" w:styleId="Normal">
-    <w:name w:val="Normal"/>
-    <w:qFormat/>
-    <w:pPr>
-      <w:widowControl w:val="0"/>
-      <w:autoSpaceDE w:val="0"/>
-      <w:autoSpaceDN w:val="0"/>
-      <w:adjustRightInd w:val="0"/>
-      <w:spacing w:after="0" w:line="240" w:lineRule="auto"/>
-    </w:pPr>
-    <w:rPr>
-      <w:rFonts w:ascii="Times New Roman" w:hAnsi="Times New Roman" w:cs="Times New Roman"/>
-      <w:sz w:val="24"/>
-      <w:szCs w:val="24"/>
-    </w:rPr>
-  </w:style>
-  <w:style w:type="character" w:default="1" w:styleId="DefaultParagraphFont">
-    <w:name w:val="Default Paragraph Font"/>
-    <w:uiPriority w:val="1"/>
-    <w:semiHidden/>
-    <w:unhideWhenUsed/>
-  </w:style>
-  <w:style w:type="table" w:default="1" w:styleId="TableNormal">
-    <w:name w:val="Normal Table"/>
-    <w:uiPriority w:val="99"/>
-    <w:semiHidden/>
-    <w:unhideWhenUsed/>
-    <w:tblPr>
-      <w:tblInd w:w="0" w:type="dxa"/>
-      <w:tblCellMar>
-        <w:top w:w="0" w:type="dxa"/>
-        <w:left w:w="108" w:type="dxa"/>
-        <w:bottom w:w="0" w:type="dxa"/>
-        <w:right w:w="108" w:type="dxa"/>
-      </w:tblCellMar>
-    </w:tblPr>
-  </w:style>
-  <w:style w:type="numbering" w:default="1" w:styleId="NoList">
-    <w:name w:val="No List"/>
-    <w:uiPriority w:val="99"/>
-    <w:semiHidden/>
-    <w:unhideWhenUsed/>
-  </w:style>
-  <w:style w:type="character" w:styleId="FootnoteReference">
-    <w:name w:val="footnote reference"/>
-    <w:uiPriority w:val="99"/>
-  </w:style>
-  <w:style w:type="paragraph" w:styleId="BalloonText">
-    <w:name w:val="Balloon Text"/>
-    <w:basedOn w:val="Normal"/>
-    <w:link w:val="BalloonTextChar"/>
-    <w:uiPriority w:val="99"/>
-    <w:semiHidden/>
-    <w:unhideWhenUsed/>
-    <w:rsid w:val="00670B9B"/>
-    <w:rPr>
-      <w:rFonts w:ascii="Tahoma" w:hAnsi="Tahoma" w:cs="Tahoma"/>
-      <w:sz w:val="16"/>
-      <w:szCs w:val="16"/>
-    </w:rPr>
-  </w:style>
-  <w:style w:type="character" w:customStyle="1" w:styleId="BalloonTextChar">
-    <w:name w:val="Balloon Text Char"/>
-    <w:basedOn w:val="DefaultParagraphFont"/>
-    <w:link w:val="BalloonText"/>
-    <w:uiPriority w:val="99"/>
-    <w:semiHidden/>
-    <w:rsid w:val="00670B9B"/>
-    <w:rPr>
-      <w:rFonts w:ascii="Tahoma" w:hAnsi="Tahoma" w:cs="Tahoma"/>
-      <w:sz w:val="16"/>
-      <w:szCs w:val="16"/>
-    </w:rPr>
-  </w:style>
-  <w:style w:type="paragraph" w:styleId="Header">
-    <w:name w:val="header"/>
-    <w:basedOn w:val="Normal"/>
-    <w:link w:val="HeaderChar"/>
-    <w:uiPriority w:val="99"/>
-    <w:unhideWhenUsed/>
-    <w:rsid w:val="008F0DC3"/>
-    <w:pPr>
-      <w:tabs>
-        <w:tab w:val="center" w:pos="4680"/>
-        <w:tab w:val="right" w:pos="9360"/>
-      </w:tabs>
-    </w:pPr>
-  </w:style>
-  <w:style w:type="character" w:customStyle="1" w:styleId="HeaderChar">
-    <w:name w:val="Header Char"/>
-    <w:basedOn w:val="DefaultParagraphFont"/>
-    <w:link w:val="Header"/>
-    <w:uiPriority w:val="99"/>
-    <w:rsid w:val="008F0DC3"/>
-    <w:rPr>
-      <w:rFonts w:ascii="Times New Roman" w:hAnsi="Times New Roman" w:cs="Times New Roman"/>
-      <w:sz w:val="24"/>
-      <w:szCs w:val="24"/>
-    </w:rPr>
-  </w:style>
-  <w:style w:type="paragraph" w:styleId="Footer">
-    <w:name w:val="footer"/>
-    <w:basedOn w:val="Normal"/>
-    <w:link w:val="FooterChar"/>
-    <w:uiPriority w:val="99"/>
-    <w:unhideWhenUsed/>
-    <w:rsid w:val="008F0DC3"/>
-    <w:pPr>
-      <w:tabs>
-        <w:tab w:val="center" w:pos="4680"/>
-        <w:tab w:val="right" w:pos="9360"/>
-      </w:tabs>
-    </w:pPr>
-  </w:style>
-  <w:style w:type="character" w:customStyle="1" w:styleId="FooterChar">
-    <w:name w:val="Footer Char"/>
-    <w:basedOn w:val="DefaultParagraphFont"/>
-    <w:link w:val="Footer"/>
-    <w:uiPriority w:val="99"/>
-    <w:rsid w:val="008F0DC3"/>
-    <w:rPr>
-      <w:rFonts w:ascii="Times New Roman" w:hAnsi="Times New Roman" w:cs="Times New Roman"/>
-      <w:sz w:val="24"/>
-      <w:szCs w:val="24"/>
-    </w:rPr>
-  </w:style>
-  <w:style w:type="table" w:styleId="TableGrid">
-    <w:name w:val="Table Grid"/>
-    <w:basedOn w:val="TableNormal"/>
-    <w:uiPriority w:val="59"/>
-    <w:unhideWhenUsed/>
-    <w:rsid w:val="0094737C"/>
-    <w:pPr>
-      <w:spacing w:after="0" w:line="240" w:lineRule="auto"/>
-    </w:pPr>
-    <w:tblPr>
-      <w:tblBorders>
-        <w:top w:val="single" w:sz="4" w:space="0" w:color="auto"/>
-        <w:left w:val="single" w:sz="4" w:space="0" w:color="auto"/>
-        <w:bottom w:val="single" w:sz="4" w:space="0" w:color="auto"/>
-        <w:right w:val="single" w:sz="4" w:space="0" w:color="auto"/>
-        <w:insideH w:val="single" w:sz="4" w:space="0" w:color="auto"/>
-        <w:insideV w:val="single" w:sz="4" w:space="0" w:color="auto"/>
-      </w:tblBorders>
-    </w:tblPr>
-  </w:style>
-  <w:style w:type="paragraph" w:styleId="ListParagraph">
-    <w:name w:val="List Paragraph"/>
-    <w:basedOn w:val="Normal"/>
-    <w:uiPriority w:val="34"/>
-    <w:qFormat/>
-    <w:rsid w:val="007F713C"/>
-    <w:pPr>
-      <w:ind w:left="720"/>
-      <w:contextualSpacing/>
-    </w:pPr>
-  </w:style>
-  <w:style w:type="character" w:styleId="CommentReference">
-    <w:name w:val="annotation reference"/>
-    <w:basedOn w:val="DefaultParagraphFont"/>
-    <w:uiPriority w:val="99"/>
-    <w:semiHidden/>
-    <w:unhideWhenUsed/>
-    <w:rsid w:val="00A53114"/>
-    <w:rPr>
-      <w:sz w:val="16"/>
-      <w:szCs w:val="16"/>
-    </w:rPr>
-  </w:style>
-  <w:style w:type="paragraph" w:styleId="CommentText">
-    <w:name w:val="annotation text"/>
-    <w:basedOn w:val="Normal"/>
-    <w:link w:val="CommentTextChar"/>
-    <w:uiPriority w:val="99"/>
-    <w:unhideWhenUsed/>
-    <w:rsid w:val="00A53114"/>
-    <w:pPr>
-      <w:widowControl/>
-      <w:autoSpaceDE/>
-      <w:autoSpaceDN/>
-      <w:adjustRightInd/>
-    </w:pPr>
-    <w:rPr>
-      <w:rFonts w:asciiTheme="minorHAnsi" w:eastAsiaTheme="minorHAnsi" w:hAnsiTheme="minorHAnsi" w:cstheme="minorBidi"/>
-      <w:sz w:val="20"/>
-      <w:szCs w:val="20"/>
-    </w:rPr>
-  </w:style>
-  <w:style w:type="character" w:customStyle="1" w:styleId="CommentTextChar">
-    <w:name w:val="Comment Text Char"/>
-    <w:basedOn w:val="DefaultParagraphFont"/>
-    <w:link w:val="CommentText"/>
-    <w:uiPriority w:val="99"/>
-    <w:rsid w:val="00A53114"/>
-    <w:rPr>
-      <w:rFonts w:eastAsiaTheme="minorHAnsi"/>
-      <w:sz w:val="20"/>
-      <w:szCs w:val="20"/>
-    </w:rPr>
-  </w:style>
-</w:styles>
-</file>
-
-<file path=word/stylesWithEffects.xml><?xml version="1.0" encoding="utf-8"?>
-<w:styles xmlns:wpc="http://schemas.microsoft.com/office/word/2010/wordprocessingCanvas" xmlns:mc="http://schemas.openxmlformats.org/markup-compatibility/2006" xmlns:o="urn:schemas-microsoft-com:office:office" xmlns:r="http://schemas.openxmlformats.org/officeDocument/2006/relationships" xmlns:m="http://schemas.openxmlformats.org/officeDocument/2006/math" xmlns:v="urn:schemas-microsoft-com:vml" xmlns:wp14="http://schemas.microsoft.com/office/word/2010/wordprocessingDrawing" xmlns:wp="http://schemas.openxmlformats.org/drawingml/2006/wordprocessingDrawing" xmlns:w10="urn:schemas-microsoft-com:office:word" xmlns:w="http://schemas.openxmlformats.org/wordprocessingml/2006/main" xmlns:w14="http://schemas.microsoft.com/office/word/2010/wordml" xmlns:wpg="http://schemas.microsoft.com/office/word/2010/wordprocessingGroup" xmlns:wpi="http://schemas.microsoft.com/office/word/2010/wordprocessingInk" xmlns:wne="http://schemas.microsoft.com/office/word/2006/wordml" xmlns:wps="http://schemas.microsoft.com/office/word/2010/wordprocessingShape" mc:Ignorable="w14 wp14">
-  <w:docDefaults>
-    <w:rPrDefault>
-      <w:rPr>
-        <w:rFonts w:asciiTheme="minorHAnsi" w:eastAsiaTheme="minorEastAsia" w:hAnsiTheme="minorHAnsi" w:cstheme="minorBidi"/>
-        <w:sz w:val="22"/>
-        <w:szCs w:val="22"/>
-        <w:lang w:val="en-US" w:eastAsia="en-US" w:bidi="ar-SA"/>
-      </w:rPr>
-    </w:rPrDefault>
-    <w:pPrDefault>
-      <w:pPr>
-        <w:spacing w:after="200" w:line="276" w:lineRule="auto"/>
-      </w:pPr>
-    </w:pPrDefault>
-  </w:docDefaults>
-  <w:latentStyles w:defLockedState="0" w:defUIPriority="99" w:defSemiHidden="1" w:defUnhideWhenUsed="1" w:defQFormat="0" w:count="267">
-    <w:lsdException w:name="Normal" w:semiHidden="0" w:uiPriority="0" w:unhideWhenUsed="0" w:qFormat="1"/>
-    <w:lsdException w:name="heading 1" w:semiHidden="0" w:uiPriority="9" w:unhideWhenUsed="0" w:qFormat="1"/>
-    <w:lsdException w:name="heading 2" w:uiPriority="9" w:qFormat="1"/>
-    <w:lsdException w:name="heading 3" w:uiPriority="9" w:qFormat="1"/>
-    <w:lsdException w:name="heading 4" w:uiPriority="9" w:qFormat="1"/>
-    <w:lsdException w:name="heading 5" w:uiPriority="9" w:qFormat="1"/>
-    <w:lsdException w:name="heading 6" w:uiPriority="9" w:qFormat="1"/>
-    <w:lsdException w:name="heading 7" w:uiPriority="9" w:qFormat="1"/>
-    <w:lsdException w:name="heading 8" w:uiPriority="9" w:qFormat="1"/>
-    <w:lsdException w:name="heading 9" w:uiPriority="9" w:qFormat="1"/>
-    <w:lsdException w:name="toc 1" w:uiPriority="39"/>
-    <w:lsdException w:name="toc 2" w:uiPriority="39"/>
-    <w:lsdException w:name="toc 3" w:uiPriority="39"/>
-    <w:lsdException w:name="toc 4" w:uiPriority="39"/>
-    <w:lsdException w:name="toc 5" w:uiPriority="39"/>
-    <w:lsdException w:name="toc 6" w:uiPriority="39"/>
-    <w:lsdException w:name="toc 7" w:uiPriority="39"/>
-    <w:lsdException w:name="toc 8" w:uiPriority="39"/>
-    <w:lsdException w:name="toc 9" w:uiPriority="39"/>
-    <w:lsdException w:name="caption" w:uiPriority="35" w:qFormat="1"/>
-    <w:lsdException w:name="footnote reference" w:unhideWhenUsed="0"/>
-    <w:lsdException w:name="Title" w:semiHidden="0" w:uiPriority="10" w:unhideWhenUsed="0" w:qFormat="1"/>
-    <w:lsdException w:name="Default Paragraph Font" w:uiPriority="1"/>
-    <w:lsdException w:name="Subtitle" w:semiHidden="0" w:uiPriority="11" w:unhideWhenUsed="0" w:qFormat="1"/>
-    <w:lsdException w:name="Strong" w:semiHidden="0" w:uiPriority="22" w:unhideWhenUsed="0" w:qFormat="1"/>
-    <w:lsdException w:name="Emphasis" w:semiHidden="0" w:uiPriority="20" w:unhideWhenUsed="0" w:qFormat="1"/>
-    <w:lsdException w:name="Table Grid" w:uiPriority="59"/>
-    <w:lsdException w:name="Placeholder Text" w:unhideWhenUsed="0"/>
-    <w:lsdException w:name="No Spacing" w:semiHidden="0" w:uiPriority="1" w:unhideWhenUsed="0" w:qFormat="1"/>
-    <w:lsdException w:name="Light Shading" w:semiHidden="0" w:uiPriority="60" w:unhideWhenUsed="0"/>
-    <w:lsdException w:name="Light List" w:semiHidden="0" w:uiPriority="61" w:unhideWhenUsed="0"/>
-    <w:lsdException w:name="Light Grid" w:semiHidden="0" w:uiPriority="62" w:unhideWhenUsed="0"/>
-    <w:lsdException w:name="Medium Shading 1" w:semiHidden="0" w:uiPriority="63" w:unhideWhenUsed="0"/>
-    <w:lsdException w:name="Medium Shading 2" w:semiHidden="0" w:uiPriority="64" w:unhideWhenUsed="0"/>
-    <w:lsdException w:name="Medium List 1" w:semiHidden="0" w:uiPriority="65" w:unhideWhenUsed="0"/>
-    <w:lsdException w:name="Medium List 2" w:semiHidden="0" w:uiPriority="66" w:unhideWhenUsed="0"/>
-    <w:lsdException w:name="Medium Grid 1" w:semiHidden="0" w:uiPriority="67" w:unhideWhenUsed="0"/>
-    <w:lsdException w:name="Medium Grid 2" w:semiHidden="0" w:uiPriority="68" w:unhideWhenUsed="0"/>
-    <w:lsdException w:name="Medium Grid 3" w:semiHidden="0" w:uiPriority="69" w:unhideWhenUsed="0"/>
-    <w:lsdException w:name="Dark List" w:semiHidden="0" w:uiPriority="70" w:unhideWhenUsed="0"/>
-    <w:lsdException w:name="Colorful Shading" w:semiHidden="0" w:uiPriority="71" w:unhideWhenUsed="0"/>
-    <w:lsdException w:name="Colorful List" w:semiHidden="0" w:uiPriority="72" w:unhideWhenUsed="0"/>
-    <w:lsdException w:name="Colorful Grid" w:semiHidden="0" w:uiPriority="73" w:unhideWhenUsed="0"/>
-    <w:lsdException w:name="Light Shading Accent 1" w:semiHidden="0" w:uiPriority="60" w:unhideWhenUsed="0"/>
-    <w:lsdException w:name="Light List Accent 1" w:semiHidden="0" w:uiPriority="61" w:unhideWhenUsed="0"/>
-    <w:lsdException w:name="Light Grid Accent 1" w:semiHidden="0" w:uiPriority="62" w:unhideWhenUsed="0"/>
-    <w:lsdException w:name="Medium Shading 1 Accent 1" w:semiHidden="0" w:uiPriority="63" w:unhideWhenUsed="0"/>
-    <w:lsdException w:name="Medium Shading 2 Accent 1" w:semiHidden="0" w:uiPriority="64" w:unhideWhenUsed="0"/>
-    <w:lsdException w:name="Medium List 1 Accent 1" w:semiHidden="0" w:uiPriority="65" w:unhideWhenUsed="0"/>
-    <w:lsdException w:name="Revision" w:unhideWhenUsed="0"/>
-    <w:lsdException w:name="List Paragraph" w:semiHidden="0" w:uiPriority="34" w:unhideWhenUsed="0" w:qFormat="1"/>
-    <w:lsdException w:name="Quote" w:semiHidden="0" w:uiPriority="29" w:unhideWhenUsed="0" w:qFormat="1"/>
-    <w:lsdException w:name="Intense Quote" w:semiHidden="0" w:uiPriority="30" w:unhideWhenUsed="0" w:qFormat="1"/>
-    <w:lsdException w:name="Medium List 2 Accent 1" w:semiHidden="0" w:uiPriority="66" w:unhideWhenUsed="0"/>
-    <w:lsdException w:name="Medium Grid 1 Accent 1" w:semiHidden="0" w:uiPriority="67" w:unhideWhenUsed="0"/>
-    <w:lsdException w:name="Medium Grid 2 Accent 1" w:semiHidden="0" w:uiPriority="68" w:unhideWhenUsed="0"/>
-    <w:lsdException w:name="Medium Grid 3 Accent 1" w:semiHidden="0" w:uiPriority="69" w:unhideWhenUsed="0"/>
-    <w:lsdException w:name="Dark List Accent 1" w:semiHidden="0" w:uiPriority="70" w:unhideWhenUsed="0"/>
-    <w:lsdException w:name="Colorful Shading Accent 1" w:semiHidden="0" w:uiPriority="71" w:unhideWhenUsed="0"/>
-    <w:lsdException w:name="Colorful List Accent 1" w:semiHidden="0" w:uiPriority="72" w:unhideWhenUsed="0"/>
-    <w:lsdException w:name="Colorful Grid Accent 1" w:semiHidden="0" w:uiPriority="73" w:unhideWhenUsed="0"/>
-    <w:lsdException w:name="Light Shading Accent 2" w:semiHidden="0" w:uiPriority="60" w:unhideWhenUsed="0"/>
-    <w:lsdException w:name="Light List Accent 2" w:semiHidden="0" w:uiPriority="61" w:unhideWhenUsed="0"/>
-    <w:lsdException w:name="Light Grid Accent 2" w:semiHidden="0" w:uiPriority="62" w:unhideWhenUsed="0"/>
-    <w:lsdException w:name="Medium Shading 1 Accent 2" w:semiHidden="0" w:uiPriority="63" w:unhideWhenUsed="0"/>
-    <w:lsdException w:name="Medium Shading 2 Accent 2" w:semiHidden="0" w:uiPriority="64" w:unhideWhenUsed="0"/>
-    <w:lsdException w:name="Medium List 1 Accent 2" w:semiHidden="0" w:uiPriority="65" w:unhideWhenUsed="0"/>
-    <w:lsdException w:name="Medium List 2 Accent 2" w:semiHidden="0" w:uiPriority="66" w:unhideWhenUsed="0"/>
-    <w:lsdException w:name="Medium Grid 1 Accent 2" w:semiHidden="0" w:uiPriority="67" w:unhideWhenUsed="0"/>
-    <w:lsdException w:name="Medium Grid 2 Accent 2" w:semiHidden="0" w:uiPriority="68" w:unhideWhenUsed="0"/>
-    <w:lsdException w:name="Medium Grid 3 Accent 2" w:semiHidden="0" w:uiPriority="69" w:unhideWhenUsed="0"/>
-    <w:lsdException w:name="Dark List Accent 2" w:semiHidden="0" w:uiPriority="70" w:unhideWhenUsed="0"/>
-    <w:lsdException w:name="Colorful Shading Accent 2" w:semiHidden="0" w:uiPriority="71" w:unhideWhenUsed="0"/>
-    <w:lsdException w:name="Colorful List Accent 2" w:semiHidden="0" w:uiPriority="72" w:unhideWhenUsed="0"/>
-    <w:lsdException w:name="Colorful Grid Accent 2" w:semiHidden="0" w:uiPriority="73" w:unhideWhenUsed="0"/>
-    <w:lsdException w:name="Light Shading Accent 3" w:semiHidden="0" w:uiPriority="60" w:unhideWhenUsed="0"/>
-    <w:lsdException w:name="Light List Accent 3" w:semiHidden="0" w:uiPriority="61" w:unhideWhenUsed="0"/>
-    <w:lsdException w:name="Light Grid Accent 3" w:semiHidden="0" w:uiPriority="62" w:unhideWhenUsed="0"/>
-    <w:lsdException w:name="Medium Shading 1 Accent 3" w:semiHidden="0" w:uiPriority="63" w:unhideWhenUsed="0"/>
-    <w:lsdException w:name="Medium Shading 2 Accent 3" w:semiHidden="0" w:uiPriority="64" w:unhideWhenUsed="0"/>
-    <w:lsdException w:name="Medium List 1 Accent 3" w:semiHidden="0" w:uiPriority="65" w:unhideWhenUsed="0"/>
-    <w:lsdException w:name="Medium List 2 Accent 3" w:semiHidden="0" w:uiPriority="66" w:unhideWhenUsed="0"/>
-    <w:lsdException w:name="Medium Grid 1 Accent 3" w:semiHidden="0" w:uiPriority="67" w:unhideWhenUsed="0"/>
-    <w:lsdException w:name="Medium Grid 2 Accent 3" w:semiHidden="0" w:uiPriority="68" w:unhideWhenUsed="0"/>
-    <w:lsdException w:name="Medium Grid 3 Accent 3" w:semiHidden="0" w:uiPriority="69" w:unhideWhenUsed="0"/>
-    <w:lsdException w:name="Dark List Accent 3" w:semiHidden="0" w:uiPriority="70" w:unhideWhenUsed="0"/>
-    <w:lsdException w:name="Colorful Shading Accent 3" w:semiHidden="0" w:uiPriority="71" w:unhideWhenUsed="0"/>
-    <w:lsdException w:name="Colorful List Accent 3" w:semiHidden="0" w:uiPriority="72" w:unhideWhenUsed="0"/>
-    <w:lsdException w:name="Colorful Grid Accent 3" w:semiHidden="0" w:uiPriority="73" w:unhideWhenUsed="0"/>
-    <w:lsdException w:name="Light Shading Accent 4" w:semiHidden="0" w:uiPriority="60" w:unhideWhenUsed="0"/>
-    <w:lsdException w:name="Light List Accent 4" w:semiHidden="0" w:uiPriority="61" w:unhideWhenUsed="0"/>
-    <w:lsdException w:name="Light Grid Accent 4" w:semiHidden="0" w:uiPriority="62" w:unhideWhenUsed="0"/>
-    <w:lsdException w:name="Medium Shading 1 Accent 4" w:semiHidden="0" w:uiPriority="63" w:unhideWhenUsed="0"/>
-    <w:lsdException w:name="Medium Shading 2 Accent 4" w:semiHidden="0" w:uiPriority="64" w:unhideWhenUsed="0"/>
-    <w:lsdException w:name="Medium List 1 Accent 4" w:semiHidden="0" w:uiPriority="65" w:unhideWhenUsed="0"/>
-    <w:lsdException w:name="Medium List 2 Accent 4" w:semiHidden="0" w:uiPriority="66" w:unhideWhenUsed="0"/>
-    <w:lsdException w:name="Medium Grid 1 Accent 4" w:semiHidden="0" w:uiPriority="67" w:unhideWhenUsed="0"/>
-    <w:lsdException w:name="Medium Grid 2 Accent 4" w:semiHidden="0" w:uiPriority="68" w:unhideWhenUsed="0"/>
-    <w:lsdException w:name="Medium Grid 3 Accent 4" w:semiHidden="0" w:uiPriority="69" w:unhideWhenUsed="0"/>
-    <w:lsdException w:name="Dark List Accent 4" w:semiHidden="0" w:uiPriority="70" w:unhideWhenUsed="0"/>
-    <w:lsdException w:name="Colorful Shading Accent 4" w:semiHidden="0" w:uiPriority="71" w:unhideWhenUsed="0"/>
-    <w:lsdException w:name="Colorful List Accent 4" w:semiHidden="0" w:uiPriority="72" w:unhideWhenUsed="0"/>
-    <w:lsdException w:name="Colorful Grid Accent 4" w:semiHidden="0" w:uiPriority="73" w:unhideWhenUsed="0"/>
-    <w:lsdException w:name="Light Shading Accent 5" w:semiHidden="0" w:uiPriority="60" w:unhideWhenUsed="0"/>
-    <w:lsdException w:name="Light List Accent 5" w:semiHidden="0" w:uiPriority="61" w:unhideWhenUsed="0"/>
-    <w:lsdException w:name="Light Grid Accent 5" w:semiHidden="0" w:uiPriority="62" w:unhideWhenUsed="0"/>
-    <w:lsdException w:name="Medium Shading 1 Accent 5" w:semiHidden="0" w:uiPriority="63" w:unhideWhenUsed="0"/>
-    <w:lsdException w:name="Medium Shading 2 Accent 5" w:semiHidden="0" w:uiPriority="64" w:unhideWhenUsed="0"/>
-    <w:lsdException w:name="Medium List 1 Accent 5" w:semiHidden="0" w:uiPriority="65" w:unhideWhenUsed="0"/>
-    <w:lsdException w:name="Medium List 2 Accent 5" w:semiHidden="0" w:uiPriority="66" w:unhideWhenUsed="0"/>
-    <w:lsdException w:name="Medium Grid 1 Accent 5" w:semiHidden="0" w:uiPriority="67" w:unhideWhenUsed="0"/>
-    <w:lsdException w:name="Medium Grid 2 Accent 5" w:semiHidden="0" w:uiPriority="68" w:unhideWhenUsed="0"/>
-    <w:lsdException w:name="Medium Grid 3 Accent 5" w:semiHidden="0" w:uiPriority="69" w:unhideWhenUsed="0"/>
-    <w:lsdException w:name="Dark List Accent 5" w:semiHidden="0" w:uiPriority="70" w:unhideWhenUsed="0"/>
-    <w:lsdException w:name="Colorful Shading Accent 5" w:semiHidden="0" w:uiPriority="71" w:unhideWhenUsed="0"/>
-    <w:lsdException w:name="Colorful List Accent 5" w:semiHidden="0" w:uiPriority="72" w:unhideWhenUsed="0"/>
-    <w:lsdException w:name="Colorful Grid Accent 5" w:semiHidden="0" w:uiPriority="73" w:unhideWhenUsed="0"/>
-    <w:lsdException w:name="Light Shading Accent 6" w:semiHidden="0" w:uiPriority="60" w:unhideWhenUsed="0"/>
-    <w:lsdException w:name="Light List Accent 6" w:semiHidden="0" w:uiPriority="61" w:unhideWhenUsed="0"/>
-    <w:lsdException w:name="Light Grid Accent 6" w:semiHidden="0" w:uiPriority="62" w:unhideWhenUsed="0"/>
-    <w:lsdException w:name="Medium Shading 1 Accent 6" w:semiHidden="0" w:uiPriority="63" w:unhideWhenUsed="0"/>
-    <w:lsdException w:name="Medium Shading 2 Accent 6" w:semiHidden="0" w:uiPriority="64" w:unhideWhenUsed="0"/>
-    <w:lsdException w:name="Medium List 1 Accent 6" w:semiHidden="0" w:uiPriority="65" w:unhideWhenUsed="0"/>
-    <w:lsdException w:name="Medium List 2 Accent 6" w:semiHidden="0" w:uiPriority="66" w:unhideWhenUsed="0"/>
-    <w:lsdException w:name="Medium Grid 1 Accent 6" w:semiHidden="0" w:uiPriority="67" w:unhideWhenUsed="0"/>
-    <w:lsdException w:name="Medium Grid 2 Accent 6" w:semiHidden="0" w:uiPriority="68" w:unhideWhenUsed="0"/>
-    <w:lsdException w:name="Medium Grid 3 Accent 6" w:semiHidden="0" w:uiPriority="69" w:unhideWhenUsed="0"/>
-    <w:lsdException w:name="Dark List Accent 6" w:semiHidden="0" w:uiPriority="70" w:unhideWhenUsed="0"/>
-    <w:lsdException w:name="Colorful Shading Accent 6" w:semiHidden="0" w:uiPriority="71" w:unhideWhenUsed="0"/>
-    <w:lsdException w:name="Colorful List Accent 6" w:semiHidden="0" w:uiPriority="72" w:unhideWhenUsed="0"/>
-    <w:lsdException w:name="Colorful Grid Accent 6" w:semiHidden="0" w:uiPriority="73" w:unhideWhenUsed="0"/>
-    <w:lsdException w:name="Subtle Emphasis" w:semiHidden="0" w:uiPriority="19" w:unhideWhenUsed="0" w:qFormat="1"/>
-    <w:lsdException w:name="Intense Emphasis" w:semiHidden="0" w:uiPriority="21" w:unhideWhenUsed="0" w:qFormat="1"/>
-    <w:lsdException w:name="Subtle Reference" w:semiHidden="0" w:uiPriority="31" w:unhideWhenUsed="0" w:qFormat="1"/>
-    <w:lsdException w:name="Intense Reference" w:semiHidden="0" w:uiPriority="32" w:unhideWhenUsed="0" w:qFormat="1"/>
-    <w:lsdException w:name="Book Title" w:semiHidden="0" w:uiPriority="33" w:unhideWhenUsed="0" w:qFormat="1"/>
-    <w:lsdException w:name="Bibliography" w:uiPriority="37"/>
-    <w:lsdException w:name="TOC Heading" w:uiPriority="39" w:qFormat="1"/>
+  <w:latentStyles w:defLockedState="0" w:defUIPriority="99" w:defSemiHidden="0" w:defUnhideWhenUsed="0" w:defQFormat="0" w:count="376">
+    <w:lsdException w:name="Normal" w:uiPriority="0" w:qFormat="1"/>
+    <w:lsdException w:name="heading 1" w:uiPriority="9" w:qFormat="1"/>
+    <w:lsdException w:name="heading 2" w:semiHidden="1" w:uiPriority="9" w:unhideWhenUsed="1" w:qFormat="1"/>
+    <w:lsdException w:name="heading 3" w:semiHidden="1" w:uiPriority="9" w:unhideWhenUsed="1" w:qFormat="1"/>
+    <w:lsdException w:name="heading 4" w:semiHidden="1" w:uiPriority="9" w:unhideWhenUsed="1" w:qFormat="1"/>
+    <w:lsdException w:name="heading 5" w:semiHidden="1" w:uiPriority="9" w:unhideWhenUsed="1" w:qFormat="1"/>
+    <w:lsdException w:name="heading 6" w:semiHidden="1" w:uiPriority="9" w:unhideWhenUsed="1" w:qFormat="1"/>
+    <w:lsdException w:name="heading 7" w:semiHidden="1" w:uiPriority="9" w:unhideWhenUsed="1" w:qFormat="1"/>
+    <w:lsdException w:name="heading 8" w:semiHidden="1" w:uiPriority="9" w:unhideWhenUsed="1" w:qFormat="1"/>
+    <w:lsdException w:name="heading 9" w:semiHidden="1" w:uiPriority="9" w:unhideWhenUsed="1" w:qFormat="1"/>
+    <w:lsdException w:name="index 1" w:semiHidden="1" w:unhideWhenUsed="1"/>
+    <w:lsdException w:name="index 2" w:semiHidden="1" w:unhideWhenUsed="1"/>
+    <w:lsdException w:name="index 3" w:semiHidden="1" w:unhideWhenUsed="1"/>
+    <w:lsdException w:name="index 4" w:semiHidden="1" w:unhideWhenUsed="1"/>
+    <w:lsdException w:name="index 5" w:semiHidden="1" w:unhideWhenUsed="1"/>
+    <w:lsdException w:name="index 6" w:semiHidden="1" w:unhideWhenUsed="1"/>
+    <w:lsdException w:name="index 7" w:semiHidden="1" w:unhideWhenUsed="1"/>
+    <w:lsdException w:name="index 8" w:semiHidden="1" w:unhideWhenUsed="1"/>
+    <w:lsdException w:name="index 9" w:semiHidden="1" w:unhideWhenUsed="1"/>
+    <w:lsdException w:name="toc 1" w:semiHidden="1" w:uiPriority="39" w:unhideWhenUsed="1"/>
+    <w:lsdException w:name="toc 2" w:semiHidden="1" w:uiPriority="39" w:unhideWhenUsed="1"/>
+    <w:lsdException w:name="toc 3" w:semiHidden="1" w:uiPriority="39" w:unhideWhenUsed="1"/>
+    <w:lsdException w:name="toc 4" w:semiHidden="1" w:uiPriority="39" w:unhideWhenUsed="1"/>
+    <w:lsdException w:name="toc 5" w:semiHidden="1" w:uiPriority="39" w:unhideWhenUsed="1"/>
+    <w:lsdException w:name="toc 6" w:semiHidden="1" w:uiPriority="39" w:unhideWhenUsed="1"/>
+    <w:lsdException w:name="toc 7" w:semiHidden="1" w:uiPriority="39" w:unhideWhenUsed="1"/>
+    <w:lsdException w:name="toc 8" w:semiHidden="1" w:uiPriority="39" w:unhideWhenUsed="1"/>
+    <w:lsdException w:name="toc 9" w:semiHidden="1" w:uiPriority="39" w:unhideWhenUsed="1"/>
+    <w:lsdException w:name="Normal Indent" w:semiHidden="1" w:unhideWhenUsed="1"/>
+    <w:lsdException w:name="footnote text" w:semiHidden="1" w:unhideWhenUsed="1"/>
+    <w:lsdException w:name="annotation text" w:semiHidden="1" w:unhideWhenUsed="1"/>
+    <w:lsdException w:name="header" w:semiHidden="1" w:unhideWhenUsed="1"/>
+    <w:lsdException w:name="footer" w:semiHidden="1" w:unhideWhenUsed="1"/>
+    <w:lsdException w:name="index heading" w:semiHidden="1" w:unhideWhenUsed="1"/>
+    <w:lsdException w:name="caption" w:semiHidden="1" w:uiPriority="35" w:unhideWhenUsed="1" w:qFormat="1"/>
+    <w:lsdException w:name="table of figures" w:semiHidden="1" w:unhideWhenUsed="1"/>
+    <w:lsdException w:name="envelope address" w:semiHidden="1" w:unhideWhenUsed="1"/>
+    <w:lsdException w:name="envelope return" w:semiHidden="1" w:unhideWhenUsed="1"/>
+    <w:lsdException w:name="footnote reference" w:semiHidden="1"/>
+    <w:lsdException w:name="annotation reference" w:semiHidden="1" w:unhideWhenUsed="1"/>
+    <w:lsdException w:name="line number" w:semiHidden="1" w:unhideWhenUsed="1"/>
+    <w:lsdException w:name="page number" w:semiHidden="1" w:unhideWhenUsed="1"/>
+    <w:lsdException w:name="endnote reference" w:semiHidden="1" w:unhideWhenUsed="1"/>
+    <w:lsdException w:name="endnote text" w:semiHidden="1" w:unhideWhenUsed="1"/>
+    <w:lsdException w:name="table of authorities" w:semiHidden="1" w:unhideWhenUsed="1"/>
+    <w:lsdException w:name="macro" w:semiHidden="1" w:unhideWhenUsed="1"/>
+    <w:lsdException w:name="toa heading" w:semiHidden="1" w:unhideWhenUsed="1"/>
+    <w:lsdException w:name="List" w:semiHidden="1" w:unhideWhenUsed="1"/>
+    <w:lsdException w:name="List Bullet" w:semiHidden="1" w:unhideWhenUsed="1"/>
+    <w:lsdException w:name="List Number" w:semiHidden="1" w:unhideWhenUsed="1"/>
+    <w:lsdException w:name="List 2" w:semiHidden="1" w:unhideWhenUsed="1"/>
+    <w:lsdException w:name="List 3" w:semiHidden="1" w:unhideWhenUsed="1"/>
+    <w:lsdException w:name="List 4" w:semiHidden="1" w:unhideWhenUsed="1"/>
+    <w:lsdException w:name="List 5" w:semiHidden="1" w:unhideWhenUsed="1"/>
+    <w:lsdException w:name="List Bullet 2" w:semiHidden="1" w:unhideWhenUsed="1"/>
+    <w:lsdException w:name="List Bullet 3" w:semiHidden="1" w:unhideWhenUsed="1"/>
+    <w:lsdException w:name="List Bullet 4" w:semiHidden="1" w:unhideWhenUsed="1"/>
+    <w:lsdException w:name="List Bullet 5" w:semiHidden="1" w:unhideWhenUsed="1"/>
+    <w:lsdException w:name="List Number 2" w:semiHidden="1" w:unhideWhenUsed="1"/>
+    <w:lsdException w:name="List Number 3" w:semiHidden="1" w:unhideWhenUsed="1"/>
+    <w:lsdException w:name="List Number 4" w:semiHidden="1" w:unhideWhenUsed="1"/>
+    <w:lsdException w:name="List Number 5" w:semiHidden="1" w:unhideWhenUsed="1"/>
+    <w:lsdException w:name="Title" w:uiPriority="10" w:qFormat="1"/>
+    <w:lsdException w:name="Closing" w:semiHidden="1" w:unhideWhenUsed="1"/>
+    <w:lsdException w:name="Signature" w:semiHidden="1" w:unhideWhenUsed="1"/>
+    <w:lsdException w:name="Default Paragraph Font" w:semiHidden="1" w:uiPriority="1" w:unhideWhenUsed="1"/>
+    <w:lsdException w:name="Body Text" w:semiHidden="1" w:unhideWhenUsed="1"/>
+    <w:lsdException w:name="Body Text Indent" w:semiHidden="1" w:unhideWhenUsed="1"/>
+    <w:lsdException w:name="List Continue" w:semiHidden="1" w:unhideWhenUsed="1"/>
+    <w:lsdException w:name="List Continue 2" w:semiHidden="1" w:unhideWhenUsed="1"/>
+    <w:lsdException w:name="List Continue 3" w:semiHidden="1" w:unhideWhenUsed="1"/>
+    <w:lsdException w:name="List Continue 4" w:semiHidden="1" w:unhideWhenUsed="1"/>
+    <w:lsdException w:name="List Continue 5" w:semiHidden="1" w:unhideWhenUsed="1"/>
+    <w:lsdException w:name="Message Header" w:semiHidden="1" w:unhideWhenUsed="1"/>
+    <w:lsdException w:name="Subtitle" w:uiPriority="11" w:qFormat="1"/>
+    <w:lsdException w:name="Salutation" w:semiHidden="1" w:unhideWhenUsed="1"/>
+    <w:lsdException w:name="Date" w:semiHidden="1" w:unhideWhenUsed="1"/>
+    <w:lsdException w:name="Body Text First Indent" w:semiHidden="1" w:unhideWhenUsed="1"/>
+    <w:lsdException w:name="Body Text First Indent 2" w:semiHidden="1" w:unhideWhenUsed="1"/>
+    <w:lsdException w:name="Note Heading" w:semiHidden="1" w:unhideWhenUsed="1"/>
+    <w:lsdException w:name="Body Text 2" w:semiHidden="1" w:unhideWhenUsed="1"/>
+    <w:lsdException w:name="Body Text 3" w:semiHidden="1" w:unhideWhenUsed="1"/>
+    <w:lsdException w:name="Body Text Indent 2" w:semiHidden="1" w:unhideWhenUsed="1"/>
+    <w:lsdException w:name="Body Text Indent 3" w:semiHidden="1" w:unhideWhenUsed="1"/>
+    <w:lsdException w:name="Block Text" w:semiHidden="1" w:unhideWhenUsed="1"/>
+    <w:lsdException w:name="Hyperlink" w:semiHidden="1" w:unhideWhenUsed="1"/>
+    <w:lsdException w:name="FollowedHyperlink" w:semiHidden="1" w:unhideWhenUsed="1"/>
+    <w:lsdException w:name="Strong" w:uiPriority="22" w:qFormat="1"/>
+    <w:lsdException w:name="Emphasis" w:uiPriority="20" w:qFormat="1"/>
+    <w:lsdException w:name="Document Map" w:semiHidden="1" w:unhideWhenUsed="1"/>
+    <w:lsdException w:name="Plain Text" w:semiHidden="1" w:unhideWhenUsed="1"/>
+    <w:lsdException w:name="E-mail Signature" w:semiHidden="1" w:unhideWhenUsed="1"/>
+    <w:lsdException w:name="HTML Top of Form" w:semiHidden="1" w:unhideWhenUsed="1"/>
+    <w:lsdException w:name="HTML Bottom of Form" w:semiHidden="1" w:unhideWhenUsed="1"/>
+    <w:lsdException w:name="Normal (Web)" w:semiHidden="1" w:unhideWhenUsed="1"/>
+    <w:lsdException w:name="HTML Acronym" w:semiHidden="1" w:unhideWhenUsed="1"/>
+    <w:lsdException w:name="HTML Address" w:semiHidden="1" w:unhideWhenUsed="1"/>
+    <w:lsdException w:name="HTML Cite" w:semiHidden="1" w:unhideWhenUsed="1"/>
+    <w:lsdException w:name="HTML Code" w:semiHidden="1" w:unhideWhenUsed="1"/>
+    <w:lsdException w:name="HTML Definition" w:semiHidden="1" w:unhideWhenUsed="1"/>
+    <w:lsdException w:name="HTML Keyboard" w:semiHidden="1" w:unhideWhenUsed="1"/>
+    <w:lsdException w:name="HTML Preformatted" w:semiHidden="1" w:unhideWhenUsed="1"/>
+    <w:lsdException w:name="HTML Sample" w:semiHidden="1" w:unhideWhenUsed="1"/>
+    <w:lsdException w:name="HTML Typewriter" w:semiHidden="1" w:unhideWhenUsed="1"/>
+    <w:lsdException w:name="HTML Variable" w:semiHidden="1" w:unhideWhenUsed="1"/>
+    <w:lsdException w:name="Normal Table" w:semiHidden="1" w:unhideWhenUsed="1"/>
+    <w:lsdException w:name="annotation subject" w:semiHidden="1" w:unhideWhenUsed="1"/>
+    <w:lsdException w:name="No List" w:semiHidden="1" w:unhideWhenUsed="1"/>
+    <w:lsdException w:name="Outline List 1" w:semiHidden="1" w:unhideWhenUsed="1"/>
+    <w:lsdException w:name="Outline List 2" w:semiHidden="1" w:unhideWhenUsed="1"/>
+    <w:lsdException w:name="Outline List 3" w:semiHidden="1" w:unhideWhenUsed="1"/>
+    <w:lsdException w:name="Table Simple 1" w:semiHidden="1" w:unhideWhenUsed="1"/>
+    <w:lsdException w:name="Table Simple 2" w:semiHidden="1" w:unhideWhenUsed="1"/>
+    <w:lsdException w:name="Table Simple 3" w:semiHidden="1" w:unhideWhenUsed="1"/>
+    <w:lsdException w:name="Table Classic 1" w:semiHidden="1" w:unhideWhenUsed="1"/>
+    <w:lsdException w:name="Table Classic 2" w:semiHidden="1" w:unhideWhenUsed="1"/>
+    <w:lsdException w:name="Table Classic 3" w:semiHidden="1" w:unhideWhenUsed="1"/>
+    <w:lsdException w:name="Table Classic 4" w:semiHidden="1" w:unhideWhenUsed="1"/>
+    <w:lsdException w:name="Table Colorful 1" w:semiHidden="1" w:unhideWhenUsed="1"/>
+    <w:lsdException w:name="Table Colorful 2" w:semiHidden="1" w:unhideWhenUsed="1"/>
+    <w:lsdException w:name="Table Colorful 3" w:semiHidden="1" w:unhideWhenUsed="1"/>
+    <w:lsdException w:name="Table Columns 1" w:semiHidden="1" w:unhideWhenUsed="1"/>
+    <w:lsdException w:name="Table Columns 2" w:semiHidden="1" w:unhideWhenUsed="1"/>
+    <w:lsdException w:name="Table Columns 3" w:semiHidden="1" w:unhideWhenUsed="1"/>
+    <w:lsdException w:name="Table Columns 4" w:semiHidden="1" w:unhideWhenUsed="1"/>
+    <w:lsdException w:name="Table Columns 5" w:semiHidden="1" w:unhideWhenUsed="1"/>
+    <w:lsdException w:name="Table Grid 1" w:semiHidden="1" w:unhideWhenUsed="1"/>
+    <w:lsdException w:name="Table Grid 2" w:semiHidden="1" w:unhideWhenUsed="1"/>
+    <w:lsdException w:name="Table Grid 3" w:semiHidden="1" w:unhideWhenUsed="1"/>
+    <w:lsdException w:name="Table Grid 4" w:semiHidden="1" w:unhideWhenUsed="1"/>
+    <w:lsdException w:name="Table Grid 5" w:semiHidden="1" w:unhideWhenUsed="1"/>
+    <w:lsdException w:name="Table Grid 6" w:semiHidden="1" w:unhideWhenUsed="1"/>
+    <w:lsdException w:name="Table Grid 7" w:semiHidden="1" w:unhideWhenUsed="1"/>
+    <w:lsdException w:name="Table Grid 8" w:semiHidden="1" w:unhideWhenUsed="1"/>
+    <w:lsdException w:name="Table List 1" w:semiHidden="1" w:unhideWhenUsed="1"/>
+    <w:lsdException w:name="Table List 2" w:semiHidden="1" w:unhideWhenUsed="1"/>
+    <w:lsdException w:name="Table List 3" w:semiHidden="1" w:unhideWhenUsed="1"/>
+    <w:lsdException w:name="Table List 4" w:semiHidden="1" w:unhideWhenUsed="1"/>
+    <w:lsdException w:name="Table List 5" w:semiHidden="1" w:unhideWhenUsed="1"/>
+    <w:lsdException w:name="Table List 6" w:semiHidden="1" w:unhideWhenUsed="1"/>
+    <w:lsdException w:name="Table List 7" w:semiHidden="1" w:unhideWhenUsed="1"/>
+    <w:lsdException w:name="Table List 8" w:semiHidden="1" w:unhideWhenUsed="1"/>
+    <w:lsdException w:name="Table 3D effects 1" w:semiHidden="1" w:unhideWhenUsed="1"/>
+    <w:lsdException w:name="Table 3D effects 2" w:semiHidden="1" w:unhideWhenUsed="1"/>
+    <w:lsdException w:name="Table 3D effects 3" w:semiHidden="1" w:unhideWhenUsed="1"/>
+    <w:lsdException w:name="Table Contemporary" w:semiHidden="1" w:unhideWhenUsed="1"/>
+    <w:lsdException w:name="Table Elegant" w:semiHidden="1" w:unhideWhenUsed="1"/>
+    <w:lsdException w:name="Table Professional" w:semiHidden="1" w:unhideWhenUsed="1"/>
+    <w:lsdException w:name="Table Subtle 1" w:semiHidden="1" w:unhideWhenUsed="1"/>
+    <w:lsdException w:name="Table Subtle 2" w:semiHidden="1" w:unhideWhenUsed="1"/>
+    <w:lsdException w:name="Table Web 1" w:semiHidden="1" w:unhideWhenUsed="1"/>
+    <w:lsdException w:name="Table Web 2" w:semiHidden="1" w:unhideWhenUsed="1"/>
+    <w:lsdException w:name="Table Web 3" w:semiHidden="1" w:unhideWhenUsed="1"/>
+    <w:lsdException w:name="Balloon Text" w:semiHidden="1" w:unhideWhenUsed="1"/>
+    <w:lsdException w:name="Table Grid" w:semiHidden="1" w:uiPriority="59" w:unhideWhenUsed="1"/>
+    <w:lsdException w:name="Table Theme" w:semiHidden="1" w:unhideWhenUsed="1"/>
+    <w:lsdException w:name="Placeholder Text" w:semiHidden="1"/>
+    <w:lsdException w:name="No Spacing" w:uiPriority="1" w:qFormat="1"/>
+    <w:lsdException w:name="Light Shading" w:uiPriority="60"/>
+    <w:lsdException w:name="Light List" w:uiPriority="61"/>
+    <w:lsdException w:name="Light Grid" w:uiPriority="62"/>
+    <w:lsdException w:name="Medium Shading 1" w:uiPriority="63"/>
+    <w:lsdException w:name="Medium Shading 2" w:uiPriority="64"/>
+    <w:lsdException w:name="Medium List 1" w:uiPriority="65"/>
+    <w:lsdException w:name="Medium List 2" w:uiPriority="66"/>
+    <w:lsdException w:name="Medium Grid 1" w:uiPriority="67"/>
+    <w:lsdException w:name="Medium Grid 2" w:uiPriority="68"/>
+    <w:lsdException w:name="Medium Grid 3" w:uiPriority="69"/>
+    <w:lsdException w:name="Dark List" w:uiPriority="70"/>
+    <w:lsdException w:name="Colorful Shading" w:uiPriority="71"/>
+    <w:lsdException w:name="Colorful List" w:uiPriority="72"/>
+    <w:lsdException w:name="Colorful Grid" w:uiPriority="73"/>
+    <w:lsdException w:name="Light Shading Accent 1" w:uiPriority="60"/>
+    <w:lsdException w:name="Light List Accent 1" w:uiPriority="61"/>
+    <w:lsdException w:name="Light Grid Accent 1" w:uiPriority="62"/>
+    <w:lsdException w:name="Medium Shading 1 Accent 1" w:uiPriority="63"/>
+    <w:lsdException w:name="Medium Shading 2 Accent 1" w:uiPriority="64"/>
+    <w:lsdException w:name="Medium List 1 Accent 1" w:uiPriority="65"/>
+    <w:lsdException w:name="Revision" w:semiHidden="1"/>
+    <w:lsdException w:name="List Paragraph" w:uiPriority="34" w:qFormat="1"/>
+    <w:lsdException w:name="Quote" w:uiPriority="29" w:qFormat="1"/>
+    <w:lsdException w:name="Intense Quote" w:uiPriority="30" w:qFormat="1"/>
+    <w:lsdException w:name="Medium List 2 Accent 1" w:uiPriority="66"/>
+    <w:lsdException w:name="Medium Grid 1 Accent 1" w:uiPriority="67"/>
+    <w:lsdException w:name="Medium Grid 2 Accent 1" w:uiPriority="68"/>
+    <w:lsdException w:name="Medium Grid 3 Accent 1" w:uiPriority="69"/>
+    <w:lsdException w:name="Dark List Accent 1" w:uiPriority="70"/>
+    <w:lsdException w:name="Colorful Shading Accent 1" w:uiPriority="71"/>
+    <w:lsdException w:name="Colorful List Accent 1" w:uiPriority="72"/>
+    <w:lsdException w:name="Colorful Grid Accent 1" w:uiPriority="73"/>
+    <w:lsdException w:name="Light Shading Accent 2" w:uiPriority="60"/>
+    <w:lsdException w:name="Light List Accent 2" w:uiPriority="61"/>
+    <w:lsdException w:name="Light Grid Accent 2" w:uiPriority="62"/>
+    <w:lsdException w:name="Medium Shading 1 Accent 2" w:uiPriority="63"/>
+    <w:lsdException w:name="Medium Shading 2 Accent 2" w:uiPriority="64"/>
+    <w:lsdException w:name="Medium List 1 Accent 2" w:uiPriority="65"/>
+    <w:lsdException w:name="Medium List 2 Accent 2" w:uiPriority="66"/>
+    <w:lsdException w:name="Medium Grid 1 Accent 2" w:uiPriority="67"/>
+    <w:lsdException w:name="Medium Grid 2 Accent 2" w:uiPriority="68"/>
+    <w:lsdException w:name="Medium Grid 3 Accent 2" w:uiPriority="69"/>
+    <w:lsdException w:name="Dark List Accent 2" w:uiPriority="70"/>
+    <w:lsdException w:name="Colorful Shading Accent 2" w:uiPriority="71"/>
+    <w:lsdException w:name="Colorful List Accent 2" w:uiPriority="72"/>
+    <w:lsdException w:name="Colorful Grid Accent 2" w:uiPriority="73"/>
+    <w:lsdException w:name="Light Shading Accent 3" w:uiPriority="60"/>
+    <w:lsdException w:name="Light List Accent 3" w:uiPriority="61"/>
+    <w:lsdException w:name="Light Grid Accent 3" w:uiPriority="62"/>
+    <w:lsdException w:name="Medium Shading 1 Accent 3" w:uiPriority="63"/>
+    <w:lsdException w:name="Medium Shading 2 Accent 3" w:uiPriority="64"/>
+    <w:lsdException w:name="Medium List 1 Accent 3" w:uiPriority="65"/>
+    <w:lsdException w:name="Medium List 2 Accent 3" w:uiPriority="66"/>
+    <w:lsdException w:name="Medium Grid 1 Accent 3" w:uiPriority="67"/>
+    <w:lsdException w:name="Medium Grid 2 Accent 3" w:uiPriority="68"/>
+    <w:lsdException w:name="Medium Grid 3 Accent 3" w:uiPriority="69"/>
+    <w:lsdException w:name="Dark List Accent 3" w:uiPriority="70"/>
+    <w:lsdException w:name="Colorful Shading Accent 3" w:uiPriority="71"/>
+    <w:lsdException w:name="Colorful List Accent 3" w:uiPriority="72"/>
+    <w:lsdException w:name="Colorful Grid Accent 3" w:uiPriority="73"/>
+    <w:lsdException w:name="Light Shading Accent 4" w:uiPriority="60"/>
+    <w:lsdException w:name="Light List Accent 4" w:uiPriority="61"/>
+    <w:lsdException w:name="Light Grid Accent 4" w:uiPriority="62"/>
+    <w:lsdException w:name="Medium Shading 1 Accent 4" w:uiPriority="63"/>
+    <w:lsdException w:name="Medium Shading 2 Accent 4" w:uiPriority="64"/>
+    <w:lsdException w:name="Medium List 1 Accent 4" w:uiPriority="65"/>
+    <w:lsdException w:name="Medium List 2 Accent 4" w:uiPriority="66"/>
+    <w:lsdException w:name="Medium Grid 1 Accent 4" w:uiPriority="67"/>
+    <w:lsdException w:name="Medium Grid 2 Accent 4" w:uiPriority="68"/>
+    <w:lsdException w:name="Medium Grid 3 Accent 4" w:uiPriority="69"/>
+    <w:lsdException w:name="Dark List Accent 4" w:uiPriority="70"/>
+    <w:lsdException w:name="Colorful Shading Accent 4" w:uiPriority="71"/>
+    <w:lsdException w:name="Colorful List Accent 4" w:uiPriority="72"/>
+    <w:lsdException w:name="Colorful Grid Accent 4" w:uiPriority="73"/>
+    <w:lsdException w:name="Light Shading Accent 5" w:uiPriority="60"/>
+    <w:lsdException w:name="Light List Accent 5" w:uiPriority="61"/>
+    <w:lsdException w:name="Light Grid Accent 5" w:uiPriority="62"/>
+    <w:lsdException w:name="Medium Shading 1 Accent 5" w:uiPriority="63"/>
+    <w:lsdException w:name="Medium Shading 2 Accent 5" w:uiPriority="64"/>
+    <w:lsdException w:name="Medium List 1 Accent 5" w:uiPriority="65"/>
+    <w:lsdException w:name="Medium List 2 Accent 5" w:uiPriority="66"/>
+    <w:lsdException w:name="Medium Grid 1 Accent 5" w:uiPriority="67"/>
+    <w:lsdException w:name="Medium Grid 2 Accent 5" w:uiPriority="68"/>
+    <w:lsdException w:name="Medium Grid 3 Accent 5" w:uiPriority="69"/>
+    <w:lsdException w:name="Dark List Accent 5" w:uiPriority="70"/>
+    <w:lsdException w:name="Colorful Shading Accent 5" w:uiPriority="71"/>
+    <w:lsdException w:name="Colorful List Accent 5" w:uiPriority="72"/>
+    <w:lsdException w:name="Colorful Grid Accent 5" w:uiPriority="73"/>
+    <w:lsdException w:name="Light Shading Accent 6" w:uiPriority="60"/>
+    <w:lsdException w:name="Light List Accent 6" w:uiPriority="61"/>
+    <w:lsdException w:name="Light Grid Accent 6" w:uiPriority="62"/>
+    <w:lsdException w:name="Medium Shading 1 Accent 6" w:uiPriority="63"/>
+    <w:lsdException w:name="Medium Shading 2 Accent 6" w:uiPriority="64"/>
+    <w:lsdException w:name="Medium List 1 Accent 6" w:uiPriority="65"/>
+    <w:lsdException w:name="Medium List 2 Accent 6" w:uiPriority="66"/>
+    <w:lsdException w:name="Medium Grid 1 Accent 6" w:uiPriority="67"/>
+    <w:lsdException w:name="Medium Grid 2 Accent 6" w:uiPriority="68"/>
+    <w:lsdException w:name="Medium Grid 3 Accent 6" w:uiPriority="69"/>
+    <w:lsdException w:name="Dark List Accent 6" w:uiPriority="70"/>
+    <w:lsdException w:name="Colorful Shading Accent 6" w:uiPriority="71"/>
+    <w:lsdException w:name="Colorful List Accent 6" w:uiPriority="72"/>
+    <w:lsdException w:name="Colorful Grid Accent 6" w:uiPriority="73"/>
+    <w:lsdException w:name="Subtle Emphasis" w:uiPriority="19" w:qFormat="1"/>
+    <w:lsdException w:name="Intense Emphasis" w:uiPriority="21" w:qFormat="1"/>
+    <w:lsdException w:name="Subtle Reference" w:uiPriority="31" w:qFormat="1"/>
+    <w:lsdException w:name="Intense Reference" w:uiPriority="32" w:qFormat="1"/>
+    <w:lsdException w:name="Book Title" w:uiPriority="33" w:qFormat="1"/>
+    <w:lsdException w:name="Bibliography" w:semiHidden="1" w:uiPriority="37" w:unhideWhenUsed="1"/>
+    <w:lsdException w:name="TOC Heading" w:semiHidden="1" w:uiPriority="39" w:unhideWhenUsed="1" w:qFormat="1"/>
+    <w:lsdException w:name="Plain Table 1" w:uiPriority="41"/>
+    <w:lsdException w:name="Plain Table 2" w:uiPriority="42"/>
+    <w:lsdException w:name="Plain Table 3" w:uiPriority="43"/>
+    <w:lsdException w:name="Plain Table 4" w:uiPriority="44"/>
+    <w:lsdException w:name="Plain Table 5" w:uiPriority="45"/>
+    <w:lsdException w:name="Grid Table Light" w:uiPriority="40"/>
+    <w:lsdException w:name="Grid Table 1 Light" w:uiPriority="46"/>
+    <w:lsdException w:name="Grid Table 2" w:uiPriority="47"/>
+    <w:lsdException w:name="Grid Table 3" w:uiPriority="48"/>
+    <w:lsdException w:name="Grid Table 4" w:uiPriority="49"/>
+    <w:lsdException w:name="Grid Table 5 Dark" w:uiPriority="50"/>
+    <w:lsdException w:name="Grid Table 6 Colorful" w:uiPriority="51"/>
+    <w:lsdException w:name="Grid Table 7 Colorful" w:uiPriority="52"/>
+    <w:lsdException w:name="Grid Table 1 Light Accent 1" w:uiPriority="46"/>
+    <w:lsdException w:name="Grid Table 2 Accent 1" w:uiPriority="47"/>
+    <w:lsdException w:name="Grid Table 3 Accent 1" w:uiPriority="48"/>
+    <w:lsdException w:name="Grid Table 4 Accent 1" w:uiPriority="49"/>
+    <w:lsdException w:name="Grid Table 5 Dark Accent 1" w:uiPriority="50"/>
+    <w:lsdException w:name="Grid Table 6 Colorful Accent 1" w:uiPriority="51"/>
+    <w:lsdException w:name="Grid Table 7 Colorful Accent 1" w:uiPriority="52"/>
+    <w:lsdException w:name="Grid Table 1 Light Accent 2" w:uiPriority="46"/>
+    <w:lsdException w:name="Grid Table 2 Accent 2" w:uiPriority="47"/>
+    <w:lsdException w:name="Grid Table 3 Accent 2" w:uiPriority="48"/>
+    <w:lsdException w:name="Grid Table 4 Accent 2" w:uiPriority="49"/>
+    <w:lsdException w:name="Grid Table 5 Dark Accent 2" w:uiPriority="50"/>
+    <w:lsdException w:name="Grid Table 6 Colorful Accent 2" w:uiPriority="51"/>
+    <w:lsdException w:name="Grid Table 7 Colorful Accent 2" w:uiPriority="52"/>
+    <w:lsdException w:name="Grid Table 1 Light Accent 3" w:uiPriority="46"/>
+    <w:lsdException w:name="Grid Table 2 Accent 3" w:uiPriority="47"/>
+    <w:lsdException w:name="Grid Table 3 Accent 3" w:uiPriority="48"/>
+    <w:lsdException w:name="Grid Table 4 Accent 3" w:uiPriority="49"/>
+    <w:lsdException w:name="Grid Table 5 Dark Accent 3" w:uiPriority="50"/>
+    <w:lsdException w:name="Grid Table 6 Colorful Accent 3" w:uiPriority="51"/>
+    <w:lsdException w:name="Grid Table 7 Colorful Accent 3" w:uiPriority="52"/>
+    <w:lsdException w:name="Grid Table 1 Light Accent 4" w:uiPriority="46"/>
+    <w:lsdException w:name="Grid Table 2 Accent 4" w:uiPriority="47"/>
+    <w:lsdException w:name="Grid Table 3 Accent 4" w:uiPriority="48"/>
+    <w:lsdException w:name="Grid Table 4 Accent 4" w:uiPriority="49"/>
+    <w:lsdException w:name="Grid Table 5 Dark Accent 4" w:uiPriority="50"/>
+    <w:lsdException w:name="Grid Table 6 Colorful Accent 4" w:uiPriority="51"/>
+    <w:lsdException w:name="Grid Table 7 Colorful Accent 4" w:uiPriority="52"/>
+    <w:lsdException w:name="Grid Table 1 Light Accent 5" w:uiPriority="46"/>
+    <w:lsdException w:name="Grid Table 2 Accent 5" w:uiPriority="47"/>
+    <w:lsdException w:name="Grid Table 3 Accent 5" w:uiPriority="48"/>
+    <w:lsdException w:name="Grid Table 4 Accent 5" w:uiPriority="49"/>
+    <w:lsdException w:name="Grid Table 5 Dark Accent 5" w:uiPriority="50"/>
+    <w:lsdException w:name="Grid Table 6 Colorful Accent 5" w:uiPriority="51"/>
+    <w:lsdException w:name="Grid Table 7 Colorful Accent 5" w:uiPriority="52"/>
+    <w:lsdException w:name="Grid Table 1 Light Accent 6" w:uiPriority="46"/>
+    <w:lsdException w:name="Grid Table 2 Accent 6" w:uiPriority="47"/>
+    <w:lsdException w:name="Grid Table 3 Accent 6" w:uiPriority="48"/>
+    <w:lsdException w:name="Grid Table 4 Accent 6" w:uiPriority="49"/>
+    <w:lsdException w:name="Grid Table 5 Dark Accent 6" w:uiPriority="50"/>
+    <w:lsdException w:name="Grid Table 6 Colorful Accent 6" w:uiPriority="51"/>
+    <w:lsdException w:name="Grid Table 7 Colorful Accent 6" w:uiPriority="52"/>
+    <w:lsdException w:name="List Table 1 Light" w:uiPriority="46"/>
+    <w:lsdException w:name="List Table 2" w:uiPriority="47"/>
+    <w:lsdException w:name="List Table 3" w:uiPriority="48"/>
+    <w:lsdException w:name="List Table 4" w:uiPriority="49"/>
+    <w:lsdException w:name="List Table 5 Dark" w:uiPriority="50"/>
+    <w:lsdException w:name="List Table 6 Colorful" w:uiPriority="51"/>
+    <w:lsdException w:name="List Table 7 Colorful" w:uiPriority="52"/>
+    <w:lsdException w:name="List Table 1 Light Accent 1" w:uiPriority="46"/>
+    <w:lsdException w:name="List Table 2 Accent 1" w:uiPriority="47"/>
+    <w:lsdException w:name="List Table 3 Accent 1" w:uiPriority="48"/>
+    <w:lsdException w:name="List Table 4 Accent 1" w:uiPriority="49"/>
+    <w:lsdException w:name="List Table 5 Dark Accent 1" w:uiPriority="50"/>
+    <w:lsdException w:name="List Table 6 Colorful Accent 1" w:uiPriority="51"/>
+    <w:lsdException w:name="List Table 7 Colorful Accent 1" w:uiPriority="52"/>
+    <w:lsdException w:name="List Table 1 Light Accent 2" w:uiPriority="46"/>
+    <w:lsdException w:name="List Table 2 Accent 2" w:uiPriority="47"/>
+    <w:lsdException w:name="List Table 3 Accent 2" w:uiPriority="48"/>
+    <w:lsdException w:name="List Table 4 Accent 2" w:uiPriority="49"/>
+    <w:lsdException w:name="List Table 5 Dark Accent 2" w:uiPriority="50"/>
+    <w:lsdException w:name="List Table 6 Colorful Accent 2" w:uiPriority="51"/>
+    <w:lsdException w:name="List Table 7 Colorful Accent 2" w:uiPriority="52"/>
+    <w:lsdException w:name="List Table 1 Light Accent 3" w:uiPriority="46"/>
+    <w:lsdException w:name="List Table 2 Accent 3" w:uiPriority="47"/>
+    <w:lsdException w:name="List Table 3 Accent 3" w:uiPriority="48"/>
+    <w:lsdException w:name="List Table 4 Accent 3" w:uiPriority="49"/>
+    <w:lsdException w:name="List Table 5 Dark Accent 3" w:uiPriority="50"/>
+    <w:lsdException w:name="List Table 6 Colorful Accent 3" w:uiPriority="51"/>
+    <w:lsdException w:name="List Table 7 Colorful Accent 3" w:uiPriority="52"/>
+    <w:lsdException w:name="List Table 1 Light Accent 4" w:uiPriority="46"/>
+    <w:lsdException w:name="List Table 2 Accent 4" w:uiPriority="47"/>
+    <w:lsdException w:name="List Table 3 Accent 4" w:uiPriority="48"/>
+    <w:lsdException w:name="List Table 4 Accent 4" w:uiPriority="49"/>
+    <w:lsdException w:name="List Table 5 Dark Accent 4" w:uiPriority="50"/>
+    <w:lsdException w:name="List Table 6 Colorful Accent 4" w:uiPriority="51"/>
+    <w:lsdException w:name="List Table 7 Colorful Accent 4" w:uiPriority="52"/>
+    <w:lsdException w:name="List Table 1 Light Accent 5" w:uiPriority="46"/>
+    <w:lsdException w:name="List Table 2 Accent 5" w:uiPriority="47"/>
+    <w:lsdException w:name="List Table 3 Accent 5" w:uiPriority="48"/>
+    <w:lsdException w:name="List Table 4 Accent 5" w:uiPriority="49"/>
+    <w:lsdException w:name="List Table 5 Dark Accent 5" w:uiPriority="50"/>
+    <w:lsdException w:name="List Table 6 Colorful Accent 5" w:uiPriority="51"/>
+    <w:lsdException w:name="List Table 7 Colorful Accent 5" w:uiPriority="52"/>
+    <w:lsdException w:name="List Table 1 Light Accent 6" w:uiPriority="46"/>
+    <w:lsdException w:name="List Table 2 Accent 6" w:uiPriority="47"/>
+    <w:lsdException w:name="List Table 3 Accent 6" w:uiPriority="48"/>
+    <w:lsdException w:name="List Table 4 Accent 6" w:uiPriority="49"/>
+    <w:lsdException w:name="List Table 5 Dark Accent 6" w:uiPriority="50"/>
+    <w:lsdException w:name="List Table 6 Colorful Accent 6" w:uiPriority="51"/>
+    <w:lsdException w:name="List Table 7 Colorful Accent 6" w:uiPriority="52"/>
+    <w:lsdException w:name="Mention" w:semiHidden="1" w:unhideWhenUsed="1"/>
+    <w:lsdException w:name="Smart Hyperlink" w:semiHidden="1" w:unhideWhenUsed="1"/>
+    <w:lsdException w:name="Hashtag" w:semiHidden="1" w:unhideWhenUsed="1"/>
+    <w:lsdException w:name="Unresolved Mention" w:semiHidden="1" w:unhideWhenUsed="1"/>
+    <w:lsdException w:name="Smart Link" w:semiHidden="1" w:unhideWhenUsed="1"/>
   </w:latentStyles>
   <w:style w:type="paragraph" w:default="1" w:styleId="Normal">
     <w:name w:val="Normal"/>

</xml_diff>

<commit_message>
Updated template and jail commitment
</commit_message>
<xml_diff>
--- a/resources/Saved/21CRB01387_Traffic Judgment Entry.docx
+++ b/resources/Saved/21CRB01387_Traffic Judgment Entry.docx
@@ -1,6 +1,6 @@
 
 <file path=word/document.xml><?xml version="1.0" encoding="utf-8"?>
-<w:document xmlns:wpc="http://schemas.microsoft.com/office/word/2010/wordprocessingCanvas" xmlns:cx="http://schemas.microsoft.com/office/drawing/2014/chartex" xmlns:cx1="http://schemas.microsoft.com/office/drawing/2015/9/8/chartex" xmlns:cx2="http://schemas.microsoft.com/office/drawing/2015/10/21/chartex" xmlns:cx3="http://schemas.microsoft.com/office/drawing/2016/5/9/chartex" xmlns:cx4="http://schemas.microsoft.com/office/drawing/2016/5/10/chartex" xmlns:cx5="http://schemas.microsoft.com/office/drawing/2016/5/11/chartex" xmlns:cx6="http://schemas.microsoft.com/office/drawing/2016/5/12/chartex" xmlns:cx7="http://schemas.microsoft.com/office/drawing/2016/5/13/chartex" xmlns:cx8="http://schemas.microsoft.com/office/drawing/2016/5/14/chartex" xmlns:mc="http://schemas.openxmlformats.org/markup-compatibility/2006" xmlns:aink="http://schemas.microsoft.com/office/drawing/2016/ink" xmlns:am3d="http://schemas.microsoft.com/office/drawing/2017/model3d" xmlns:o="urn:schemas-microsoft-com:office:office" xmlns:r="http://schemas.openxmlformats.org/officeDocument/2006/relationships" xmlns:m="http://schemas.openxmlformats.org/officeDocument/2006/math" xmlns:v="urn:schemas-microsoft-com:vml" xmlns:wp14="http://schemas.microsoft.com/office/word/2010/wordprocessingDrawing" xmlns:wp="http://schemas.openxmlformats.org/drawingml/2006/wordprocessingDrawing" xmlns:w10="urn:schemas-microsoft-com:office:word" xmlns:w="http://schemas.openxmlformats.org/wordprocessingml/2006/main" xmlns:w14="http://schemas.microsoft.com/office/word/2010/wordml" xmlns:w15="http://schemas.microsoft.com/office/word/2012/wordml" xmlns:w16cex="http://schemas.microsoft.com/office/word/2018/wordml/cex" xmlns:w16cid="http://schemas.microsoft.com/office/word/2016/wordml/cid" xmlns:w16="http://schemas.microsoft.com/office/word/2018/wordml" xmlns:w16se="http://schemas.microsoft.com/office/word/2015/wordml/symex" xmlns:wpg="http://schemas.microsoft.com/office/word/2010/wordprocessingGroup" xmlns:wpi="http://schemas.microsoft.com/office/word/2010/wordprocessingInk" xmlns:wne="http://schemas.microsoft.com/office/word/2006/wordml" xmlns:wps="http://schemas.microsoft.com/office/word/2010/wordprocessingShape" mc:Ignorable="w14 w15 w16se w16cid w16 w16cex wp14">
+<w:document xmlns:wpc="http://schemas.microsoft.com/office/word/2010/wordprocessingCanvas" xmlns:cx="http://schemas.microsoft.com/office/drawing/2014/chartex" xmlns:cx1="http://schemas.microsoft.com/office/drawing/2015/9/8/chartex" xmlns:cx2="http://schemas.microsoft.com/office/drawing/2015/10/21/chartex" xmlns:cx3="http://schemas.microsoft.com/office/drawing/2016/5/9/chartex" xmlns:cx4="http://schemas.microsoft.com/office/drawing/2016/5/10/chartex" xmlns:cx5="http://schemas.microsoft.com/office/drawing/2016/5/11/chartex" xmlns:cx6="http://schemas.microsoft.com/office/drawing/2016/5/12/chartex" xmlns:cx7="http://schemas.microsoft.com/office/drawing/2016/5/13/chartex" xmlns:cx8="http://schemas.microsoft.com/office/drawing/2016/5/14/chartex" xmlns:mc="http://schemas.openxmlformats.org/markup-compatibility/2006" xmlns:aink="http://schemas.microsoft.com/office/drawing/2016/ink" xmlns:am3d="http://schemas.microsoft.com/office/drawing/2017/model3d" xmlns:o="urn:schemas-microsoft-com:office:office" xmlns:r="http://schemas.openxmlformats.org/officeDocument/2006/relationships" xmlns:m="http://schemas.openxmlformats.org/officeDocument/2006/math" xmlns:v="urn:schemas-microsoft-com:vml" xmlns:wp14="http://schemas.microsoft.com/office/word/2010/wordprocessingDrawing" xmlns:wp="http://schemas.openxmlformats.org/drawingml/2006/wordprocessingDrawing" xmlns:w10="urn:schemas-microsoft-com:office:word" xmlns:w="http://schemas.openxmlformats.org/wordprocessingml/2006/main" xmlns:w14="http://schemas.microsoft.com/office/word/2010/wordml" xmlns:w15="http://schemas.microsoft.com/office/word/2012/wordml" xmlns:w16cex="http://schemas.microsoft.com/office/word/2018/wordml/cex" xmlns:w16cid="http://schemas.microsoft.com/office/word/2016/wordml/cid" xmlns:w16="http://schemas.microsoft.com/office/word/2018/wordml" xmlns:w16sdtdh="http://schemas.microsoft.com/office/word/2020/wordml/sdtdatahash" xmlns:w16se="http://schemas.microsoft.com/office/word/2015/wordml/symex" xmlns:wpg="http://schemas.microsoft.com/office/word/2010/wordprocessingGroup" xmlns:wpi="http://schemas.microsoft.com/office/word/2010/wordprocessingInk" xmlns:wne="http://schemas.microsoft.com/office/word/2006/wordml" xmlns:wps="http://schemas.microsoft.com/office/word/2010/wordprocessingShape" mc:Ignorable="w14 w15 w16se w16cid w16 w16cex w16sdtdh wp14">
   <w:body>
     <w:p>
       <w:pPr>
@@ -585,7 +585,7 @@
           <w:sz w:val="20"/>
           <w:szCs w:val="20"/>
         </w:rPr>
-        <w:t xml:space="preserve"> for arraignment on January 19, 2022. </w:t>
+        <w:t xml:space="preserve"> for arraignment on January 20, 2022. </w:t>
       </w:r>
       <w:r>
         <w:rPr>
@@ -1633,7 +1633,7 @@
           <w:sz w:val="20"/>
           <w:szCs w:val="20"/>
         </w:rPr>
-        <w:t xml:space="preserve">January 19, 2022</w:t>
+        <w:t xml:space="preserve">January 20, 2022</w:t>
       </w:r>
       <w:r>
         <w:rPr>
@@ -1822,7 +1822,15 @@
           <w:sz w:val="20"/>
           <w:szCs w:val="20"/>
         </w:rPr>
-        <w:t xml:space="preserve">The jail days imposed shall be served . </w:t>
+        <w:t xml:space="preserve">The jail days imposed shall be served intermittent days. </w:t>
+      </w:r>
+      <w:r>
+        <w:rPr>
+          <w:rFonts w:ascii="Palatino Linotype" w:hAnsi="Palatino Linotype"/>
+          <w:sz w:val="20"/>
+          <w:szCs w:val="20"/>
+        </w:rPr>
+        <w:t xml:space="preserve">Wednesdays at 5 p.m..</w:t>
       </w:r>
     </w:p>
     <w:p>
@@ -1862,29 +1870,6 @@
           <w:szCs w:val="20"/>
         </w:rPr>
         <w:t xml:space="preserve"/>
-      </w:r>
-    </w:p>
-    <w:p>
-      <w:pPr>
-        <w:pStyle w:val="ListParagraph"/>
-        <w:numPr>
-          <w:ilvl w:val="0"/>
-          <w:numId w:val="3"/>
-        </w:numPr>
-        <w:jc w:val="both"/>
-        <w:rPr>
-          <w:rFonts w:ascii="Palatino Linotype" w:hAnsi="Palatino Linotype"/>
-          <w:sz w:val="20"/>
-          <w:szCs w:val="20"/>
-        </w:rPr>
-      </w:pPr>
-      <w:r>
-        <w:rPr>
-          <w:rFonts w:ascii="Palatino Linotype" w:hAnsi="Palatino Linotype"/>
-          <w:sz w:val="20"/>
-          <w:szCs w:val="20"/>
-        </w:rPr>
-        <w:t xml:space="preserve">Defendant’s jail days imposed in this case shall be served concurrently to the jail days imposed in 22CRB11223.</w:t>
       </w:r>
     </w:p>
     <w:p>
@@ -2365,6 +2350,66 @@
           <w:u w:val="single"/>
         </w:rPr>
         <w:t>Additional Terms</w:t>
+      </w:r>
+      <w:r>
+        <w:rPr>
+          <w:rFonts w:ascii="Palatino Linotype" w:hAnsi="Palatino Linotype"/>
+          <w:sz w:val="20"/>
+          <w:szCs w:val="20"/>
+        </w:rPr>
+        <w:t xml:space="preserve"/>
+      </w:r>
+      <w:r>
+        <w:rPr>
+          <w:rFonts w:ascii="Palatino Linotype" w:hAnsi="Palatino Linotype"/>
+          <w:sz w:val="20"/>
+          <w:szCs w:val="20"/>
+        </w:rPr>
+        <w:t xml:space="preserve"> </w:t>
+      </w:r>
+    </w:p>
+    <w:p>
+      <w:pPr>
+        <w:pStyle w:val="ListParagraph"/>
+        <w:widowControl/>
+        <w:numPr>
+          <w:ilvl w:val="0"/>
+          <w:numId w:val="2"/>
+        </w:numPr>
+        <w:autoSpaceDE/>
+        <w:autoSpaceDN/>
+        <w:adjustRightInd/>
+        <w:jc w:val="both"/>
+        <w:rPr>
+          <w:rFonts w:ascii="Palatino Linotype" w:hAnsi="Palatino Linotype"/>
+          <w:sz w:val="20"/>
+          <w:szCs w:val="20"/>
+        </w:rPr>
+      </w:pPr>
+      <w:r>
+        <w:rPr>
+          <w:rFonts w:ascii="Palatino Linotype" w:hAnsi="Palatino Linotype"/>
+          <w:sz w:val="20"/>
+          <w:szCs w:val="20"/>
+        </w:rPr>
+        <w:t xml:space="preserve">Shall not come within 500 feet of </w:t>
+      </w:r>
+      <w:r>
+        <w:rPr>
+          <w:rFonts w:ascii="Palatino Linotype" w:hAnsi="Palatino Linotype"/>
+          <w:b/>
+          <w:sz w:val="20"/>
+          <w:szCs w:val="20"/>
+        </w:rPr>
+        <w:t xml:space="preserve">Justin Kudela</w:t>
+      </w:r>
+      <w:r>
+        <w:rPr>
+          <w:rFonts w:ascii="Palatino Linotype" w:hAnsi="Palatino Linotype"/>
+          <w:sz w:val="20"/>
+          <w:szCs w:val="20"/>
+        </w:rPr>
+        <w:t>.</w:t>
       </w:r>
       <w:r>
         <w:rPr>
@@ -2927,7 +2972,7 @@
 </file>
 
 <file path=word/endnotes.xml><?xml version="1.0" encoding="utf-8"?>
-<w:endnotes xmlns:wpc="http://schemas.microsoft.com/office/word/2010/wordprocessingCanvas" xmlns:cx="http://schemas.microsoft.com/office/drawing/2014/chartex" xmlns:cx1="http://schemas.microsoft.com/office/drawing/2015/9/8/chartex" xmlns:cx2="http://schemas.microsoft.com/office/drawing/2015/10/21/chartex" xmlns:cx3="http://schemas.microsoft.com/office/drawing/2016/5/9/chartex" xmlns:cx4="http://schemas.microsoft.com/office/drawing/2016/5/10/chartex" xmlns:cx5="http://schemas.microsoft.com/office/drawing/2016/5/11/chartex" xmlns:cx6="http://schemas.microsoft.com/office/drawing/2016/5/12/chartex" xmlns:cx7="http://schemas.microsoft.com/office/drawing/2016/5/13/chartex" xmlns:cx8="http://schemas.microsoft.com/office/drawing/2016/5/14/chartex" xmlns:mc="http://schemas.openxmlformats.org/markup-compatibility/2006" xmlns:aink="http://schemas.microsoft.com/office/drawing/2016/ink" xmlns:am3d="http://schemas.microsoft.com/office/drawing/2017/model3d" xmlns:o="urn:schemas-microsoft-com:office:office" xmlns:r="http://schemas.openxmlformats.org/officeDocument/2006/relationships" xmlns:m="http://schemas.openxmlformats.org/officeDocument/2006/math" xmlns:v="urn:schemas-microsoft-com:vml" xmlns:wp14="http://schemas.microsoft.com/office/word/2010/wordprocessingDrawing" xmlns:wp="http://schemas.openxmlformats.org/drawingml/2006/wordprocessingDrawing" xmlns:w10="urn:schemas-microsoft-com:office:word" xmlns:w="http://schemas.openxmlformats.org/wordprocessingml/2006/main" xmlns:w14="http://schemas.microsoft.com/office/word/2010/wordml" xmlns:w15="http://schemas.microsoft.com/office/word/2012/wordml" xmlns:w16cex="http://schemas.microsoft.com/office/word/2018/wordml/cex" xmlns:w16cid="http://schemas.microsoft.com/office/word/2016/wordml/cid" xmlns:w16="http://schemas.microsoft.com/office/word/2018/wordml" xmlns:w16se="http://schemas.microsoft.com/office/word/2015/wordml/symex" xmlns:wpg="http://schemas.microsoft.com/office/word/2010/wordprocessingGroup" xmlns:wpi="http://schemas.microsoft.com/office/word/2010/wordprocessingInk" xmlns:wne="http://schemas.microsoft.com/office/word/2006/wordml" xmlns:wps="http://schemas.microsoft.com/office/word/2010/wordprocessingShape" mc:Ignorable="w14 w15 w16se w16cid w16 w16cex wp14">
+<w:endnotes xmlns:wpc="http://schemas.microsoft.com/office/word/2010/wordprocessingCanvas" xmlns:cx="http://schemas.microsoft.com/office/drawing/2014/chartex" xmlns:cx1="http://schemas.microsoft.com/office/drawing/2015/9/8/chartex" xmlns:cx2="http://schemas.microsoft.com/office/drawing/2015/10/21/chartex" xmlns:cx3="http://schemas.microsoft.com/office/drawing/2016/5/9/chartex" xmlns:cx4="http://schemas.microsoft.com/office/drawing/2016/5/10/chartex" xmlns:cx5="http://schemas.microsoft.com/office/drawing/2016/5/11/chartex" xmlns:cx6="http://schemas.microsoft.com/office/drawing/2016/5/12/chartex" xmlns:cx7="http://schemas.microsoft.com/office/drawing/2016/5/13/chartex" xmlns:cx8="http://schemas.microsoft.com/office/drawing/2016/5/14/chartex" xmlns:mc="http://schemas.openxmlformats.org/markup-compatibility/2006" xmlns:aink="http://schemas.microsoft.com/office/drawing/2016/ink" xmlns:am3d="http://schemas.microsoft.com/office/drawing/2017/model3d" xmlns:o="urn:schemas-microsoft-com:office:office" xmlns:r="http://schemas.openxmlformats.org/officeDocument/2006/relationships" xmlns:m="http://schemas.openxmlformats.org/officeDocument/2006/math" xmlns:v="urn:schemas-microsoft-com:vml" xmlns:wp14="http://schemas.microsoft.com/office/word/2010/wordprocessingDrawing" xmlns:wp="http://schemas.openxmlformats.org/drawingml/2006/wordprocessingDrawing" xmlns:w10="urn:schemas-microsoft-com:office:word" xmlns:w="http://schemas.openxmlformats.org/wordprocessingml/2006/main" xmlns:w14="http://schemas.microsoft.com/office/word/2010/wordml" xmlns:w15="http://schemas.microsoft.com/office/word/2012/wordml" xmlns:w16cex="http://schemas.microsoft.com/office/word/2018/wordml/cex" xmlns:w16cid="http://schemas.microsoft.com/office/word/2016/wordml/cid" xmlns:w16="http://schemas.microsoft.com/office/word/2018/wordml" xmlns:w16sdtdh="http://schemas.microsoft.com/office/word/2020/wordml/sdtdatahash" xmlns:w16se="http://schemas.microsoft.com/office/word/2015/wordml/symex" xmlns:wpg="http://schemas.microsoft.com/office/word/2010/wordprocessingGroup" xmlns:wpi="http://schemas.microsoft.com/office/word/2010/wordprocessingInk" xmlns:wne="http://schemas.microsoft.com/office/word/2006/wordml" xmlns:wps="http://schemas.microsoft.com/office/word/2010/wordprocessingShape" mc:Ignorable="w14 w15 w16se w16cid w16 w16cex w16sdtdh wp14">
   <w:endnote w:type="separator" w:id="-1">
     <w:p>
       <w:r>
@@ -2946,7 +2991,7 @@
 </file>
 
 <file path=word/footer1.xml><?xml version="1.0" encoding="utf-8"?>
-<w:ftr xmlns:wpc="http://schemas.microsoft.com/office/word/2010/wordprocessingCanvas" xmlns:cx="http://schemas.microsoft.com/office/drawing/2014/chartex" xmlns:cx1="http://schemas.microsoft.com/office/drawing/2015/9/8/chartex" xmlns:cx2="http://schemas.microsoft.com/office/drawing/2015/10/21/chartex" xmlns:cx3="http://schemas.microsoft.com/office/drawing/2016/5/9/chartex" xmlns:cx4="http://schemas.microsoft.com/office/drawing/2016/5/10/chartex" xmlns:cx5="http://schemas.microsoft.com/office/drawing/2016/5/11/chartex" xmlns:cx6="http://schemas.microsoft.com/office/drawing/2016/5/12/chartex" xmlns:cx7="http://schemas.microsoft.com/office/drawing/2016/5/13/chartex" xmlns:cx8="http://schemas.microsoft.com/office/drawing/2016/5/14/chartex" xmlns:mc="http://schemas.openxmlformats.org/markup-compatibility/2006" xmlns:aink="http://schemas.microsoft.com/office/drawing/2016/ink" xmlns:am3d="http://schemas.microsoft.com/office/drawing/2017/model3d" xmlns:o="urn:schemas-microsoft-com:office:office" xmlns:r="http://schemas.openxmlformats.org/officeDocument/2006/relationships" xmlns:m="http://schemas.openxmlformats.org/officeDocument/2006/math" xmlns:v="urn:schemas-microsoft-com:vml" xmlns:wp14="http://schemas.microsoft.com/office/word/2010/wordprocessingDrawing" xmlns:wp="http://schemas.openxmlformats.org/drawingml/2006/wordprocessingDrawing" xmlns:w10="urn:schemas-microsoft-com:office:word" xmlns:w="http://schemas.openxmlformats.org/wordprocessingml/2006/main" xmlns:w14="http://schemas.microsoft.com/office/word/2010/wordml" xmlns:w15="http://schemas.microsoft.com/office/word/2012/wordml" xmlns:w16cex="http://schemas.microsoft.com/office/word/2018/wordml/cex" xmlns:w16cid="http://schemas.microsoft.com/office/word/2016/wordml/cid" xmlns:w16="http://schemas.microsoft.com/office/word/2018/wordml" xmlns:w16se="http://schemas.microsoft.com/office/word/2015/wordml/symex" xmlns:wpg="http://schemas.microsoft.com/office/word/2010/wordprocessingGroup" xmlns:wpi="http://schemas.microsoft.com/office/word/2010/wordprocessingInk" xmlns:wne="http://schemas.microsoft.com/office/word/2006/wordml" xmlns:wps="http://schemas.microsoft.com/office/word/2010/wordprocessingShape" mc:Ignorable="w14 w15 w16se w16cid w16 w16cex wp14">
+<w:ftr xmlns:wpc="http://schemas.microsoft.com/office/word/2010/wordprocessingCanvas" xmlns:cx="http://schemas.microsoft.com/office/drawing/2014/chartex" xmlns:cx1="http://schemas.microsoft.com/office/drawing/2015/9/8/chartex" xmlns:cx2="http://schemas.microsoft.com/office/drawing/2015/10/21/chartex" xmlns:cx3="http://schemas.microsoft.com/office/drawing/2016/5/9/chartex" xmlns:cx4="http://schemas.microsoft.com/office/drawing/2016/5/10/chartex" xmlns:cx5="http://schemas.microsoft.com/office/drawing/2016/5/11/chartex" xmlns:cx6="http://schemas.microsoft.com/office/drawing/2016/5/12/chartex" xmlns:cx7="http://schemas.microsoft.com/office/drawing/2016/5/13/chartex" xmlns:cx8="http://schemas.microsoft.com/office/drawing/2016/5/14/chartex" xmlns:mc="http://schemas.openxmlformats.org/markup-compatibility/2006" xmlns:aink="http://schemas.microsoft.com/office/drawing/2016/ink" xmlns:am3d="http://schemas.microsoft.com/office/drawing/2017/model3d" xmlns:o="urn:schemas-microsoft-com:office:office" xmlns:r="http://schemas.openxmlformats.org/officeDocument/2006/relationships" xmlns:m="http://schemas.openxmlformats.org/officeDocument/2006/math" xmlns:v="urn:schemas-microsoft-com:vml" xmlns:wp14="http://schemas.microsoft.com/office/word/2010/wordprocessingDrawing" xmlns:wp="http://schemas.openxmlformats.org/drawingml/2006/wordprocessingDrawing" xmlns:w10="urn:schemas-microsoft-com:office:word" xmlns:w="http://schemas.openxmlformats.org/wordprocessingml/2006/main" xmlns:w14="http://schemas.microsoft.com/office/word/2010/wordml" xmlns:w15="http://schemas.microsoft.com/office/word/2012/wordml" xmlns:w16cex="http://schemas.microsoft.com/office/word/2018/wordml/cex" xmlns:w16cid="http://schemas.microsoft.com/office/word/2016/wordml/cid" xmlns:w16="http://schemas.microsoft.com/office/word/2018/wordml" xmlns:w16sdtdh="http://schemas.microsoft.com/office/word/2020/wordml/sdtdatahash" xmlns:w16se="http://schemas.microsoft.com/office/word/2015/wordml/symex" xmlns:wpg="http://schemas.microsoft.com/office/word/2010/wordprocessingGroup" xmlns:wpi="http://schemas.microsoft.com/office/word/2010/wordprocessingInk" xmlns:wne="http://schemas.microsoft.com/office/word/2006/wordml" xmlns:wps="http://schemas.microsoft.com/office/word/2010/wordprocessingShape" mc:Ignorable="w14 w15 w16se w16cid w16 w16cex w16sdtdh wp14">
   <w:p>
     <w:pPr>
       <w:tabs>
@@ -3000,7 +3045,7 @@
 </file>
 
 <file path=word/footnotes.xml><?xml version="1.0" encoding="utf-8"?>
-<w:footnotes xmlns:wpc="http://schemas.microsoft.com/office/word/2010/wordprocessingCanvas" xmlns:cx="http://schemas.microsoft.com/office/drawing/2014/chartex" xmlns:cx1="http://schemas.microsoft.com/office/drawing/2015/9/8/chartex" xmlns:cx2="http://schemas.microsoft.com/office/drawing/2015/10/21/chartex" xmlns:cx3="http://schemas.microsoft.com/office/drawing/2016/5/9/chartex" xmlns:cx4="http://schemas.microsoft.com/office/drawing/2016/5/10/chartex" xmlns:cx5="http://schemas.microsoft.com/office/drawing/2016/5/11/chartex" xmlns:cx6="http://schemas.microsoft.com/office/drawing/2016/5/12/chartex" xmlns:cx7="http://schemas.microsoft.com/office/drawing/2016/5/13/chartex" xmlns:cx8="http://schemas.microsoft.com/office/drawing/2016/5/14/chartex" xmlns:mc="http://schemas.openxmlformats.org/markup-compatibility/2006" xmlns:aink="http://schemas.microsoft.com/office/drawing/2016/ink" xmlns:am3d="http://schemas.microsoft.com/office/drawing/2017/model3d" xmlns:o="urn:schemas-microsoft-com:office:office" xmlns:r="http://schemas.openxmlformats.org/officeDocument/2006/relationships" xmlns:m="http://schemas.openxmlformats.org/officeDocument/2006/math" xmlns:v="urn:schemas-microsoft-com:vml" xmlns:wp14="http://schemas.microsoft.com/office/word/2010/wordprocessingDrawing" xmlns:wp="http://schemas.openxmlformats.org/drawingml/2006/wordprocessingDrawing" xmlns:w10="urn:schemas-microsoft-com:office:word" xmlns:w="http://schemas.openxmlformats.org/wordprocessingml/2006/main" xmlns:w14="http://schemas.microsoft.com/office/word/2010/wordml" xmlns:w15="http://schemas.microsoft.com/office/word/2012/wordml" xmlns:w16cex="http://schemas.microsoft.com/office/word/2018/wordml/cex" xmlns:w16cid="http://schemas.microsoft.com/office/word/2016/wordml/cid" xmlns:w16="http://schemas.microsoft.com/office/word/2018/wordml" xmlns:w16se="http://schemas.microsoft.com/office/word/2015/wordml/symex" xmlns:wpg="http://schemas.microsoft.com/office/word/2010/wordprocessingGroup" xmlns:wpi="http://schemas.microsoft.com/office/word/2010/wordprocessingInk" xmlns:wne="http://schemas.microsoft.com/office/word/2006/wordml" xmlns:wps="http://schemas.microsoft.com/office/word/2010/wordprocessingShape" mc:Ignorable="w14 w15 w16se w16cid w16 w16cex wp14">
+<w:footnotes xmlns:wpc="http://schemas.microsoft.com/office/word/2010/wordprocessingCanvas" xmlns:cx="http://schemas.microsoft.com/office/drawing/2014/chartex" xmlns:cx1="http://schemas.microsoft.com/office/drawing/2015/9/8/chartex" xmlns:cx2="http://schemas.microsoft.com/office/drawing/2015/10/21/chartex" xmlns:cx3="http://schemas.microsoft.com/office/drawing/2016/5/9/chartex" xmlns:cx4="http://schemas.microsoft.com/office/drawing/2016/5/10/chartex" xmlns:cx5="http://schemas.microsoft.com/office/drawing/2016/5/11/chartex" xmlns:cx6="http://schemas.microsoft.com/office/drawing/2016/5/12/chartex" xmlns:cx7="http://schemas.microsoft.com/office/drawing/2016/5/13/chartex" xmlns:cx8="http://schemas.microsoft.com/office/drawing/2016/5/14/chartex" xmlns:mc="http://schemas.openxmlformats.org/markup-compatibility/2006" xmlns:aink="http://schemas.microsoft.com/office/drawing/2016/ink" xmlns:am3d="http://schemas.microsoft.com/office/drawing/2017/model3d" xmlns:o="urn:schemas-microsoft-com:office:office" xmlns:r="http://schemas.openxmlformats.org/officeDocument/2006/relationships" xmlns:m="http://schemas.openxmlformats.org/officeDocument/2006/math" xmlns:v="urn:schemas-microsoft-com:vml" xmlns:wp14="http://schemas.microsoft.com/office/word/2010/wordprocessingDrawing" xmlns:wp="http://schemas.openxmlformats.org/drawingml/2006/wordprocessingDrawing" xmlns:w10="urn:schemas-microsoft-com:office:word" xmlns:w="http://schemas.openxmlformats.org/wordprocessingml/2006/main" xmlns:w14="http://schemas.microsoft.com/office/word/2010/wordml" xmlns:w15="http://schemas.microsoft.com/office/word/2012/wordml" xmlns:w16cex="http://schemas.microsoft.com/office/word/2018/wordml/cex" xmlns:w16cid="http://schemas.microsoft.com/office/word/2016/wordml/cid" xmlns:w16="http://schemas.microsoft.com/office/word/2018/wordml" xmlns:w16sdtdh="http://schemas.microsoft.com/office/word/2020/wordml/sdtdatahash" xmlns:w16se="http://schemas.microsoft.com/office/word/2015/wordml/symex" xmlns:wpg="http://schemas.microsoft.com/office/word/2010/wordprocessingGroup" xmlns:wpi="http://schemas.microsoft.com/office/word/2010/wordprocessingInk" xmlns:wne="http://schemas.microsoft.com/office/word/2006/wordml" xmlns:wps="http://schemas.microsoft.com/office/word/2010/wordprocessingShape" mc:Ignorable="w14 w15 w16se w16cid w16 w16cex w16sdtdh wp14">
   <w:footnote w:type="separator" w:id="-1">
     <w:p>
       <w:r>
@@ -3019,7 +3064,7 @@
 </file>
 
 <file path=word/header1.xml><?xml version="1.0" encoding="utf-8"?>
-<w:hdr xmlns:wpc="http://schemas.microsoft.com/office/word/2010/wordprocessingCanvas" xmlns:cx="http://schemas.microsoft.com/office/drawing/2014/chartex" xmlns:cx1="http://schemas.microsoft.com/office/drawing/2015/9/8/chartex" xmlns:cx2="http://schemas.microsoft.com/office/drawing/2015/10/21/chartex" xmlns:cx3="http://schemas.microsoft.com/office/drawing/2016/5/9/chartex" xmlns:cx4="http://schemas.microsoft.com/office/drawing/2016/5/10/chartex" xmlns:cx5="http://schemas.microsoft.com/office/drawing/2016/5/11/chartex" xmlns:cx6="http://schemas.microsoft.com/office/drawing/2016/5/12/chartex" xmlns:cx7="http://schemas.microsoft.com/office/drawing/2016/5/13/chartex" xmlns:cx8="http://schemas.microsoft.com/office/drawing/2016/5/14/chartex" xmlns:mc="http://schemas.openxmlformats.org/markup-compatibility/2006" xmlns:aink="http://schemas.microsoft.com/office/drawing/2016/ink" xmlns:am3d="http://schemas.microsoft.com/office/drawing/2017/model3d" xmlns:o="urn:schemas-microsoft-com:office:office" xmlns:r="http://schemas.openxmlformats.org/officeDocument/2006/relationships" xmlns:m="http://schemas.openxmlformats.org/officeDocument/2006/math" xmlns:v="urn:schemas-microsoft-com:vml" xmlns:wp14="http://schemas.microsoft.com/office/word/2010/wordprocessingDrawing" xmlns:wp="http://schemas.openxmlformats.org/drawingml/2006/wordprocessingDrawing" xmlns:w10="urn:schemas-microsoft-com:office:word" xmlns:w="http://schemas.openxmlformats.org/wordprocessingml/2006/main" xmlns:w14="http://schemas.microsoft.com/office/word/2010/wordml" xmlns:w15="http://schemas.microsoft.com/office/word/2012/wordml" xmlns:w16cex="http://schemas.microsoft.com/office/word/2018/wordml/cex" xmlns:w16cid="http://schemas.microsoft.com/office/word/2016/wordml/cid" xmlns:w16="http://schemas.microsoft.com/office/word/2018/wordml" xmlns:w16se="http://schemas.microsoft.com/office/word/2015/wordml/symex" xmlns:wpg="http://schemas.microsoft.com/office/word/2010/wordprocessingGroup" xmlns:wpi="http://schemas.microsoft.com/office/word/2010/wordprocessingInk" xmlns:wne="http://schemas.microsoft.com/office/word/2006/wordml" xmlns:wps="http://schemas.microsoft.com/office/word/2010/wordprocessingShape" mc:Ignorable="w14 w15 w16se w16cid w16 w16cex wp14">
+<w:hdr xmlns:wpc="http://schemas.microsoft.com/office/word/2010/wordprocessingCanvas" xmlns:cx="http://schemas.microsoft.com/office/drawing/2014/chartex" xmlns:cx1="http://schemas.microsoft.com/office/drawing/2015/9/8/chartex" xmlns:cx2="http://schemas.microsoft.com/office/drawing/2015/10/21/chartex" xmlns:cx3="http://schemas.microsoft.com/office/drawing/2016/5/9/chartex" xmlns:cx4="http://schemas.microsoft.com/office/drawing/2016/5/10/chartex" xmlns:cx5="http://schemas.microsoft.com/office/drawing/2016/5/11/chartex" xmlns:cx6="http://schemas.microsoft.com/office/drawing/2016/5/12/chartex" xmlns:cx7="http://schemas.microsoft.com/office/drawing/2016/5/13/chartex" xmlns:cx8="http://schemas.microsoft.com/office/drawing/2016/5/14/chartex" xmlns:mc="http://schemas.openxmlformats.org/markup-compatibility/2006" xmlns:aink="http://schemas.microsoft.com/office/drawing/2016/ink" xmlns:am3d="http://schemas.microsoft.com/office/drawing/2017/model3d" xmlns:o="urn:schemas-microsoft-com:office:office" xmlns:r="http://schemas.openxmlformats.org/officeDocument/2006/relationships" xmlns:m="http://schemas.openxmlformats.org/officeDocument/2006/math" xmlns:v="urn:schemas-microsoft-com:vml" xmlns:wp14="http://schemas.microsoft.com/office/word/2010/wordprocessingDrawing" xmlns:wp="http://schemas.openxmlformats.org/drawingml/2006/wordprocessingDrawing" xmlns:w10="urn:schemas-microsoft-com:office:word" xmlns:w="http://schemas.openxmlformats.org/wordprocessingml/2006/main" xmlns:w14="http://schemas.microsoft.com/office/word/2010/wordml" xmlns:w15="http://schemas.microsoft.com/office/word/2012/wordml" xmlns:w16cex="http://schemas.microsoft.com/office/word/2018/wordml/cex" xmlns:w16cid="http://schemas.microsoft.com/office/word/2016/wordml/cid" xmlns:w16="http://schemas.microsoft.com/office/word/2018/wordml" xmlns:w16sdtdh="http://schemas.microsoft.com/office/word/2020/wordml/sdtdatahash" xmlns:w16se="http://schemas.microsoft.com/office/word/2015/wordml/symex" xmlns:wpg="http://schemas.microsoft.com/office/word/2010/wordprocessingGroup" xmlns:wpi="http://schemas.microsoft.com/office/word/2010/wordprocessingInk" xmlns:wne="http://schemas.microsoft.com/office/word/2006/wordml" xmlns:wps="http://schemas.microsoft.com/office/word/2010/wordprocessingShape" mc:Ignorable="w14 w15 w16se w16cid w16 w16cex w16sdtdh wp14">
   <w:p>
     <w:pPr>
       <w:pStyle w:val="Header"/>
@@ -3043,7 +3088,7 @@
 </file>
 
 <file path=word/numbering.xml><?xml version="1.0" encoding="utf-8"?>
-<w:numbering xmlns:wpc="http://schemas.microsoft.com/office/word/2010/wordprocessingCanvas" xmlns:cx="http://schemas.microsoft.com/office/drawing/2014/chartex" xmlns:cx1="http://schemas.microsoft.com/office/drawing/2015/9/8/chartex" xmlns:cx2="http://schemas.microsoft.com/office/drawing/2015/10/21/chartex" xmlns:cx3="http://schemas.microsoft.com/office/drawing/2016/5/9/chartex" xmlns:cx4="http://schemas.microsoft.com/office/drawing/2016/5/10/chartex" xmlns:cx5="http://schemas.microsoft.com/office/drawing/2016/5/11/chartex" xmlns:cx6="http://schemas.microsoft.com/office/drawing/2016/5/12/chartex" xmlns:cx7="http://schemas.microsoft.com/office/drawing/2016/5/13/chartex" xmlns:cx8="http://schemas.microsoft.com/office/drawing/2016/5/14/chartex" xmlns:mc="http://schemas.openxmlformats.org/markup-compatibility/2006" xmlns:aink="http://schemas.microsoft.com/office/drawing/2016/ink" xmlns:am3d="http://schemas.microsoft.com/office/drawing/2017/model3d" xmlns:o="urn:schemas-microsoft-com:office:office" xmlns:r="http://schemas.openxmlformats.org/officeDocument/2006/relationships" xmlns:m="http://schemas.openxmlformats.org/officeDocument/2006/math" xmlns:v="urn:schemas-microsoft-com:vml" xmlns:wp14="http://schemas.microsoft.com/office/word/2010/wordprocessingDrawing" xmlns:wp="http://schemas.openxmlformats.org/drawingml/2006/wordprocessingDrawing" xmlns:w10="urn:schemas-microsoft-com:office:word" xmlns:w="http://schemas.openxmlformats.org/wordprocessingml/2006/main" xmlns:w14="http://schemas.microsoft.com/office/word/2010/wordml" xmlns:w15="http://schemas.microsoft.com/office/word/2012/wordml" xmlns:w16cex="http://schemas.microsoft.com/office/word/2018/wordml/cex" xmlns:w16cid="http://schemas.microsoft.com/office/word/2016/wordml/cid" xmlns:w16="http://schemas.microsoft.com/office/word/2018/wordml" xmlns:w16se="http://schemas.microsoft.com/office/word/2015/wordml/symex" xmlns:wpg="http://schemas.microsoft.com/office/word/2010/wordprocessingGroup" xmlns:wpi="http://schemas.microsoft.com/office/word/2010/wordprocessingInk" xmlns:wne="http://schemas.microsoft.com/office/word/2006/wordml" xmlns:wps="http://schemas.microsoft.com/office/word/2010/wordprocessingShape" mc:Ignorable="w14 w15 w16se w16cid w16 w16cex wp14">
+<w:numbering xmlns:wpc="http://schemas.microsoft.com/office/word/2010/wordprocessingCanvas" xmlns:cx="http://schemas.microsoft.com/office/drawing/2014/chartex" xmlns:cx1="http://schemas.microsoft.com/office/drawing/2015/9/8/chartex" xmlns:cx2="http://schemas.microsoft.com/office/drawing/2015/10/21/chartex" xmlns:cx3="http://schemas.microsoft.com/office/drawing/2016/5/9/chartex" xmlns:cx4="http://schemas.microsoft.com/office/drawing/2016/5/10/chartex" xmlns:cx5="http://schemas.microsoft.com/office/drawing/2016/5/11/chartex" xmlns:cx6="http://schemas.microsoft.com/office/drawing/2016/5/12/chartex" xmlns:cx7="http://schemas.microsoft.com/office/drawing/2016/5/13/chartex" xmlns:cx8="http://schemas.microsoft.com/office/drawing/2016/5/14/chartex" xmlns:mc="http://schemas.openxmlformats.org/markup-compatibility/2006" xmlns:aink="http://schemas.microsoft.com/office/drawing/2016/ink" xmlns:am3d="http://schemas.microsoft.com/office/drawing/2017/model3d" xmlns:o="urn:schemas-microsoft-com:office:office" xmlns:r="http://schemas.openxmlformats.org/officeDocument/2006/relationships" xmlns:m="http://schemas.openxmlformats.org/officeDocument/2006/math" xmlns:v="urn:schemas-microsoft-com:vml" xmlns:wp14="http://schemas.microsoft.com/office/word/2010/wordprocessingDrawing" xmlns:wp="http://schemas.openxmlformats.org/drawingml/2006/wordprocessingDrawing" xmlns:w10="urn:schemas-microsoft-com:office:word" xmlns:w="http://schemas.openxmlformats.org/wordprocessingml/2006/main" xmlns:w14="http://schemas.microsoft.com/office/word/2010/wordml" xmlns:w15="http://schemas.microsoft.com/office/word/2012/wordml" xmlns:w16cex="http://schemas.microsoft.com/office/word/2018/wordml/cex" xmlns:w16cid="http://schemas.microsoft.com/office/word/2016/wordml/cid" xmlns:w16="http://schemas.microsoft.com/office/word/2018/wordml" xmlns:w16sdtdh="http://schemas.microsoft.com/office/word/2020/wordml/sdtdatahash" xmlns:w16se="http://schemas.microsoft.com/office/word/2015/wordml/symex" xmlns:wpg="http://schemas.microsoft.com/office/word/2010/wordprocessingGroup" xmlns:wpi="http://schemas.microsoft.com/office/word/2010/wordprocessingInk" xmlns:wne="http://schemas.microsoft.com/office/word/2006/wordml" xmlns:wps="http://schemas.microsoft.com/office/word/2010/wordprocessingShape" mc:Ignorable="w14 w15 w16se w16cid w16 w16cex w16sdtdh wp14">
   <w:abstractNum w:abstractNumId="0" w15:restartNumberingAfterBreak="0">
     <w:nsid w:val="08B2501C"/>
     <w:multiLevelType w:val="hybridMultilevel"/>
@@ -3396,7 +3441,7 @@
 </file>
 
 <file path=word/styles.xml><?xml version="1.0" encoding="utf-8"?>
-<w:styles xmlns:mc="http://schemas.openxmlformats.org/markup-compatibility/2006" xmlns:r="http://schemas.openxmlformats.org/officeDocument/2006/relationships" xmlns:w="http://schemas.openxmlformats.org/wordprocessingml/2006/main" xmlns:w14="http://schemas.microsoft.com/office/word/2010/wordml" xmlns:w15="http://schemas.microsoft.com/office/word/2012/wordml" xmlns:w16cex="http://schemas.microsoft.com/office/word/2018/wordml/cex" xmlns:w16cid="http://schemas.microsoft.com/office/word/2016/wordml/cid" xmlns:w16="http://schemas.microsoft.com/office/word/2018/wordml" xmlns:w16se="http://schemas.microsoft.com/office/word/2015/wordml/symex" mc:Ignorable="w14 w15 w16se w16cid w16 w16cex">
+<w:styles xmlns:mc="http://schemas.openxmlformats.org/markup-compatibility/2006" xmlns:r="http://schemas.openxmlformats.org/officeDocument/2006/relationships" xmlns:w="http://schemas.openxmlformats.org/wordprocessingml/2006/main" xmlns:w14="http://schemas.microsoft.com/office/word/2010/wordml" xmlns:w15="http://schemas.microsoft.com/office/word/2012/wordml" xmlns:w16cex="http://schemas.microsoft.com/office/word/2018/wordml/cex" xmlns:w16cid="http://schemas.microsoft.com/office/word/2016/wordml/cid" xmlns:w16="http://schemas.microsoft.com/office/word/2018/wordml" xmlns:w16sdtdh="http://schemas.microsoft.com/office/word/2020/wordml/sdtdatahash" xmlns:w16se="http://schemas.microsoft.com/office/word/2015/wordml/symex" mc:Ignorable="w14 w15 w16se w16cid w16 w16cex w16sdtdh">
   <w:docDefaults>
     <w:rPrDefault>
       <w:rPr>
@@ -3567,7 +3612,7 @@
     <w:lsdException w:name="Table Web 2" w:semiHidden="1" w:unhideWhenUsed="1"/>
     <w:lsdException w:name="Table Web 3" w:semiHidden="1" w:unhideWhenUsed="1"/>
     <w:lsdException w:name="Balloon Text" w:semiHidden="1" w:unhideWhenUsed="1"/>
-    <w:lsdException w:name="Table Grid" w:semiHidden="1" w:uiPriority="59" w:unhideWhenUsed="1"/>
+    <w:lsdException w:name="Table Grid" w:uiPriority="59"/>
     <w:lsdException w:name="Table Theme" w:semiHidden="1" w:unhideWhenUsed="1"/>
     <w:lsdException w:name="Placeholder Text" w:semiHidden="1"/>
     <w:lsdException w:name="No Spacing" w:uiPriority="1" w:qFormat="1"/>

</xml_diff>

<commit_message>
Updated defense counsel checkboxes.
</commit_message>
<xml_diff>
--- a/resources/Saved/21CRB01387_Traffic Judgment Entry.docx
+++ b/resources/Saved/21CRB01387_Traffic Judgment Entry.docx
@@ -1,6 +1,6 @@
 
 <file path=word/document.xml><?xml version="1.0" encoding="utf-8"?>
-<w:document xmlns:wpc="http://schemas.microsoft.com/office/word/2010/wordprocessingCanvas" xmlns:mc="http://schemas.openxmlformats.org/markup-compatibility/2006" xmlns:o="urn:schemas-microsoft-com:office:office" xmlns:r="http://schemas.openxmlformats.org/officeDocument/2006/relationships" xmlns:m="http://schemas.openxmlformats.org/officeDocument/2006/math" xmlns:v="urn:schemas-microsoft-com:vml" xmlns:wp14="http://schemas.microsoft.com/office/word/2010/wordprocessingDrawing" xmlns:wp="http://schemas.openxmlformats.org/drawingml/2006/wordprocessingDrawing" xmlns:w10="urn:schemas-microsoft-com:office:word" xmlns:w="http://schemas.openxmlformats.org/wordprocessingml/2006/main" xmlns:w14="http://schemas.microsoft.com/office/word/2010/wordml" xmlns:wpg="http://schemas.microsoft.com/office/word/2010/wordprocessingGroup" xmlns:wpi="http://schemas.microsoft.com/office/word/2010/wordprocessingInk" xmlns:wne="http://schemas.microsoft.com/office/word/2006/wordml" xmlns:wps="http://schemas.microsoft.com/office/word/2010/wordprocessingShape" mc:Ignorable="w14 wp14">
+<w:document xmlns:wpc="http://schemas.microsoft.com/office/word/2010/wordprocessingCanvas" xmlns:cx="http://schemas.microsoft.com/office/drawing/2014/chartex" xmlns:cx1="http://schemas.microsoft.com/office/drawing/2015/9/8/chartex" xmlns:cx2="http://schemas.microsoft.com/office/drawing/2015/10/21/chartex" xmlns:cx3="http://schemas.microsoft.com/office/drawing/2016/5/9/chartex" xmlns:cx4="http://schemas.microsoft.com/office/drawing/2016/5/10/chartex" xmlns:cx5="http://schemas.microsoft.com/office/drawing/2016/5/11/chartex" xmlns:cx6="http://schemas.microsoft.com/office/drawing/2016/5/12/chartex" xmlns:cx7="http://schemas.microsoft.com/office/drawing/2016/5/13/chartex" xmlns:cx8="http://schemas.microsoft.com/office/drawing/2016/5/14/chartex" xmlns:mc="http://schemas.openxmlformats.org/markup-compatibility/2006" xmlns:aink="http://schemas.microsoft.com/office/drawing/2016/ink" xmlns:am3d="http://schemas.microsoft.com/office/drawing/2017/model3d" xmlns:o="urn:schemas-microsoft-com:office:office" xmlns:r="http://schemas.openxmlformats.org/officeDocument/2006/relationships" xmlns:m="http://schemas.openxmlformats.org/officeDocument/2006/math" xmlns:v="urn:schemas-microsoft-com:vml" xmlns:wp14="http://schemas.microsoft.com/office/word/2010/wordprocessingDrawing" xmlns:wp="http://schemas.openxmlformats.org/drawingml/2006/wordprocessingDrawing" xmlns:w10="urn:schemas-microsoft-com:office:word" xmlns:w="http://schemas.openxmlformats.org/wordprocessingml/2006/main" xmlns:w14="http://schemas.microsoft.com/office/word/2010/wordml" xmlns:w15="http://schemas.microsoft.com/office/word/2012/wordml" xmlns:w16cex="http://schemas.microsoft.com/office/word/2018/wordml/cex" xmlns:w16cid="http://schemas.microsoft.com/office/word/2016/wordml/cid" xmlns:w16="http://schemas.microsoft.com/office/word/2018/wordml" xmlns:w16sdtdh="http://schemas.microsoft.com/office/word/2020/wordml/sdtdatahash" xmlns:w16se="http://schemas.microsoft.com/office/word/2015/wordml/symex" xmlns:wpg="http://schemas.microsoft.com/office/word/2010/wordprocessingGroup" xmlns:wpi="http://schemas.microsoft.com/office/word/2010/wordprocessingInk" xmlns:wne="http://schemas.microsoft.com/office/word/2006/wordml" xmlns:wps="http://schemas.microsoft.com/office/word/2010/wordprocessingShape" mc:Ignorable="w14 w15 w16se w16cid w16 w16cex w16sdtdh wp14">
   <w:body>
     <w:p>
       <w:pPr>
@@ -160,64 +160,54 @@
           <w:szCs w:val="20"/>
         </w:rPr>
       </w:pPr>
-      <w:proofErr w:type="gramStart"/>
-      <w:r>
-        <w:rPr>
-          <w:rFonts w:ascii="Palatino Linotype" w:hAnsi="Palatino Linotype"/>
-          <w:sz w:val="20"/>
-          <w:szCs w:val="20"/>
-        </w:rPr>
-        <w:t>vs</w:t>
-      </w:r>
-      <w:proofErr w:type="gramEnd"/>
-      <w:r>
-        <w:rPr>
-          <w:rFonts w:ascii="Palatino Linotype" w:hAnsi="Palatino Linotype"/>
-          <w:sz w:val="20"/>
-          <w:szCs w:val="20"/>
-        </w:rPr>
-        <w:t>.</w:t>
-      </w:r>
-      <w:r>
-        <w:rPr>
-          <w:rFonts w:ascii="Palatino Linotype" w:hAnsi="Palatino Linotype"/>
-          <w:sz w:val="20"/>
-          <w:szCs w:val="20"/>
-        </w:rPr>
-        <w:tab/>
-      </w:r>
-      <w:r>
-        <w:rPr>
-          <w:rFonts w:ascii="Palatino Linotype" w:hAnsi="Palatino Linotype"/>
-          <w:sz w:val="20"/>
-          <w:szCs w:val="20"/>
-        </w:rPr>
-        <w:tab/>
-      </w:r>
-      <w:r>
-        <w:rPr>
-          <w:rFonts w:ascii="Palatino Linotype" w:hAnsi="Palatino Linotype"/>
-          <w:sz w:val="20"/>
-          <w:szCs w:val="20"/>
-        </w:rPr>
-        <w:tab/>
-      </w:r>
-      <w:r>
-        <w:rPr>
-          <w:rFonts w:ascii="Palatino Linotype" w:hAnsi="Palatino Linotype"/>
-          <w:sz w:val="20"/>
-          <w:szCs w:val="20"/>
-        </w:rPr>
-        <w:tab/>
-      </w:r>
-      <w:r>
-        <w:rPr>
-          <w:rFonts w:ascii="Palatino Linotype" w:hAnsi="Palatino Linotype"/>
-          <w:sz w:val="20"/>
-          <w:szCs w:val="20"/>
-        </w:rPr>
-        <w:tab/>
-        <w:t>CASE NO</w:t>
+      <w:r>
+        <w:rPr>
+          <w:rFonts w:ascii="Palatino Linotype" w:hAnsi="Palatino Linotype"/>
+          <w:sz w:val="20"/>
+          <w:szCs w:val="20"/>
+        </w:rPr>
+        <w:t>vs.</w:t>
+      </w:r>
+      <w:r>
+        <w:rPr>
+          <w:rFonts w:ascii="Palatino Linotype" w:hAnsi="Palatino Linotype"/>
+          <w:sz w:val="20"/>
+          <w:szCs w:val="20"/>
+        </w:rPr>
+        <w:tab/>
+      </w:r>
+      <w:r>
+        <w:rPr>
+          <w:rFonts w:ascii="Palatino Linotype" w:hAnsi="Palatino Linotype"/>
+          <w:sz w:val="20"/>
+          <w:szCs w:val="20"/>
+        </w:rPr>
+        <w:tab/>
+      </w:r>
+      <w:r>
+        <w:rPr>
+          <w:rFonts w:ascii="Palatino Linotype" w:hAnsi="Palatino Linotype"/>
+          <w:sz w:val="20"/>
+          <w:szCs w:val="20"/>
+        </w:rPr>
+        <w:tab/>
+      </w:r>
+      <w:r>
+        <w:rPr>
+          <w:rFonts w:ascii="Palatino Linotype" w:hAnsi="Palatino Linotype"/>
+          <w:sz w:val="20"/>
+          <w:szCs w:val="20"/>
+        </w:rPr>
+        <w:tab/>
+      </w:r>
+      <w:r>
+        <w:rPr>
+          <w:rFonts w:ascii="Palatino Linotype" w:hAnsi="Palatino Linotype"/>
+          <w:sz w:val="20"/>
+          <w:szCs w:val="20"/>
+        </w:rPr>
+        <w:tab/>
+        <w:t xml:space="preserve">CASE NO</w:t>
       </w:r>
       <w:r>
         <w:rPr>
@@ -392,7 +382,6 @@
           <w:szCs w:val="20"/>
         </w:rPr>
       </w:pPr>
-      <w:proofErr w:type="gramStart"/>
       <w:r>
         <w:rPr>
           <w:rFonts w:ascii="Palatino Linotype" w:hAnsi="Palatino Linotype"/>
@@ -401,7 +390,6 @@
         </w:rPr>
         <w:t>Defendant.</w:t>
       </w:r>
-      <w:proofErr w:type="gramEnd"/>
       <w:r>
         <w:rPr>
           <w:rFonts w:ascii="Palatino Linotype" w:hAnsi="Palatino Linotype"/>
@@ -464,7 +452,6 @@
         <w:jc w:val="center"/>
         <w:rPr>
           <w:rFonts w:ascii="Palatino Linotype" w:hAnsi="Palatino Linotype"/>
-          <w:bCs/>
           <w:sz w:val="20"/>
           <w:szCs w:val="20"/>
         </w:rPr>
@@ -478,40 +465,7 @@
           <w:szCs w:val="20"/>
           <w:u w:val="single"/>
         </w:rPr>
-        <w:t>MAGISTRATE</w:t>
-      </w:r>
-      <w:r>
-        <w:rPr>
-          <w:rFonts w:ascii="Palatino Linotype" w:hAnsi="Palatino Linotype"/>
-          <w:b/>
-          <w:bCs/>
-          <w:sz w:val="20"/>
-          <w:szCs w:val="20"/>
-          <w:u w:val="single"/>
-        </w:rPr>
-        <w:t>’S</w:t>
-      </w:r>
-      <w:r>
-        <w:rPr>
-          <w:rFonts w:ascii="Palatino Linotype" w:hAnsi="Palatino Linotype"/>
-          <w:b/>
-          <w:bCs/>
-          <w:sz w:val="20"/>
-          <w:szCs w:val="20"/>
-          <w:u w:val="single"/>
-        </w:rPr>
-        <w:t xml:space="preserve"> </w:t>
-      </w:r>
-      <w:r>
-        <w:rPr>
-          <w:rFonts w:ascii="Palatino Linotype" w:hAnsi="Palatino Linotype"/>
-          <w:b/>
-          <w:bCs/>
-          <w:sz w:val="20"/>
-          <w:szCs w:val="20"/>
-          <w:u w:val="single"/>
-        </w:rPr>
-        <w:t xml:space="preserve">DECISION</w:t>
+        <w:t>FINAL JUDGMENT ENTRY</w:t>
       </w:r>
     </w:p>
     <w:p>
@@ -597,7 +551,24 @@
           <w:sz w:val="20"/>
           <w:szCs w:val="20"/>
         </w:rPr>
-        <w:t xml:space="preserve"> for arraignment on January 23, 2022. </w:t>
+        <w:t xml:space="preserve"> for arraignment on January 25, 2022.</w:t>
+      </w:r>
+      <w:r>
+        <w:rPr>
+          <w:rFonts w:ascii="Palatino Linotype" w:hAnsi="Palatino Linotype"/>
+          <w:sz w:val="20"/>
+          <w:szCs w:val="20"/>
+        </w:rPr>
+        <w:t xml:space="preserve"> </w:t>
+      </w:r>
+      <w:r>
+        <w:rPr>
+          <w:rFonts w:ascii="Palatino Linotype" w:hAnsi="Palatino Linotype"/>
+          <w:bCs/>
+          <w:sz w:val="20"/>
+          <w:szCs w:val="20"/>
+        </w:rPr>
+        <w:t xml:space="preserve">Defendant was represented by  as Public Defender.</w:t>
       </w:r>
       <w:r>
         <w:rPr>
@@ -666,7 +637,23 @@
           <w:sz w:val="20"/>
           <w:szCs w:val="20"/>
         </w:rPr>
-        <w:t xml:space="preserve"> set forth below. The Defendant, having understood the nature of the charge(s), all constitutional rights, and the effects of a plea, entered a plea(s) to the charge(s) as set forth in the chart below. </w:t>
+        <w:t xml:space="preserve"> set forth below. The Defendant, having understood the nature of the charge(s), all constitutional rights, and the effects of a plea</w:t>
+      </w:r>
+      <w:r>
+        <w:rPr>
+          <w:rFonts w:ascii="Palatino Linotype" w:hAnsi="Palatino Linotype"/>
+          <w:sz w:val="20"/>
+          <w:szCs w:val="20"/>
+        </w:rPr>
+        <w:t>. Following allocution, Defendant</w:t>
+      </w:r>
+      <w:r>
+        <w:rPr>
+          <w:rFonts w:ascii="Palatino Linotype" w:hAnsi="Palatino Linotype"/>
+          <w:sz w:val="20"/>
+          <w:szCs w:val="20"/>
+        </w:rPr>
+        <w:t xml:space="preserve"> entered a plea(s) to the charge(s) as set forth in the chart below. </w:t>
       </w:r>
       <w:r>
         <w:rPr>
@@ -1033,6 +1020,7 @@
                 <w:sz w:val="20"/>
                 <w:szCs w:val="20"/>
               </w:rPr>
+              <w:lastRenderedPageBreak/>
               <w:t xml:space="preserve">No Contest</w:t>
             </w:r>
           </w:p>
@@ -1114,7 +1102,6 @@
                 <w:sz w:val="20"/>
                 <w:szCs w:val="20"/>
               </w:rPr>
-              <w:lastRenderedPageBreak/>
               <w:t xml:space="preserve">Guilty</w:t>
             </w:r>
           </w:p>
@@ -1158,7 +1145,6 @@
                 <w:sz w:val="20"/>
                 <w:szCs w:val="20"/>
               </w:rPr>
-              <w:lastRenderedPageBreak/>
               <w:t>Fine Amount</w:t>
             </w:r>
           </w:p>
@@ -1346,7 +1332,6 @@
           <w:szCs w:val="20"/>
         </w:rPr>
       </w:pPr>
-      <w:proofErr w:type="gramStart"/>
       <w:r>
         <w:rPr>
           <w:rFonts w:ascii="Palatino Linotype" w:hAnsi="Palatino Linotype"/>
@@ -1355,9 +1340,8 @@
           <w:sz w:val="20"/>
           <w:szCs w:val="20"/>
         </w:rPr>
-        <w:t xml:space="preserve">Fines and Costs.</w:t>
-      </w:r>
-      <w:proofErr w:type="gramEnd"/>
+        <w:t xml:space="preserve">Fines and Costs.  </w:t>
+      </w:r>
       <w:r>
         <w:rPr>
           <w:rFonts w:ascii="Palatino Linotype" w:hAnsi="Palatino Linotype"/>
@@ -1366,7 +1350,70 @@
           <w:sz w:val="20"/>
           <w:szCs w:val="20"/>
         </w:rPr>
-        <w:t xml:space="preserve">  </w:t>
+        <w:t xml:space="preserve"/>
+      </w:r>
+      <w:r>
+        <w:rPr>
+          <w:rFonts w:ascii="Palatino Linotype" w:hAnsi="Palatino Linotype"/>
+          <w:bCs/>
+          <w:sz w:val="20"/>
+          <w:szCs w:val="20"/>
+          <w:u w:val="single"/>
+        </w:rPr>
+        <w:t>Court costs are assessed for the highest degree charge in this</w:t>
+      </w:r>
+      <w:r>
+        <w:rPr>
+          <w:rFonts w:ascii="Palatino Linotype" w:hAnsi="Palatino Linotype"/>
+          <w:bCs/>
+          <w:sz w:val="20"/>
+          <w:szCs w:val="20"/>
+          <w:u w:val="single"/>
+        </w:rPr>
+        <w:t xml:space="preserve"> case</w:t>
+      </w:r>
+      <w:r>
+        <w:rPr>
+          <w:rFonts w:ascii="Palatino Linotype" w:hAnsi="Palatino Linotype"/>
+          <w:bCs/>
+          <w:sz w:val="20"/>
+          <w:szCs w:val="20"/>
+        </w:rPr>
+        <w:t xml:space="preserve">.</w:t>
+      </w:r>
+      <w:r>
+        <w:rPr>
+          <w:rFonts w:ascii="Palatino Linotype" w:hAnsi="Palatino Linotype"/>
+          <w:bCs/>
+          <w:sz w:val="20"/>
+          <w:szCs w:val="20"/>
+        </w:rPr>
+        <w:t xml:space="preserve"> </w:t>
+      </w:r>
+      <w:r>
+        <w:rPr>
+          <w:rFonts w:ascii="Palatino Linotype" w:hAnsi="Palatino Linotype"/>
+          <w:bCs/>
+          <w:sz w:val="20"/>
+          <w:szCs w:val="20"/>
+        </w:rPr>
+        <w:t xml:space="preserve"/>
+      </w:r>
+      <w:r>
+        <w:rPr>
+          <w:rFonts w:ascii="Palatino Linotype" w:hAnsi="Palatino Linotype"/>
+          <w:sz w:val="20"/>
+          <w:szCs w:val="20"/>
+        </w:rPr>
+        <w:t xml:space="preserve">Having</w:t>
+      </w:r>
+      <w:r>
+        <w:rPr>
+          <w:rFonts w:ascii="Palatino Linotype" w:hAnsi="Palatino Linotype"/>
+          <w:sz w:val="20"/>
+          <w:szCs w:val="20"/>
+        </w:rPr>
+        <w:t xml:space="preserve"> been informed of the fines and costs owed, Defendant expressed an ability to pay </w:t>
       </w:r>
       <w:r>
         <w:rPr>
@@ -1376,70 +1423,15 @@
           <w:sz w:val="20"/>
           <w:szCs w:val="20"/>
         </w:rPr>
-        <w:t xml:space="preserve"/>
-      </w:r>
-      <w:r>
-        <w:rPr>
-          <w:rFonts w:ascii="Palatino Linotype" w:hAnsi="Palatino Linotype"/>
-          <w:bCs/>
-          <w:sz w:val="20"/>
-          <w:szCs w:val="20"/>
-          <w:u w:val="single"/>
-        </w:rPr>
-        <w:t>Court costs are assessed for the highest degree charge in this</w:t>
-      </w:r>
-      <w:r>
-        <w:rPr>
-          <w:rFonts w:ascii="Palatino Linotype" w:hAnsi="Palatino Linotype"/>
-          <w:bCs/>
-          <w:sz w:val="20"/>
-          <w:szCs w:val="20"/>
-          <w:u w:val="single"/>
-        </w:rPr>
-        <w:t xml:space="preserve"> case</w:t>
-      </w:r>
-      <w:r>
-        <w:rPr>
-          <w:rFonts w:ascii="Palatino Linotype" w:hAnsi="Palatino Linotype"/>
-          <w:bCs/>
-          <w:sz w:val="20"/>
-          <w:szCs w:val="20"/>
-        </w:rPr>
-        <w:t xml:space="preserve">.</w:t>
-      </w:r>
-      <w:r>
-        <w:rPr>
-          <w:rFonts w:ascii="Palatino Linotype" w:hAnsi="Palatino Linotype"/>
-          <w:bCs/>
-          <w:sz w:val="20"/>
-          <w:szCs w:val="20"/>
-        </w:rPr>
-        <w:t xml:space="preserve"> </w:t>
-      </w:r>
-      <w:r>
-        <w:rPr>
-          <w:rFonts w:ascii="Palatino Linotype" w:hAnsi="Palatino Linotype"/>
-          <w:bCs/>
-          <w:sz w:val="20"/>
-          <w:szCs w:val="20"/>
-        </w:rPr>
-        <w:t xml:space="preserve"/>
-      </w:r>
-      <w:r>
-        <w:rPr>
-          <w:rFonts w:ascii="Palatino Linotype" w:hAnsi="Palatino Linotype"/>
-          <w:sz w:val="20"/>
-          <w:szCs w:val="20"/>
-        </w:rPr>
-        <w:t>Having</w:t>
-      </w:r>
-      <w:r>
-        <w:rPr>
-          <w:rFonts w:ascii="Palatino Linotype" w:hAnsi="Palatino Linotype"/>
-          <w:sz w:val="20"/>
-          <w:szCs w:val="20"/>
-        </w:rPr>
-        <w:t xml:space="preserve"> been informed of the fines and costs owed, Defendant expressed an ability to pay </w:t>
+        <w:t xml:space="preserve">forthwith</w:t>
+      </w:r>
+      <w:r>
+        <w:rPr>
+          <w:rFonts w:ascii="Palatino Linotype" w:hAnsi="Palatino Linotype"/>
+          <w:sz w:val="20"/>
+          <w:szCs w:val="20"/>
+        </w:rPr>
+        <w:t xml:space="preserve">. Absent further order the fines and costs shall be paid in full by </w:t>
       </w:r>
       <w:r>
         <w:rPr>
@@ -1449,25 +1441,7 @@
           <w:sz w:val="20"/>
           <w:szCs w:val="20"/>
         </w:rPr>
-        <w:t xml:space="preserve">forthwith</w:t>
-      </w:r>
-      <w:r>
-        <w:rPr>
-          <w:rFonts w:ascii="Palatino Linotype" w:hAnsi="Palatino Linotype"/>
-          <w:sz w:val="20"/>
-          <w:szCs w:val="20"/>
-        </w:rPr>
-        <w:t xml:space="preserve">. Absent further order the fines and costs shall be paid in full by </w:t>
-      </w:r>
-      <w:r>
-        <w:rPr>
-          <w:rFonts w:ascii="Palatino Linotype" w:hAnsi="Palatino Linotype"/>
-          <w:b/>
-          <w:bCs/>
-          <w:sz w:val="20"/>
-          <w:szCs w:val="20"/>
-        </w:rPr>
-        <w:t xml:space="preserve">January 23, 2022</w:t>
+        <w:t xml:space="preserve">January 25, 2022</w:t>
       </w:r>
       <w:r>
         <w:rPr>
@@ -1623,7 +1597,7 @@
           <w:sz w:val="20"/>
           <w:szCs w:val="20"/>
         </w:rPr>
-        <w:t>____________________________________</w:t>
+        <w:t xml:space="preserve">____________________________________</w:t>
       </w:r>
     </w:p>
     <w:p>
@@ -1662,7 +1636,7 @@
           <w:sz w:val="20"/>
           <w:szCs w:val="20"/>
         </w:rPr>
-        <w:t xml:space="preserve">Magistrate</w:t>
+        <w:t xml:space="preserve">Judge</w:t>
       </w:r>
       <w:r>
         <w:rPr>
@@ -1678,7 +1652,7 @@
           <w:sz w:val="20"/>
           <w:szCs w:val="20"/>
         </w:rPr>
-        <w:t xml:space="preserve">Amanda</w:t>
+        <w:t xml:space="preserve">Marianne</w:t>
       </w:r>
       <w:r>
         <w:rPr>
@@ -1694,7 +1668,7 @@
           <w:sz w:val="20"/>
           <w:szCs w:val="20"/>
         </w:rPr>
-        <w:t xml:space="preserve">Bunner</w:t>
+        <w:t xml:space="preserve">Hemmeter</w:t>
       </w:r>
     </w:p>
     <w:p>
@@ -1730,72 +1704,54 @@
     <w:p>
       <w:pPr>
         <w:tabs>
-          <w:tab w:val="center" w:pos="4680"/>
+          <w:tab w:val="left" w:pos="-1080"/>
+          <w:tab w:val="left" w:pos="-720"/>
+          <w:tab w:val="left" w:pos="0"/>
+          <w:tab w:val="left" w:pos="720"/>
+          <w:tab w:val="left" w:pos="1440"/>
+          <w:tab w:val="left" w:pos="2160"/>
+          <w:tab w:val="left" w:pos="2880"/>
+          <w:tab w:val="left" w:pos="3600"/>
+          <w:tab w:val="left" w:pos="4320"/>
+          <w:tab w:val="left" w:pos="4680"/>
         </w:tabs>
-        <w:jc w:val="both"/>
-        <w:rPr>
-          <w:rFonts w:ascii="Palatino Linotype" w:hAnsi="Palatino Linotype"/>
-          <w:b/>
-          <w:bCs/>
-          <w:i/>
-          <w:sz w:val="19"/>
-          <w:szCs w:val="19"/>
-        </w:rPr>
-      </w:pPr>
-      <w:r>
-        <w:rPr>
-          <w:rFonts w:ascii="Palatino Linotype" w:hAnsi="Palatino Linotype"/>
-          <w:b/>
-          <w:bCs/>
-          <w:i/>
-          <w:sz w:val="19"/>
-          <w:szCs w:val="19"/>
-        </w:rPr>
-        <w:t xml:space="preserve">Pursuant to Criminal Rule 19(D) and Traffic Rule 14, written objections to this magistrate’s decision must be filed within </w:t>
-      </w:r>
-      <w:r>
-        <w:rPr>
-          <w:rFonts w:ascii="Palatino Linotype" w:hAnsi="Palatino Linotype"/>
-          <w:b/>
-          <w:bCs/>
-          <w:i/>
-          <w:sz w:val="19"/>
-          <w:szCs w:val="19"/>
-        </w:rPr>
-        <w:t>14</w:t>
-      </w:r>
-      <w:r>
-        <w:rPr>
-          <w:rFonts w:ascii="Palatino Linotype" w:hAnsi="Palatino Linotype"/>
-          <w:b/>
-          <w:bCs/>
-          <w:i/>
-          <w:sz w:val="19"/>
-          <w:szCs w:val="19"/>
-        </w:rPr>
-        <w:t xml:space="preserve"> days of the filing of this decision. Any objections must state with specificity the grounds of the objections. </w:t>
-      </w:r>
-      <w:r>
-        <w:rPr>
-          <w:rFonts w:ascii="Palatino Linotype" w:hAnsi="Palatino Linotype"/>
-          <w:b/>
-          <w:bCs/>
-          <w:i/>
-          <w:sz w:val="19"/>
-          <w:szCs w:val="19"/>
-        </w:rPr>
-        <w:t xml:space="preserve">A party shall not assign as error on appeal the court’s adoption of this decision unless the party timely </w:t>
-      </w:r>
-      <w:r>
-        <w:rPr>
-          <w:rFonts w:ascii="Palatino Linotype" w:hAnsi="Palatino Linotype"/>
-          <w:b/>
-          <w:bCs/>
-          <w:i/>
-          <w:sz w:val="19"/>
-          <w:szCs w:val="19"/>
-        </w:rPr>
-        <w:t>files objections.</w:t>
+        <w:rPr>
+          <w:rFonts w:ascii="Palatino Linotype" w:hAnsi="Palatino Linotype"/>
+          <w:sz w:val="16"/>
+          <w:szCs w:val="16"/>
+        </w:rPr>
+      </w:pPr>
+      <w:r>
+        <w:rPr>
+          <w:rFonts w:ascii="Palatino Linotype" w:hAnsi="Palatino Linotype"/>
+          <w:sz w:val="16"/>
+          <w:szCs w:val="16"/>
+        </w:rPr>
+        <w:t>Copies served by Dep. Clerk ______</w:t>
+      </w:r>
+      <w:r>
+        <w:rPr>
+          <w:rFonts w:ascii="Palatino Linotype" w:hAnsi="Palatino Linotype"/>
+          <w:sz w:val="16"/>
+          <w:szCs w:val="16"/>
+        </w:rPr>
+        <w:t xml:space="preserve">___</w:t>
+      </w:r>
+      <w:r>
+        <w:rPr>
+          <w:rFonts w:ascii="Palatino Linotype" w:hAnsi="Palatino Linotype"/>
+          <w:sz w:val="16"/>
+          <w:szCs w:val="16"/>
+        </w:rPr>
+        <w:t xml:space="preserve"> on: </w:t>
+      </w:r>
+      <w:r>
+        <w:rPr>
+          <w:rFonts w:ascii="Palatino Linotype" w:hAnsi="Palatino Linotype"/>
+          <w:sz w:val="16"/>
+          <w:szCs w:val="16"/>
+        </w:rPr>
+        <w:t xml:space="preserve">___ Prosecutor’s Office, ___ KEVIN MURPHY</w:t>
       </w:r>
     </w:p>
     <w:p>
@@ -1814,96 +1770,18 @@
         </w:tabs>
         <w:rPr>
           <w:rFonts w:ascii="Palatino Linotype" w:hAnsi="Palatino Linotype"/>
-          <w:sz w:val="20"/>
-          <w:szCs w:val="20"/>
-        </w:rPr>
-      </w:pPr>
-      <w:r>
-        <w:rPr>
-          <w:rFonts w:ascii="Palatino Linotype" w:hAnsi="Palatino Linotype"/>
-          <w:sz w:val="20"/>
-          <w:szCs w:val="20"/>
-        </w:rPr>
-        <w:t xml:space="preserve"/>
-      </w:r>
-    </w:p>
-    <w:p>
-      <w:pPr>
-        <w:tabs>
-          <w:tab w:val="left" w:pos="-1080"/>
-          <w:tab w:val="left" w:pos="-720"/>
-          <w:tab w:val="left" w:pos="0"/>
-          <w:tab w:val="left" w:pos="720"/>
-          <w:tab w:val="left" w:pos="1440"/>
-          <w:tab w:val="left" w:pos="2160"/>
-          <w:tab w:val="left" w:pos="2880"/>
-          <w:tab w:val="left" w:pos="3600"/>
-          <w:tab w:val="left" w:pos="4320"/>
-          <w:tab w:val="left" w:pos="4680"/>
-        </w:tabs>
-        <w:rPr>
-          <w:rFonts w:ascii="Palatino Linotype" w:hAnsi="Palatino Linotype"/>
           <w:sz w:val="16"/>
           <w:szCs w:val="16"/>
         </w:rPr>
       </w:pPr>
-      <w:r>
-        <w:rPr>
-          <w:rFonts w:ascii="Palatino Linotype" w:hAnsi="Palatino Linotype"/>
-          <w:sz w:val="16"/>
-          <w:szCs w:val="16"/>
-        </w:rPr>
-        <w:t>Copies served by Dep. Clerk ______</w:t>
-      </w:r>
-      <w:r>
-        <w:rPr>
-          <w:rFonts w:ascii="Palatino Linotype" w:hAnsi="Palatino Linotype"/>
-          <w:sz w:val="16"/>
-          <w:szCs w:val="16"/>
-        </w:rPr>
-        <w:t>___</w:t>
-      </w:r>
-      <w:r>
-        <w:rPr>
-          <w:rFonts w:ascii="Palatino Linotype" w:hAnsi="Palatino Linotype"/>
-          <w:sz w:val="16"/>
-          <w:szCs w:val="16"/>
-        </w:rPr>
-        <w:t xml:space="preserve"> on: </w:t>
-      </w:r>
-      <w:r>
-        <w:rPr>
-          <w:rFonts w:ascii="Palatino Linotype" w:hAnsi="Palatino Linotype"/>
-          <w:sz w:val="16"/>
-          <w:szCs w:val="16"/>
-        </w:rPr>
-        <w:t xml:space="preserve">___ Prosecutor’s Office, ___ KEVIN MURPHY</w:t>
-      </w:r>
-    </w:p>
-    <w:p>
-      <w:pPr>
-        <w:tabs>
-          <w:tab w:val="left" w:pos="-1080"/>
-          <w:tab w:val="left" w:pos="-720"/>
-          <w:tab w:val="left" w:pos="0"/>
-          <w:tab w:val="left" w:pos="720"/>
-          <w:tab w:val="left" w:pos="1440"/>
-          <w:tab w:val="left" w:pos="2160"/>
-          <w:tab w:val="left" w:pos="2880"/>
-          <w:tab w:val="left" w:pos="3600"/>
-          <w:tab w:val="left" w:pos="4320"/>
-          <w:tab w:val="left" w:pos="4680"/>
-        </w:tabs>
-        <w:rPr>
-          <w:rFonts w:ascii="Palatino Linotype" w:hAnsi="Palatino Linotype"/>
-          <w:sz w:val="16"/>
-          <w:szCs w:val="16"/>
-        </w:rPr>
-      </w:pPr>
     </w:p>
     <w:sectPr>
+      <w:headerReference w:type="even" r:id="rId7"/>
       <w:headerReference w:type="default" r:id="rId8"/>
-      <w:footerReference w:type="default" r:id="rId9"/>
+      <w:footerReference w:type="even" r:id="rId9"/>
+      <w:footerReference w:type="default" r:id="rId10"/>
+      <w:headerReference w:type="first" r:id="rId11"/>
+      <w:footerReference w:type="first" r:id="rId12"/>
       <w:pgSz w:w="12240" w:h="15840"/>
       <w:pgMar w:top="1440" w:right="1080" w:bottom="1440" w:left="1080" w:header="720" w:footer="720" w:gutter="0"/>
       <w:cols w:space="720"/>
@@ -1915,7 +1793,7 @@
 </file>
 
 <file path=word/endnotes.xml><?xml version="1.0" encoding="utf-8"?>
-<w:endnotes xmlns:wpc="http://schemas.microsoft.com/office/word/2010/wordprocessingCanvas" xmlns:mc="http://schemas.openxmlformats.org/markup-compatibility/2006" xmlns:o="urn:schemas-microsoft-com:office:office" xmlns:r="http://schemas.openxmlformats.org/officeDocument/2006/relationships" xmlns:m="http://schemas.openxmlformats.org/officeDocument/2006/math" xmlns:v="urn:schemas-microsoft-com:vml" xmlns:wp14="http://schemas.microsoft.com/office/word/2010/wordprocessingDrawing" xmlns:wp="http://schemas.openxmlformats.org/drawingml/2006/wordprocessingDrawing" xmlns:w10="urn:schemas-microsoft-com:office:word" xmlns:w="http://schemas.openxmlformats.org/wordprocessingml/2006/main" xmlns:w14="http://schemas.microsoft.com/office/word/2010/wordml" xmlns:wpg="http://schemas.microsoft.com/office/word/2010/wordprocessingGroup" xmlns:wpi="http://schemas.microsoft.com/office/word/2010/wordprocessingInk" xmlns:wne="http://schemas.microsoft.com/office/word/2006/wordml" xmlns:wps="http://schemas.microsoft.com/office/word/2010/wordprocessingShape" mc:Ignorable="w14 wp14">
+<w:endnotes xmlns:wpc="http://schemas.microsoft.com/office/word/2010/wordprocessingCanvas" xmlns:cx="http://schemas.microsoft.com/office/drawing/2014/chartex" xmlns:cx1="http://schemas.microsoft.com/office/drawing/2015/9/8/chartex" xmlns:cx2="http://schemas.microsoft.com/office/drawing/2015/10/21/chartex" xmlns:cx3="http://schemas.microsoft.com/office/drawing/2016/5/9/chartex" xmlns:cx4="http://schemas.microsoft.com/office/drawing/2016/5/10/chartex" xmlns:cx5="http://schemas.microsoft.com/office/drawing/2016/5/11/chartex" xmlns:cx6="http://schemas.microsoft.com/office/drawing/2016/5/12/chartex" xmlns:cx7="http://schemas.microsoft.com/office/drawing/2016/5/13/chartex" xmlns:cx8="http://schemas.microsoft.com/office/drawing/2016/5/14/chartex" xmlns:mc="http://schemas.openxmlformats.org/markup-compatibility/2006" xmlns:aink="http://schemas.microsoft.com/office/drawing/2016/ink" xmlns:am3d="http://schemas.microsoft.com/office/drawing/2017/model3d" xmlns:o="urn:schemas-microsoft-com:office:office" xmlns:r="http://schemas.openxmlformats.org/officeDocument/2006/relationships" xmlns:m="http://schemas.openxmlformats.org/officeDocument/2006/math" xmlns:v="urn:schemas-microsoft-com:vml" xmlns:wp14="http://schemas.microsoft.com/office/word/2010/wordprocessingDrawing" xmlns:wp="http://schemas.openxmlformats.org/drawingml/2006/wordprocessingDrawing" xmlns:w10="urn:schemas-microsoft-com:office:word" xmlns:w="http://schemas.openxmlformats.org/wordprocessingml/2006/main" xmlns:w14="http://schemas.microsoft.com/office/word/2010/wordml" xmlns:w15="http://schemas.microsoft.com/office/word/2012/wordml" xmlns:w16cex="http://schemas.microsoft.com/office/word/2018/wordml/cex" xmlns:w16cid="http://schemas.microsoft.com/office/word/2016/wordml/cid" xmlns:w16="http://schemas.microsoft.com/office/word/2018/wordml" xmlns:w16sdtdh="http://schemas.microsoft.com/office/word/2020/wordml/sdtdatahash" xmlns:w16se="http://schemas.microsoft.com/office/word/2015/wordml/symex" xmlns:wpg="http://schemas.microsoft.com/office/word/2010/wordprocessingGroup" xmlns:wpi="http://schemas.microsoft.com/office/word/2010/wordprocessingInk" xmlns:wne="http://schemas.microsoft.com/office/word/2006/wordml" xmlns:wps="http://schemas.microsoft.com/office/word/2010/wordprocessingShape" mc:Ignorable="w14 w15 w16se w16cid w16 w16cex w16sdtdh wp14">
   <w:endnote w:type="separator" w:id="-1">
     <w:p>
       <w:r>
@@ -1934,7 +1812,216 @@
 </file>
 
 <file path=word/footer1.xml><?xml version="1.0" encoding="utf-8"?>
-<w:ftr xmlns:wpc="http://schemas.microsoft.com/office/word/2010/wordprocessingCanvas" xmlns:mc="http://schemas.openxmlformats.org/markup-compatibility/2006" xmlns:o="urn:schemas-microsoft-com:office:office" xmlns:r="http://schemas.openxmlformats.org/officeDocument/2006/relationships" xmlns:m="http://schemas.openxmlformats.org/officeDocument/2006/math" xmlns:v="urn:schemas-microsoft-com:vml" xmlns:wp14="http://schemas.microsoft.com/office/word/2010/wordprocessingDrawing" xmlns:wp="http://schemas.openxmlformats.org/drawingml/2006/wordprocessingDrawing" xmlns:w10="urn:schemas-microsoft-com:office:word" xmlns:w="http://schemas.openxmlformats.org/wordprocessingml/2006/main" xmlns:w14="http://schemas.microsoft.com/office/word/2010/wordml" xmlns:wpg="http://schemas.microsoft.com/office/word/2010/wordprocessingGroup" xmlns:wpi="http://schemas.microsoft.com/office/word/2010/wordprocessingInk" xmlns:wne="http://schemas.microsoft.com/office/word/2006/wordml" xmlns:wps="http://schemas.microsoft.com/office/word/2010/wordprocessingShape" mc:Ignorable="w14 wp14">
+<w:ftr xmlns:wpc="http://schemas.microsoft.com/office/word/2010/wordprocessingCanvas" xmlns:cx="http://schemas.microsoft.com/office/drawing/2014/chartex" xmlns:cx1="http://schemas.microsoft.com/office/drawing/2015/9/8/chartex" xmlns:cx2="http://schemas.microsoft.com/office/drawing/2015/10/21/chartex" xmlns:cx3="http://schemas.microsoft.com/office/drawing/2016/5/9/chartex" xmlns:cx4="http://schemas.microsoft.com/office/drawing/2016/5/10/chartex" xmlns:cx5="http://schemas.microsoft.com/office/drawing/2016/5/11/chartex" xmlns:cx6="http://schemas.microsoft.com/office/drawing/2016/5/12/chartex" xmlns:cx7="http://schemas.microsoft.com/office/drawing/2016/5/13/chartex" xmlns:cx8="http://schemas.microsoft.com/office/drawing/2016/5/14/chartex" xmlns:mc="http://schemas.openxmlformats.org/markup-compatibility/2006" xmlns:aink="http://schemas.microsoft.com/office/drawing/2016/ink" xmlns:am3d="http://schemas.microsoft.com/office/drawing/2017/model3d" xmlns:o="urn:schemas-microsoft-com:office:office" xmlns:r="http://schemas.openxmlformats.org/officeDocument/2006/relationships" xmlns:m="http://schemas.openxmlformats.org/officeDocument/2006/math" xmlns:v="urn:schemas-microsoft-com:vml" xmlns:wp14="http://schemas.microsoft.com/office/word/2010/wordprocessingDrawing" xmlns:wp="http://schemas.openxmlformats.org/drawingml/2006/wordprocessingDrawing" xmlns:w10="urn:schemas-microsoft-com:office:word" xmlns:w="http://schemas.openxmlformats.org/wordprocessingml/2006/main" xmlns:w14="http://schemas.microsoft.com/office/word/2010/wordml" xmlns:w15="http://schemas.microsoft.com/office/word/2012/wordml" xmlns:w16cex="http://schemas.microsoft.com/office/word/2018/wordml/cex" xmlns:w16cid="http://schemas.microsoft.com/office/word/2016/wordml/cid" xmlns:w16="http://schemas.microsoft.com/office/word/2018/wordml" xmlns:w16sdtdh="http://schemas.microsoft.com/office/word/2020/wordml/sdtdatahash" xmlns:w16se="http://schemas.microsoft.com/office/word/2015/wordml/symex" xmlns:wpg="http://schemas.microsoft.com/office/word/2010/wordprocessingGroup" xmlns:wpi="http://schemas.microsoft.com/office/word/2010/wordprocessingInk" xmlns:wne="http://schemas.microsoft.com/office/word/2006/wordml" xmlns:wps="http://schemas.microsoft.com/office/word/2010/wordprocessingShape" mc:Ignorable="w14 w15 w16se w16cid w16 w16cex w16sdtdh wp14">
+  <w:p>
+    <w:pPr>
+      <w:pStyle w:val="Footer"/>
+    </w:pPr>
+  </w:p>
+</w:ftr>
+</file>
+
+<file path=word/footer2.xml><?xml version="1.0" encoding="utf-8"?>
+<w:ftr xmlns:wpc="http://schemas.microsoft.com/office/word/2010/wordprocessingCanvas" xmlns:cx="http://schemas.microsoft.com/office/drawing/2014/chartex" xmlns:cx1="http://schemas.microsoft.com/office/drawing/2015/9/8/chartex" xmlns:cx2="http://schemas.microsoft.com/office/drawing/2015/10/21/chartex" xmlns:cx3="http://schemas.microsoft.com/office/drawing/2016/5/9/chartex" xmlns:cx4="http://schemas.microsoft.com/office/drawing/2016/5/10/chartex" xmlns:cx5="http://schemas.microsoft.com/office/drawing/2016/5/11/chartex" xmlns:cx6="http://schemas.microsoft.com/office/drawing/2016/5/12/chartex" xmlns:cx7="http://schemas.microsoft.com/office/drawing/2016/5/13/chartex" xmlns:cx8="http://schemas.microsoft.com/office/drawing/2016/5/14/chartex" xmlns:mc="http://schemas.openxmlformats.org/markup-compatibility/2006" xmlns:aink="http://schemas.microsoft.com/office/drawing/2016/ink" xmlns:am3d="http://schemas.microsoft.com/office/drawing/2017/model3d" xmlns:o="urn:schemas-microsoft-com:office:office" xmlns:r="http://schemas.openxmlformats.org/officeDocument/2006/relationships" xmlns:m="http://schemas.openxmlformats.org/officeDocument/2006/math" xmlns:v="urn:schemas-microsoft-com:vml" xmlns:wp14="http://schemas.microsoft.com/office/word/2010/wordprocessingDrawing" xmlns:wp="http://schemas.openxmlformats.org/drawingml/2006/wordprocessingDrawing" xmlns:w10="urn:schemas-microsoft-com:office:word" xmlns:w="http://schemas.openxmlformats.org/wordprocessingml/2006/main" xmlns:w14="http://schemas.microsoft.com/office/word/2010/wordml" xmlns:w15="http://schemas.microsoft.com/office/word/2012/wordml" xmlns:w16cex="http://schemas.microsoft.com/office/word/2018/wordml/cex" xmlns:w16cid="http://schemas.microsoft.com/office/word/2016/wordml/cid" xmlns:w16="http://schemas.microsoft.com/office/word/2018/wordml" xmlns:w16sdtdh="http://schemas.microsoft.com/office/word/2020/wordml/sdtdatahash" xmlns:w16se="http://schemas.microsoft.com/office/word/2015/wordml/symex" xmlns:wpg="http://schemas.microsoft.com/office/word/2010/wordprocessingGroup" xmlns:wpi="http://schemas.microsoft.com/office/word/2010/wordprocessingInk" xmlns:wne="http://schemas.microsoft.com/office/word/2006/wordml" xmlns:wps="http://schemas.microsoft.com/office/word/2010/wordprocessingShape" mc:Ignorable="w14 w15 w16se w16cid w16 w16cex w16sdtdh wp14">
+  <w:sdt>
+    <w:sdtPr>
+      <w:id w:val="-1309706245"/>
+      <w:docPartObj>
+        <w:docPartGallery w:val="Page Numbers (Bottom of Page)"/>
+        <w:docPartUnique/>
+      </w:docPartObj>
+    </w:sdtPr>
+    <w:sdtEndPr/>
+    <w:sdtContent>
+      <w:sdt>
+        <w:sdtPr>
+          <w:rPr>
+            <w:rFonts w:ascii="Palatino Linotype" w:hAnsi="Palatino Linotype"/>
+            <w:sz w:val="20"/>
+            <w:szCs w:val="20"/>
+          </w:rPr>
+          <w:id w:val="98381352"/>
+          <w:docPartObj>
+            <w:docPartGallery w:val="Page Numbers (Top of Page)"/>
+            <w:docPartUnique/>
+          </w:docPartObj>
+        </w:sdtPr>
+        <w:sdtEndPr>
+          <w:rPr>
+            <w:rFonts w:ascii="Times New Roman" w:hAnsi="Times New Roman"/>
+            <w:sz w:val="24"/>
+            <w:szCs w:val="24"/>
+          </w:rPr>
+        </w:sdtEndPr>
+        <w:sdtContent>
+          <w:p>
+            <w:pPr>
+              <w:tabs>
+                <w:tab w:val="left" w:pos="-1080"/>
+                <w:tab w:val="left" w:pos="-720"/>
+                <w:tab w:val="left" w:pos="0"/>
+                <w:tab w:val="left" w:pos="720"/>
+                <w:tab w:val="left" w:pos="1440"/>
+                <w:tab w:val="left" w:pos="2160"/>
+                <w:tab w:val="left" w:pos="2880"/>
+                <w:tab w:val="left" w:pos="3600"/>
+                <w:tab w:val="left" w:pos="4320"/>
+                <w:tab w:val="left" w:pos="4680"/>
+              </w:tabs>
+              <w:jc w:val="right"/>
+              <w:rPr>
+                <w:rFonts w:ascii="Palatino Linotype" w:hAnsi="Palatino Linotype"/>
+                <w:sz w:val="20"/>
+                <w:szCs w:val="20"/>
+              </w:rPr>
+            </w:pPr>
+            <w:r>
+              <w:rPr>
+                <w:rFonts w:ascii="Palatino Linotype" w:hAnsi="Palatino Linotype"/>
+                <w:sz w:val="20"/>
+                <w:szCs w:val="20"/>
+              </w:rPr>
+              <w:t xml:space="preserve">Page </w:t>
+            </w:r>
+            <w:r>
+              <w:rPr>
+                <w:rFonts w:ascii="Palatino Linotype" w:hAnsi="Palatino Linotype"/>
+                <w:b/>
+                <w:bCs/>
+                <w:sz w:val="20"/>
+                <w:szCs w:val="20"/>
+              </w:rPr>
+              <w:fldChar w:fldCharType="begin"/>
+            </w:r>
+            <w:r>
+              <w:rPr>
+                <w:rFonts w:ascii="Palatino Linotype" w:hAnsi="Palatino Linotype"/>
+                <w:b/>
+                <w:bCs/>
+                <w:sz w:val="20"/>
+                <w:szCs w:val="20"/>
+              </w:rPr>
+              <w:instrText xml:space="preserve"> PAGE </w:instrText>
+            </w:r>
+            <w:r>
+              <w:rPr>
+                <w:rFonts w:ascii="Palatino Linotype" w:hAnsi="Palatino Linotype"/>
+                <w:b/>
+                <w:bCs/>
+                <w:sz w:val="20"/>
+                <w:szCs w:val="20"/>
+              </w:rPr>
+              <w:fldChar w:fldCharType="separate"/>
+            </w:r>
+            <w:r>
+              <w:rPr>
+                <w:rFonts w:ascii="Palatino Linotype" w:hAnsi="Palatino Linotype"/>
+                <w:b/>
+                <w:bCs/>
+                <w:noProof/>
+                <w:sz w:val="20"/>
+                <w:szCs w:val="20"/>
+              </w:rPr>
+              <w:t>1</w:t>
+            </w:r>
+            <w:r>
+              <w:rPr>
+                <w:rFonts w:ascii="Palatino Linotype" w:hAnsi="Palatino Linotype"/>
+                <w:b/>
+                <w:bCs/>
+                <w:sz w:val="20"/>
+                <w:szCs w:val="20"/>
+              </w:rPr>
+              <w:fldChar w:fldCharType="end"/>
+            </w:r>
+            <w:r>
+              <w:rPr>
+                <w:rFonts w:ascii="Palatino Linotype" w:hAnsi="Palatino Linotype"/>
+                <w:sz w:val="20"/>
+                <w:szCs w:val="20"/>
+              </w:rPr>
+              <w:t xml:space="preserve"> of </w:t>
+            </w:r>
+            <w:r>
+              <w:rPr>
+                <w:rFonts w:ascii="Palatino Linotype" w:hAnsi="Palatino Linotype"/>
+                <w:b/>
+                <w:bCs/>
+                <w:sz w:val="20"/>
+                <w:szCs w:val="20"/>
+              </w:rPr>
+              <w:fldChar w:fldCharType="begin"/>
+            </w:r>
+            <w:r>
+              <w:rPr>
+                <w:rFonts w:ascii="Palatino Linotype" w:hAnsi="Palatino Linotype"/>
+                <w:b/>
+                <w:bCs/>
+                <w:sz w:val="20"/>
+                <w:szCs w:val="20"/>
+              </w:rPr>
+              <w:instrText xml:space="preserve"> NUMPAGES  </w:instrText>
+            </w:r>
+            <w:r>
+              <w:rPr>
+                <w:rFonts w:ascii="Palatino Linotype" w:hAnsi="Palatino Linotype"/>
+                <w:b/>
+                <w:bCs/>
+                <w:sz w:val="20"/>
+                <w:szCs w:val="20"/>
+              </w:rPr>
+              <w:fldChar w:fldCharType="separate"/>
+            </w:r>
+            <w:r>
+              <w:rPr>
+                <w:rFonts w:ascii="Palatino Linotype" w:hAnsi="Palatino Linotype"/>
+                <w:b/>
+                <w:bCs/>
+                <w:noProof/>
+                <w:sz w:val="20"/>
+                <w:szCs w:val="20"/>
+              </w:rPr>
+              <w:t>3</w:t>
+            </w:r>
+            <w:r>
+              <w:rPr>
+                <w:rFonts w:ascii="Palatino Linotype" w:hAnsi="Palatino Linotype"/>
+                <w:b/>
+                <w:bCs/>
+                <w:sz w:val="20"/>
+                <w:szCs w:val="20"/>
+              </w:rPr>
+              <w:fldChar w:fldCharType="end"/>
+            </w:r>
+            <w:r>
+              <w:rPr>
+                <w:rFonts w:ascii="Palatino Linotype" w:hAnsi="Palatino Linotype"/>
+                <w:b/>
+                <w:bCs/>
+                <w:sz w:val="20"/>
+                <w:szCs w:val="20"/>
+              </w:rPr>
+              <w:t xml:space="preserve"> </w:t>
+            </w:r>
+            <w:r>
+              <w:rPr>
+                <w:rFonts w:ascii="Palatino Linotype" w:hAnsi="Palatino Linotype"/>
+                <w:sz w:val="20"/>
+                <w:szCs w:val="20"/>
+              </w:rPr>
+              <w:t xml:space="preserve">Final Judgment Entry 21CRB01387</w:t>
+            </w:r>
+          </w:p>
+          <w:p>
+            <w:pPr>
+              <w:pStyle w:val="Footer"/>
+              <w:jc w:val="right"/>
+            </w:pPr>
+          </w:p>
+        </w:sdtContent>
+      </w:sdt>
+    </w:sdtContent>
+  </w:sdt>
   <w:p>
     <w:pPr>
       <w:tabs>
@@ -1956,49 +2043,22 @@
         <w:szCs w:val="20"/>
       </w:rPr>
     </w:pPr>
-    <w:r>
-      <w:rPr>
-        <w:rFonts w:ascii="Palatino Linotype" w:hAnsi="Palatino Linotype"/>
-        <w:sz w:val="20"/>
-        <w:szCs w:val="20"/>
-      </w:rPr>
-      <w:t xml:space="preserve">Magistrate </w:t>
-    </w:r>
-    <w:proofErr w:type="gramStart"/>
-    <w:r>
-      <w:rPr>
-        <w:rFonts w:ascii="Palatino Linotype" w:hAnsi="Palatino Linotype"/>
-        <w:bCs/>
-        <w:sz w:val="20"/>
-        <w:szCs w:val="20"/>
-      </w:rPr>
-      <w:t>Decision</w:t>
-    </w:r>
-    <w:r>
-      <w:rPr>
-        <w:rFonts w:ascii="Palatino Linotype" w:hAnsi="Palatino Linotype"/>
-        <w:sz w:val="20"/>
-        <w:szCs w:val="20"/>
-      </w:rPr>
-      <w:t xml:space="preserve"/>
-    </w:r>
-    <w:r>
-      <w:t xml:space="preserve"> </w:t>
-    </w:r>
-    <w:r>
-      <w:rPr>
-        <w:rFonts w:ascii="Palatino Linotype" w:hAnsi="Palatino Linotype"/>
-        <w:sz w:val="20"/>
-        <w:szCs w:val="20"/>
-      </w:rPr>
-      <w:t xml:space="preserve">21CRB01387</w:t>
-    </w:r>
+  </w:p>
+</w:ftr>
+</file>
+
+<file path=word/footer3.xml><?xml version="1.0" encoding="utf-8"?>
+<w:ftr xmlns:wpc="http://schemas.microsoft.com/office/word/2010/wordprocessingCanvas" xmlns:cx="http://schemas.microsoft.com/office/drawing/2014/chartex" xmlns:cx1="http://schemas.microsoft.com/office/drawing/2015/9/8/chartex" xmlns:cx2="http://schemas.microsoft.com/office/drawing/2015/10/21/chartex" xmlns:cx3="http://schemas.microsoft.com/office/drawing/2016/5/9/chartex" xmlns:cx4="http://schemas.microsoft.com/office/drawing/2016/5/10/chartex" xmlns:cx5="http://schemas.microsoft.com/office/drawing/2016/5/11/chartex" xmlns:cx6="http://schemas.microsoft.com/office/drawing/2016/5/12/chartex" xmlns:cx7="http://schemas.microsoft.com/office/drawing/2016/5/13/chartex" xmlns:cx8="http://schemas.microsoft.com/office/drawing/2016/5/14/chartex" xmlns:mc="http://schemas.openxmlformats.org/markup-compatibility/2006" xmlns:aink="http://schemas.microsoft.com/office/drawing/2016/ink" xmlns:am3d="http://schemas.microsoft.com/office/drawing/2017/model3d" xmlns:o="urn:schemas-microsoft-com:office:office" xmlns:r="http://schemas.openxmlformats.org/officeDocument/2006/relationships" xmlns:m="http://schemas.openxmlformats.org/officeDocument/2006/math" xmlns:v="urn:schemas-microsoft-com:vml" xmlns:wp14="http://schemas.microsoft.com/office/word/2010/wordprocessingDrawing" xmlns:wp="http://schemas.openxmlformats.org/drawingml/2006/wordprocessingDrawing" xmlns:w10="urn:schemas-microsoft-com:office:word" xmlns:w="http://schemas.openxmlformats.org/wordprocessingml/2006/main" xmlns:w14="http://schemas.microsoft.com/office/word/2010/wordml" xmlns:w15="http://schemas.microsoft.com/office/word/2012/wordml" xmlns:w16cex="http://schemas.microsoft.com/office/word/2018/wordml/cex" xmlns:w16cid="http://schemas.microsoft.com/office/word/2016/wordml/cid" xmlns:w16="http://schemas.microsoft.com/office/word/2018/wordml" xmlns:w16sdtdh="http://schemas.microsoft.com/office/word/2020/wordml/sdtdatahash" xmlns:w16se="http://schemas.microsoft.com/office/word/2015/wordml/symex" xmlns:wpg="http://schemas.microsoft.com/office/word/2010/wordprocessingGroup" xmlns:wpi="http://schemas.microsoft.com/office/word/2010/wordprocessingInk" xmlns:wne="http://schemas.microsoft.com/office/word/2006/wordml" xmlns:wps="http://schemas.microsoft.com/office/word/2010/wordprocessingShape" mc:Ignorable="w14 w15 w16se w16cid w16 w16cex w16sdtdh wp14">
+  <w:p>
+    <w:pPr>
+      <w:pStyle w:val="Footer"/>
+    </w:pPr>
   </w:p>
 </w:ftr>
 </file>
 
 <file path=word/footnotes.xml><?xml version="1.0" encoding="utf-8"?>
-<w:footnotes xmlns:wpc="http://schemas.microsoft.com/office/word/2010/wordprocessingCanvas" xmlns:mc="http://schemas.openxmlformats.org/markup-compatibility/2006" xmlns:o="urn:schemas-microsoft-com:office:office" xmlns:r="http://schemas.openxmlformats.org/officeDocument/2006/relationships" xmlns:m="http://schemas.openxmlformats.org/officeDocument/2006/math" xmlns:v="urn:schemas-microsoft-com:vml" xmlns:wp14="http://schemas.microsoft.com/office/word/2010/wordprocessingDrawing" xmlns:wp="http://schemas.openxmlformats.org/drawingml/2006/wordprocessingDrawing" xmlns:w10="urn:schemas-microsoft-com:office:word" xmlns:w="http://schemas.openxmlformats.org/wordprocessingml/2006/main" xmlns:w14="http://schemas.microsoft.com/office/word/2010/wordml" xmlns:wpg="http://schemas.microsoft.com/office/word/2010/wordprocessingGroup" xmlns:wpi="http://schemas.microsoft.com/office/word/2010/wordprocessingInk" xmlns:wne="http://schemas.microsoft.com/office/word/2006/wordml" xmlns:wps="http://schemas.microsoft.com/office/word/2010/wordprocessingShape" mc:Ignorable="w14 wp14">
+<w:footnotes xmlns:wpc="http://schemas.microsoft.com/office/word/2010/wordprocessingCanvas" xmlns:cx="http://schemas.microsoft.com/office/drawing/2014/chartex" xmlns:cx1="http://schemas.microsoft.com/office/drawing/2015/9/8/chartex" xmlns:cx2="http://schemas.microsoft.com/office/drawing/2015/10/21/chartex" xmlns:cx3="http://schemas.microsoft.com/office/drawing/2016/5/9/chartex" xmlns:cx4="http://schemas.microsoft.com/office/drawing/2016/5/10/chartex" xmlns:cx5="http://schemas.microsoft.com/office/drawing/2016/5/11/chartex" xmlns:cx6="http://schemas.microsoft.com/office/drawing/2016/5/12/chartex" xmlns:cx7="http://schemas.microsoft.com/office/drawing/2016/5/13/chartex" xmlns:cx8="http://schemas.microsoft.com/office/drawing/2016/5/14/chartex" xmlns:mc="http://schemas.openxmlformats.org/markup-compatibility/2006" xmlns:aink="http://schemas.microsoft.com/office/drawing/2016/ink" xmlns:am3d="http://schemas.microsoft.com/office/drawing/2017/model3d" xmlns:o="urn:schemas-microsoft-com:office:office" xmlns:r="http://schemas.openxmlformats.org/officeDocument/2006/relationships" xmlns:m="http://schemas.openxmlformats.org/officeDocument/2006/math" xmlns:v="urn:schemas-microsoft-com:vml" xmlns:wp14="http://schemas.microsoft.com/office/word/2010/wordprocessingDrawing" xmlns:wp="http://schemas.openxmlformats.org/drawingml/2006/wordprocessingDrawing" xmlns:w10="urn:schemas-microsoft-com:office:word" xmlns:w="http://schemas.openxmlformats.org/wordprocessingml/2006/main" xmlns:w14="http://schemas.microsoft.com/office/word/2010/wordml" xmlns:w15="http://schemas.microsoft.com/office/word/2012/wordml" xmlns:w16cex="http://schemas.microsoft.com/office/word/2018/wordml/cex" xmlns:w16cid="http://schemas.microsoft.com/office/word/2016/wordml/cid" xmlns:w16="http://schemas.microsoft.com/office/word/2018/wordml" xmlns:w16sdtdh="http://schemas.microsoft.com/office/word/2020/wordml/sdtdatahash" xmlns:w16se="http://schemas.microsoft.com/office/word/2015/wordml/symex" xmlns:wpg="http://schemas.microsoft.com/office/word/2010/wordprocessingGroup" xmlns:wpi="http://schemas.microsoft.com/office/word/2010/wordprocessingInk" xmlns:wne="http://schemas.microsoft.com/office/word/2006/wordml" xmlns:wps="http://schemas.microsoft.com/office/word/2010/wordprocessingShape" mc:Ignorable="w14 w15 w16se w16cid w16 w16cex w16sdtdh wp14">
   <w:footnote w:type="separator" w:id="-1">
     <w:p>
       <w:r>
@@ -2017,7 +2077,17 @@
 </file>
 
 <file path=word/header1.xml><?xml version="1.0" encoding="utf-8"?>
-<w:hdr xmlns:wpc="http://schemas.microsoft.com/office/word/2010/wordprocessingCanvas" xmlns:mc="http://schemas.openxmlformats.org/markup-compatibility/2006" xmlns:o="urn:schemas-microsoft-com:office:office" xmlns:r="http://schemas.openxmlformats.org/officeDocument/2006/relationships" xmlns:m="http://schemas.openxmlformats.org/officeDocument/2006/math" xmlns:v="urn:schemas-microsoft-com:vml" xmlns:wp14="http://schemas.microsoft.com/office/word/2010/wordprocessingDrawing" xmlns:wp="http://schemas.openxmlformats.org/drawingml/2006/wordprocessingDrawing" xmlns:w10="urn:schemas-microsoft-com:office:word" xmlns:w="http://schemas.openxmlformats.org/wordprocessingml/2006/main" xmlns:w14="http://schemas.microsoft.com/office/word/2010/wordml" xmlns:wpg="http://schemas.microsoft.com/office/word/2010/wordprocessingGroup" xmlns:wpi="http://schemas.microsoft.com/office/word/2010/wordprocessingInk" xmlns:wne="http://schemas.microsoft.com/office/word/2006/wordml" xmlns:wps="http://schemas.microsoft.com/office/word/2010/wordprocessingShape" mc:Ignorable="w14 wp14">
+<w:hdr xmlns:wpc="http://schemas.microsoft.com/office/word/2010/wordprocessingCanvas" xmlns:cx="http://schemas.microsoft.com/office/drawing/2014/chartex" xmlns:cx1="http://schemas.microsoft.com/office/drawing/2015/9/8/chartex" xmlns:cx2="http://schemas.microsoft.com/office/drawing/2015/10/21/chartex" xmlns:cx3="http://schemas.microsoft.com/office/drawing/2016/5/9/chartex" xmlns:cx4="http://schemas.microsoft.com/office/drawing/2016/5/10/chartex" xmlns:cx5="http://schemas.microsoft.com/office/drawing/2016/5/11/chartex" xmlns:cx6="http://schemas.microsoft.com/office/drawing/2016/5/12/chartex" xmlns:cx7="http://schemas.microsoft.com/office/drawing/2016/5/13/chartex" xmlns:cx8="http://schemas.microsoft.com/office/drawing/2016/5/14/chartex" xmlns:mc="http://schemas.openxmlformats.org/markup-compatibility/2006" xmlns:aink="http://schemas.microsoft.com/office/drawing/2016/ink" xmlns:am3d="http://schemas.microsoft.com/office/drawing/2017/model3d" xmlns:o="urn:schemas-microsoft-com:office:office" xmlns:r="http://schemas.openxmlformats.org/officeDocument/2006/relationships" xmlns:m="http://schemas.openxmlformats.org/officeDocument/2006/math" xmlns:v="urn:schemas-microsoft-com:vml" xmlns:wp14="http://schemas.microsoft.com/office/word/2010/wordprocessingDrawing" xmlns:wp="http://schemas.openxmlformats.org/drawingml/2006/wordprocessingDrawing" xmlns:w10="urn:schemas-microsoft-com:office:word" xmlns:w="http://schemas.openxmlformats.org/wordprocessingml/2006/main" xmlns:w14="http://schemas.microsoft.com/office/word/2010/wordml" xmlns:w15="http://schemas.microsoft.com/office/word/2012/wordml" xmlns:w16cex="http://schemas.microsoft.com/office/word/2018/wordml/cex" xmlns:w16cid="http://schemas.microsoft.com/office/word/2016/wordml/cid" xmlns:w16="http://schemas.microsoft.com/office/word/2018/wordml" xmlns:w16sdtdh="http://schemas.microsoft.com/office/word/2020/wordml/sdtdatahash" xmlns:w16se="http://schemas.microsoft.com/office/word/2015/wordml/symex" xmlns:wpg="http://schemas.microsoft.com/office/word/2010/wordprocessingGroup" xmlns:wpi="http://schemas.microsoft.com/office/word/2010/wordprocessingInk" xmlns:wne="http://schemas.microsoft.com/office/word/2006/wordml" xmlns:wps="http://schemas.microsoft.com/office/word/2010/wordprocessingShape" mc:Ignorable="w14 w15 w16se w16cid w16 w16cex w16sdtdh wp14">
+  <w:p>
+    <w:pPr>
+      <w:pStyle w:val="Header"/>
+    </w:pPr>
+  </w:p>
+</w:hdr>
+</file>
+
+<file path=word/header2.xml><?xml version="1.0" encoding="utf-8"?>
+<w:hdr xmlns:wpc="http://schemas.microsoft.com/office/word/2010/wordprocessingCanvas" xmlns:cx="http://schemas.microsoft.com/office/drawing/2014/chartex" xmlns:cx1="http://schemas.microsoft.com/office/drawing/2015/9/8/chartex" xmlns:cx2="http://schemas.microsoft.com/office/drawing/2015/10/21/chartex" xmlns:cx3="http://schemas.microsoft.com/office/drawing/2016/5/9/chartex" xmlns:cx4="http://schemas.microsoft.com/office/drawing/2016/5/10/chartex" xmlns:cx5="http://schemas.microsoft.com/office/drawing/2016/5/11/chartex" xmlns:cx6="http://schemas.microsoft.com/office/drawing/2016/5/12/chartex" xmlns:cx7="http://schemas.microsoft.com/office/drawing/2016/5/13/chartex" xmlns:cx8="http://schemas.microsoft.com/office/drawing/2016/5/14/chartex" xmlns:mc="http://schemas.openxmlformats.org/markup-compatibility/2006" xmlns:aink="http://schemas.microsoft.com/office/drawing/2016/ink" xmlns:am3d="http://schemas.microsoft.com/office/drawing/2017/model3d" xmlns:o="urn:schemas-microsoft-com:office:office" xmlns:r="http://schemas.openxmlformats.org/officeDocument/2006/relationships" xmlns:m="http://schemas.openxmlformats.org/officeDocument/2006/math" xmlns:v="urn:schemas-microsoft-com:vml" xmlns:wp14="http://schemas.microsoft.com/office/word/2010/wordprocessingDrawing" xmlns:wp="http://schemas.openxmlformats.org/drawingml/2006/wordprocessingDrawing" xmlns:w10="urn:schemas-microsoft-com:office:word" xmlns:w="http://schemas.openxmlformats.org/wordprocessingml/2006/main" xmlns:w14="http://schemas.microsoft.com/office/word/2010/wordml" xmlns:w15="http://schemas.microsoft.com/office/word/2012/wordml" xmlns:w16cex="http://schemas.microsoft.com/office/word/2018/wordml/cex" xmlns:w16cid="http://schemas.microsoft.com/office/word/2016/wordml/cid" xmlns:w16="http://schemas.microsoft.com/office/word/2018/wordml" xmlns:w16sdtdh="http://schemas.microsoft.com/office/word/2020/wordml/sdtdatahash" xmlns:w16se="http://schemas.microsoft.com/office/word/2015/wordml/symex" xmlns:wpg="http://schemas.microsoft.com/office/word/2010/wordprocessingGroup" xmlns:wpi="http://schemas.microsoft.com/office/word/2010/wordprocessingInk" xmlns:wne="http://schemas.microsoft.com/office/word/2006/wordml" xmlns:wps="http://schemas.microsoft.com/office/word/2010/wordprocessingShape" mc:Ignorable="w14 w15 w16se w16cid w16 w16cex w16sdtdh wp14">
   <w:p>
     <w:pPr>
       <w:pStyle w:val="Header"/>
@@ -2040,9 +2110,19 @@
 </w:hdr>
 </file>
 
+<file path=word/header3.xml><?xml version="1.0" encoding="utf-8"?>
+<w:hdr xmlns:wpc="http://schemas.microsoft.com/office/word/2010/wordprocessingCanvas" xmlns:cx="http://schemas.microsoft.com/office/drawing/2014/chartex" xmlns:cx1="http://schemas.microsoft.com/office/drawing/2015/9/8/chartex" xmlns:cx2="http://schemas.microsoft.com/office/drawing/2015/10/21/chartex" xmlns:cx3="http://schemas.microsoft.com/office/drawing/2016/5/9/chartex" xmlns:cx4="http://schemas.microsoft.com/office/drawing/2016/5/10/chartex" xmlns:cx5="http://schemas.microsoft.com/office/drawing/2016/5/11/chartex" xmlns:cx6="http://schemas.microsoft.com/office/drawing/2016/5/12/chartex" xmlns:cx7="http://schemas.microsoft.com/office/drawing/2016/5/13/chartex" xmlns:cx8="http://schemas.microsoft.com/office/drawing/2016/5/14/chartex" xmlns:mc="http://schemas.openxmlformats.org/markup-compatibility/2006" xmlns:aink="http://schemas.microsoft.com/office/drawing/2016/ink" xmlns:am3d="http://schemas.microsoft.com/office/drawing/2017/model3d" xmlns:o="urn:schemas-microsoft-com:office:office" xmlns:r="http://schemas.openxmlformats.org/officeDocument/2006/relationships" xmlns:m="http://schemas.openxmlformats.org/officeDocument/2006/math" xmlns:v="urn:schemas-microsoft-com:vml" xmlns:wp14="http://schemas.microsoft.com/office/word/2010/wordprocessingDrawing" xmlns:wp="http://schemas.openxmlformats.org/drawingml/2006/wordprocessingDrawing" xmlns:w10="urn:schemas-microsoft-com:office:word" xmlns:w="http://schemas.openxmlformats.org/wordprocessingml/2006/main" xmlns:w14="http://schemas.microsoft.com/office/word/2010/wordml" xmlns:w15="http://schemas.microsoft.com/office/word/2012/wordml" xmlns:w16cex="http://schemas.microsoft.com/office/word/2018/wordml/cex" xmlns:w16cid="http://schemas.microsoft.com/office/word/2016/wordml/cid" xmlns:w16="http://schemas.microsoft.com/office/word/2018/wordml" xmlns:w16sdtdh="http://schemas.microsoft.com/office/word/2020/wordml/sdtdatahash" xmlns:w16se="http://schemas.microsoft.com/office/word/2015/wordml/symex" xmlns:wpg="http://schemas.microsoft.com/office/word/2010/wordprocessingGroup" xmlns:wpi="http://schemas.microsoft.com/office/word/2010/wordprocessingInk" xmlns:wne="http://schemas.microsoft.com/office/word/2006/wordml" xmlns:wps="http://schemas.microsoft.com/office/word/2010/wordprocessingShape" mc:Ignorable="w14 w15 w16se w16cid w16 w16cex w16sdtdh wp14">
+  <w:p>
+    <w:pPr>
+      <w:pStyle w:val="Header"/>
+    </w:pPr>
+  </w:p>
+</w:hdr>
+</file>
+
 <file path=word/numbering.xml><?xml version="1.0" encoding="utf-8"?>
-<w:numbering xmlns:wpc="http://schemas.microsoft.com/office/word/2010/wordprocessingCanvas" xmlns:mc="http://schemas.openxmlformats.org/markup-compatibility/2006" xmlns:o="urn:schemas-microsoft-com:office:office" xmlns:r="http://schemas.openxmlformats.org/officeDocument/2006/relationships" xmlns:m="http://schemas.openxmlformats.org/officeDocument/2006/math" xmlns:v="urn:schemas-microsoft-com:vml" xmlns:wp14="http://schemas.microsoft.com/office/word/2010/wordprocessingDrawing" xmlns:wp="http://schemas.openxmlformats.org/drawingml/2006/wordprocessingDrawing" xmlns:w10="urn:schemas-microsoft-com:office:word" xmlns:w="http://schemas.openxmlformats.org/wordprocessingml/2006/main" xmlns:w14="http://schemas.microsoft.com/office/word/2010/wordml" xmlns:wpg="http://schemas.microsoft.com/office/word/2010/wordprocessingGroup" xmlns:wpi="http://schemas.microsoft.com/office/word/2010/wordprocessingInk" xmlns:wne="http://schemas.microsoft.com/office/word/2006/wordml" xmlns:wps="http://schemas.microsoft.com/office/word/2010/wordprocessingShape" mc:Ignorable="w14 wp14">
-  <w:abstractNum w:abstractNumId="0">
+<w:numbering xmlns:wpc="http://schemas.microsoft.com/office/word/2010/wordprocessingCanvas" xmlns:cx="http://schemas.microsoft.com/office/drawing/2014/chartex" xmlns:cx1="http://schemas.microsoft.com/office/drawing/2015/9/8/chartex" xmlns:cx2="http://schemas.microsoft.com/office/drawing/2015/10/21/chartex" xmlns:cx3="http://schemas.microsoft.com/office/drawing/2016/5/9/chartex" xmlns:cx4="http://schemas.microsoft.com/office/drawing/2016/5/10/chartex" xmlns:cx5="http://schemas.microsoft.com/office/drawing/2016/5/11/chartex" xmlns:cx6="http://schemas.microsoft.com/office/drawing/2016/5/12/chartex" xmlns:cx7="http://schemas.microsoft.com/office/drawing/2016/5/13/chartex" xmlns:cx8="http://schemas.microsoft.com/office/drawing/2016/5/14/chartex" xmlns:mc="http://schemas.openxmlformats.org/markup-compatibility/2006" xmlns:aink="http://schemas.microsoft.com/office/drawing/2016/ink" xmlns:am3d="http://schemas.microsoft.com/office/drawing/2017/model3d" xmlns:o="urn:schemas-microsoft-com:office:office" xmlns:r="http://schemas.openxmlformats.org/officeDocument/2006/relationships" xmlns:m="http://schemas.openxmlformats.org/officeDocument/2006/math" xmlns:v="urn:schemas-microsoft-com:vml" xmlns:wp14="http://schemas.microsoft.com/office/word/2010/wordprocessingDrawing" xmlns:wp="http://schemas.openxmlformats.org/drawingml/2006/wordprocessingDrawing" xmlns:w10="urn:schemas-microsoft-com:office:word" xmlns:w="http://schemas.openxmlformats.org/wordprocessingml/2006/main" xmlns:w14="http://schemas.microsoft.com/office/word/2010/wordml" xmlns:w15="http://schemas.microsoft.com/office/word/2012/wordml" xmlns:w16cex="http://schemas.microsoft.com/office/word/2018/wordml/cex" xmlns:w16cid="http://schemas.microsoft.com/office/word/2016/wordml/cid" xmlns:w16="http://schemas.microsoft.com/office/word/2018/wordml" xmlns:w16sdtdh="http://schemas.microsoft.com/office/word/2020/wordml/sdtdatahash" xmlns:w16se="http://schemas.microsoft.com/office/word/2015/wordml/symex" xmlns:wpg="http://schemas.microsoft.com/office/word/2010/wordprocessingGroup" xmlns:wpi="http://schemas.microsoft.com/office/word/2010/wordprocessingInk" xmlns:wne="http://schemas.microsoft.com/office/word/2006/wordml" xmlns:wps="http://schemas.microsoft.com/office/word/2010/wordprocessingShape" mc:Ignorable="w14 w15 w16se w16cid w16 w16cex w16sdtdh wp14">
+  <w:abstractNum w:abstractNumId="0" w15:restartNumberingAfterBreak="0">
     <w:nsid w:val="08B2501C"/>
     <w:multiLevelType w:val="hybridMultilevel"/>
     <w:tmpl w:val="F2A43D58"/>
@@ -2162,7 +2242,7 @@
 </file>
 
 <file path=word/styles.xml><?xml version="1.0" encoding="utf-8"?>
-<w:styles xmlns:mc="http://schemas.openxmlformats.org/markup-compatibility/2006" xmlns:r="http://schemas.openxmlformats.org/officeDocument/2006/relationships" xmlns:w="http://schemas.openxmlformats.org/wordprocessingml/2006/main" xmlns:w14="http://schemas.microsoft.com/office/word/2010/wordml" mc:Ignorable="w14">
+<w:styles xmlns:mc="http://schemas.openxmlformats.org/markup-compatibility/2006" xmlns:r="http://schemas.openxmlformats.org/officeDocument/2006/relationships" xmlns:w="http://schemas.openxmlformats.org/wordprocessingml/2006/main" xmlns:w14="http://schemas.microsoft.com/office/word/2010/wordml" xmlns:w15="http://schemas.microsoft.com/office/word/2012/wordml" xmlns:w16cex="http://schemas.microsoft.com/office/word/2018/wordml/cex" xmlns:w16cid="http://schemas.microsoft.com/office/word/2016/wordml/cid" xmlns:w16="http://schemas.microsoft.com/office/word/2018/wordml" xmlns:w16sdtdh="http://schemas.microsoft.com/office/word/2020/wordml/sdtdatahash" xmlns:w16se="http://schemas.microsoft.com/office/word/2015/wordml/symex" mc:Ignorable="w14 w15 w16se w16cid w16 w16cex w16sdtdh">
   <w:docDefaults>
     <w:rPrDefault>
       <w:rPr>
@@ -2178,462 +2258,383 @@
       </w:pPr>
     </w:pPrDefault>
   </w:docDefaults>
-  <w:latentStyles w:defLockedState="0" w:defUIPriority="99" w:defSemiHidden="1" w:defUnhideWhenUsed="1" w:defQFormat="0" w:count="267">
-    <w:lsdException w:name="Normal" w:semiHidden="0" w:uiPriority="0" w:unhideWhenUsed="0" w:qFormat="1"/>
-    <w:lsdException w:name="heading 1" w:semiHidden="0" w:uiPriority="9" w:unhideWhenUsed="0" w:qFormat="1"/>
-    <w:lsdException w:name="heading 2" w:uiPriority="9" w:qFormat="1"/>
-    <w:lsdException w:name="heading 3" w:uiPriority="9" w:qFormat="1"/>
-    <w:lsdException w:name="heading 4" w:uiPriority="9" w:qFormat="1"/>
-    <w:lsdException w:name="heading 5" w:uiPriority="9" w:qFormat="1"/>
-    <w:lsdException w:name="heading 6" w:uiPriority="9" w:qFormat="1"/>
-    <w:lsdException w:name="heading 7" w:uiPriority="9" w:qFormat="1"/>
-    <w:lsdException w:name="heading 8" w:uiPriority="9" w:qFormat="1"/>
-    <w:lsdException w:name="heading 9" w:uiPriority="9" w:qFormat="1"/>
-    <w:lsdException w:name="toc 1" w:uiPriority="39"/>
-    <w:lsdException w:name="toc 2" w:uiPriority="39"/>
-    <w:lsdException w:name="toc 3" w:uiPriority="39"/>
-    <w:lsdException w:name="toc 4" w:uiPriority="39"/>
-    <w:lsdException w:name="toc 5" w:uiPriority="39"/>
-    <w:lsdException w:name="toc 6" w:uiPriority="39"/>
-    <w:lsdException w:name="toc 7" w:uiPriority="39"/>
-    <w:lsdException w:name="toc 8" w:uiPriority="39"/>
-    <w:lsdException w:name="toc 9" w:uiPriority="39"/>
-    <w:lsdException w:name="caption" w:uiPriority="35" w:qFormat="1"/>
-    <w:lsdException w:name="footnote reference" w:unhideWhenUsed="0"/>
-    <w:lsdException w:name="Title" w:semiHidden="0" w:uiPriority="10" w:unhideWhenUsed="0" w:qFormat="1"/>
-    <w:lsdException w:name="Default Paragraph Font" w:uiPriority="1"/>
-    <w:lsdException w:name="Subtitle" w:semiHidden="0" w:uiPriority="11" w:unhideWhenUsed="0" w:qFormat="1"/>
-    <w:lsdException w:name="Strong" w:semiHidden="0" w:uiPriority="22" w:unhideWhenUsed="0" w:qFormat="1"/>
-    <w:lsdException w:name="Emphasis" w:semiHidden="0" w:uiPriority="20" w:unhideWhenUsed="0" w:qFormat="1"/>
-    <w:lsdException w:name="Table Grid" w:semiHidden="0" w:uiPriority="59" w:unhideWhenUsed="0"/>
-    <w:lsdException w:name="Placeholder Text" w:unhideWhenUsed="0"/>
-    <w:lsdException w:name="No Spacing" w:semiHidden="0" w:uiPriority="1" w:unhideWhenUsed="0" w:qFormat="1"/>
-    <w:lsdException w:name="Light Shading" w:semiHidden="0" w:uiPriority="60" w:unhideWhenUsed="0"/>
-    <w:lsdException w:name="Light List" w:semiHidden="0" w:uiPriority="61" w:unhideWhenUsed="0"/>
-    <w:lsdException w:name="Light Grid" w:semiHidden="0" w:uiPriority="62" w:unhideWhenUsed="0"/>
-    <w:lsdException w:name="Medium Shading 1" w:semiHidden="0" w:uiPriority="63" w:unhideWhenUsed="0"/>
-    <w:lsdException w:name="Medium Shading 2" w:semiHidden="0" w:uiPriority="64" w:unhideWhenUsed="0"/>
-    <w:lsdException w:name="Medium List 1" w:semiHidden="0" w:uiPriority="65" w:unhideWhenUsed="0"/>
-    <w:lsdException w:name="Medium List 2" w:semiHidden="0" w:uiPriority="66" w:unhideWhenUsed="0"/>
-    <w:lsdException w:name="Medium Grid 1" w:semiHidden="0" w:uiPriority="67" w:unhideWhenUsed="0"/>
-    <w:lsdException w:name="Medium Grid 2" w:semiHidden="0" w:uiPriority="68" w:unhideWhenUsed="0"/>
-    <w:lsdException w:name="Medium Grid 3" w:semiHidden="0" w:uiPriority="69" w:unhideWhenUsed="0"/>
-    <w:lsdException w:name="Dark List" w:semiHidden="0" w:uiPriority="70" w:unhideWhenUsed="0"/>
-    <w:lsdException w:name="Colorful Shading" w:semiHidden="0" w:uiPriority="71" w:unhideWhenUsed="0"/>
-    <w:lsdException w:name="Colorful List" w:semiHidden="0" w:uiPriority="72" w:unhideWhenUsed="0"/>
-    <w:lsdException w:name="Colorful Grid" w:semiHidden="0" w:uiPriority="73" w:unhideWhenUsed="0"/>
-    <w:lsdException w:name="Light Shading Accent 1" w:semiHidden="0" w:uiPriority="60" w:unhideWhenUsed="0"/>
-    <w:lsdException w:name="Light List Accent 1" w:semiHidden="0" w:uiPriority="61" w:unhideWhenUsed="0"/>
-    <w:lsdException w:name="Light Grid Accent 1" w:semiHidden="0" w:uiPriority="62" w:unhideWhenUsed="0"/>
-    <w:lsdException w:name="Medium Shading 1 Accent 1" w:semiHidden="0" w:uiPriority="63" w:unhideWhenUsed="0"/>
-    <w:lsdException w:name="Medium Shading 2 Accent 1" w:semiHidden="0" w:uiPriority="64" w:unhideWhenUsed="0"/>
-    <w:lsdException w:name="Medium List 1 Accent 1" w:semiHidden="0" w:uiPriority="65" w:unhideWhenUsed="0"/>
-    <w:lsdException w:name="Revision" w:unhideWhenUsed="0"/>
-    <w:lsdException w:name="List Paragraph" w:semiHidden="0" w:uiPriority="34" w:unhideWhenUsed="0" w:qFormat="1"/>
-    <w:lsdException w:name="Quote" w:semiHidden="0" w:uiPriority="29" w:unhideWhenUsed="0" w:qFormat="1"/>
-    <w:lsdException w:name="Intense Quote" w:semiHidden="0" w:uiPriority="30" w:unhideWhenUsed="0" w:qFormat="1"/>
-    <w:lsdException w:name="Medium List 2 Accent 1" w:semiHidden="0" w:uiPriority="66" w:unhideWhenUsed="0"/>
-    <w:lsdException w:name="Medium Grid 1 Accent 1" w:semiHidden="0" w:uiPriority="67" w:unhideWhenUsed="0"/>
-    <w:lsdException w:name="Medium Grid 2 Accent 1" w:semiHidden="0" w:uiPriority="68" w:unhideWhenUsed="0"/>
-    <w:lsdException w:name="Medium Grid 3 Accent 1" w:semiHidden="0" w:uiPriority="69" w:unhideWhenUsed="0"/>
-    <w:lsdException w:name="Dark List Accent 1" w:semiHidden="0" w:uiPriority="70" w:unhideWhenUsed="0"/>
-    <w:lsdException w:name="Colorful Shading Accent 1" w:semiHidden="0" w:uiPriority="71" w:unhideWhenUsed="0"/>
-    <w:lsdException w:name="Colorful List Accent 1" w:semiHidden="0" w:uiPriority="72" w:unhideWhenUsed="0"/>
-    <w:lsdException w:name="Colorful Grid Accent 1" w:semiHidden="0" w:uiPriority="73" w:unhideWhenUsed="0"/>
-    <w:lsdException w:name="Light Shading Accent 2" w:semiHidden="0" w:uiPriority="60" w:unhideWhenUsed="0"/>
-    <w:lsdException w:name="Light List Accent 2" w:semiHidden="0" w:uiPriority="61" w:unhideWhenUsed="0"/>
-    <w:lsdException w:name="Light Grid Accent 2" w:semiHidden="0" w:uiPriority="62" w:unhideWhenUsed="0"/>
-    <w:lsdException w:name="Medium Shading 1 Accent 2" w:semiHidden="0" w:uiPriority="63" w:unhideWhenUsed="0"/>
-    <w:lsdException w:name="Medium Shading 2 Accent 2" w:semiHidden="0" w:uiPriority="64" w:unhideWhenUsed="0"/>
-    <w:lsdException w:name="Medium List 1 Accent 2" w:semiHidden="0" w:uiPriority="65" w:unhideWhenUsed="0"/>
-    <w:lsdException w:name="Medium List 2 Accent 2" w:semiHidden="0" w:uiPriority="66" w:unhideWhenUsed="0"/>
-    <w:lsdException w:name="Medium Grid 1 Accent 2" w:semiHidden="0" w:uiPriority="67" w:unhideWhenUsed="0"/>
-    <w:lsdException w:name="Medium Grid 2 Accent 2" w:semiHidden="0" w:uiPriority="68" w:unhideWhenUsed="0"/>
-    <w:lsdException w:name="Medium Grid 3 Accent 2" w:semiHidden="0" w:uiPriority="69" w:unhideWhenUsed="0"/>
-    <w:lsdException w:name="Dark List Accent 2" w:semiHidden="0" w:uiPriority="70" w:unhideWhenUsed="0"/>
-    <w:lsdException w:name="Colorful Shading Accent 2" w:semiHidden="0" w:uiPriority="71" w:unhideWhenUsed="0"/>
-    <w:lsdException w:name="Colorful List Accent 2" w:semiHidden="0" w:uiPriority="72" w:unhideWhenUsed="0"/>
-    <w:lsdException w:name="Colorful Grid Accent 2" w:semiHidden="0" w:uiPriority="73" w:unhideWhenUsed="0"/>
-    <w:lsdException w:name="Light Shading Accent 3" w:semiHidden="0" w:uiPriority="60" w:unhideWhenUsed="0"/>
-    <w:lsdException w:name="Light List Accent 3" w:semiHidden="0" w:uiPriority="61" w:unhideWhenUsed="0"/>
-    <w:lsdException w:name="Light Grid Accent 3" w:semiHidden="0" w:uiPriority="62" w:unhideWhenUsed="0"/>
-    <w:lsdException w:name="Medium Shading 1 Accent 3" w:semiHidden="0" w:uiPriority="63" w:unhideWhenUsed="0"/>
-    <w:lsdException w:name="Medium Shading 2 Accent 3" w:semiHidden="0" w:uiPriority="64" w:unhideWhenUsed="0"/>
-    <w:lsdException w:name="Medium List 1 Accent 3" w:semiHidden="0" w:uiPriority="65" w:unhideWhenUsed="0"/>
-    <w:lsdException w:name="Medium List 2 Accent 3" w:semiHidden="0" w:uiPriority="66" w:unhideWhenUsed="0"/>
-    <w:lsdException w:name="Medium Grid 1 Accent 3" w:semiHidden="0" w:uiPriority="67" w:unhideWhenUsed="0"/>
-    <w:lsdException w:name="Medium Grid 2 Accent 3" w:semiHidden="0" w:uiPriority="68" w:unhideWhenUsed="0"/>
-    <w:lsdException w:name="Medium Grid 3 Accent 3" w:semiHidden="0" w:uiPriority="69" w:unhideWhenUsed="0"/>
-    <w:lsdException w:name="Dark List Accent 3" w:semiHidden="0" w:uiPriority="70" w:unhideWhenUsed="0"/>
-    <w:lsdException w:name="Colorful Shading Accent 3" w:semiHidden="0" w:uiPriority="71" w:unhideWhenUsed="0"/>
-    <w:lsdException w:name="Colorful List Accent 3" w:semiHidden="0" w:uiPriority="72" w:unhideWhenUsed="0"/>
-    <w:lsdException w:name="Colorful Grid Accent 3" w:semiHidden="0" w:uiPriority="73" w:unhideWhenUsed="0"/>
-    <w:lsdException w:name="Light Shading Accent 4" w:semiHidden="0" w:uiPriority="60" w:unhideWhenUsed="0"/>
-    <w:lsdException w:name="Light List Accent 4" w:semiHidden="0" w:uiPriority="61" w:unhideWhenUsed="0"/>
-    <w:lsdException w:name="Light Grid Accent 4" w:semiHidden="0" w:uiPriority="62" w:unhideWhenUsed="0"/>
-    <w:lsdException w:name="Medium Shading 1 Accent 4" w:semiHidden="0" w:uiPriority="63" w:unhideWhenUsed="0"/>
-    <w:lsdException w:name="Medium Shading 2 Accent 4" w:semiHidden="0" w:uiPriority="64" w:unhideWhenUsed="0"/>
-    <w:lsdException w:name="Medium List 1 Accent 4" w:semiHidden="0" w:uiPriority="65" w:unhideWhenUsed="0"/>
-    <w:lsdException w:name="Medium List 2 Accent 4" w:semiHidden="0" w:uiPriority="66" w:unhideWhenUsed="0"/>
-    <w:lsdException w:name="Medium Grid 1 Accent 4" w:semiHidden="0" w:uiPriority="67" w:unhideWhenUsed="0"/>
-    <w:lsdException w:name="Medium Grid 2 Accent 4" w:semiHidden="0" w:uiPriority="68" w:unhideWhenUsed="0"/>
-    <w:lsdException w:name="Medium Grid 3 Accent 4" w:semiHidden="0" w:uiPriority="69" w:unhideWhenUsed="0"/>
-    <w:lsdException w:name="Dark List Accent 4" w:semiHidden="0" w:uiPriority="70" w:unhideWhenUsed="0"/>
-    <w:lsdException w:name="Colorful Shading Accent 4" w:semiHidden="0" w:uiPriority="71" w:unhideWhenUsed="0"/>
-    <w:lsdException w:name="Colorful List Accent 4" w:semiHidden="0" w:uiPriority="72" w:unhideWhenUsed="0"/>
-    <w:lsdException w:name="Colorful Grid Accent 4" w:semiHidden="0" w:uiPriority="73" w:unhideWhenUsed="0"/>
-    <w:lsdException w:name="Light Shading Accent 5" w:semiHidden="0" w:uiPriority="60" w:unhideWhenUsed="0"/>
-    <w:lsdException w:name="Light List Accent 5" w:semiHidden="0" w:uiPriority="61" w:unhideWhenUsed="0"/>
-    <w:lsdException w:name="Light Grid Accent 5" w:semiHidden="0" w:uiPriority="62" w:unhideWhenUsed="0"/>
-    <w:lsdException w:name="Medium Shading 1 Accent 5" w:semiHidden="0" w:uiPriority="63" w:unhideWhenUsed="0"/>
-    <w:lsdException w:name="Medium Shading 2 Accent 5" w:semiHidden="0" w:uiPriority="64" w:unhideWhenUsed="0"/>
-    <w:lsdException w:name="Medium List 1 Accent 5" w:semiHidden="0" w:uiPriority="65" w:unhideWhenUsed="0"/>
-    <w:lsdException w:name="Medium List 2 Accent 5" w:semiHidden="0" w:uiPriority="66" w:unhideWhenUsed="0"/>
-    <w:lsdException w:name="Medium Grid 1 Accent 5" w:semiHidden="0" w:uiPriority="67" w:unhideWhenUsed="0"/>
-    <w:lsdException w:name="Medium Grid 2 Accent 5" w:semiHidden="0" w:uiPriority="68" w:unhideWhenUsed="0"/>
-    <w:lsdException w:name="Medium Grid 3 Accent 5" w:semiHidden="0" w:uiPriority="69" w:unhideWhenUsed="0"/>
-    <w:lsdException w:name="Dark List Accent 5" w:semiHidden="0" w:uiPriority="70" w:unhideWhenUsed="0"/>
-    <w:lsdException w:name="Colorful Shading Accent 5" w:semiHidden="0" w:uiPriority="71" w:unhideWhenUsed="0"/>
-    <w:lsdException w:name="Colorful List Accent 5" w:semiHidden="0" w:uiPriority="72" w:unhideWhenUsed="0"/>
-    <w:lsdException w:name="Colorful Grid Accent 5" w:semiHidden="0" w:uiPriority="73" w:unhideWhenUsed="0"/>
-    <w:lsdException w:name="Light Shading Accent 6" w:semiHidden="0" w:uiPriority="60" w:unhideWhenUsed="0"/>
-    <w:lsdException w:name="Light List Accent 6" w:semiHidden="0" w:uiPriority="61" w:unhideWhenUsed="0"/>
-    <w:lsdException w:name="Light Grid Accent 6" w:semiHidden="0" w:uiPriority="62" w:unhideWhenUsed="0"/>
-    <w:lsdException w:name="Medium Shading 1 Accent 6" w:semiHidden="0" w:uiPriority="63" w:unhideWhenUsed="0"/>
-    <w:lsdException w:name="Medium Shading 2 Accent 6" w:semiHidden="0" w:uiPriority="64" w:unhideWhenUsed="0"/>
-    <w:lsdException w:name="Medium List 1 Accent 6" w:semiHidden="0" w:uiPriority="65" w:unhideWhenUsed="0"/>
-    <w:lsdException w:name="Medium List 2 Accent 6" w:semiHidden="0" w:uiPriority="66" w:unhideWhenUsed="0"/>
-    <w:lsdException w:name="Medium Grid 1 Accent 6" w:semiHidden="0" w:uiPriority="67" w:unhideWhenUsed="0"/>
-    <w:lsdException w:name="Medium Grid 2 Accent 6" w:semiHidden="0" w:uiPriority="68" w:unhideWhenUsed="0"/>
-    <w:lsdException w:name="Medium Grid 3 Accent 6" w:semiHidden="0" w:uiPriority="69" w:unhideWhenUsed="0"/>
-    <w:lsdException w:name="Dark List Accent 6" w:semiHidden="0" w:uiPriority="70" w:unhideWhenUsed="0"/>
-    <w:lsdException w:name="Colorful Shading Accent 6" w:semiHidden="0" w:uiPriority="71" w:unhideWhenUsed="0"/>
-    <w:lsdException w:name="Colorful List Accent 6" w:semiHidden="0" w:uiPriority="72" w:unhideWhenUsed="0"/>
-    <w:lsdException w:name="Colorful Grid Accent 6" w:semiHidden="0" w:uiPriority="73" w:unhideWhenUsed="0"/>
-    <w:lsdException w:name="Subtle Emphasis" w:semiHidden="0" w:uiPriority="19" w:unhideWhenUsed="0" w:qFormat="1"/>
-    <w:lsdException w:name="Intense Emphasis" w:semiHidden="0" w:uiPriority="21" w:unhideWhenUsed="0" w:qFormat="1"/>
-    <w:lsdException w:name="Subtle Reference" w:semiHidden="0" w:uiPriority="31" w:unhideWhenUsed="0" w:qFormat="1"/>
-    <w:lsdException w:name="Intense Reference" w:semiHidden="0" w:uiPriority="32" w:unhideWhenUsed="0" w:qFormat="1"/>
-    <w:lsdException w:name="Book Title" w:semiHidden="0" w:uiPriority="33" w:unhideWhenUsed="0" w:qFormat="1"/>
-    <w:lsdException w:name="Bibliography" w:uiPriority="37"/>
-    <w:lsdException w:name="TOC Heading" w:uiPriority="39" w:qFormat="1"/>
-  </w:latentStyles>
-  <w:style w:type="paragraph" w:default="1" w:styleId="Normal">
-    <w:name w:val="Normal"/>
-    <w:qFormat/>
-    <w:pPr>
-      <w:widowControl w:val="0"/>
-      <w:autoSpaceDE w:val="0"/>
-      <w:autoSpaceDN w:val="0"/>
-      <w:adjustRightInd w:val="0"/>
-      <w:spacing w:after="0" w:line="240" w:lineRule="auto"/>
-    </w:pPr>
-    <w:rPr>
-      <w:rFonts w:ascii="Times New Roman" w:hAnsi="Times New Roman" w:cs="Times New Roman"/>
-      <w:sz w:val="24"/>
-      <w:szCs w:val="24"/>
-    </w:rPr>
-  </w:style>
-  <w:style w:type="character" w:default="1" w:styleId="DefaultParagraphFont">
-    <w:name w:val="Default Paragraph Font"/>
-    <w:uiPriority w:val="1"/>
-    <w:semiHidden/>
-    <w:unhideWhenUsed/>
-  </w:style>
-  <w:style w:type="table" w:default="1" w:styleId="TableNormal">
-    <w:name w:val="Normal Table"/>
-    <w:uiPriority w:val="99"/>
-    <w:semiHidden/>
-    <w:unhideWhenUsed/>
-    <w:tblPr>
-      <w:tblInd w:w="0" w:type="dxa"/>
-      <w:tblCellMar>
-        <w:top w:w="0" w:type="dxa"/>
-        <w:left w:w="108" w:type="dxa"/>
-        <w:bottom w:w="0" w:type="dxa"/>
-        <w:right w:w="108" w:type="dxa"/>
-      </w:tblCellMar>
-    </w:tblPr>
-  </w:style>
-  <w:style w:type="numbering" w:default="1" w:styleId="NoList">
-    <w:name w:val="No List"/>
-    <w:uiPriority w:val="99"/>
-    <w:semiHidden/>
-    <w:unhideWhenUsed/>
-  </w:style>
-  <w:style w:type="character" w:styleId="FootnoteReference">
-    <w:name w:val="footnote reference"/>
-    <w:uiPriority w:val="99"/>
-  </w:style>
-  <w:style w:type="paragraph" w:styleId="BalloonText">
-    <w:name w:val="Balloon Text"/>
-    <w:basedOn w:val="Normal"/>
-    <w:link w:val="BalloonTextChar"/>
-    <w:uiPriority w:val="99"/>
-    <w:semiHidden/>
-    <w:unhideWhenUsed/>
-    <w:rsid w:val="00670B9B"/>
-    <w:rPr>
-      <w:rFonts w:ascii="Tahoma" w:hAnsi="Tahoma" w:cs="Tahoma"/>
-      <w:sz w:val="16"/>
-      <w:szCs w:val="16"/>
-    </w:rPr>
-  </w:style>
-  <w:style w:type="character" w:customStyle="1" w:styleId="BalloonTextChar">
-    <w:name w:val="Balloon Text Char"/>
-    <w:basedOn w:val="DefaultParagraphFont"/>
-    <w:link w:val="BalloonText"/>
-    <w:uiPriority w:val="99"/>
-    <w:semiHidden/>
-    <w:rsid w:val="00670B9B"/>
-    <w:rPr>
-      <w:rFonts w:ascii="Tahoma" w:hAnsi="Tahoma" w:cs="Tahoma"/>
-      <w:sz w:val="16"/>
-      <w:szCs w:val="16"/>
-    </w:rPr>
-  </w:style>
-  <w:style w:type="paragraph" w:styleId="Header">
-    <w:name w:val="header"/>
-    <w:basedOn w:val="Normal"/>
-    <w:link w:val="HeaderChar"/>
-    <w:uiPriority w:val="99"/>
-    <w:unhideWhenUsed/>
-    <w:rsid w:val="008F0DC3"/>
-    <w:pPr>
-      <w:tabs>
-        <w:tab w:val="center" w:pos="4680"/>
-        <w:tab w:val="right" w:pos="9360"/>
-      </w:tabs>
-    </w:pPr>
-  </w:style>
-  <w:style w:type="character" w:customStyle="1" w:styleId="HeaderChar">
-    <w:name w:val="Header Char"/>
-    <w:basedOn w:val="DefaultParagraphFont"/>
-    <w:link w:val="Header"/>
-    <w:uiPriority w:val="99"/>
-    <w:rsid w:val="008F0DC3"/>
-    <w:rPr>
-      <w:rFonts w:ascii="Times New Roman" w:hAnsi="Times New Roman" w:cs="Times New Roman"/>
-      <w:sz w:val="24"/>
-      <w:szCs w:val="24"/>
-    </w:rPr>
-  </w:style>
-  <w:style w:type="paragraph" w:styleId="Footer">
-    <w:name w:val="footer"/>
-    <w:basedOn w:val="Normal"/>
-    <w:link w:val="FooterChar"/>
-    <w:uiPriority w:val="99"/>
-    <w:unhideWhenUsed/>
-    <w:rsid w:val="008F0DC3"/>
-    <w:pPr>
-      <w:tabs>
-        <w:tab w:val="center" w:pos="4680"/>
-        <w:tab w:val="right" w:pos="9360"/>
-      </w:tabs>
-    </w:pPr>
-  </w:style>
-  <w:style w:type="character" w:customStyle="1" w:styleId="FooterChar">
-    <w:name w:val="Footer Char"/>
-    <w:basedOn w:val="DefaultParagraphFont"/>
-    <w:link w:val="Footer"/>
-    <w:uiPriority w:val="99"/>
-    <w:rsid w:val="008F0DC3"/>
-    <w:rPr>
-      <w:rFonts w:ascii="Times New Roman" w:hAnsi="Times New Roman" w:cs="Times New Roman"/>
-      <w:sz w:val="24"/>
-      <w:szCs w:val="24"/>
-    </w:rPr>
-  </w:style>
-  <w:style w:type="table" w:styleId="TableGrid">
-    <w:name w:val="Table Grid"/>
-    <w:basedOn w:val="TableNormal"/>
-    <w:uiPriority w:val="59"/>
-    <w:unhideWhenUsed/>
-    <w:rsid w:val="0094737C"/>
-    <w:pPr>
-      <w:spacing w:after="0" w:line="240" w:lineRule="auto"/>
-    </w:pPr>
-    <w:tblPr>
-      <w:tblBorders>
-        <w:top w:val="single" w:sz="4" w:space="0" w:color="auto"/>
-        <w:left w:val="single" w:sz="4" w:space="0" w:color="auto"/>
-        <w:bottom w:val="single" w:sz="4" w:space="0" w:color="auto"/>
-        <w:right w:val="single" w:sz="4" w:space="0" w:color="auto"/>
-        <w:insideH w:val="single" w:sz="4" w:space="0" w:color="auto"/>
-        <w:insideV w:val="single" w:sz="4" w:space="0" w:color="auto"/>
-      </w:tblBorders>
-    </w:tblPr>
-  </w:style>
-  <w:style w:type="paragraph" w:styleId="ListParagraph">
-    <w:name w:val="List Paragraph"/>
-    <w:basedOn w:val="Normal"/>
-    <w:uiPriority w:val="34"/>
-    <w:qFormat/>
-    <w:rsid w:val="007F713C"/>
-    <w:pPr>
-      <w:ind w:left="720"/>
-      <w:contextualSpacing/>
-    </w:pPr>
-  </w:style>
-</w:styles>
-</file>
-
-<file path=word/stylesWithEffects.xml><?xml version="1.0" encoding="utf-8"?>
-<w:styles xmlns:wpc="http://schemas.microsoft.com/office/word/2010/wordprocessingCanvas" xmlns:mc="http://schemas.openxmlformats.org/markup-compatibility/2006" xmlns:o="urn:schemas-microsoft-com:office:office" xmlns:r="http://schemas.openxmlformats.org/officeDocument/2006/relationships" xmlns:m="http://schemas.openxmlformats.org/officeDocument/2006/math" xmlns:v="urn:schemas-microsoft-com:vml" xmlns:wp14="http://schemas.microsoft.com/office/word/2010/wordprocessingDrawing" xmlns:wp="http://schemas.openxmlformats.org/drawingml/2006/wordprocessingDrawing" xmlns:w10="urn:schemas-microsoft-com:office:word" xmlns:w="http://schemas.openxmlformats.org/wordprocessingml/2006/main" xmlns:w14="http://schemas.microsoft.com/office/word/2010/wordml" xmlns:wpg="http://schemas.microsoft.com/office/word/2010/wordprocessingGroup" xmlns:wpi="http://schemas.microsoft.com/office/word/2010/wordprocessingInk" xmlns:wne="http://schemas.microsoft.com/office/word/2006/wordml" xmlns:wps="http://schemas.microsoft.com/office/word/2010/wordprocessingShape" mc:Ignorable="w14 wp14">
-  <w:docDefaults>
-    <w:rPrDefault>
-      <w:rPr>
-        <w:rFonts w:asciiTheme="minorHAnsi" w:eastAsiaTheme="minorEastAsia" w:hAnsiTheme="minorHAnsi" w:cstheme="minorBidi"/>
-        <w:sz w:val="22"/>
-        <w:szCs w:val="22"/>
-        <w:lang w:val="en-US" w:eastAsia="en-US" w:bidi="ar-SA"/>
-      </w:rPr>
-    </w:rPrDefault>
-    <w:pPrDefault>
-      <w:pPr>
-        <w:spacing w:after="200" w:line="276" w:lineRule="auto"/>
-      </w:pPr>
-    </w:pPrDefault>
-  </w:docDefaults>
-  <w:latentStyles w:defLockedState="0" w:defUIPriority="99" w:defSemiHidden="1" w:defUnhideWhenUsed="1" w:defQFormat="0" w:count="267">
-    <w:lsdException w:name="Normal" w:semiHidden="0" w:uiPriority="0" w:unhideWhenUsed="0" w:qFormat="1"/>
-    <w:lsdException w:name="heading 1" w:semiHidden="0" w:uiPriority="9" w:unhideWhenUsed="0" w:qFormat="1"/>
-    <w:lsdException w:name="heading 2" w:uiPriority="9" w:qFormat="1"/>
-    <w:lsdException w:name="heading 3" w:uiPriority="9" w:qFormat="1"/>
-    <w:lsdException w:name="heading 4" w:uiPriority="9" w:qFormat="1"/>
-    <w:lsdException w:name="heading 5" w:uiPriority="9" w:qFormat="1"/>
-    <w:lsdException w:name="heading 6" w:uiPriority="9" w:qFormat="1"/>
-    <w:lsdException w:name="heading 7" w:uiPriority="9" w:qFormat="1"/>
-    <w:lsdException w:name="heading 8" w:uiPriority="9" w:qFormat="1"/>
-    <w:lsdException w:name="heading 9" w:uiPriority="9" w:qFormat="1"/>
-    <w:lsdException w:name="toc 1" w:uiPriority="39"/>
-    <w:lsdException w:name="toc 2" w:uiPriority="39"/>
-    <w:lsdException w:name="toc 3" w:uiPriority="39"/>
-    <w:lsdException w:name="toc 4" w:uiPriority="39"/>
-    <w:lsdException w:name="toc 5" w:uiPriority="39"/>
-    <w:lsdException w:name="toc 6" w:uiPriority="39"/>
-    <w:lsdException w:name="toc 7" w:uiPriority="39"/>
-    <w:lsdException w:name="toc 8" w:uiPriority="39"/>
-    <w:lsdException w:name="toc 9" w:uiPriority="39"/>
-    <w:lsdException w:name="caption" w:uiPriority="35" w:qFormat="1"/>
-    <w:lsdException w:name="footnote reference" w:unhideWhenUsed="0"/>
-    <w:lsdException w:name="Title" w:semiHidden="0" w:uiPriority="10" w:unhideWhenUsed="0" w:qFormat="1"/>
-    <w:lsdException w:name="Default Paragraph Font" w:uiPriority="1"/>
-    <w:lsdException w:name="Subtitle" w:semiHidden="0" w:uiPriority="11" w:unhideWhenUsed="0" w:qFormat="1"/>
-    <w:lsdException w:name="Strong" w:semiHidden="0" w:uiPriority="22" w:unhideWhenUsed="0" w:qFormat="1"/>
-    <w:lsdException w:name="Emphasis" w:semiHidden="0" w:uiPriority="20" w:unhideWhenUsed="0" w:qFormat="1"/>
-    <w:lsdException w:name="Table Grid" w:semiHidden="0" w:uiPriority="59" w:unhideWhenUsed="0"/>
-    <w:lsdException w:name="Placeholder Text" w:unhideWhenUsed="0"/>
-    <w:lsdException w:name="No Spacing" w:semiHidden="0" w:uiPriority="1" w:unhideWhenUsed="0" w:qFormat="1"/>
-    <w:lsdException w:name="Light Shading" w:semiHidden="0" w:uiPriority="60" w:unhideWhenUsed="0"/>
-    <w:lsdException w:name="Light List" w:semiHidden="0" w:uiPriority="61" w:unhideWhenUsed="0"/>
-    <w:lsdException w:name="Light Grid" w:semiHidden="0" w:uiPriority="62" w:unhideWhenUsed="0"/>
-    <w:lsdException w:name="Medium Shading 1" w:semiHidden="0" w:uiPriority="63" w:unhideWhenUsed="0"/>
-    <w:lsdException w:name="Medium Shading 2" w:semiHidden="0" w:uiPriority="64" w:unhideWhenUsed="0"/>
-    <w:lsdException w:name="Medium List 1" w:semiHidden="0" w:uiPriority="65" w:unhideWhenUsed="0"/>
-    <w:lsdException w:name="Medium List 2" w:semiHidden="0" w:uiPriority="66" w:unhideWhenUsed="0"/>
-    <w:lsdException w:name="Medium Grid 1" w:semiHidden="0" w:uiPriority="67" w:unhideWhenUsed="0"/>
-    <w:lsdException w:name="Medium Grid 2" w:semiHidden="0" w:uiPriority="68" w:unhideWhenUsed="0"/>
-    <w:lsdException w:name="Medium Grid 3" w:semiHidden="0" w:uiPriority="69" w:unhideWhenUsed="0"/>
-    <w:lsdException w:name="Dark List" w:semiHidden="0" w:uiPriority="70" w:unhideWhenUsed="0"/>
-    <w:lsdException w:name="Colorful Shading" w:semiHidden="0" w:uiPriority="71" w:unhideWhenUsed="0"/>
-    <w:lsdException w:name="Colorful List" w:semiHidden="0" w:uiPriority="72" w:unhideWhenUsed="0"/>
-    <w:lsdException w:name="Colorful Grid" w:semiHidden="0" w:uiPriority="73" w:unhideWhenUsed="0"/>
-    <w:lsdException w:name="Light Shading Accent 1" w:semiHidden="0" w:uiPriority="60" w:unhideWhenUsed="0"/>
-    <w:lsdException w:name="Light List Accent 1" w:semiHidden="0" w:uiPriority="61" w:unhideWhenUsed="0"/>
-    <w:lsdException w:name="Light Grid Accent 1" w:semiHidden="0" w:uiPriority="62" w:unhideWhenUsed="0"/>
-    <w:lsdException w:name="Medium Shading 1 Accent 1" w:semiHidden="0" w:uiPriority="63" w:unhideWhenUsed="0"/>
-    <w:lsdException w:name="Medium Shading 2 Accent 1" w:semiHidden="0" w:uiPriority="64" w:unhideWhenUsed="0"/>
-    <w:lsdException w:name="Medium List 1 Accent 1" w:semiHidden="0" w:uiPriority="65" w:unhideWhenUsed="0"/>
-    <w:lsdException w:name="Revision" w:unhideWhenUsed="0"/>
-    <w:lsdException w:name="List Paragraph" w:semiHidden="0" w:uiPriority="34" w:unhideWhenUsed="0" w:qFormat="1"/>
-    <w:lsdException w:name="Quote" w:semiHidden="0" w:uiPriority="29" w:unhideWhenUsed="0" w:qFormat="1"/>
-    <w:lsdException w:name="Intense Quote" w:semiHidden="0" w:uiPriority="30" w:unhideWhenUsed="0" w:qFormat="1"/>
-    <w:lsdException w:name="Medium List 2 Accent 1" w:semiHidden="0" w:uiPriority="66" w:unhideWhenUsed="0"/>
-    <w:lsdException w:name="Medium Grid 1 Accent 1" w:semiHidden="0" w:uiPriority="67" w:unhideWhenUsed="0"/>
-    <w:lsdException w:name="Medium Grid 2 Accent 1" w:semiHidden="0" w:uiPriority="68" w:unhideWhenUsed="0"/>
-    <w:lsdException w:name="Medium Grid 3 Accent 1" w:semiHidden="0" w:uiPriority="69" w:unhideWhenUsed="0"/>
-    <w:lsdException w:name="Dark List Accent 1" w:semiHidden="0" w:uiPriority="70" w:unhideWhenUsed="0"/>
-    <w:lsdException w:name="Colorful Shading Accent 1" w:semiHidden="0" w:uiPriority="71" w:unhideWhenUsed="0"/>
-    <w:lsdException w:name="Colorful List Accent 1" w:semiHidden="0" w:uiPriority="72" w:unhideWhenUsed="0"/>
-    <w:lsdException w:name="Colorful Grid Accent 1" w:semiHidden="0" w:uiPriority="73" w:unhideWhenUsed="0"/>
-    <w:lsdException w:name="Light Shading Accent 2" w:semiHidden="0" w:uiPriority="60" w:unhideWhenUsed="0"/>
-    <w:lsdException w:name="Light List Accent 2" w:semiHidden="0" w:uiPriority="61" w:unhideWhenUsed="0"/>
-    <w:lsdException w:name="Light Grid Accent 2" w:semiHidden="0" w:uiPriority="62" w:unhideWhenUsed="0"/>
-    <w:lsdException w:name="Medium Shading 1 Accent 2" w:semiHidden="0" w:uiPriority="63" w:unhideWhenUsed="0"/>
-    <w:lsdException w:name="Medium Shading 2 Accent 2" w:semiHidden="0" w:uiPriority="64" w:unhideWhenUsed="0"/>
-    <w:lsdException w:name="Medium List 1 Accent 2" w:semiHidden="0" w:uiPriority="65" w:unhideWhenUsed="0"/>
-    <w:lsdException w:name="Medium List 2 Accent 2" w:semiHidden="0" w:uiPriority="66" w:unhideWhenUsed="0"/>
-    <w:lsdException w:name="Medium Grid 1 Accent 2" w:semiHidden="0" w:uiPriority="67" w:unhideWhenUsed="0"/>
-    <w:lsdException w:name="Medium Grid 2 Accent 2" w:semiHidden="0" w:uiPriority="68" w:unhideWhenUsed="0"/>
-    <w:lsdException w:name="Medium Grid 3 Accent 2" w:semiHidden="0" w:uiPriority="69" w:unhideWhenUsed="0"/>
-    <w:lsdException w:name="Dark List Accent 2" w:semiHidden="0" w:uiPriority="70" w:unhideWhenUsed="0"/>
-    <w:lsdException w:name="Colorful Shading Accent 2" w:semiHidden="0" w:uiPriority="71" w:unhideWhenUsed="0"/>
-    <w:lsdException w:name="Colorful List Accent 2" w:semiHidden="0" w:uiPriority="72" w:unhideWhenUsed="0"/>
-    <w:lsdException w:name="Colorful Grid Accent 2" w:semiHidden="0" w:uiPriority="73" w:unhideWhenUsed="0"/>
-    <w:lsdException w:name="Light Shading Accent 3" w:semiHidden="0" w:uiPriority="60" w:unhideWhenUsed="0"/>
-    <w:lsdException w:name="Light List Accent 3" w:semiHidden="0" w:uiPriority="61" w:unhideWhenUsed="0"/>
-    <w:lsdException w:name="Light Grid Accent 3" w:semiHidden="0" w:uiPriority="62" w:unhideWhenUsed="0"/>
-    <w:lsdException w:name="Medium Shading 1 Accent 3" w:semiHidden="0" w:uiPriority="63" w:unhideWhenUsed="0"/>
-    <w:lsdException w:name="Medium Shading 2 Accent 3" w:semiHidden="0" w:uiPriority="64" w:unhideWhenUsed="0"/>
-    <w:lsdException w:name="Medium List 1 Accent 3" w:semiHidden="0" w:uiPriority="65" w:unhideWhenUsed="0"/>
-    <w:lsdException w:name="Medium List 2 Accent 3" w:semiHidden="0" w:uiPriority="66" w:unhideWhenUsed="0"/>
-    <w:lsdException w:name="Medium Grid 1 Accent 3" w:semiHidden="0" w:uiPriority="67" w:unhideWhenUsed="0"/>
-    <w:lsdException w:name="Medium Grid 2 Accent 3" w:semiHidden="0" w:uiPriority="68" w:unhideWhenUsed="0"/>
-    <w:lsdException w:name="Medium Grid 3 Accent 3" w:semiHidden="0" w:uiPriority="69" w:unhideWhenUsed="0"/>
-    <w:lsdException w:name="Dark List Accent 3" w:semiHidden="0" w:uiPriority="70" w:unhideWhenUsed="0"/>
-    <w:lsdException w:name="Colorful Shading Accent 3" w:semiHidden="0" w:uiPriority="71" w:unhideWhenUsed="0"/>
-    <w:lsdException w:name="Colorful List Accent 3" w:semiHidden="0" w:uiPriority="72" w:unhideWhenUsed="0"/>
-    <w:lsdException w:name="Colorful Grid Accent 3" w:semiHidden="0" w:uiPriority="73" w:unhideWhenUsed="0"/>
-    <w:lsdException w:name="Light Shading Accent 4" w:semiHidden="0" w:uiPriority="60" w:unhideWhenUsed="0"/>
-    <w:lsdException w:name="Light List Accent 4" w:semiHidden="0" w:uiPriority="61" w:unhideWhenUsed="0"/>
-    <w:lsdException w:name="Light Grid Accent 4" w:semiHidden="0" w:uiPriority="62" w:unhideWhenUsed="0"/>
-    <w:lsdException w:name="Medium Shading 1 Accent 4" w:semiHidden="0" w:uiPriority="63" w:unhideWhenUsed="0"/>
-    <w:lsdException w:name="Medium Shading 2 Accent 4" w:semiHidden="0" w:uiPriority="64" w:unhideWhenUsed="0"/>
-    <w:lsdException w:name="Medium List 1 Accent 4" w:semiHidden="0" w:uiPriority="65" w:unhideWhenUsed="0"/>
-    <w:lsdException w:name="Medium List 2 Accent 4" w:semiHidden="0" w:uiPriority="66" w:unhideWhenUsed="0"/>
-    <w:lsdException w:name="Medium Grid 1 Accent 4" w:semiHidden="0" w:uiPriority="67" w:unhideWhenUsed="0"/>
-    <w:lsdException w:name="Medium Grid 2 Accent 4" w:semiHidden="0" w:uiPriority="68" w:unhideWhenUsed="0"/>
-    <w:lsdException w:name="Medium Grid 3 Accent 4" w:semiHidden="0" w:uiPriority="69" w:unhideWhenUsed="0"/>
-    <w:lsdException w:name="Dark List Accent 4" w:semiHidden="0" w:uiPriority="70" w:unhideWhenUsed="0"/>
-    <w:lsdException w:name="Colorful Shading Accent 4" w:semiHidden="0" w:uiPriority="71" w:unhideWhenUsed="0"/>
-    <w:lsdException w:name="Colorful List Accent 4" w:semiHidden="0" w:uiPriority="72" w:unhideWhenUsed="0"/>
-    <w:lsdException w:name="Colorful Grid Accent 4" w:semiHidden="0" w:uiPriority="73" w:unhideWhenUsed="0"/>
-    <w:lsdException w:name="Light Shading Accent 5" w:semiHidden="0" w:uiPriority="60" w:unhideWhenUsed="0"/>
-    <w:lsdException w:name="Light List Accent 5" w:semiHidden="0" w:uiPriority="61" w:unhideWhenUsed="0"/>
-    <w:lsdException w:name="Light Grid Accent 5" w:semiHidden="0" w:uiPriority="62" w:unhideWhenUsed="0"/>
-    <w:lsdException w:name="Medium Shading 1 Accent 5" w:semiHidden="0" w:uiPriority="63" w:unhideWhenUsed="0"/>
-    <w:lsdException w:name="Medium Shading 2 Accent 5" w:semiHidden="0" w:uiPriority="64" w:unhideWhenUsed="0"/>
-    <w:lsdException w:name="Medium List 1 Accent 5" w:semiHidden="0" w:uiPriority="65" w:unhideWhenUsed="0"/>
-    <w:lsdException w:name="Medium List 2 Accent 5" w:semiHidden="0" w:uiPriority="66" w:unhideWhenUsed="0"/>
-    <w:lsdException w:name="Medium Grid 1 Accent 5" w:semiHidden="0" w:uiPriority="67" w:unhideWhenUsed="0"/>
-    <w:lsdException w:name="Medium Grid 2 Accent 5" w:semiHidden="0" w:uiPriority="68" w:unhideWhenUsed="0"/>
-    <w:lsdException w:name="Medium Grid 3 Accent 5" w:semiHidden="0" w:uiPriority="69" w:unhideWhenUsed="0"/>
-    <w:lsdException w:name="Dark List Accent 5" w:semiHidden="0" w:uiPriority="70" w:unhideWhenUsed="0"/>
-    <w:lsdException w:name="Colorful Shading Accent 5" w:semiHidden="0" w:uiPriority="71" w:unhideWhenUsed="0"/>
-    <w:lsdException w:name="Colorful List Accent 5" w:semiHidden="0" w:uiPriority="72" w:unhideWhenUsed="0"/>
-    <w:lsdException w:name="Colorful Grid Accent 5" w:semiHidden="0" w:uiPriority="73" w:unhideWhenUsed="0"/>
-    <w:lsdException w:name="Light Shading Accent 6" w:semiHidden="0" w:uiPriority="60" w:unhideWhenUsed="0"/>
-    <w:lsdException w:name="Light List Accent 6" w:semiHidden="0" w:uiPriority="61" w:unhideWhenUsed="0"/>
-    <w:lsdException w:name="Light Grid Accent 6" w:semiHidden="0" w:uiPriority="62" w:unhideWhenUsed="0"/>
-    <w:lsdException w:name="Medium Shading 1 Accent 6" w:semiHidden="0" w:uiPriority="63" w:unhideWhenUsed="0"/>
-    <w:lsdException w:name="Medium Shading 2 Accent 6" w:semiHidden="0" w:uiPriority="64" w:unhideWhenUsed="0"/>
-    <w:lsdException w:name="Medium List 1 Accent 6" w:semiHidden="0" w:uiPriority="65" w:unhideWhenUsed="0"/>
-    <w:lsdException w:name="Medium List 2 Accent 6" w:semiHidden="0" w:uiPriority="66" w:unhideWhenUsed="0"/>
-    <w:lsdException w:name="Medium Grid 1 Accent 6" w:semiHidden="0" w:uiPriority="67" w:unhideWhenUsed="0"/>
-    <w:lsdException w:name="Medium Grid 2 Accent 6" w:semiHidden="0" w:uiPriority="68" w:unhideWhenUsed="0"/>
-    <w:lsdException w:name="Medium Grid 3 Accent 6" w:semiHidden="0" w:uiPriority="69" w:unhideWhenUsed="0"/>
-    <w:lsdException w:name="Dark List Accent 6" w:semiHidden="0" w:uiPriority="70" w:unhideWhenUsed="0"/>
-    <w:lsdException w:name="Colorful Shading Accent 6" w:semiHidden="0" w:uiPriority="71" w:unhideWhenUsed="0"/>
-    <w:lsdException w:name="Colorful List Accent 6" w:semiHidden="0" w:uiPriority="72" w:unhideWhenUsed="0"/>
-    <w:lsdException w:name="Colorful Grid Accent 6" w:semiHidden="0" w:uiPriority="73" w:unhideWhenUsed="0"/>
-    <w:lsdException w:name="Subtle Emphasis" w:semiHidden="0" w:uiPriority="19" w:unhideWhenUsed="0" w:qFormat="1"/>
-    <w:lsdException w:name="Intense Emphasis" w:semiHidden="0" w:uiPriority="21" w:unhideWhenUsed="0" w:qFormat="1"/>
-    <w:lsdException w:name="Subtle Reference" w:semiHidden="0" w:uiPriority="31" w:unhideWhenUsed="0" w:qFormat="1"/>
-    <w:lsdException w:name="Intense Reference" w:semiHidden="0" w:uiPriority="32" w:unhideWhenUsed="0" w:qFormat="1"/>
-    <w:lsdException w:name="Book Title" w:semiHidden="0" w:uiPriority="33" w:unhideWhenUsed="0" w:qFormat="1"/>
-    <w:lsdException w:name="Bibliography" w:uiPriority="37"/>
-    <w:lsdException w:name="TOC Heading" w:uiPriority="39" w:qFormat="1"/>
+  <w:latentStyles w:defLockedState="0" w:defUIPriority="99" w:defSemiHidden="0" w:defUnhideWhenUsed="0" w:defQFormat="0" w:count="376">
+    <w:lsdException w:name="Normal" w:uiPriority="0" w:qFormat="1"/>
+    <w:lsdException w:name="heading 1" w:uiPriority="9" w:qFormat="1"/>
+    <w:lsdException w:name="heading 2" w:semiHidden="1" w:uiPriority="9" w:unhideWhenUsed="1" w:qFormat="1"/>
+    <w:lsdException w:name="heading 3" w:semiHidden="1" w:uiPriority="9" w:unhideWhenUsed="1" w:qFormat="1"/>
+    <w:lsdException w:name="heading 4" w:semiHidden="1" w:uiPriority="9" w:unhideWhenUsed="1" w:qFormat="1"/>
+    <w:lsdException w:name="heading 5" w:semiHidden="1" w:uiPriority="9" w:unhideWhenUsed="1" w:qFormat="1"/>
+    <w:lsdException w:name="heading 6" w:semiHidden="1" w:uiPriority="9" w:unhideWhenUsed="1" w:qFormat="1"/>
+    <w:lsdException w:name="heading 7" w:semiHidden="1" w:uiPriority="9" w:unhideWhenUsed="1" w:qFormat="1"/>
+    <w:lsdException w:name="heading 8" w:semiHidden="1" w:uiPriority="9" w:unhideWhenUsed="1" w:qFormat="1"/>
+    <w:lsdException w:name="heading 9" w:semiHidden="1" w:uiPriority="9" w:unhideWhenUsed="1" w:qFormat="1"/>
+    <w:lsdException w:name="index 1" w:semiHidden="1" w:unhideWhenUsed="1"/>
+    <w:lsdException w:name="index 2" w:semiHidden="1" w:unhideWhenUsed="1"/>
+    <w:lsdException w:name="index 3" w:semiHidden="1" w:unhideWhenUsed="1"/>
+    <w:lsdException w:name="index 4" w:semiHidden="1" w:unhideWhenUsed="1"/>
+    <w:lsdException w:name="index 5" w:semiHidden="1" w:unhideWhenUsed="1"/>
+    <w:lsdException w:name="index 6" w:semiHidden="1" w:unhideWhenUsed="1"/>
+    <w:lsdException w:name="index 7" w:semiHidden="1" w:unhideWhenUsed="1"/>
+    <w:lsdException w:name="index 8" w:semiHidden="1" w:unhideWhenUsed="1"/>
+    <w:lsdException w:name="index 9" w:semiHidden="1" w:unhideWhenUsed="1"/>
+    <w:lsdException w:name="toc 1" w:semiHidden="1" w:uiPriority="39" w:unhideWhenUsed="1"/>
+    <w:lsdException w:name="toc 2" w:semiHidden="1" w:uiPriority="39" w:unhideWhenUsed="1"/>
+    <w:lsdException w:name="toc 3" w:semiHidden="1" w:uiPriority="39" w:unhideWhenUsed="1"/>
+    <w:lsdException w:name="toc 4" w:semiHidden="1" w:uiPriority="39" w:unhideWhenUsed="1"/>
+    <w:lsdException w:name="toc 5" w:semiHidden="1" w:uiPriority="39" w:unhideWhenUsed="1"/>
+    <w:lsdException w:name="toc 6" w:semiHidden="1" w:uiPriority="39" w:unhideWhenUsed="1"/>
+    <w:lsdException w:name="toc 7" w:semiHidden="1" w:uiPriority="39" w:unhideWhenUsed="1"/>
+    <w:lsdException w:name="toc 8" w:semiHidden="1" w:uiPriority="39" w:unhideWhenUsed="1"/>
+    <w:lsdException w:name="toc 9" w:semiHidden="1" w:uiPriority="39" w:unhideWhenUsed="1"/>
+    <w:lsdException w:name="Normal Indent" w:semiHidden="1" w:unhideWhenUsed="1"/>
+    <w:lsdException w:name="footnote text" w:semiHidden="1" w:unhideWhenUsed="1"/>
+    <w:lsdException w:name="annotation text" w:semiHidden="1" w:unhideWhenUsed="1"/>
+    <w:lsdException w:name="header" w:semiHidden="1" w:unhideWhenUsed="1"/>
+    <w:lsdException w:name="footer" w:semiHidden="1" w:unhideWhenUsed="1"/>
+    <w:lsdException w:name="index heading" w:semiHidden="1" w:unhideWhenUsed="1"/>
+    <w:lsdException w:name="caption" w:semiHidden="1" w:uiPriority="35" w:unhideWhenUsed="1" w:qFormat="1"/>
+    <w:lsdException w:name="table of figures" w:semiHidden="1" w:unhideWhenUsed="1"/>
+    <w:lsdException w:name="envelope address" w:semiHidden="1" w:unhideWhenUsed="1"/>
+    <w:lsdException w:name="envelope return" w:semiHidden="1" w:unhideWhenUsed="1"/>
+    <w:lsdException w:name="footnote reference" w:semiHidden="1"/>
+    <w:lsdException w:name="annotation reference" w:semiHidden="1" w:unhideWhenUsed="1"/>
+    <w:lsdException w:name="line number" w:semiHidden="1" w:unhideWhenUsed="1"/>
+    <w:lsdException w:name="page number" w:semiHidden="1" w:unhideWhenUsed="1"/>
+    <w:lsdException w:name="endnote reference" w:semiHidden="1" w:unhideWhenUsed="1"/>
+    <w:lsdException w:name="endnote text" w:semiHidden="1" w:unhideWhenUsed="1"/>
+    <w:lsdException w:name="table of authorities" w:semiHidden="1" w:unhideWhenUsed="1"/>
+    <w:lsdException w:name="macro" w:semiHidden="1" w:unhideWhenUsed="1"/>
+    <w:lsdException w:name="toa heading" w:semiHidden="1" w:unhideWhenUsed="1"/>
+    <w:lsdException w:name="List" w:semiHidden="1" w:unhideWhenUsed="1"/>
+    <w:lsdException w:name="List Bullet" w:semiHidden="1" w:unhideWhenUsed="1"/>
+    <w:lsdException w:name="List Number" w:semiHidden="1" w:unhideWhenUsed="1"/>
+    <w:lsdException w:name="List 2" w:semiHidden="1" w:unhideWhenUsed="1"/>
+    <w:lsdException w:name="List 3" w:semiHidden="1" w:unhideWhenUsed="1"/>
+    <w:lsdException w:name="List 4" w:semiHidden="1" w:unhideWhenUsed="1"/>
+    <w:lsdException w:name="List 5" w:semiHidden="1" w:unhideWhenUsed="1"/>
+    <w:lsdException w:name="List Bullet 2" w:semiHidden="1" w:unhideWhenUsed="1"/>
+    <w:lsdException w:name="List Bullet 3" w:semiHidden="1" w:unhideWhenUsed="1"/>
+    <w:lsdException w:name="List Bullet 4" w:semiHidden="1" w:unhideWhenUsed="1"/>
+    <w:lsdException w:name="List Bullet 5" w:semiHidden="1" w:unhideWhenUsed="1"/>
+    <w:lsdException w:name="List Number 2" w:semiHidden="1" w:unhideWhenUsed="1"/>
+    <w:lsdException w:name="List Number 3" w:semiHidden="1" w:unhideWhenUsed="1"/>
+    <w:lsdException w:name="List Number 4" w:semiHidden="1" w:unhideWhenUsed="1"/>
+    <w:lsdException w:name="List Number 5" w:semiHidden="1" w:unhideWhenUsed="1"/>
+    <w:lsdException w:name="Title" w:uiPriority="10" w:qFormat="1"/>
+    <w:lsdException w:name="Closing" w:semiHidden="1" w:unhideWhenUsed="1"/>
+    <w:lsdException w:name="Signature" w:semiHidden="1" w:unhideWhenUsed="1"/>
+    <w:lsdException w:name="Default Paragraph Font" w:semiHidden="1" w:uiPriority="1" w:unhideWhenUsed="1"/>
+    <w:lsdException w:name="Body Text" w:semiHidden="1" w:unhideWhenUsed="1"/>
+    <w:lsdException w:name="Body Text Indent" w:semiHidden="1" w:unhideWhenUsed="1"/>
+    <w:lsdException w:name="List Continue" w:semiHidden="1" w:unhideWhenUsed="1"/>
+    <w:lsdException w:name="List Continue 2" w:semiHidden="1" w:unhideWhenUsed="1"/>
+    <w:lsdException w:name="List Continue 3" w:semiHidden="1" w:unhideWhenUsed="1"/>
+    <w:lsdException w:name="List Continue 4" w:semiHidden="1" w:unhideWhenUsed="1"/>
+    <w:lsdException w:name="List Continue 5" w:semiHidden="1" w:unhideWhenUsed="1"/>
+    <w:lsdException w:name="Message Header" w:semiHidden="1" w:unhideWhenUsed="1"/>
+    <w:lsdException w:name="Subtitle" w:uiPriority="11" w:qFormat="1"/>
+    <w:lsdException w:name="Salutation" w:semiHidden="1" w:unhideWhenUsed="1"/>
+    <w:lsdException w:name="Date" w:semiHidden="1" w:unhideWhenUsed="1"/>
+    <w:lsdException w:name="Body Text First Indent" w:semiHidden="1" w:unhideWhenUsed="1"/>
+    <w:lsdException w:name="Body Text First Indent 2" w:semiHidden="1" w:unhideWhenUsed="1"/>
+    <w:lsdException w:name="Note Heading" w:semiHidden="1" w:unhideWhenUsed="1"/>
+    <w:lsdException w:name="Body Text 2" w:semiHidden="1" w:unhideWhenUsed="1"/>
+    <w:lsdException w:name="Body Text 3" w:semiHidden="1" w:unhideWhenUsed="1"/>
+    <w:lsdException w:name="Body Text Indent 2" w:semiHidden="1" w:unhideWhenUsed="1"/>
+    <w:lsdException w:name="Body Text Indent 3" w:semiHidden="1" w:unhideWhenUsed="1"/>
+    <w:lsdException w:name="Block Text" w:semiHidden="1" w:unhideWhenUsed="1"/>
+    <w:lsdException w:name="Hyperlink" w:semiHidden="1" w:unhideWhenUsed="1"/>
+    <w:lsdException w:name="FollowedHyperlink" w:semiHidden="1" w:unhideWhenUsed="1"/>
+    <w:lsdException w:name="Strong" w:uiPriority="22" w:qFormat="1"/>
+    <w:lsdException w:name="Emphasis" w:uiPriority="20" w:qFormat="1"/>
+    <w:lsdException w:name="Document Map" w:semiHidden="1" w:unhideWhenUsed="1"/>
+    <w:lsdException w:name="Plain Text" w:semiHidden="1" w:unhideWhenUsed="1"/>
+    <w:lsdException w:name="E-mail Signature" w:semiHidden="1" w:unhideWhenUsed="1"/>
+    <w:lsdException w:name="HTML Top of Form" w:semiHidden="1" w:unhideWhenUsed="1"/>
+    <w:lsdException w:name="HTML Bottom of Form" w:semiHidden="1" w:unhideWhenUsed="1"/>
+    <w:lsdException w:name="Normal (Web)" w:semiHidden="1" w:unhideWhenUsed="1"/>
+    <w:lsdException w:name="HTML Acronym" w:semiHidden="1" w:unhideWhenUsed="1"/>
+    <w:lsdException w:name="HTML Address" w:semiHidden="1" w:unhideWhenUsed="1"/>
+    <w:lsdException w:name="HTML Cite" w:semiHidden="1" w:unhideWhenUsed="1"/>
+    <w:lsdException w:name="HTML Code" w:semiHidden="1" w:unhideWhenUsed="1"/>
+    <w:lsdException w:name="HTML Definition" w:semiHidden="1" w:unhideWhenUsed="1"/>
+    <w:lsdException w:name="HTML Keyboard" w:semiHidden="1" w:unhideWhenUsed="1"/>
+    <w:lsdException w:name="HTML Preformatted" w:semiHidden="1" w:unhideWhenUsed="1"/>
+    <w:lsdException w:name="HTML Sample" w:semiHidden="1" w:unhideWhenUsed="1"/>
+    <w:lsdException w:name="HTML Typewriter" w:semiHidden="1" w:unhideWhenUsed="1"/>
+    <w:lsdException w:name="HTML Variable" w:semiHidden="1" w:unhideWhenUsed="1"/>
+    <w:lsdException w:name="Normal Table" w:semiHidden="1" w:unhideWhenUsed="1"/>
+    <w:lsdException w:name="annotation subject" w:semiHidden="1" w:unhideWhenUsed="1"/>
+    <w:lsdException w:name="No List" w:semiHidden="1" w:unhideWhenUsed="1"/>
+    <w:lsdException w:name="Outline List 1" w:semiHidden="1" w:unhideWhenUsed="1"/>
+    <w:lsdException w:name="Outline List 2" w:semiHidden="1" w:unhideWhenUsed="1"/>
+    <w:lsdException w:name="Outline List 3" w:semiHidden="1" w:unhideWhenUsed="1"/>
+    <w:lsdException w:name="Table Simple 1" w:semiHidden="1" w:unhideWhenUsed="1"/>
+    <w:lsdException w:name="Table Simple 2" w:semiHidden="1" w:unhideWhenUsed="1"/>
+    <w:lsdException w:name="Table Simple 3" w:semiHidden="1" w:unhideWhenUsed="1"/>
+    <w:lsdException w:name="Table Classic 1" w:semiHidden="1" w:unhideWhenUsed="1"/>
+    <w:lsdException w:name="Table Classic 2" w:semiHidden="1" w:unhideWhenUsed="1"/>
+    <w:lsdException w:name="Table Classic 3" w:semiHidden="1" w:unhideWhenUsed="1"/>
+    <w:lsdException w:name="Table Classic 4" w:semiHidden="1" w:unhideWhenUsed="1"/>
+    <w:lsdException w:name="Table Colorful 1" w:semiHidden="1" w:unhideWhenUsed="1"/>
+    <w:lsdException w:name="Table Colorful 2" w:semiHidden="1" w:unhideWhenUsed="1"/>
+    <w:lsdException w:name="Table Colorful 3" w:semiHidden="1" w:unhideWhenUsed="1"/>
+    <w:lsdException w:name="Table Columns 1" w:semiHidden="1" w:unhideWhenUsed="1"/>
+    <w:lsdException w:name="Table Columns 2" w:semiHidden="1" w:unhideWhenUsed="1"/>
+    <w:lsdException w:name="Table Columns 3" w:semiHidden="1" w:unhideWhenUsed="1"/>
+    <w:lsdException w:name="Table Columns 4" w:semiHidden="1" w:unhideWhenUsed="1"/>
+    <w:lsdException w:name="Table Columns 5" w:semiHidden="1" w:unhideWhenUsed="1"/>
+    <w:lsdException w:name="Table Grid 1" w:semiHidden="1" w:unhideWhenUsed="1"/>
+    <w:lsdException w:name="Table Grid 2" w:semiHidden="1" w:unhideWhenUsed="1"/>
+    <w:lsdException w:name="Table Grid 3" w:semiHidden="1" w:unhideWhenUsed="1"/>
+    <w:lsdException w:name="Table Grid 4" w:semiHidden="1" w:unhideWhenUsed="1"/>
+    <w:lsdException w:name="Table Grid 5" w:semiHidden="1" w:unhideWhenUsed="1"/>
+    <w:lsdException w:name="Table Grid 6" w:semiHidden="1" w:unhideWhenUsed="1"/>
+    <w:lsdException w:name="Table Grid 7" w:semiHidden="1" w:unhideWhenUsed="1"/>
+    <w:lsdException w:name="Table Grid 8" w:semiHidden="1" w:unhideWhenUsed="1"/>
+    <w:lsdException w:name="Table List 1" w:semiHidden="1" w:unhideWhenUsed="1"/>
+    <w:lsdException w:name="Table List 2" w:semiHidden="1" w:unhideWhenUsed="1"/>
+    <w:lsdException w:name="Table List 3" w:semiHidden="1" w:unhideWhenUsed="1"/>
+    <w:lsdException w:name="Table List 4" w:semiHidden="1" w:unhideWhenUsed="1"/>
+    <w:lsdException w:name="Table List 5" w:semiHidden="1" w:unhideWhenUsed="1"/>
+    <w:lsdException w:name="Table List 6" w:semiHidden="1" w:unhideWhenUsed="1"/>
+    <w:lsdException w:name="Table List 7" w:semiHidden="1" w:unhideWhenUsed="1"/>
+    <w:lsdException w:name="Table List 8" w:semiHidden="1" w:unhideWhenUsed="1"/>
+    <w:lsdException w:name="Table 3D effects 1" w:semiHidden="1" w:unhideWhenUsed="1"/>
+    <w:lsdException w:name="Table 3D effects 2" w:semiHidden="1" w:unhideWhenUsed="1"/>
+    <w:lsdException w:name="Table 3D effects 3" w:semiHidden="1" w:unhideWhenUsed="1"/>
+    <w:lsdException w:name="Table Contemporary" w:semiHidden="1" w:unhideWhenUsed="1"/>
+    <w:lsdException w:name="Table Elegant" w:semiHidden="1" w:unhideWhenUsed="1"/>
+    <w:lsdException w:name="Table Professional" w:semiHidden="1" w:unhideWhenUsed="1"/>
+    <w:lsdException w:name="Table Subtle 1" w:semiHidden="1" w:unhideWhenUsed="1"/>
+    <w:lsdException w:name="Table Subtle 2" w:semiHidden="1" w:unhideWhenUsed="1"/>
+    <w:lsdException w:name="Table Web 1" w:semiHidden="1" w:unhideWhenUsed="1"/>
+    <w:lsdException w:name="Table Web 2" w:semiHidden="1" w:unhideWhenUsed="1"/>
+    <w:lsdException w:name="Table Web 3" w:semiHidden="1" w:unhideWhenUsed="1"/>
+    <w:lsdException w:name="Balloon Text" w:semiHidden="1" w:unhideWhenUsed="1"/>
+    <w:lsdException w:name="Table Grid" w:uiPriority="59"/>
+    <w:lsdException w:name="Table Theme" w:semiHidden="1" w:unhideWhenUsed="1"/>
+    <w:lsdException w:name="Placeholder Text" w:semiHidden="1"/>
+    <w:lsdException w:name="No Spacing" w:uiPriority="1" w:qFormat="1"/>
+    <w:lsdException w:name="Light Shading" w:uiPriority="60"/>
+    <w:lsdException w:name="Light List" w:uiPriority="61"/>
+    <w:lsdException w:name="Light Grid" w:uiPriority="62"/>
+    <w:lsdException w:name="Medium Shading 1" w:uiPriority="63"/>
+    <w:lsdException w:name="Medium Shading 2" w:uiPriority="64"/>
+    <w:lsdException w:name="Medium List 1" w:uiPriority="65"/>
+    <w:lsdException w:name="Medium List 2" w:uiPriority="66"/>
+    <w:lsdException w:name="Medium Grid 1" w:uiPriority="67"/>
+    <w:lsdException w:name="Medium Grid 2" w:uiPriority="68"/>
+    <w:lsdException w:name="Medium Grid 3" w:uiPriority="69"/>
+    <w:lsdException w:name="Dark List" w:uiPriority="70"/>
+    <w:lsdException w:name="Colorful Shading" w:uiPriority="71"/>
+    <w:lsdException w:name="Colorful List" w:uiPriority="72"/>
+    <w:lsdException w:name="Colorful Grid" w:uiPriority="73"/>
+    <w:lsdException w:name="Light Shading Accent 1" w:uiPriority="60"/>
+    <w:lsdException w:name="Light List Accent 1" w:uiPriority="61"/>
+    <w:lsdException w:name="Light Grid Accent 1" w:uiPriority="62"/>
+    <w:lsdException w:name="Medium Shading 1 Accent 1" w:uiPriority="63"/>
+    <w:lsdException w:name="Medium Shading 2 Accent 1" w:uiPriority="64"/>
+    <w:lsdException w:name="Medium List 1 Accent 1" w:uiPriority="65"/>
+    <w:lsdException w:name="Revision" w:semiHidden="1"/>
+    <w:lsdException w:name="List Paragraph" w:uiPriority="34" w:qFormat="1"/>
+    <w:lsdException w:name="Quote" w:uiPriority="29" w:qFormat="1"/>
+    <w:lsdException w:name="Intense Quote" w:uiPriority="30" w:qFormat="1"/>
+    <w:lsdException w:name="Medium List 2 Accent 1" w:uiPriority="66"/>
+    <w:lsdException w:name="Medium Grid 1 Accent 1" w:uiPriority="67"/>
+    <w:lsdException w:name="Medium Grid 2 Accent 1" w:uiPriority="68"/>
+    <w:lsdException w:name="Medium Grid 3 Accent 1" w:uiPriority="69"/>
+    <w:lsdException w:name="Dark List Accent 1" w:uiPriority="70"/>
+    <w:lsdException w:name="Colorful Shading Accent 1" w:uiPriority="71"/>
+    <w:lsdException w:name="Colorful List Accent 1" w:uiPriority="72"/>
+    <w:lsdException w:name="Colorful Grid Accent 1" w:uiPriority="73"/>
+    <w:lsdException w:name="Light Shading Accent 2" w:uiPriority="60"/>
+    <w:lsdException w:name="Light List Accent 2" w:uiPriority="61"/>
+    <w:lsdException w:name="Light Grid Accent 2" w:uiPriority="62"/>
+    <w:lsdException w:name="Medium Shading 1 Accent 2" w:uiPriority="63"/>
+    <w:lsdException w:name="Medium Shading 2 Accent 2" w:uiPriority="64"/>
+    <w:lsdException w:name="Medium List 1 Accent 2" w:uiPriority="65"/>
+    <w:lsdException w:name="Medium List 2 Accent 2" w:uiPriority="66"/>
+    <w:lsdException w:name="Medium Grid 1 Accent 2" w:uiPriority="67"/>
+    <w:lsdException w:name="Medium Grid 2 Accent 2" w:uiPriority="68"/>
+    <w:lsdException w:name="Medium Grid 3 Accent 2" w:uiPriority="69"/>
+    <w:lsdException w:name="Dark List Accent 2" w:uiPriority="70"/>
+    <w:lsdException w:name="Colorful Shading Accent 2" w:uiPriority="71"/>
+    <w:lsdException w:name="Colorful List Accent 2" w:uiPriority="72"/>
+    <w:lsdException w:name="Colorful Grid Accent 2" w:uiPriority="73"/>
+    <w:lsdException w:name="Light Shading Accent 3" w:uiPriority="60"/>
+    <w:lsdException w:name="Light List Accent 3" w:uiPriority="61"/>
+    <w:lsdException w:name="Light Grid Accent 3" w:uiPriority="62"/>
+    <w:lsdException w:name="Medium Shading 1 Accent 3" w:uiPriority="63"/>
+    <w:lsdException w:name="Medium Shading 2 Accent 3" w:uiPriority="64"/>
+    <w:lsdException w:name="Medium List 1 Accent 3" w:uiPriority="65"/>
+    <w:lsdException w:name="Medium List 2 Accent 3" w:uiPriority="66"/>
+    <w:lsdException w:name="Medium Grid 1 Accent 3" w:uiPriority="67"/>
+    <w:lsdException w:name="Medium Grid 2 Accent 3" w:uiPriority="68"/>
+    <w:lsdException w:name="Medium Grid 3 Accent 3" w:uiPriority="69"/>
+    <w:lsdException w:name="Dark List Accent 3" w:uiPriority="70"/>
+    <w:lsdException w:name="Colorful Shading Accent 3" w:uiPriority="71"/>
+    <w:lsdException w:name="Colorful List Accent 3" w:uiPriority="72"/>
+    <w:lsdException w:name="Colorful Grid Accent 3" w:uiPriority="73"/>
+    <w:lsdException w:name="Light Shading Accent 4" w:uiPriority="60"/>
+    <w:lsdException w:name="Light List Accent 4" w:uiPriority="61"/>
+    <w:lsdException w:name="Light Grid Accent 4" w:uiPriority="62"/>
+    <w:lsdException w:name="Medium Shading 1 Accent 4" w:uiPriority="63"/>
+    <w:lsdException w:name="Medium Shading 2 Accent 4" w:uiPriority="64"/>
+    <w:lsdException w:name="Medium List 1 Accent 4" w:uiPriority="65"/>
+    <w:lsdException w:name="Medium List 2 Accent 4" w:uiPriority="66"/>
+    <w:lsdException w:name="Medium Grid 1 Accent 4" w:uiPriority="67"/>
+    <w:lsdException w:name="Medium Grid 2 Accent 4" w:uiPriority="68"/>
+    <w:lsdException w:name="Medium Grid 3 Accent 4" w:uiPriority="69"/>
+    <w:lsdException w:name="Dark List Accent 4" w:uiPriority="70"/>
+    <w:lsdException w:name="Colorful Shading Accent 4" w:uiPriority="71"/>
+    <w:lsdException w:name="Colorful List Accent 4" w:uiPriority="72"/>
+    <w:lsdException w:name="Colorful Grid Accent 4" w:uiPriority="73"/>
+    <w:lsdException w:name="Light Shading Accent 5" w:uiPriority="60"/>
+    <w:lsdException w:name="Light List Accent 5" w:uiPriority="61"/>
+    <w:lsdException w:name="Light Grid Accent 5" w:uiPriority="62"/>
+    <w:lsdException w:name="Medium Shading 1 Accent 5" w:uiPriority="63"/>
+    <w:lsdException w:name="Medium Shading 2 Accent 5" w:uiPriority="64"/>
+    <w:lsdException w:name="Medium List 1 Accent 5" w:uiPriority="65"/>
+    <w:lsdException w:name="Medium List 2 Accent 5" w:uiPriority="66"/>
+    <w:lsdException w:name="Medium Grid 1 Accent 5" w:uiPriority="67"/>
+    <w:lsdException w:name="Medium Grid 2 Accent 5" w:uiPriority="68"/>
+    <w:lsdException w:name="Medium Grid 3 Accent 5" w:uiPriority="69"/>
+    <w:lsdException w:name="Dark List Accent 5" w:uiPriority="70"/>
+    <w:lsdException w:name="Colorful Shading Accent 5" w:uiPriority="71"/>
+    <w:lsdException w:name="Colorful List Accent 5" w:uiPriority="72"/>
+    <w:lsdException w:name="Colorful Grid Accent 5" w:uiPriority="73"/>
+    <w:lsdException w:name="Light Shading Accent 6" w:uiPriority="60"/>
+    <w:lsdException w:name="Light List Accent 6" w:uiPriority="61"/>
+    <w:lsdException w:name="Light Grid Accent 6" w:uiPriority="62"/>
+    <w:lsdException w:name="Medium Shading 1 Accent 6" w:uiPriority="63"/>
+    <w:lsdException w:name="Medium Shading 2 Accent 6" w:uiPriority="64"/>
+    <w:lsdException w:name="Medium List 1 Accent 6" w:uiPriority="65"/>
+    <w:lsdException w:name="Medium List 2 Accent 6" w:uiPriority="66"/>
+    <w:lsdException w:name="Medium Grid 1 Accent 6" w:uiPriority="67"/>
+    <w:lsdException w:name="Medium Grid 2 Accent 6" w:uiPriority="68"/>
+    <w:lsdException w:name="Medium Grid 3 Accent 6" w:uiPriority="69"/>
+    <w:lsdException w:name="Dark List Accent 6" w:uiPriority="70"/>
+    <w:lsdException w:name="Colorful Shading Accent 6" w:uiPriority="71"/>
+    <w:lsdException w:name="Colorful List Accent 6" w:uiPriority="72"/>
+    <w:lsdException w:name="Colorful Grid Accent 6" w:uiPriority="73"/>
+    <w:lsdException w:name="Subtle Emphasis" w:uiPriority="19" w:qFormat="1"/>
+    <w:lsdException w:name="Intense Emphasis" w:uiPriority="21" w:qFormat="1"/>
+    <w:lsdException w:name="Subtle Reference" w:uiPriority="31" w:qFormat="1"/>
+    <w:lsdException w:name="Intense Reference" w:uiPriority="32" w:qFormat="1"/>
+    <w:lsdException w:name="Book Title" w:uiPriority="33" w:qFormat="1"/>
+    <w:lsdException w:name="Bibliography" w:semiHidden="1" w:uiPriority="37" w:unhideWhenUsed="1"/>
+    <w:lsdException w:name="TOC Heading" w:semiHidden="1" w:uiPriority="39" w:unhideWhenUsed="1" w:qFormat="1"/>
+    <w:lsdException w:name="Plain Table 1" w:uiPriority="41"/>
+    <w:lsdException w:name="Plain Table 2" w:uiPriority="42"/>
+    <w:lsdException w:name="Plain Table 3" w:uiPriority="43"/>
+    <w:lsdException w:name="Plain Table 4" w:uiPriority="44"/>
+    <w:lsdException w:name="Plain Table 5" w:uiPriority="45"/>
+    <w:lsdException w:name="Grid Table Light" w:uiPriority="40"/>
+    <w:lsdException w:name="Grid Table 1 Light" w:uiPriority="46"/>
+    <w:lsdException w:name="Grid Table 2" w:uiPriority="47"/>
+    <w:lsdException w:name="Grid Table 3" w:uiPriority="48"/>
+    <w:lsdException w:name="Grid Table 4" w:uiPriority="49"/>
+    <w:lsdException w:name="Grid Table 5 Dark" w:uiPriority="50"/>
+    <w:lsdException w:name="Grid Table 6 Colorful" w:uiPriority="51"/>
+    <w:lsdException w:name="Grid Table 7 Colorful" w:uiPriority="52"/>
+    <w:lsdException w:name="Grid Table 1 Light Accent 1" w:uiPriority="46"/>
+    <w:lsdException w:name="Grid Table 2 Accent 1" w:uiPriority="47"/>
+    <w:lsdException w:name="Grid Table 3 Accent 1" w:uiPriority="48"/>
+    <w:lsdException w:name="Grid Table 4 Accent 1" w:uiPriority="49"/>
+    <w:lsdException w:name="Grid Table 5 Dark Accent 1" w:uiPriority="50"/>
+    <w:lsdException w:name="Grid Table 6 Colorful Accent 1" w:uiPriority="51"/>
+    <w:lsdException w:name="Grid Table 7 Colorful Accent 1" w:uiPriority="52"/>
+    <w:lsdException w:name="Grid Table 1 Light Accent 2" w:uiPriority="46"/>
+    <w:lsdException w:name="Grid Table 2 Accent 2" w:uiPriority="47"/>
+    <w:lsdException w:name="Grid Table 3 Accent 2" w:uiPriority="48"/>
+    <w:lsdException w:name="Grid Table 4 Accent 2" w:uiPriority="49"/>
+    <w:lsdException w:name="Grid Table 5 Dark Accent 2" w:uiPriority="50"/>
+    <w:lsdException w:name="Grid Table 6 Colorful Accent 2" w:uiPriority="51"/>
+    <w:lsdException w:name="Grid Table 7 Colorful Accent 2" w:uiPriority="52"/>
+    <w:lsdException w:name="Grid Table 1 Light Accent 3" w:uiPriority="46"/>
+    <w:lsdException w:name="Grid Table 2 Accent 3" w:uiPriority="47"/>
+    <w:lsdException w:name="Grid Table 3 Accent 3" w:uiPriority="48"/>
+    <w:lsdException w:name="Grid Table 4 Accent 3" w:uiPriority="49"/>
+    <w:lsdException w:name="Grid Table 5 Dark Accent 3" w:uiPriority="50"/>
+    <w:lsdException w:name="Grid Table 6 Colorful Accent 3" w:uiPriority="51"/>
+    <w:lsdException w:name="Grid Table 7 Colorful Accent 3" w:uiPriority="52"/>
+    <w:lsdException w:name="Grid Table 1 Light Accent 4" w:uiPriority="46"/>
+    <w:lsdException w:name="Grid Table 2 Accent 4" w:uiPriority="47"/>
+    <w:lsdException w:name="Grid Table 3 Accent 4" w:uiPriority="48"/>
+    <w:lsdException w:name="Grid Table 4 Accent 4" w:uiPriority="49"/>
+    <w:lsdException w:name="Grid Table 5 Dark Accent 4" w:uiPriority="50"/>
+    <w:lsdException w:name="Grid Table 6 Colorful Accent 4" w:uiPriority="51"/>
+    <w:lsdException w:name="Grid Table 7 Colorful Accent 4" w:uiPriority="52"/>
+    <w:lsdException w:name="Grid Table 1 Light Accent 5" w:uiPriority="46"/>
+    <w:lsdException w:name="Grid Table 2 Accent 5" w:uiPriority="47"/>
+    <w:lsdException w:name="Grid Table 3 Accent 5" w:uiPriority="48"/>
+    <w:lsdException w:name="Grid Table 4 Accent 5" w:uiPriority="49"/>
+    <w:lsdException w:name="Grid Table 5 Dark Accent 5" w:uiPriority="50"/>
+    <w:lsdException w:name="Grid Table 6 Colorful Accent 5" w:uiPriority="51"/>
+    <w:lsdException w:name="Grid Table 7 Colorful Accent 5" w:uiPriority="52"/>
+    <w:lsdException w:name="Grid Table 1 Light Accent 6" w:uiPriority="46"/>
+    <w:lsdException w:name="Grid Table 2 Accent 6" w:uiPriority="47"/>
+    <w:lsdException w:name="Grid Table 3 Accent 6" w:uiPriority="48"/>
+    <w:lsdException w:name="Grid Table 4 Accent 6" w:uiPriority="49"/>
+    <w:lsdException w:name="Grid Table 5 Dark Accent 6" w:uiPriority="50"/>
+    <w:lsdException w:name="Grid Table 6 Colorful Accent 6" w:uiPriority="51"/>
+    <w:lsdException w:name="Grid Table 7 Colorful Accent 6" w:uiPriority="52"/>
+    <w:lsdException w:name="List Table 1 Light" w:uiPriority="46"/>
+    <w:lsdException w:name="List Table 2" w:uiPriority="47"/>
+    <w:lsdException w:name="List Table 3" w:uiPriority="48"/>
+    <w:lsdException w:name="List Table 4" w:uiPriority="49"/>
+    <w:lsdException w:name="List Table 5 Dark" w:uiPriority="50"/>
+    <w:lsdException w:name="List Table 6 Colorful" w:uiPriority="51"/>
+    <w:lsdException w:name="List Table 7 Colorful" w:uiPriority="52"/>
+    <w:lsdException w:name="List Table 1 Light Accent 1" w:uiPriority="46"/>
+    <w:lsdException w:name="List Table 2 Accent 1" w:uiPriority="47"/>
+    <w:lsdException w:name="List Table 3 Accent 1" w:uiPriority="48"/>
+    <w:lsdException w:name="List Table 4 Accent 1" w:uiPriority="49"/>
+    <w:lsdException w:name="List Table 5 Dark Accent 1" w:uiPriority="50"/>
+    <w:lsdException w:name="List Table 6 Colorful Accent 1" w:uiPriority="51"/>
+    <w:lsdException w:name="List Table 7 Colorful Accent 1" w:uiPriority="52"/>
+    <w:lsdException w:name="List Table 1 Light Accent 2" w:uiPriority="46"/>
+    <w:lsdException w:name="List Table 2 Accent 2" w:uiPriority="47"/>
+    <w:lsdException w:name="List Table 3 Accent 2" w:uiPriority="48"/>
+    <w:lsdException w:name="List Table 4 Accent 2" w:uiPriority="49"/>
+    <w:lsdException w:name="List Table 5 Dark Accent 2" w:uiPriority="50"/>
+    <w:lsdException w:name="List Table 6 Colorful Accent 2" w:uiPriority="51"/>
+    <w:lsdException w:name="List Table 7 Colorful Accent 2" w:uiPriority="52"/>
+    <w:lsdException w:name="List Table 1 Light Accent 3" w:uiPriority="46"/>
+    <w:lsdException w:name="List Table 2 Accent 3" w:uiPriority="47"/>
+    <w:lsdException w:name="List Table 3 Accent 3" w:uiPriority="48"/>
+    <w:lsdException w:name="List Table 4 Accent 3" w:uiPriority="49"/>
+    <w:lsdException w:name="List Table 5 Dark Accent 3" w:uiPriority="50"/>
+    <w:lsdException w:name="List Table 6 Colorful Accent 3" w:uiPriority="51"/>
+    <w:lsdException w:name="List Table 7 Colorful Accent 3" w:uiPriority="52"/>
+    <w:lsdException w:name="List Table 1 Light Accent 4" w:uiPriority="46"/>
+    <w:lsdException w:name="List Table 2 Accent 4" w:uiPriority="47"/>
+    <w:lsdException w:name="List Table 3 Accent 4" w:uiPriority="48"/>
+    <w:lsdException w:name="List Table 4 Accent 4" w:uiPriority="49"/>
+    <w:lsdException w:name="List Table 5 Dark Accent 4" w:uiPriority="50"/>
+    <w:lsdException w:name="List Table 6 Colorful Accent 4" w:uiPriority="51"/>
+    <w:lsdException w:name="List Table 7 Colorful Accent 4" w:uiPriority="52"/>
+    <w:lsdException w:name="List Table 1 Light Accent 5" w:uiPriority="46"/>
+    <w:lsdException w:name="List Table 2 Accent 5" w:uiPriority="47"/>
+    <w:lsdException w:name="List Table 3 Accent 5" w:uiPriority="48"/>
+    <w:lsdException w:name="List Table 4 Accent 5" w:uiPriority="49"/>
+    <w:lsdException w:name="List Table 5 Dark Accent 5" w:uiPriority="50"/>
+    <w:lsdException w:name="List Table 6 Colorful Accent 5" w:uiPriority="51"/>
+    <w:lsdException w:name="List Table 7 Colorful Accent 5" w:uiPriority="52"/>
+    <w:lsdException w:name="List Table 1 Light Accent 6" w:uiPriority="46"/>
+    <w:lsdException w:name="List Table 2 Accent 6" w:uiPriority="47"/>
+    <w:lsdException w:name="List Table 3 Accent 6" w:uiPriority="48"/>
+    <w:lsdException w:name="List Table 4 Accent 6" w:uiPriority="49"/>
+    <w:lsdException w:name="List Table 5 Dark Accent 6" w:uiPriority="50"/>
+    <w:lsdException w:name="List Table 6 Colorful Accent 6" w:uiPriority="51"/>
+    <w:lsdException w:name="List Table 7 Colorful Accent 6" w:uiPriority="52"/>
+    <w:lsdException w:name="Mention" w:semiHidden="1" w:unhideWhenUsed="1"/>
+    <w:lsdException w:name="Smart Hyperlink" w:semiHidden="1" w:unhideWhenUsed="1"/>
+    <w:lsdException w:name="Hashtag" w:semiHidden="1" w:unhideWhenUsed="1"/>
+    <w:lsdException w:name="Unresolved Mention" w:semiHidden="1" w:unhideWhenUsed="1"/>
+    <w:lsdException w:name="Smart Link" w:semiHidden="1" w:unhideWhenUsed="1"/>
   </w:latentStyles>
   <w:style w:type="paragraph" w:default="1" w:styleId="Normal">
     <w:name w:val="Normal"/>

</xml_diff>